<commit_message>
(+)    add life plan note to today app
</commit_message>
<xml_diff>
--- a/Suppl/iPhone App Ideas.docx
+++ b/Suppl/iPhone App Ideas.docx
@@ -12,8 +12,6 @@
           <w:szCs w:val="48"/>
         </w:rPr>
       </w:pPr>
-      <w:bookmarkStart w:id="0" w:name="_GoBack"/>
-      <w:bookmarkEnd w:id="0"/>
       <w:r>
         <w:rPr>
           <w:b/>
@@ -1727,7 +1725,39 @@
           <w:sz w:val="20"/>
           <w:szCs w:val="20"/>
         </w:rPr>
-        <w:t>All have a User Event Log, using a common UserLog.swift and UserLog.print() and a primary view for reading</w:t>
+        <w:t xml:space="preserve">All have a User Event Log, using a common </w:t>
+      </w:r>
+      <w:proofErr w:type="spellStart"/>
+      <w:r>
+        <w:rPr>
+          <w:sz w:val="20"/>
+          <w:szCs w:val="20"/>
+        </w:rPr>
+        <w:t>UserLog.swift</w:t>
+      </w:r>
+      <w:proofErr w:type="spellEnd"/>
+      <w:r>
+        <w:rPr>
+          <w:sz w:val="20"/>
+          <w:szCs w:val="20"/>
+        </w:rPr>
+        <w:t xml:space="preserve"> and </w:t>
+      </w:r>
+      <w:proofErr w:type="spellStart"/>
+      <w:r>
+        <w:rPr>
+          <w:sz w:val="20"/>
+          <w:szCs w:val="20"/>
+        </w:rPr>
+        <w:t>UserLog.print</w:t>
+      </w:r>
+      <w:proofErr w:type="spellEnd"/>
+      <w:r>
+        <w:rPr>
+          <w:sz w:val="20"/>
+          <w:szCs w:val="20"/>
+        </w:rPr>
+        <w:t>() and a primary view for reading</w:t>
       </w:r>
     </w:p>
     <w:p>
@@ -1790,14 +1820,14 @@
         <w:pStyle w:val="Heading1"/>
         <w:pageBreakBefore/>
       </w:pPr>
-      <w:bookmarkStart w:id="1" w:name="_Toc499022721"/>
-      <w:bookmarkStart w:id="2" w:name="_Toc526053698"/>
+      <w:bookmarkStart w:id="0" w:name="_Toc499022721"/>
+      <w:bookmarkStart w:id="1" w:name="_Toc526053698"/>
       <w:r>
         <w:lastRenderedPageBreak/>
         <w:t>Priority (Plan &amp; Sequence thoughts)</w:t>
       </w:r>
+      <w:bookmarkEnd w:id="0"/>
       <w:bookmarkEnd w:id="1"/>
-      <w:bookmarkEnd w:id="2"/>
     </w:p>
     <w:p>
       <w:pPr>
@@ -1839,12 +1869,14 @@
           <w:b/>
         </w:rPr>
       </w:pPr>
+      <w:proofErr w:type="spellStart"/>
       <w:r>
         <w:rPr>
           <w:b/>
         </w:rPr>
         <w:t>NoteSpread</w:t>
       </w:r>
+      <w:proofErr w:type="spellEnd"/>
     </w:p>
     <w:p>
       <w:pPr>
@@ -1919,13 +1951,13 @@
       <w:pPr>
         <w:pStyle w:val="Heading1"/>
       </w:pPr>
-      <w:bookmarkStart w:id="3" w:name="_Toc499022722"/>
-      <w:bookmarkStart w:id="4" w:name="_Toc526053699"/>
+      <w:bookmarkStart w:id="2" w:name="_Toc499022722"/>
+      <w:bookmarkStart w:id="3" w:name="_Toc526053699"/>
       <w:r>
         <w:t>Note – J-Clock</w:t>
       </w:r>
+      <w:bookmarkEnd w:id="2"/>
       <w:bookmarkEnd w:id="3"/>
-      <w:bookmarkEnd w:id="4"/>
     </w:p>
     <w:p>
       <w:pPr>
@@ -1951,13 +1983,13 @@
       <w:pPr>
         <w:pStyle w:val="Heading1"/>
       </w:pPr>
-      <w:bookmarkStart w:id="5" w:name="_Toc499022723"/>
-      <w:bookmarkStart w:id="6" w:name="_Toc526053700"/>
+      <w:bookmarkStart w:id="4" w:name="_Toc499022723"/>
+      <w:bookmarkStart w:id="5" w:name="_Toc526053700"/>
       <w:r>
         <w:t>Scratch Page</w:t>
       </w:r>
+      <w:bookmarkEnd w:id="4"/>
       <w:bookmarkEnd w:id="5"/>
-      <w:bookmarkEnd w:id="6"/>
     </w:p>
     <w:p>
       <w:pPr>
@@ -2004,7 +2036,15 @@
         </w:numPr>
       </w:pPr>
       <w:r>
-        <w:t>Version of the timers app, but like how you want to use it – to make sure you spend weekly chunks of time on things (book, IOS, friends)</w:t>
+        <w:t xml:space="preserve">Version of the </w:t>
+      </w:r>
+      <w:proofErr w:type="gramStart"/>
+      <w:r>
+        <w:t>timers</w:t>
+      </w:r>
+      <w:proofErr w:type="gramEnd"/>
+      <w:r>
+        <w:t xml:space="preserve"> app, but like how you want to use it – to make sure you spend weekly chunks of time on things (book, IOS, friends)</w:t>
       </w:r>
     </w:p>
     <w:p>
@@ -2123,14 +2163,14 @@
         <w:pStyle w:val="Heading1"/>
         <w:pageBreakBefore/>
       </w:pPr>
-      <w:bookmarkStart w:id="7" w:name="_Toc499022724"/>
-      <w:bookmarkStart w:id="8" w:name="_Toc526053701"/>
+      <w:bookmarkStart w:id="6" w:name="_Toc499022724"/>
+      <w:bookmarkStart w:id="7" w:name="_Toc526053701"/>
       <w:r>
         <w:lastRenderedPageBreak/>
         <w:t>Planning &amp; Scheduling</w:t>
       </w:r>
+      <w:bookmarkEnd w:id="6"/>
       <w:bookmarkEnd w:id="7"/>
-      <w:bookmarkEnd w:id="8"/>
     </w:p>
     <w:p>
       <w:pPr>
@@ -2200,7 +2240,15 @@
         <w:spacing w:line="254" w:lineRule="auto"/>
       </w:pPr>
       <w:r>
-        <w:t>Times can be absolute, or relative. Relative times can be w.r.t. items or groups</w:t>
+        <w:t xml:space="preserve">Times can be absolute, or relative. Relative times can be </w:t>
+      </w:r>
+      <w:proofErr w:type="spellStart"/>
+      <w:r>
+        <w:t>w.r.t.</w:t>
+      </w:r>
+      <w:proofErr w:type="spellEnd"/>
+      <w:r>
+        <w:t xml:space="preserve"> items or groups</w:t>
       </w:r>
     </w:p>
     <w:p>
@@ -2695,7 +2743,15 @@
         <w:spacing w:line="254" w:lineRule="auto"/>
       </w:pPr>
       <w:r>
-        <w:t>Tab or icon at upper-right, for ‘Topics’ screen which slides down, showing an icon for every list or organization structure you generate (e.g. foods, clothing, construction or computers). Also can add Topics for core, like ‘Home’, ‘Work’, ‘On the Table’, etc.</w:t>
+        <w:t xml:space="preserve">Tab or icon at upper-right, for ‘Topics’ screen which slides down, showing an icon for every list or organization structure you generate (e.g. foods, clothing, construction or computers). </w:t>
+      </w:r>
+      <w:proofErr w:type="gramStart"/>
+      <w:r>
+        <w:t>Also</w:t>
+      </w:r>
+      <w:proofErr w:type="gramEnd"/>
+      <w:r>
+        <w:t xml:space="preserve"> can add Topics for core, like ‘Home’, ‘Work’, ‘On the Table’, etc.</w:t>
       </w:r>
     </w:p>
     <w:p>
@@ -3345,6 +3401,21 @@
         <w:spacing w:line="254" w:lineRule="auto"/>
       </w:pPr>
       <w:r>
+        <w:t>Integrated into Jreina Life Plan concept, sharing and contributing to personal goals with record and reminder</w:t>
+      </w:r>
+      <w:bookmarkStart w:id="8" w:name="_GoBack"/>
+      <w:bookmarkEnd w:id="8"/>
+    </w:p>
+    <w:p>
+      <w:pPr>
+        <w:pStyle w:val="ListParagraph"/>
+        <w:numPr>
+          <w:ilvl w:val="1"/>
+          <w:numId w:val="4"/>
+        </w:numPr>
+        <w:spacing w:line="254" w:lineRule="auto"/>
+      </w:pPr>
+      <w:r>
         <w:t>Build an exact copy of Way of Life into it!</w:t>
       </w:r>
     </w:p>
@@ -3712,7 +3783,15 @@
         <w:spacing w:line="254" w:lineRule="auto"/>
       </w:pPr>
       <w:r>
-        <w:t>Build in your weekly WoA plan</w:t>
+        <w:t xml:space="preserve">Build in your weekly </w:t>
+      </w:r>
+      <w:proofErr w:type="spellStart"/>
+      <w:r>
+        <w:t>WoA</w:t>
+      </w:r>
+      <w:proofErr w:type="spellEnd"/>
+      <w:r>
+        <w:t xml:space="preserve"> plan</w:t>
       </w:r>
     </w:p>
     <w:p>
@@ -3738,6 +3817,7 @@
         <w:spacing w:line="254" w:lineRule="auto"/>
       </w:pPr>
       <w:r>
+        <w:lastRenderedPageBreak/>
         <w:t>Provide automatic daily or periodic summary emails</w:t>
       </w:r>
     </w:p>
@@ -3751,7 +3831,6 @@
         <w:spacing w:line="254" w:lineRule="auto"/>
       </w:pPr>
       <w:r>
-        <w:lastRenderedPageBreak/>
         <w:t>i</w:t>
       </w:r>
       <w:r>
@@ -4021,7 +4100,15 @@
         <w:spacing w:line="254" w:lineRule="auto"/>
       </w:pPr>
       <w:r>
-        <w:t>You can ‘Yuck’ it multiple times in a row, it is stackable</w:t>
+        <w:t xml:space="preserve">You can ‘Yuck’ </w:t>
+      </w:r>
+      <w:proofErr w:type="gramStart"/>
+      <w:r>
+        <w:t>it</w:t>
+      </w:r>
+      <w:proofErr w:type="gramEnd"/>
+      <w:r>
+        <w:t xml:space="preserve"> multiple times in a row, it is stackable</w:t>
       </w:r>
     </w:p>
     <w:p>
@@ -4176,7 +4263,15 @@
         <w:spacing w:line="254" w:lineRule="auto"/>
       </w:pPr>
       <w:r>
-        <w:t>Clear delineation between listed scheduled things &amp; to-do’s. They should be visually separated, while still coexisting on your daily schedule</w:t>
+        <w:t xml:space="preserve">Clear delineation between listed scheduled things &amp; </w:t>
+      </w:r>
+      <w:proofErr w:type="gramStart"/>
+      <w:r>
+        <w:t>to-do’s</w:t>
+      </w:r>
+      <w:proofErr w:type="gramEnd"/>
+      <w:r>
+        <w:t>. They should be visually separated, while still coexisting on your daily schedule</w:t>
       </w:r>
     </w:p>
     <w:p>
@@ -4919,8 +5014,13 @@
         <w:spacing w:line="254" w:lineRule="auto"/>
       </w:pPr>
       <w:r>
-        <w:t>Has a section for goals</w:t>
-      </w:r>
+        <w:t xml:space="preserve">Has a section for </w:t>
+      </w:r>
+      <w:proofErr w:type="gramStart"/>
+      <w:r>
+        <w:t>goals</w:t>
+      </w:r>
+      <w:proofErr w:type="gramEnd"/>
     </w:p>
     <w:p>
       <w:pPr>
@@ -5128,20 +5228,44 @@
         <w:spacing w:line="254" w:lineRule="auto"/>
       </w:pPr>
       <w:r>
-        <w:t>A location to list &amp; display all the things that are doing weekly &amp; scheduled</w:t>
-      </w:r>
-    </w:p>
-    <w:p>
-      <w:pPr>
-        <w:pStyle w:val="ListParagraph"/>
-        <w:numPr>
-          <w:ilvl w:val="1"/>
-          <w:numId w:val="4"/>
-        </w:numPr>
-        <w:spacing w:line="254" w:lineRule="auto"/>
-      </w:pPr>
-      <w:r>
-        <w:t>Ex – Water plants W∙Su, Face Mask W∙Su, Swap Towels Su</w:t>
+        <w:t xml:space="preserve">A location to list &amp; </w:t>
+      </w:r>
+      <w:proofErr w:type="gramStart"/>
+      <w:r>
+        <w:t>display</w:t>
+      </w:r>
+      <w:proofErr w:type="gramEnd"/>
+      <w:r>
+        <w:t xml:space="preserve"> all the things that are doing weekly &amp; scheduled</w:t>
+      </w:r>
+    </w:p>
+    <w:p>
+      <w:pPr>
+        <w:pStyle w:val="ListParagraph"/>
+        <w:numPr>
+          <w:ilvl w:val="1"/>
+          <w:numId w:val="4"/>
+        </w:numPr>
+        <w:spacing w:line="254" w:lineRule="auto"/>
+      </w:pPr>
+      <w:r>
+        <w:t xml:space="preserve">Ex – Water plants </w:t>
+      </w:r>
+      <w:proofErr w:type="spellStart"/>
+      <w:r>
+        <w:t>W∙Su</w:t>
+      </w:r>
+      <w:proofErr w:type="spellEnd"/>
+      <w:r>
+        <w:t xml:space="preserve">, Face Mask </w:t>
+      </w:r>
+      <w:proofErr w:type="spellStart"/>
+      <w:r>
+        <w:t>W∙Su</w:t>
+      </w:r>
+      <w:proofErr w:type="spellEnd"/>
+      <w:r>
+        <w:t>, Swap Towels Su</w:t>
       </w:r>
     </w:p>
     <w:p>
@@ -5801,7 +5925,21 @@
         <w:rPr>
           <w:b/>
         </w:rPr>
-        <w:t>What’s On Deck</w:t>
+        <w:t xml:space="preserve">What’s </w:t>
+      </w:r>
+      <w:proofErr w:type="gramStart"/>
+      <w:r>
+        <w:rPr>
+          <w:b/>
+        </w:rPr>
+        <w:t>On</w:t>
+      </w:r>
+      <w:proofErr w:type="gramEnd"/>
+      <w:r>
+        <w:rPr>
+          <w:b/>
+        </w:rPr>
+        <w:t xml:space="preserve"> Deck</w:t>
       </w:r>
     </w:p>
     <w:p>
@@ -6507,8 +6645,13 @@
         <w:spacing w:line="254" w:lineRule="auto"/>
       </w:pPr>
       <w:r>
-        <w:t>Has a primary view for tracking how long it’s been in touch with X, Y or Z</w:t>
-      </w:r>
+        <w:t xml:space="preserve">Has a primary view for tracking how long it’s been in touch with X, Y or </w:t>
+      </w:r>
+      <w:proofErr w:type="gramStart"/>
+      <w:r>
+        <w:t>Z</w:t>
+      </w:r>
+      <w:proofErr w:type="gramEnd"/>
     </w:p>
     <w:p>
       <w:pPr>
@@ -6799,8 +6942,13 @@
         <w:spacing w:line="254" w:lineRule="auto"/>
       </w:pPr>
       <w:r>
-        <w:t>Has a list of stores or topics that are not-listed on main screen unless non-zero in entries</w:t>
-      </w:r>
+        <w:t xml:space="preserve">Has a list of stores or topics that are not-listed on main screen unless non-zero in </w:t>
+      </w:r>
+      <w:proofErr w:type="gramStart"/>
+      <w:r>
+        <w:t>entries</w:t>
+      </w:r>
+      <w:proofErr w:type="gramEnd"/>
     </w:p>
     <w:p>
       <w:pPr>
@@ -7055,7 +7203,15 @@
         <w:spacing w:after="0" w:line="240" w:lineRule="auto"/>
       </w:pPr>
       <w:r>
-        <w:t>Primary Ideas – Gifts (action) and Thank You’s (spoken)</w:t>
+        <w:t xml:space="preserve">Primary Ideas – Gifts (action) and Thank </w:t>
+      </w:r>
+      <w:proofErr w:type="spellStart"/>
+      <w:r>
+        <w:t>You’s</w:t>
+      </w:r>
+      <w:proofErr w:type="spellEnd"/>
+      <w:r>
+        <w:t xml:space="preserve"> (spoken)</w:t>
       </w:r>
     </w:p>
     <w:p>
@@ -7081,7 +7237,15 @@
         <w:spacing w:after="0" w:line="240" w:lineRule="auto"/>
       </w:pPr>
       <w:r>
-        <w:t>Can remind you every N days “are you doing enough kind, random things? Review, decide!”</w:t>
+        <w:t xml:space="preserve">Can remind you every N </w:t>
+      </w:r>
+      <w:proofErr w:type="gramStart"/>
+      <w:r>
+        <w:t>days</w:t>
+      </w:r>
+      <w:proofErr w:type="gramEnd"/>
+      <w:r>
+        <w:t xml:space="preserve"> “are you doing enough kind, random things? Review, decide!”</w:t>
       </w:r>
     </w:p>
     <w:p>
@@ -7328,7 +7492,15 @@
         <w:spacing w:line="254" w:lineRule="auto"/>
       </w:pPr>
       <w:r>
-        <w:t>Feedback and sharing with peers is emphasized (app or email)</w:t>
+        <w:t xml:space="preserve">Feedback and sharing with peers </w:t>
+      </w:r>
+      <w:proofErr w:type="gramStart"/>
+      <w:r>
+        <w:t>is</w:t>
+      </w:r>
+      <w:proofErr w:type="gramEnd"/>
+      <w:r>
+        <w:t xml:space="preserve"> emphasized (app or email)</w:t>
       </w:r>
     </w:p>
     <w:p>
@@ -8350,7 +8522,15 @@
         <w:spacing w:line="254" w:lineRule="auto"/>
       </w:pPr>
       <w:r>
-        <w:t>Ex Usage – Track and plot out how many minutes you’ve been running each day (a use u want), how long it took you to clean the yard, etc.</w:t>
+        <w:t xml:space="preserve">Ex Usage – Track and plot out how many minutes you’ve been running each day (a use u </w:t>
+      </w:r>
+      <w:proofErr w:type="gramStart"/>
+      <w:r>
+        <w:t>want</w:t>
+      </w:r>
+      <w:proofErr w:type="gramEnd"/>
+      <w:r>
+        <w:t>), how long it took you to clean the yard, etc.</w:t>
       </w:r>
     </w:p>
     <w:p>
@@ -8472,7 +8652,15 @@
         <w:spacing w:line="254" w:lineRule="auto"/>
       </w:pPr>
       <w:r>
-        <w:t>Item and history is stored in online database and able for viewing online</w:t>
+        <w:t xml:space="preserve">Item and history </w:t>
+      </w:r>
+      <w:proofErr w:type="gramStart"/>
+      <w:r>
+        <w:t>is</w:t>
+      </w:r>
+      <w:proofErr w:type="gramEnd"/>
+      <w:r>
+        <w:t xml:space="preserve"> stored in online database and able for viewing online</w:t>
       </w:r>
     </w:p>
     <w:p>
@@ -9016,7 +9204,35 @@
         <w:rPr>
           <w:rFonts w:eastAsia="Times New Roman" w:cs="Calibri"/>
         </w:rPr>
-        <w:t>Ex - SuW water plants. Su swap/wash towels. SuWSa face scrub.</w:t>
+        <w:t xml:space="preserve">Ex - </w:t>
+      </w:r>
+      <w:proofErr w:type="spellStart"/>
+      <w:r>
+        <w:rPr>
+          <w:rFonts w:eastAsia="Times New Roman" w:cs="Calibri"/>
+        </w:rPr>
+        <w:t>SuW</w:t>
+      </w:r>
+      <w:proofErr w:type="spellEnd"/>
+      <w:r>
+        <w:rPr>
+          <w:rFonts w:eastAsia="Times New Roman" w:cs="Calibri"/>
+        </w:rPr>
+        <w:t xml:space="preserve"> water plants. Su swap/wash towels. </w:t>
+      </w:r>
+      <w:proofErr w:type="spellStart"/>
+      <w:r>
+        <w:rPr>
+          <w:rFonts w:eastAsia="Times New Roman" w:cs="Calibri"/>
+        </w:rPr>
+        <w:t>SuWSa</w:t>
+      </w:r>
+      <w:proofErr w:type="spellEnd"/>
+      <w:r>
+        <w:rPr>
+          <w:rFonts w:eastAsia="Times New Roman" w:cs="Calibri"/>
+        </w:rPr>
+        <w:t xml:space="preserve"> face scrub.</w:t>
       </w:r>
     </w:p>
     <w:p>
@@ -9796,7 +10012,15 @@
         </w:numPr>
       </w:pPr>
       <w:r>
-        <w:t>Has a section just for Treats, like you do. It emphasizes &amp; suggests treat reminders, as opposed to specific treats. (generalizations reduce desire)</w:t>
+        <w:t xml:space="preserve">Has a section just for Treats, like you </w:t>
+      </w:r>
+      <w:proofErr w:type="gramStart"/>
+      <w:r>
+        <w:t>do.</w:t>
+      </w:r>
+      <w:proofErr w:type="gramEnd"/>
+      <w:r>
+        <w:t xml:space="preserve"> It emphasizes &amp; suggests treat reminders, as opposed to specific treats. (generalizations reduce desire)</w:t>
       </w:r>
     </w:p>
     <w:p>
@@ -9828,12 +10052,14 @@
       <w:r>
         <w:t xml:space="preserve"> </w:t>
       </w:r>
+      <w:proofErr w:type="spellStart"/>
       <w:r>
         <w:rPr>
           <w:i/>
         </w:rPr>
         <w:t>HabitMinder</w:t>
       </w:r>
+      <w:proofErr w:type="spellEnd"/>
       <w:r>
         <w:t xml:space="preserve"> but as separate app</w:t>
       </w:r>
@@ -9893,8 +10119,13 @@
         <w:spacing w:line="254" w:lineRule="auto"/>
       </w:pPr>
       <w:r>
-        <w:t>Has a list of ‘places I want to eat’</w:t>
-      </w:r>
+        <w:t xml:space="preserve">Has a list of ‘places I want to </w:t>
+      </w:r>
+      <w:proofErr w:type="gramStart"/>
+      <w:r>
+        <w:t>eat’</w:t>
+      </w:r>
+      <w:proofErr w:type="gramEnd"/>
     </w:p>
     <w:p>
       <w:pPr>
@@ -10196,7 +10427,15 @@
         </w:numPr>
       </w:pPr>
       <w:r>
-        <w:t>When you single tap the pic it shows thumbnail text – likely the key pieces</w:t>
+        <w:t xml:space="preserve">When </w:t>
+      </w:r>
+      <w:proofErr w:type="gramStart"/>
+      <w:r>
+        <w:t>you</w:t>
+      </w:r>
+      <w:proofErr w:type="gramEnd"/>
+      <w:r>
+        <w:t xml:space="preserve"> single tap the pic it shows thumbnail text – likely the key pieces</w:t>
       </w:r>
     </w:p>
     <w:p>
@@ -10327,7 +10566,21 @@
         <w:rPr>
           <w:b/>
         </w:rPr>
-        <w:t>Keep Track of Spices in your spice rack. What do you got?</w:t>
+        <w:t xml:space="preserve">Keep Track of Spices in your spice rack. What do you </w:t>
+      </w:r>
+      <w:proofErr w:type="gramStart"/>
+      <w:r>
+        <w:rPr>
+          <w:b/>
+        </w:rPr>
+        <w:t>got</w:t>
+      </w:r>
+      <w:proofErr w:type="gramEnd"/>
+      <w:r>
+        <w:rPr>
+          <w:b/>
+        </w:rPr>
+        <w:t>?</w:t>
       </w:r>
     </w:p>
     <w:p>
@@ -10818,11 +11071,19 @@
         </w:rPr>
         <w:t>Examples (me)</w:t>
       </w:r>
+      <w:proofErr w:type="gramStart"/>
       <w:r>
         <w:rPr>
           <w:rFonts w:eastAsia="Times New Roman" w:cs="Calibri"/>
         </w:rPr>
-        <w:t>:  ‘Smile, as your default.’,  ‘You are #N, not #1’, ‘Stand Tall, Stand Proud’, ‘Sit Tall’, ‘Take notes first, figure out if you need them later’</w:t>
+        <w:t>:  ‘</w:t>
+      </w:r>
+      <w:proofErr w:type="gramEnd"/>
+      <w:r>
+        <w:rPr>
+          <w:rFonts w:eastAsia="Times New Roman" w:cs="Calibri"/>
+        </w:rPr>
+        <w:t>Smile, as your default.’,  ‘You are #N, not #1’, ‘Stand Tall, Stand Proud’, ‘Sit Tall’, ‘Take notes first, figure out if you need them later’</w:t>
       </w:r>
     </w:p>
     <w:p>
@@ -10867,11 +11128,27 @@
           <w:rFonts w:eastAsia="Times New Roman" w:cs="Calibri"/>
           <w:u w:val="single"/>
         </w:rPr>
-        <w:t>Examples (Sz)</w:t>
-      </w:r>
+        <w:t>Examples (</w:t>
+      </w:r>
+      <w:proofErr w:type="spellStart"/>
       <w:r>
         <w:rPr>
           <w:rFonts w:eastAsia="Times New Roman" w:cs="Calibri"/>
+          <w:u w:val="single"/>
+        </w:rPr>
+        <w:t>Sz</w:t>
+      </w:r>
+      <w:proofErr w:type="spellEnd"/>
+      <w:r>
+        <w:rPr>
+          <w:rFonts w:eastAsia="Times New Roman" w:cs="Calibri"/>
+          <w:u w:val="single"/>
+        </w:rPr>
+        <w:t>)</w:t>
+      </w:r>
+      <w:r>
+        <w:rPr>
+          <w:rFonts w:eastAsia="Times New Roman" w:cs="Calibri"/>
         </w:rPr>
         <w:t>: ‘Honesty if my policy, and you just know this from perception’</w:t>
       </w:r>
@@ -11123,7 +11400,21 @@
         <w:rPr>
           <w:b/>
         </w:rPr>
-        <w:t>Keep In Touch</w:t>
+        <w:t xml:space="preserve">Keep </w:t>
+      </w:r>
+      <w:proofErr w:type="gramStart"/>
+      <w:r>
+        <w:rPr>
+          <w:b/>
+        </w:rPr>
+        <w:t>In</w:t>
+      </w:r>
+      <w:proofErr w:type="gramEnd"/>
+      <w:r>
+        <w:rPr>
+          <w:b/>
+        </w:rPr>
+        <w:t xml:space="preserve"> Touch</w:t>
       </w:r>
     </w:p>
     <w:p>
@@ -11712,7 +12003,15 @@
         </w:numPr>
       </w:pPr>
       <w:r>
-        <w:t>Similar to how Google Photos is used with Albums &amp; sharing, but more focused and simple for use by conventional professionals (e.g. construction, repairs, etc.)</w:t>
+        <w:t xml:space="preserve">Similar to how Google Photos is used with Albums &amp; sharing, but </w:t>
+      </w:r>
+      <w:proofErr w:type="gramStart"/>
+      <w:r>
+        <w:t>more focused and simple</w:t>
+      </w:r>
+      <w:proofErr w:type="gramEnd"/>
+      <w:r>
+        <w:t xml:space="preserve"> for use by conventional professionals (e.g. construction, repairs, etc.)</w:t>
       </w:r>
     </w:p>
     <w:p>
@@ -12403,7 +12702,15 @@
         <w:spacing w:line="254" w:lineRule="auto"/>
       </w:pPr>
       <w:r>
-        <w:t>Have the option to record multiple versions of the same concept which the app can select from. So it doesn’t ‘show the same dang thing’ every time. Ex: ‘You’re not #1, you’re #N” &amp; “You’re not first, you’re last”</w:t>
+        <w:t xml:space="preserve">Have the option to record multiple versions of the same concept which the app can select from. </w:t>
+      </w:r>
+      <w:proofErr w:type="gramStart"/>
+      <w:r>
+        <w:t>So</w:t>
+      </w:r>
+      <w:proofErr w:type="gramEnd"/>
+      <w:r>
+        <w:t xml:space="preserve"> it doesn’t ‘show the same dang thing’ every time. Ex: ‘You’re not #1, you’re #N” &amp; “You’re not first, you’re last”</w:t>
       </w:r>
     </w:p>
     <w:p>
@@ -12483,7 +12790,15 @@
         <w:t>something</w:t>
       </w:r>
       <w:r>
-        <w:t xml:space="preserve">. Anything” &lt;- record this with a 1 week expiration, which means you </w:t>
+        <w:t xml:space="preserve">. Anything” &lt;- record this with a </w:t>
+      </w:r>
+      <w:proofErr w:type="gramStart"/>
+      <w:r>
+        <w:t>1 week</w:t>
+      </w:r>
+      <w:proofErr w:type="gramEnd"/>
+      <w:r>
+        <w:t xml:space="preserve"> expiration, which means you </w:t>
       </w:r>
       <w:r>
         <w:rPr>
@@ -12976,7 +13291,15 @@
         <w:spacing w:line="254" w:lineRule="auto"/>
       </w:pPr>
       <w:r>
-        <w:t>Ex: when I get back to work I need to do my taxes</w:t>
+        <w:t xml:space="preserve">Ex: when I get back to </w:t>
+      </w:r>
+      <w:proofErr w:type="gramStart"/>
+      <w:r>
+        <w:t>work</w:t>
+      </w:r>
+      <w:proofErr w:type="gramEnd"/>
+      <w:r>
+        <w:t xml:space="preserve"> I need to do my taxes</w:t>
       </w:r>
     </w:p>
     <w:p>
@@ -13293,7 +13616,15 @@
         <w:spacing w:line="254" w:lineRule="auto"/>
       </w:pPr>
       <w:r>
-        <w:t>Write a list of your key rehab daily reminders to review. For viewing, not lameo notifications</w:t>
+        <w:t xml:space="preserve">Write a list of your key rehab daily reminders to review. For viewing, not </w:t>
+      </w:r>
+      <w:proofErr w:type="spellStart"/>
+      <w:r>
+        <w:t>lameo</w:t>
+      </w:r>
+      <w:proofErr w:type="spellEnd"/>
+      <w:r>
+        <w:t xml:space="preserve"> notifications</w:t>
       </w:r>
     </w:p>
     <w:p>
@@ -14518,7 +14849,15 @@
         <w:spacing w:line="254" w:lineRule="auto"/>
       </w:pPr>
       <w:r>
-        <w:t>Can setup notifications based on events or dispatched emails and texts</w:t>
+        <w:t xml:space="preserve">Can setup notifications </w:t>
+      </w:r>
+      <w:proofErr w:type="gramStart"/>
+      <w:r>
+        <w:t>based</w:t>
+      </w:r>
+      <w:proofErr w:type="gramEnd"/>
+      <w:r>
+        <w:t xml:space="preserve"> on events or dispatched emails and texts</w:t>
       </w:r>
     </w:p>
     <w:p>
@@ -15036,7 +15375,15 @@
         <w:spacing w:line="254" w:lineRule="auto"/>
       </w:pPr>
       <w:r>
-        <w:t>An App to periodically vibrate or make noise when you’re idle! Also can be configured to send alerts to others when you are idle! The primary goal here is to help keep you awake at work!</w:t>
+        <w:t xml:space="preserve">An App to periodically vibrate or make noise when you’re idle! </w:t>
+      </w:r>
+      <w:proofErr w:type="gramStart"/>
+      <w:r>
+        <w:t>Also</w:t>
+      </w:r>
+      <w:proofErr w:type="gramEnd"/>
+      <w:r>
+        <w:t xml:space="preserve"> can be configured to send alerts to others when you are idle! The primary goal here is to help keep you awake at work!</w:t>
       </w:r>
     </w:p>
     <w:p>
@@ -15445,9 +15792,11 @@
       <w:r>
         <w:t xml:space="preserve">Has a unique photo roll display, organizing and grouping photos cleanly into </w:t>
       </w:r>
+      <w:proofErr w:type="gramStart"/>
       <w:r>
         <w:t>groupings</w:t>
       </w:r>
+      <w:proofErr w:type="gramEnd"/>
     </w:p>
     <w:p>
       <w:pPr>
@@ -15504,7 +15853,15 @@
         <w:spacing w:line="254" w:lineRule="auto"/>
       </w:pPr>
       <w:r>
-        <w:t>Trim and joining of photos is a key feature</w:t>
+        <w:t xml:space="preserve">Trim and joining of photos </w:t>
+      </w:r>
+      <w:proofErr w:type="gramStart"/>
+      <w:r>
+        <w:t>is</w:t>
+      </w:r>
+      <w:proofErr w:type="gramEnd"/>
+      <w:r>
+        <w:t xml:space="preserve"> a key feature</w:t>
       </w:r>
     </w:p>
     <w:p>
@@ -16000,8 +16357,13 @@
         </w:numPr>
         <w:spacing w:line="254" w:lineRule="auto"/>
       </w:pPr>
-      <w:r>
-        <w:t>So you can view or easily retrieve later by tag!</w:t>
+      <w:proofErr w:type="gramStart"/>
+      <w:r>
+        <w:t>So</w:t>
+      </w:r>
+      <w:proofErr w:type="gramEnd"/>
+      <w:r>
+        <w:t xml:space="preserve"> you can view or easily retrieve later by tag!</w:t>
       </w:r>
     </w:p>
     <w:p>
@@ -16111,8 +16473,13 @@
       </w:pPr>
       <w:r>
         <w:lastRenderedPageBreak/>
-        <w:t>Has a button in the Photo options menu like Twitter does to store one</w:t>
-      </w:r>
+        <w:t xml:space="preserve">Has a button in the Photo options menu like Twitter does to store </w:t>
+      </w:r>
+      <w:proofErr w:type="gramStart"/>
+      <w:r>
+        <w:t>one</w:t>
+      </w:r>
+      <w:proofErr w:type="gramEnd"/>
     </w:p>
     <w:p>
       <w:pPr>
@@ -19118,7 +19485,7 @@
 </file>
 
 <file path=customXml/itemProps1.xml><?xml version="1.0" encoding="utf-8"?>
-<ds:datastoreItem xmlns:ds="http://schemas.openxmlformats.org/officeDocument/2006/customXml" ds:itemID="{53A9DFA9-47AC-48E5-BEF2-3C8196C49146}">
+<ds:datastoreItem xmlns:ds="http://schemas.openxmlformats.org/officeDocument/2006/customXml" ds:itemID="{222F48A5-8854-43AE-92A2-42D83D3E6811}">
   <ds:schemaRefs>
     <ds:schemaRef ds:uri="http://schemas.openxmlformats.org/officeDocument/2006/bibliography"/>
   </ds:schemaRefs>

</xml_diff>

<commit_message>
(+)    app idea updates
</commit_message>
<xml_diff>
--- a/Suppl/iPhone App Ideas.docx
+++ b/Suppl/iPhone App Ideas.docx
@@ -3403,8 +3403,6 @@
       <w:r>
         <w:t>Integrated into Jreina Life Plan concept, sharing and contributing to personal goals with record and reminder</w:t>
       </w:r>
-      <w:bookmarkStart w:id="8" w:name="_GoBack"/>
-      <w:bookmarkEnd w:id="8"/>
     </w:p>
     <w:p>
       <w:pPr>
@@ -5014,13 +5012,8 @@
         <w:spacing w:line="254" w:lineRule="auto"/>
       </w:pPr>
       <w:r>
-        <w:t xml:space="preserve">Has a section for </w:t>
-      </w:r>
-      <w:proofErr w:type="gramStart"/>
-      <w:r>
-        <w:t>goals</w:t>
-      </w:r>
-      <w:proofErr w:type="gramEnd"/>
+        <w:t>Has a section for goals</w:t>
+      </w:r>
     </w:p>
     <w:p>
       <w:pPr>
@@ -6089,7 +6082,7 @@
           <w:szCs w:val="32"/>
         </w:rPr>
       </w:pPr>
-      <w:bookmarkStart w:id="9" w:name="_Toc499022725"/>
+      <w:bookmarkStart w:id="8" w:name="_Toc499022725"/>
       <w:r>
         <w:br w:type="page"/>
       </w:r>
@@ -6098,13 +6091,13 @@
       <w:pPr>
         <w:pStyle w:val="Heading1"/>
       </w:pPr>
-      <w:bookmarkStart w:id="10" w:name="_Toc526053702"/>
+      <w:bookmarkStart w:id="9" w:name="_Toc526053702"/>
       <w:r>
         <w:lastRenderedPageBreak/>
         <w:t>Communication</w:t>
       </w:r>
+      <w:bookmarkEnd w:id="8"/>
       <w:bookmarkEnd w:id="9"/>
-      <w:bookmarkEnd w:id="10"/>
     </w:p>
     <w:p>
       <w:pPr>
@@ -6272,293 +6265,310 @@
       <w:pPr>
         <w:pStyle w:val="Heading1"/>
       </w:pPr>
-      <w:bookmarkStart w:id="11" w:name="_Toc499022726"/>
-      <w:bookmarkStart w:id="12" w:name="_Toc526053703"/>
+      <w:bookmarkStart w:id="10" w:name="_Toc499022726"/>
+      <w:bookmarkStart w:id="11" w:name="_Toc526053703"/>
       <w:r>
         <w:t>Tracking, Desires &amp; Stuff</w:t>
       </w:r>
+      <w:bookmarkEnd w:id="10"/>
       <w:bookmarkEnd w:id="11"/>
+    </w:p>
+    <w:p>
+      <w:pPr>
+        <w:pStyle w:val="ListParagraph"/>
+        <w:numPr>
+          <w:ilvl w:val="0"/>
+          <w:numId w:val="4"/>
+        </w:numPr>
+        <w:spacing w:line="254" w:lineRule="auto"/>
+        <w:rPr>
+          <w:b/>
+        </w:rPr>
+      </w:pPr>
+      <w:r>
+        <w:rPr>
+          <w:b/>
+        </w:rPr>
+        <w:t>Consumption</w:t>
+      </w:r>
+    </w:p>
+    <w:p>
+      <w:pPr>
+        <w:pStyle w:val="ListParagraph"/>
+        <w:numPr>
+          <w:ilvl w:val="1"/>
+          <w:numId w:val="4"/>
+        </w:numPr>
+        <w:spacing w:line="254" w:lineRule="auto"/>
+      </w:pPr>
+      <w:r>
+        <w:t>An upgraded version of Apple Reminders, which allows plotting, logging and reminders for all data taken</w:t>
+      </w:r>
+    </w:p>
+    <w:p>
+      <w:pPr>
+        <w:pStyle w:val="ListParagraph"/>
+        <w:numPr>
+          <w:ilvl w:val="1"/>
+          <w:numId w:val="4"/>
+        </w:numPr>
+        <w:spacing w:line="254" w:lineRule="auto"/>
+      </w:pPr>
+      <w:r>
+        <w:t>Specification of routine (e.g. interval, by date, etc.)</w:t>
+      </w:r>
+    </w:p>
+    <w:p>
+      <w:pPr>
+        <w:pStyle w:val="ListParagraph"/>
+        <w:numPr>
+          <w:ilvl w:val="1"/>
+          <w:numId w:val="4"/>
+        </w:numPr>
+        <w:spacing w:line="254" w:lineRule="auto"/>
+      </w:pPr>
+      <w:r>
+        <w:t>Allows plotting &amp; tracking of history</w:t>
+      </w:r>
+    </w:p>
+    <w:p>
+      <w:pPr>
+        <w:pStyle w:val="ListParagraph"/>
+        <w:numPr>
+          <w:ilvl w:val="1"/>
+          <w:numId w:val="4"/>
+        </w:numPr>
+        <w:spacing w:line="254" w:lineRule="auto"/>
+      </w:pPr>
+      <w:r>
+        <w:t>Allows category or sub-topics (e.g. fast food has ‘Taco Time’ or ‘McD’s’, coffee has ‘Black’ or ‘w/Cream’</w:t>
+      </w:r>
+    </w:p>
+    <w:p>
+      <w:pPr>
+        <w:pStyle w:val="ListParagraph"/>
+        <w:numPr>
+          <w:ilvl w:val="1"/>
+          <w:numId w:val="4"/>
+        </w:numPr>
+        <w:spacing w:line="254" w:lineRule="auto"/>
+      </w:pPr>
+      <w:r>
+        <w:t>Sub-categories have individual tracking as well</w:t>
+      </w:r>
+    </w:p>
+    <w:p>
+      <w:pPr>
+        <w:pStyle w:val="ListParagraph"/>
+        <w:numPr>
+          <w:ilvl w:val="1"/>
+          <w:numId w:val="4"/>
+        </w:numPr>
+        <w:spacing w:line="254" w:lineRule="auto"/>
+      </w:pPr>
+      <w:r>
+        <w:t>Notifications &amp; warnings provided</w:t>
+      </w:r>
+    </w:p>
+    <w:p>
+      <w:pPr>
+        <w:pStyle w:val="ListParagraph"/>
+        <w:numPr>
+          <w:ilvl w:val="0"/>
+          <w:numId w:val="4"/>
+        </w:numPr>
+        <w:spacing w:line="254" w:lineRule="auto"/>
+        <w:rPr>
+          <w:b/>
+        </w:rPr>
+      </w:pPr>
+      <w:r>
+        <w:rPr>
+          <w:b/>
+        </w:rPr>
+        <w:t>Misc. Notes</w:t>
+      </w:r>
+    </w:p>
+    <w:p>
+      <w:pPr>
+        <w:pStyle w:val="ListParagraph"/>
+        <w:numPr>
+          <w:ilvl w:val="1"/>
+          <w:numId w:val="4"/>
+        </w:numPr>
+        <w:spacing w:line="254" w:lineRule="auto"/>
+      </w:pPr>
+      <w:r>
+        <w:t>A place for you to store things you would like to look up one day, but don’t ever need to view without a search for</w:t>
+      </w:r>
+    </w:p>
+    <w:p>
+      <w:pPr>
+        <w:pStyle w:val="ListParagraph"/>
+        <w:numPr>
+          <w:ilvl w:val="1"/>
+          <w:numId w:val="4"/>
+        </w:numPr>
+        <w:spacing w:line="254" w:lineRule="auto"/>
+      </w:pPr>
+      <w:r>
+        <w:t>Can apply names, tags and categories. Searchable by these fields and their content</w:t>
+      </w:r>
+    </w:p>
+    <w:p>
+      <w:pPr>
+        <w:pStyle w:val="ListParagraph"/>
+        <w:numPr>
+          <w:ilvl w:val="1"/>
+          <w:numId w:val="4"/>
+        </w:numPr>
+        <w:spacing w:line="254" w:lineRule="auto"/>
+      </w:pPr>
+      <w:r>
+        <w:t>Each note is a sheet with attachments (video, audio, file, sub-folders, sub-sheets, etc)</w:t>
+      </w:r>
+    </w:p>
+    <w:p>
+      <w:pPr>
+        <w:pStyle w:val="ListParagraph"/>
+        <w:numPr>
+          <w:ilvl w:val="1"/>
+          <w:numId w:val="4"/>
+        </w:numPr>
+        <w:spacing w:line="254" w:lineRule="auto"/>
+      </w:pPr>
+      <w:r>
+        <w:t>Attachments folder is viewable in List View with a table</w:t>
+      </w:r>
+    </w:p>
+    <w:p>
+      <w:pPr>
+        <w:pStyle w:val="ListParagraph"/>
+        <w:numPr>
+          <w:ilvl w:val="1"/>
+          <w:numId w:val="4"/>
+        </w:numPr>
+        <w:spacing w:line="254" w:lineRule="auto"/>
+      </w:pPr>
+      <w:r>
+        <w:t>You can share these with others, for viewing and modification</w:t>
+      </w:r>
+    </w:p>
+    <w:p>
+      <w:pPr>
+        <w:pStyle w:val="ListParagraph"/>
+        <w:numPr>
+          <w:ilvl w:val="1"/>
+          <w:numId w:val="4"/>
+        </w:numPr>
+        <w:spacing w:line="254" w:lineRule="auto"/>
+      </w:pPr>
+      <w:r>
+        <w:t xml:space="preserve">Ex – “Derek started at Prison Oct 18, 2015” or “Amit is engaged to </w:t>
+      </w:r>
+      <w:r>
+        <w:rPr>
+          <w:i/>
+        </w:rPr>
+        <w:t>X</w:t>
+      </w:r>
+      <w:r>
+        <w:t>”, “How to bake Mom’s Apple Pie”, “What Wallowa Lake looked like in 2016”, “My last day of work”</w:t>
+      </w:r>
+    </w:p>
+    <w:p>
+      <w:pPr>
+        <w:rPr>
+          <w:b/>
+        </w:rPr>
+      </w:pPr>
+      <w:r>
+        <w:rPr>
+          <w:b/>
+        </w:rPr>
+        <w:br w:type="page"/>
+      </w:r>
+    </w:p>
+    <w:p>
+      <w:pPr>
+        <w:pStyle w:val="ListParagraph"/>
+        <w:numPr>
+          <w:ilvl w:val="0"/>
+          <w:numId w:val="4"/>
+        </w:numPr>
+        <w:spacing w:line="254" w:lineRule="auto"/>
+        <w:rPr>
+          <w:b/>
+        </w:rPr>
+      </w:pPr>
+      <w:r>
+        <w:rPr>
+          <w:b/>
+        </w:rPr>
+        <w:lastRenderedPageBreak/>
+        <w:t xml:space="preserve">Friends </w:t>
+      </w:r>
+      <w:r>
+        <w:rPr>
+          <w:b/>
+        </w:rPr>
+        <w:t>of Mine</w:t>
+      </w:r>
+      <w:r>
+        <w:rPr>
+          <w:b/>
+        </w:rPr>
+        <w:t xml:space="preserve"> (Friends, Work Peers)</w:t>
+      </w:r>
+    </w:p>
+    <w:p>
+      <w:pPr>
+        <w:pStyle w:val="ListParagraph"/>
+        <w:numPr>
+          <w:ilvl w:val="1"/>
+          <w:numId w:val="4"/>
+        </w:numPr>
+        <w:spacing w:line="254" w:lineRule="auto"/>
+      </w:pPr>
+      <w:r>
+        <w:t>List out friends, keep track of when you last did ‘X Y or Z’ with them</w:t>
+      </w:r>
+    </w:p>
+    <w:p>
+      <w:pPr>
+        <w:pStyle w:val="ListParagraph"/>
+        <w:numPr>
+          <w:ilvl w:val="2"/>
+          <w:numId w:val="4"/>
+        </w:numPr>
+        <w:spacing w:line="254" w:lineRule="auto"/>
+      </w:pPr>
+      <w:r>
+        <w:t xml:space="preserve">Makes it easy to list &amp; track &amp; view what you’ve done with each friend. The ease is emphasized, this gives it bias </w:t>
+      </w:r>
+      <w:r>
+        <w:rPr>
+          <w:rFonts w:ascii="Wingdings" w:hAnsi="Wingdings"/>
+        </w:rPr>
+        <w:t></w:t>
+      </w:r>
+    </w:p>
+    <w:p>
+      <w:pPr>
+        <w:pStyle w:val="ListParagraph"/>
+        <w:numPr>
+          <w:ilvl w:val="1"/>
+          <w:numId w:val="4"/>
+        </w:numPr>
+        <w:spacing w:line="254" w:lineRule="auto"/>
+      </w:pPr>
+      <w:r>
+        <w:t>Have an emphasis that it focuses on evaluation, emphasis and reminder of your involvement and c</w:t>
+      </w:r>
+      <w:bookmarkStart w:id="12" w:name="_GoBack"/>
       <w:bookmarkEnd w:id="12"/>
-    </w:p>
-    <w:p>
-      <w:pPr>
-        <w:pStyle w:val="ListParagraph"/>
-        <w:numPr>
-          <w:ilvl w:val="0"/>
-          <w:numId w:val="4"/>
-        </w:numPr>
-        <w:spacing w:line="254" w:lineRule="auto"/>
-        <w:rPr>
-          <w:b/>
-        </w:rPr>
-      </w:pPr>
-      <w:r>
-        <w:rPr>
-          <w:b/>
-        </w:rPr>
-        <w:t>Consumption</w:t>
-      </w:r>
-    </w:p>
-    <w:p>
-      <w:pPr>
-        <w:pStyle w:val="ListParagraph"/>
-        <w:numPr>
-          <w:ilvl w:val="1"/>
-          <w:numId w:val="4"/>
-        </w:numPr>
-        <w:spacing w:line="254" w:lineRule="auto"/>
-      </w:pPr>
-      <w:r>
-        <w:t>An upgraded version of Apple Reminders, which allows plotting, logging and reminders for all data taken</w:t>
-      </w:r>
-    </w:p>
-    <w:p>
-      <w:pPr>
-        <w:pStyle w:val="ListParagraph"/>
-        <w:numPr>
-          <w:ilvl w:val="1"/>
-          <w:numId w:val="4"/>
-        </w:numPr>
-        <w:spacing w:line="254" w:lineRule="auto"/>
-      </w:pPr>
-      <w:r>
-        <w:t>Specification of routine (e.g. interval, by date, etc.)</w:t>
-      </w:r>
-    </w:p>
-    <w:p>
-      <w:pPr>
-        <w:pStyle w:val="ListParagraph"/>
-        <w:numPr>
-          <w:ilvl w:val="1"/>
-          <w:numId w:val="4"/>
-        </w:numPr>
-        <w:spacing w:line="254" w:lineRule="auto"/>
-      </w:pPr>
-      <w:r>
-        <w:t>Allows plotting &amp; tracking of history</w:t>
-      </w:r>
-    </w:p>
-    <w:p>
-      <w:pPr>
-        <w:pStyle w:val="ListParagraph"/>
-        <w:numPr>
-          <w:ilvl w:val="1"/>
-          <w:numId w:val="4"/>
-        </w:numPr>
-        <w:spacing w:line="254" w:lineRule="auto"/>
-      </w:pPr>
-      <w:r>
-        <w:t>Allows category or sub-topics (e.g. fast food has ‘Taco Time’ or ‘McD’s’, coffee has ‘Black’ or ‘w/Cream’</w:t>
-      </w:r>
-    </w:p>
-    <w:p>
-      <w:pPr>
-        <w:pStyle w:val="ListParagraph"/>
-        <w:numPr>
-          <w:ilvl w:val="1"/>
-          <w:numId w:val="4"/>
-        </w:numPr>
-        <w:spacing w:line="254" w:lineRule="auto"/>
-      </w:pPr>
-      <w:r>
-        <w:t>Sub-categories have individual tracking as well</w:t>
-      </w:r>
-    </w:p>
-    <w:p>
-      <w:pPr>
-        <w:pStyle w:val="ListParagraph"/>
-        <w:numPr>
-          <w:ilvl w:val="1"/>
-          <w:numId w:val="4"/>
-        </w:numPr>
-        <w:spacing w:line="254" w:lineRule="auto"/>
-      </w:pPr>
-      <w:r>
-        <w:t>Notifications &amp; warnings provided</w:t>
-      </w:r>
-    </w:p>
-    <w:p>
-      <w:pPr>
-        <w:pStyle w:val="ListParagraph"/>
-        <w:numPr>
-          <w:ilvl w:val="0"/>
-          <w:numId w:val="4"/>
-        </w:numPr>
-        <w:spacing w:line="254" w:lineRule="auto"/>
-        <w:rPr>
-          <w:b/>
-        </w:rPr>
-      </w:pPr>
-      <w:r>
-        <w:rPr>
-          <w:b/>
-        </w:rPr>
-        <w:t>Misc. Notes</w:t>
-      </w:r>
-    </w:p>
-    <w:p>
-      <w:pPr>
-        <w:pStyle w:val="ListParagraph"/>
-        <w:numPr>
-          <w:ilvl w:val="1"/>
-          <w:numId w:val="4"/>
-        </w:numPr>
-        <w:spacing w:line="254" w:lineRule="auto"/>
-      </w:pPr>
-      <w:r>
-        <w:t>A place for you to store things you would like to look up one day, but don’t ever need to view without a search for</w:t>
-      </w:r>
-    </w:p>
-    <w:p>
-      <w:pPr>
-        <w:pStyle w:val="ListParagraph"/>
-        <w:numPr>
-          <w:ilvl w:val="1"/>
-          <w:numId w:val="4"/>
-        </w:numPr>
-        <w:spacing w:line="254" w:lineRule="auto"/>
-      </w:pPr>
-      <w:r>
-        <w:t>Can apply names, tags and categories. Searchable by these fields and their content</w:t>
-      </w:r>
-    </w:p>
-    <w:p>
-      <w:pPr>
-        <w:pStyle w:val="ListParagraph"/>
-        <w:numPr>
-          <w:ilvl w:val="1"/>
-          <w:numId w:val="4"/>
-        </w:numPr>
-        <w:spacing w:line="254" w:lineRule="auto"/>
-      </w:pPr>
-      <w:r>
-        <w:t>Each note is a sheet with attachments (video, audio, file, sub-folders, sub-sheets, etc)</w:t>
-      </w:r>
-    </w:p>
-    <w:p>
-      <w:pPr>
-        <w:pStyle w:val="ListParagraph"/>
-        <w:numPr>
-          <w:ilvl w:val="1"/>
-          <w:numId w:val="4"/>
-        </w:numPr>
-        <w:spacing w:line="254" w:lineRule="auto"/>
-      </w:pPr>
-      <w:r>
-        <w:t>Attachments folder is viewable in List View with a table</w:t>
-      </w:r>
-    </w:p>
-    <w:p>
-      <w:pPr>
-        <w:pStyle w:val="ListParagraph"/>
-        <w:numPr>
-          <w:ilvl w:val="1"/>
-          <w:numId w:val="4"/>
-        </w:numPr>
-        <w:spacing w:line="254" w:lineRule="auto"/>
-      </w:pPr>
-      <w:r>
-        <w:t>You can share these with others, for viewing and modification</w:t>
-      </w:r>
-    </w:p>
-    <w:p>
-      <w:pPr>
-        <w:pStyle w:val="ListParagraph"/>
-        <w:numPr>
-          <w:ilvl w:val="1"/>
-          <w:numId w:val="4"/>
-        </w:numPr>
-        <w:spacing w:line="254" w:lineRule="auto"/>
-      </w:pPr>
-      <w:r>
-        <w:t xml:space="preserve">Ex – “Derek started at Prison Oct 18, 2015” or “Amit is engaged to </w:t>
-      </w:r>
-      <w:r>
-        <w:rPr>
-          <w:i/>
-        </w:rPr>
-        <w:t>X</w:t>
-      </w:r>
-      <w:r>
-        <w:t>”, “How to bake Mom’s Apple Pie”, “What Wallowa Lake looked like in 2016”, “My last day of work”</w:t>
-      </w:r>
-    </w:p>
-    <w:p>
-      <w:pPr>
-        <w:rPr>
-          <w:b/>
-        </w:rPr>
-      </w:pPr>
-      <w:r>
-        <w:rPr>
-          <w:b/>
-        </w:rPr>
-        <w:br w:type="page"/>
-      </w:r>
-    </w:p>
-    <w:p>
-      <w:pPr>
-        <w:pStyle w:val="ListParagraph"/>
-        <w:numPr>
-          <w:ilvl w:val="0"/>
-          <w:numId w:val="4"/>
-        </w:numPr>
-        <w:spacing w:line="254" w:lineRule="auto"/>
-        <w:rPr>
-          <w:b/>
-        </w:rPr>
-      </w:pPr>
-      <w:r>
-        <w:rPr>
-          <w:b/>
-        </w:rPr>
-        <w:lastRenderedPageBreak/>
-        <w:t>Friends List (Friends, Work Peers)</w:t>
-      </w:r>
-    </w:p>
-    <w:p>
-      <w:pPr>
-        <w:pStyle w:val="ListParagraph"/>
-        <w:numPr>
-          <w:ilvl w:val="1"/>
-          <w:numId w:val="4"/>
-        </w:numPr>
-        <w:spacing w:line="254" w:lineRule="auto"/>
-      </w:pPr>
-      <w:r>
-        <w:t>List out friends, keep track of when you last did ‘X Y or Z’ with them</w:t>
-      </w:r>
-    </w:p>
-    <w:p>
-      <w:pPr>
-        <w:pStyle w:val="ListParagraph"/>
-        <w:numPr>
-          <w:ilvl w:val="2"/>
-          <w:numId w:val="4"/>
-        </w:numPr>
-        <w:spacing w:line="254" w:lineRule="auto"/>
-      </w:pPr>
-      <w:r>
-        <w:t xml:space="preserve">Makes it easy to list &amp; track &amp; view what you’ve done with each friend. The ease is emphasized, this gives it bias </w:t>
-      </w:r>
-      <w:r>
-        <w:rPr>
-          <w:rFonts w:ascii="Wingdings" w:hAnsi="Wingdings"/>
-        </w:rPr>
-        <w:t></w:t>
-      </w:r>
-    </w:p>
-    <w:p>
-      <w:pPr>
-        <w:pStyle w:val="ListParagraph"/>
-        <w:numPr>
-          <w:ilvl w:val="1"/>
-          <w:numId w:val="4"/>
-        </w:numPr>
-        <w:spacing w:line="254" w:lineRule="auto"/>
-      </w:pPr>
-      <w:r>
-        <w:t xml:space="preserve">Have an emphasis that it focuses on evaluation, emphasis and reminder of your involvement and care capacity more than simply being a todo list of people and times. It makes it clear that the goal is to connect and see your friends; and to be there for them. By how much? That's not the apps job. It's just there to focus and remind you of the importance of this, and where to point next. In </w:t>
+      <w:r>
+        <w:t xml:space="preserve">are capacity more than simply being a todo list of people and times. It makes it clear that the goal is to connect and see your friends; and to be there for them. By how much? That's not the apps job. It's just there to focus and remind you of the importance of this, and where to point next. In </w:t>
       </w:r>
       <w:r>
         <w:rPr>
@@ -7614,11 +7624,13 @@
         </w:numPr>
         <w:spacing w:line="254" w:lineRule="auto"/>
         <w:rPr>
-          <w:b/>
-        </w:rPr>
-      </w:pPr>
-      <w:r>
-        <w:rPr>
+          <w:rFonts w:cs="Calibri"/>
+          <w:b/>
+        </w:rPr>
+      </w:pPr>
+      <w:r>
+        <w:rPr>
+          <w:rFonts w:cs="Calibri"/>
           <w:b/>
         </w:rPr>
         <w:t>Rad Places</w:t>
@@ -7633,12 +7645,12 @@
         </w:numPr>
         <w:spacing w:after="0" w:line="240" w:lineRule="auto"/>
         <w:rPr>
-          <w:rFonts w:ascii="Times New Roman" w:eastAsia="Times New Roman" w:hAnsi="Times New Roman" w:cs="Times New Roman"/>
-        </w:rPr>
-      </w:pPr>
-      <w:r>
-        <w:rPr>
-          <w:rFonts w:ascii="Times New Roman" w:eastAsia="Times New Roman" w:hAnsi="Times New Roman" w:cs="Times New Roman"/>
+          <w:rFonts w:eastAsia="Times New Roman" w:cs="Calibri"/>
+        </w:rPr>
+      </w:pPr>
+      <w:r>
+        <w:rPr>
+          <w:rFonts w:eastAsia="Times New Roman" w:cs="Calibri"/>
         </w:rPr>
         <w:t>Have a system where you can record how much you liked something, on the map. You could store restaurants or bars, for example.</w:t>
       </w:r>
@@ -7651,6 +7663,9 @@
           <w:numId w:val="4"/>
         </w:numPr>
         <w:spacing w:after="0" w:line="240" w:lineRule="auto"/>
+        <w:rPr>
+          <w:rFonts w:cs="Calibri"/>
+        </w:rPr>
       </w:pPr>
       <w:r>
         <w:rPr>
@@ -7692,6 +7707,54 @@
           <w:numId w:val="4"/>
         </w:numPr>
         <w:spacing w:after="0" w:line="240" w:lineRule="auto"/>
+        <w:rPr>
+          <w:rFonts w:cs="Calibri"/>
+        </w:rPr>
+      </w:pPr>
+      <w:r>
+        <w:rPr>
+          <w:rFonts w:cs="Calibri"/>
+          <w:b/>
+        </w:rPr>
+        <w:t>Places to Go Someday</w:t>
+      </w:r>
+    </w:p>
+    <w:p>
+      <w:pPr>
+        <w:pStyle w:val="ListParagraph"/>
+        <w:numPr>
+          <w:ilvl w:val="1"/>
+          <w:numId w:val="4"/>
+        </w:numPr>
+        <w:spacing w:after="0" w:line="240" w:lineRule="auto"/>
+        <w:rPr>
+          <w:rFonts w:cs="Calibri"/>
+        </w:rPr>
+      </w:pPr>
+      <w:r>
+        <w:rPr>
+          <w:rFonts w:cs="Calibri"/>
+        </w:rPr>
+        <w:t>Places</w:t>
+      </w:r>
+      <w:r>
+        <w:rPr>
+          <w:rFonts w:cs="Calibri"/>
+        </w:rPr>
+        <w:t xml:space="preserve"> that I/we want to go someday, like “live at”, “experience this”, “serve them”, “go on vacation”, “raise my kids”, etc.</w:t>
+      </w:r>
+    </w:p>
+    <w:p>
+      <w:pPr>
+        <w:pStyle w:val="ListParagraph"/>
+        <w:numPr>
+          <w:ilvl w:val="0"/>
+          <w:numId w:val="4"/>
+        </w:numPr>
+        <w:spacing w:after="0" w:line="240" w:lineRule="auto"/>
+        <w:rPr>
+          <w:rFonts w:cs="Calibri"/>
+        </w:rPr>
       </w:pPr>
       <w:r>
         <w:rPr>
@@ -7709,6 +7772,9 @@
           <w:numId w:val="4"/>
         </w:numPr>
         <w:spacing w:after="0" w:line="240" w:lineRule="auto"/>
+        <w:rPr>
+          <w:rFonts w:cs="Calibri"/>
+        </w:rPr>
       </w:pPr>
       <w:r>
         <w:rPr>
@@ -7726,11 +7792,13 @@
     <w:p>
       <w:pPr>
         <w:rPr>
-          <w:b/>
-        </w:rPr>
-      </w:pPr>
-      <w:r>
-        <w:rPr>
+          <w:rFonts w:cs="Calibri"/>
+          <w:b/>
+        </w:rPr>
+      </w:pPr>
+      <w:r>
+        <w:rPr>
+          <w:rFonts w:cs="Calibri"/>
           <w:b/>
         </w:rPr>
         <w:br w:type="page"/>
@@ -14476,6 +14544,19 @@
           <w:rFonts w:ascii="Wingdings" w:hAnsi="Wingdings"/>
         </w:rPr>
         <w:t></w:t>
+      </w:r>
+    </w:p>
+    <w:p>
+      <w:pPr>
+        <w:pStyle w:val="ListParagraph"/>
+        <w:numPr>
+          <w:ilvl w:val="1"/>
+          <w:numId w:val="4"/>
+        </w:numPr>
+        <w:spacing w:line="254" w:lineRule="auto"/>
+      </w:pPr>
+      <w:r>
+        <w:t>Has moods to organize your music, in similar form to existing Genres with features of tagging and sorting provided. Also enables rich shuffle potential</w:t>
       </w:r>
     </w:p>
     <w:p>
@@ -16844,7 +16925,7 @@
       <w:rPr>
         <w:noProof/>
       </w:rPr>
-      <w:t>11/18/18</w:t>
+      <w:t>1/28/19</w:t>
     </w:r>
     <w:r>
       <w:fldChar w:fldCharType="end"/>
@@ -19485,7 +19566,7 @@
 </file>
 
 <file path=customXml/itemProps1.xml><?xml version="1.0" encoding="utf-8"?>
-<ds:datastoreItem xmlns:ds="http://schemas.openxmlformats.org/officeDocument/2006/customXml" ds:itemID="{222F48A5-8854-43AE-92A2-42D83D3E6811}">
+<ds:datastoreItem xmlns:ds="http://schemas.openxmlformats.org/officeDocument/2006/customXml" ds:itemID="{0BE05DE3-F6CC-4214-A27A-E0F5B8B0F575}">
   <ds:schemaRefs>
     <ds:schemaRef ds:uri="http://schemas.openxmlformats.org/officeDocument/2006/bibliography"/>
   </ds:schemaRefs>

</xml_diff>

<commit_message>
(C)    update music app to include grouping ideas
</commit_message>
<xml_diff>
--- a/Suppl/iPhone App Ideas.docx
+++ b/Suppl/iPhone App Ideas.docx
@@ -12,6 +12,8 @@
           <w:szCs w:val="48"/>
         </w:rPr>
       </w:pPr>
+      <w:bookmarkStart w:id="0" w:name="_GoBack"/>
+      <w:bookmarkEnd w:id="0"/>
       <w:r>
         <w:rPr>
           <w:b/>
@@ -1820,14 +1822,14 @@
         <w:pStyle w:val="Heading1"/>
         <w:pageBreakBefore/>
       </w:pPr>
-      <w:bookmarkStart w:id="0" w:name="_Toc499022721"/>
-      <w:bookmarkStart w:id="1" w:name="_Toc526053698"/>
+      <w:bookmarkStart w:id="1" w:name="_Toc499022721"/>
+      <w:bookmarkStart w:id="2" w:name="_Toc526053698"/>
       <w:r>
         <w:lastRenderedPageBreak/>
         <w:t>Priority (Plan &amp; Sequence thoughts)</w:t>
       </w:r>
-      <w:bookmarkEnd w:id="0"/>
       <w:bookmarkEnd w:id="1"/>
+      <w:bookmarkEnd w:id="2"/>
     </w:p>
     <w:p>
       <w:pPr>
@@ -1951,13 +1953,13 @@
       <w:pPr>
         <w:pStyle w:val="Heading1"/>
       </w:pPr>
-      <w:bookmarkStart w:id="2" w:name="_Toc499022722"/>
-      <w:bookmarkStart w:id="3" w:name="_Toc526053699"/>
+      <w:bookmarkStart w:id="3" w:name="_Toc499022722"/>
+      <w:bookmarkStart w:id="4" w:name="_Toc526053699"/>
       <w:r>
         <w:t>Note – J-Clock</w:t>
       </w:r>
-      <w:bookmarkEnd w:id="2"/>
       <w:bookmarkEnd w:id="3"/>
+      <w:bookmarkEnd w:id="4"/>
     </w:p>
     <w:p>
       <w:pPr>
@@ -1983,13 +1985,13 @@
       <w:pPr>
         <w:pStyle w:val="Heading1"/>
       </w:pPr>
-      <w:bookmarkStart w:id="4" w:name="_Toc499022723"/>
-      <w:bookmarkStart w:id="5" w:name="_Toc526053700"/>
+      <w:bookmarkStart w:id="5" w:name="_Toc499022723"/>
+      <w:bookmarkStart w:id="6" w:name="_Toc526053700"/>
       <w:r>
         <w:t>Scratch Page</w:t>
       </w:r>
-      <w:bookmarkEnd w:id="4"/>
       <w:bookmarkEnd w:id="5"/>
+      <w:bookmarkEnd w:id="6"/>
     </w:p>
     <w:p>
       <w:pPr>
@@ -2163,14 +2165,14 @@
         <w:pStyle w:val="Heading1"/>
         <w:pageBreakBefore/>
       </w:pPr>
-      <w:bookmarkStart w:id="6" w:name="_Toc499022724"/>
-      <w:bookmarkStart w:id="7" w:name="_Toc526053701"/>
+      <w:bookmarkStart w:id="7" w:name="_Toc499022724"/>
+      <w:bookmarkStart w:id="8" w:name="_Toc526053701"/>
       <w:r>
         <w:lastRenderedPageBreak/>
         <w:t>Planning &amp; Scheduling</w:t>
       </w:r>
-      <w:bookmarkEnd w:id="6"/>
       <w:bookmarkEnd w:id="7"/>
+      <w:bookmarkEnd w:id="8"/>
     </w:p>
     <w:p>
       <w:pPr>
@@ -6082,7 +6084,7 @@
           <w:szCs w:val="32"/>
         </w:rPr>
       </w:pPr>
-      <w:bookmarkStart w:id="8" w:name="_Toc499022725"/>
+      <w:bookmarkStart w:id="9" w:name="_Toc499022725"/>
       <w:r>
         <w:br w:type="page"/>
       </w:r>
@@ -6091,13 +6093,13 @@
       <w:pPr>
         <w:pStyle w:val="Heading1"/>
       </w:pPr>
-      <w:bookmarkStart w:id="9" w:name="_Toc526053702"/>
+      <w:bookmarkStart w:id="10" w:name="_Toc526053702"/>
       <w:r>
         <w:lastRenderedPageBreak/>
         <w:t>Communication</w:t>
       </w:r>
-      <w:bookmarkEnd w:id="8"/>
       <w:bookmarkEnd w:id="9"/>
+      <w:bookmarkEnd w:id="10"/>
     </w:p>
     <w:p>
       <w:pPr>
@@ -6265,13 +6267,13 @@
       <w:pPr>
         <w:pStyle w:val="Heading1"/>
       </w:pPr>
-      <w:bookmarkStart w:id="10" w:name="_Toc499022726"/>
-      <w:bookmarkStart w:id="11" w:name="_Toc526053703"/>
+      <w:bookmarkStart w:id="11" w:name="_Toc499022726"/>
+      <w:bookmarkStart w:id="12" w:name="_Toc526053703"/>
       <w:r>
         <w:t>Tracking, Desires &amp; Stuff</w:t>
       </w:r>
-      <w:bookmarkEnd w:id="10"/>
       <w:bookmarkEnd w:id="11"/>
+      <w:bookmarkEnd w:id="12"/>
     </w:p>
     <w:p>
       <w:pPr>
@@ -7647,13 +7649,7 @@
         <w:rPr>
           <w:rFonts w:cs="Calibri"/>
         </w:rPr>
-        <w:t>A</w:t>
-      </w:r>
-      <w:r>
-        <w:rPr>
-          <w:rFonts w:cs="Calibri"/>
-        </w:rPr>
-        <w:t>llows you to paint, record and share what is around you, in pictures and in record. Places, activities, events, people and things, this gets powerful when shared. Also consider the potential for Strut integration, wow</w:t>
+        <w:t>Allows you to paint, record and share what is around you, in pictures and in record. Places, activities, events, people and things, this gets powerful when shared. Also consider the potential for Strut integration, wow</w:t>
       </w:r>
     </w:p>
     <w:p>
@@ -8153,7 +8149,7 @@
           <w:szCs w:val="32"/>
         </w:rPr>
       </w:pPr>
-      <w:bookmarkStart w:id="12" w:name="_Toc499022727"/>
+      <w:bookmarkStart w:id="13" w:name="_Toc499022727"/>
       <w:r>
         <w:br w:type="page"/>
       </w:r>
@@ -8162,13 +8158,13 @@
       <w:pPr>
         <w:pStyle w:val="Heading1"/>
       </w:pPr>
-      <w:bookmarkStart w:id="13" w:name="_Toc526053704"/>
+      <w:bookmarkStart w:id="14" w:name="_Toc526053704"/>
       <w:r>
         <w:lastRenderedPageBreak/>
         <w:t>Tracking, General</w:t>
       </w:r>
-      <w:bookmarkEnd w:id="12"/>
       <w:bookmarkEnd w:id="13"/>
+      <w:bookmarkEnd w:id="14"/>
     </w:p>
     <w:p>
       <w:pPr>
@@ -9663,7 +9659,7 @@
           <w:szCs w:val="32"/>
         </w:rPr>
       </w:pPr>
-      <w:bookmarkStart w:id="14" w:name="_Toc499022728"/>
+      <w:bookmarkStart w:id="15" w:name="_Toc499022728"/>
       <w:r>
         <w:br w:type="page"/>
       </w:r>
@@ -9672,13 +9668,13 @@
       <w:pPr>
         <w:pStyle w:val="Heading1"/>
       </w:pPr>
-      <w:bookmarkStart w:id="15" w:name="_Toc526053705"/>
+      <w:bookmarkStart w:id="16" w:name="_Toc526053705"/>
       <w:r>
         <w:lastRenderedPageBreak/>
         <w:t>Group Activity</w:t>
       </w:r>
-      <w:bookmarkEnd w:id="14"/>
       <w:bookmarkEnd w:id="15"/>
+      <w:bookmarkEnd w:id="16"/>
     </w:p>
     <w:p>
       <w:pPr>
@@ -10043,12 +10039,7 @@
         </w:numPr>
       </w:pPr>
       <w:r>
-        <w:t>A place for people to post up their latest content of interest that they find useful for others as well. People ca</w:t>
-      </w:r>
-      <w:bookmarkStart w:id="16" w:name="_GoBack"/>
-      <w:bookmarkEnd w:id="16"/>
-      <w:r>
-        <w:t>n then subscribe and follow each other, creating channels and sharing votes. Like your Quora article for RISC vs. ARM, for example. Consider categories and groupings for posts</w:t>
+        <w:t>A place for people to post up their latest content of interest that they find useful for others as well. People can then subscribe and follow each other, creating channels and sharing votes. Like your Quora article for RISC vs. ARM, for example. Consider categories and groupings for posts</w:t>
       </w:r>
     </w:p>
     <w:p>
@@ -14597,6 +14588,22 @@
       <w:r>
         <w:t>Easy access to tags, filters, etc.</w:t>
       </w:r>
+      <w:r>
+        <w:t xml:space="preserve"> Easy ability to select apply or review these filters or groupings as well</w:t>
+      </w:r>
+    </w:p>
+    <w:p>
+      <w:pPr>
+        <w:pStyle w:val="ListParagraph"/>
+        <w:numPr>
+          <w:ilvl w:val="1"/>
+          <w:numId w:val="4"/>
+        </w:numPr>
+        <w:spacing w:line="254" w:lineRule="auto"/>
+      </w:pPr>
+      <w:r>
+        <w:t>Tags and peers form groups or collections, providing easy means of navigating your collection, and sharing music with peers</w:t>
+      </w:r>
     </w:p>
     <w:p>
       <w:pPr>
@@ -14738,11 +14745,6 @@
       <w:r>
         <w:t>Record, save or email acceleration or velocity data as a line on a 2D map. The plotted result can either be 2D (flat with color) or 3D heat-map off of the map!</w:t>
       </w:r>
-    </w:p>
-    <w:p>
-      <w:pPr>
-        <w:pStyle w:val="Standard"/>
-      </w:pPr>
     </w:p>
     <w:p>
       <w:pPr>
@@ -16005,15 +16007,7 @@
         <w:spacing w:line="254" w:lineRule="auto"/>
       </w:pPr>
       <w:r>
-        <w:t xml:space="preserve">Trim and joining of photos </w:t>
-      </w:r>
-      <w:proofErr w:type="gramStart"/>
-      <w:r>
-        <w:t>is</w:t>
-      </w:r>
-      <w:proofErr w:type="gramEnd"/>
-      <w:r>
-        <w:t xml:space="preserve"> a key feature</w:t>
+        <w:t>Trim and joining of photos is a key feature</w:t>
       </w:r>
     </w:p>
     <w:p>
@@ -16996,7 +16990,7 @@
       <w:rPr>
         <w:noProof/>
       </w:rPr>
-      <w:t>1/28/19</w:t>
+      <w:t>5/12/19</w:t>
     </w:r>
     <w:r>
       <w:fldChar w:fldCharType="end"/>
@@ -18617,7 +18611,7 @@
       </w:pPr>
     </w:pPrDefault>
   </w:docDefaults>
-  <w:latentStyles w:defLockedState="0" w:defUIPriority="99" w:defSemiHidden="0" w:defUnhideWhenUsed="0" w:defQFormat="0" w:count="375">
+  <w:latentStyles w:defLockedState="0" w:defUIPriority="99" w:defSemiHidden="0" w:defUnhideWhenUsed="0" w:defQFormat="0" w:count="376">
     <w:lsdException w:name="Normal" w:uiPriority="0" w:qFormat="1"/>
     <w:lsdException w:name="heading 1" w:uiPriority="9" w:qFormat="1"/>
     <w:lsdException w:name="heading 2" w:semiHidden="1" w:uiPriority="9" w:unhideWhenUsed="1" w:qFormat="1"/>
@@ -18723,7 +18717,6 @@
     <w:lsdException w:name="HTML Sample" w:semiHidden="1" w:unhideWhenUsed="1"/>
     <w:lsdException w:name="HTML Typewriter" w:semiHidden="1" w:unhideWhenUsed="1"/>
     <w:lsdException w:name="HTML Variable" w:semiHidden="1" w:unhideWhenUsed="1"/>
-    <w:lsdException w:name="Normal Table" w:semiHidden="1" w:unhideWhenUsed="1"/>
     <w:lsdException w:name="annotation subject" w:semiHidden="1" w:unhideWhenUsed="1"/>
     <w:lsdException w:name="No List" w:semiHidden="1" w:unhideWhenUsed="1"/>
     <w:lsdException w:name="Outline List 1" w:semiHidden="1" w:unhideWhenUsed="1"/>
@@ -18770,10 +18763,8 @@
     <w:lsdException w:name="Table Subtle 2" w:semiHidden="1" w:unhideWhenUsed="1"/>
     <w:lsdException w:name="Table Web 1" w:semiHidden="1" w:unhideWhenUsed="1"/>
     <w:lsdException w:name="Table Web 2" w:semiHidden="1" w:unhideWhenUsed="1"/>
-    <w:lsdException w:name="Table Web 3" w:semiHidden="1" w:unhideWhenUsed="1"/>
     <w:lsdException w:name="Balloon Text" w:semiHidden="1" w:unhideWhenUsed="1"/>
     <w:lsdException w:name="Table Grid" w:uiPriority="39"/>
-    <w:lsdException w:name="Table Theme" w:semiHidden="1" w:unhideWhenUsed="1"/>
     <w:lsdException w:name="Placeholder Text" w:semiHidden="1"/>
     <w:lsdException w:name="No Spacing" w:uiPriority="1" w:qFormat="1"/>
     <w:lsdException w:name="Light Shading" w:uiPriority="60"/>
@@ -18993,6 +18984,7 @@
     <w:lsdException w:name="Smart Hyperlink" w:semiHidden="1" w:unhideWhenUsed="1"/>
     <w:lsdException w:name="Hashtag" w:semiHidden="1" w:unhideWhenUsed="1"/>
     <w:lsdException w:name="Unresolved Mention" w:semiHidden="1" w:unhideWhenUsed="1"/>
+    <w:lsdException w:name="Smart Link" w:semiHidden="1" w:unhideWhenUsed="1"/>
   </w:latentStyles>
   <w:style w:type="paragraph" w:default="1" w:styleId="Normal">
     <w:name w:val="Normal"/>
@@ -19753,7 +19745,7 @@
 </file>
 
 <file path=customXml/itemProps1.xml><?xml version="1.0" encoding="utf-8"?>
-<ds:datastoreItem xmlns:ds="http://schemas.openxmlformats.org/officeDocument/2006/customXml" ds:itemID="{9BA92A57-8975-4B08-8215-63CD47FE0E74}">
+<ds:datastoreItem xmlns:ds="http://schemas.openxmlformats.org/officeDocument/2006/customXml" ds:itemID="{E34917B2-9141-4F4F-98B9-1FE352FA7E57}">
   <ds:schemaRefs>
     <ds:schemaRef ds:uri="http://schemas.openxmlformats.org/officeDocument/2006/bibliography"/>
   </ds:schemaRefs>

</xml_diff>

<commit_message>
(+)    add 'places to take a break'
</commit_message>
<xml_diff>
--- a/Suppl/iPhone App Ideas.docx
+++ b/Suppl/iPhone App Ideas.docx
@@ -13,7 +13,6 @@
         </w:rPr>
       </w:pPr>
       <w:bookmarkStart w:id="0" w:name="_GoBack"/>
-      <w:bookmarkEnd w:id="0"/>
       <w:r>
         <w:rPr>
           <w:b/>
@@ -526,7 +525,7 @@
           <w:rPr>
             <w:noProof/>
           </w:rPr>
-          <w:t>19</w:t>
+          <w:t>20</w:t>
         </w:r>
         <w:r>
           <w:rPr>
@@ -589,7 +588,7 @@
           <w:rPr>
             <w:noProof/>
           </w:rPr>
-          <w:t>23</w:t>
+          <w:t>24</w:t>
         </w:r>
         <w:r>
           <w:rPr>
@@ -652,7 +651,7 @@
           <w:rPr>
             <w:noProof/>
           </w:rPr>
-          <w:t>24</w:t>
+          <w:t>25</w:t>
         </w:r>
         <w:r>
           <w:rPr>
@@ -715,7 +714,7 @@
           <w:rPr>
             <w:noProof/>
           </w:rPr>
-          <w:t>25</w:t>
+          <w:t>26</w:t>
         </w:r>
         <w:r>
           <w:rPr>
@@ -778,7 +777,7 @@
           <w:rPr>
             <w:noProof/>
           </w:rPr>
-          <w:t>27</w:t>
+          <w:t>28</w:t>
         </w:r>
         <w:r>
           <w:rPr>
@@ -841,7 +840,7 @@
           <w:rPr>
             <w:noProof/>
           </w:rPr>
-          <w:t>29</w:t>
+          <w:t>30</w:t>
         </w:r>
         <w:r>
           <w:rPr>
@@ -904,7 +903,7 @@
           <w:rPr>
             <w:noProof/>
           </w:rPr>
-          <w:t>30</w:t>
+          <w:t>31</w:t>
         </w:r>
         <w:r>
           <w:rPr>
@@ -967,7 +966,7 @@
           <w:rPr>
             <w:noProof/>
           </w:rPr>
-          <w:t>34</w:t>
+          <w:t>35</w:t>
         </w:r>
         <w:r>
           <w:rPr>
@@ -1030,7 +1029,7 @@
           <w:rPr>
             <w:noProof/>
           </w:rPr>
-          <w:t>34</w:t>
+          <w:t>35</w:t>
         </w:r>
         <w:r>
           <w:rPr>
@@ -1093,7 +1092,7 @@
           <w:rPr>
             <w:noProof/>
           </w:rPr>
-          <w:t>35</w:t>
+          <w:t>36</w:t>
         </w:r>
         <w:r>
           <w:rPr>
@@ -1156,7 +1155,7 @@
           <w:rPr>
             <w:noProof/>
           </w:rPr>
-          <w:t>36</w:t>
+          <w:t>37</w:t>
         </w:r>
         <w:r>
           <w:rPr>
@@ -1219,7 +1218,7 @@
           <w:rPr>
             <w:noProof/>
           </w:rPr>
-          <w:t>39</w:t>
+          <w:t>40</w:t>
         </w:r>
         <w:r>
           <w:rPr>
@@ -1282,7 +1281,7 @@
           <w:rPr>
             <w:noProof/>
           </w:rPr>
-          <w:t>40</w:t>
+          <w:t>41</w:t>
         </w:r>
         <w:r>
           <w:rPr>
@@ -7063,7 +7062,7 @@
           <w:ilvl w:val="2"/>
           <w:numId w:val="4"/>
         </w:numPr>
-        <w:spacing w:line="254" w:lineRule="auto"/>
+        <w:spacing w:afterLines="160" w:after="384" w:line="254" w:lineRule="auto"/>
       </w:pPr>
       <w:r>
         <w:t>Vi</w:t>
@@ -7141,6 +7140,7 @@
           <w:ilvl w:val="1"/>
           <w:numId w:val="4"/>
         </w:numPr>
+        <w:spacing w:afterLines="160" w:after="384" w:line="254" w:lineRule="auto"/>
         <w:rPr>
           <w:rFonts w:hint="eastAsia"/>
         </w:rPr>
@@ -7210,15 +7210,7 @@
         <w:spacing w:after="0" w:line="240" w:lineRule="auto"/>
       </w:pPr>
       <w:r>
-        <w:t xml:space="preserve">Primary Ideas – Gifts (action) and Thank </w:t>
-      </w:r>
-      <w:proofErr w:type="spellStart"/>
-      <w:r>
-        <w:t>You’s</w:t>
-      </w:r>
-      <w:proofErr w:type="spellEnd"/>
-      <w:r>
-        <w:t xml:space="preserve"> (spoken)</w:t>
+        <w:t>Primary Ideas – Gifts (action) and Thank You’s (spoken)</w:t>
       </w:r>
     </w:p>
     <w:p>
@@ -7244,15 +7236,7 @@
         <w:spacing w:after="0" w:line="240" w:lineRule="auto"/>
       </w:pPr>
       <w:r>
-        <w:t xml:space="preserve">Can remind you every N </w:t>
-      </w:r>
-      <w:proofErr w:type="gramStart"/>
-      <w:r>
-        <w:t>days</w:t>
-      </w:r>
-      <w:proofErr w:type="gramEnd"/>
-      <w:r>
-        <w:t xml:space="preserve"> “are you doing enough kind, random things? Review, decide!”</w:t>
+        <w:t>Can remind you every N days “are you doing enough kind, random things? Review, decide!”</w:t>
       </w:r>
     </w:p>
     <w:p>
@@ -7592,6 +7576,12 @@
         </w:rPr>
         <w:t>Dimensions to Explore</w:t>
       </w:r>
+      <w:r>
+        <w:rPr>
+          <w:b/>
+        </w:rPr>
+        <w:t xml:space="preserve"> (Taking a Break)</w:t>
+      </w:r>
     </w:p>
     <w:p>
       <w:pPr>
@@ -7610,6 +7600,32 @@
           <w:rFonts w:ascii="Wingdings" w:hAnsi="Wingdings"/>
         </w:rPr>
         <w:t></w:t>
+      </w:r>
+    </w:p>
+    <w:p>
+      <w:pPr>
+        <w:pStyle w:val="ListParagraph"/>
+        <w:numPr>
+          <w:ilvl w:val="1"/>
+          <w:numId w:val="4"/>
+        </w:numPr>
+        <w:spacing w:line="254" w:lineRule="auto"/>
+      </w:pPr>
+      <w:r>
+        <w:t>Places to take a break, for retrieval and to share. When out somewhere and in need of a rest, can quickly look one up</w:t>
+      </w:r>
+    </w:p>
+    <w:p>
+      <w:pPr>
+        <w:pStyle w:val="ListParagraph"/>
+        <w:numPr>
+          <w:ilvl w:val="1"/>
+          <w:numId w:val="4"/>
+        </w:numPr>
+        <w:spacing w:line="254" w:lineRule="auto"/>
+      </w:pPr>
+      <w:r>
+        <w:t>Can place a request to the users of recommendations to an area, for open areas or when looking for something new. Has a forum to support discussion of this, and note storage to each place listing</w:t>
       </w:r>
     </w:p>
     <w:p>
@@ -7838,6 +7854,7 @@
           <w:rFonts w:cs="Calibri"/>
           <w:b/>
         </w:rPr>
+        <w:lastRenderedPageBreak/>
         <w:br w:type="page"/>
       </w:r>
     </w:p>
@@ -16865,6 +16882,7 @@
         <w:t>An app just to show their product; make it dang easy to browse!</w:t>
       </w:r>
     </w:p>
+    <w:bookmarkEnd w:id="0"/>
     <w:p>
       <w:pPr>
         <w:pStyle w:val="Standard"/>
@@ -16990,7 +17008,7 @@
       <w:rPr>
         <w:noProof/>
       </w:rPr>
-      <w:t>5/12/19</w:t>
+      <w:t>5/17/19</w:t>
     </w:r>
     <w:r>
       <w:fldChar w:fldCharType="end"/>
@@ -18717,6 +18735,7 @@
     <w:lsdException w:name="HTML Sample" w:semiHidden="1" w:unhideWhenUsed="1"/>
     <w:lsdException w:name="HTML Typewriter" w:semiHidden="1" w:unhideWhenUsed="1"/>
     <w:lsdException w:name="HTML Variable" w:semiHidden="1" w:unhideWhenUsed="1"/>
+    <w:lsdException w:name="Normal Table" w:semiHidden="1" w:unhideWhenUsed="1"/>
     <w:lsdException w:name="annotation subject" w:semiHidden="1" w:unhideWhenUsed="1"/>
     <w:lsdException w:name="No List" w:semiHidden="1" w:unhideWhenUsed="1"/>
     <w:lsdException w:name="Outline List 1" w:semiHidden="1" w:unhideWhenUsed="1"/>
@@ -18763,8 +18782,10 @@
     <w:lsdException w:name="Table Subtle 2" w:semiHidden="1" w:unhideWhenUsed="1"/>
     <w:lsdException w:name="Table Web 1" w:semiHidden="1" w:unhideWhenUsed="1"/>
     <w:lsdException w:name="Table Web 2" w:semiHidden="1" w:unhideWhenUsed="1"/>
+    <w:lsdException w:name="Table Web 3" w:semiHidden="1" w:unhideWhenUsed="1"/>
     <w:lsdException w:name="Balloon Text" w:semiHidden="1" w:unhideWhenUsed="1"/>
     <w:lsdException w:name="Table Grid" w:uiPriority="39"/>
+    <w:lsdException w:name="Table Theme" w:semiHidden="1" w:unhideWhenUsed="1"/>
     <w:lsdException w:name="Placeholder Text" w:semiHidden="1"/>
     <w:lsdException w:name="No Spacing" w:uiPriority="1" w:qFormat="1"/>
     <w:lsdException w:name="Light Shading" w:uiPriority="60"/>
@@ -19745,7 +19766,7 @@
 </file>
 
 <file path=customXml/itemProps1.xml><?xml version="1.0" encoding="utf-8"?>
-<ds:datastoreItem xmlns:ds="http://schemas.openxmlformats.org/officeDocument/2006/customXml" ds:itemID="{E34917B2-9141-4F4F-98B9-1FE352FA7E57}">
+<ds:datastoreItem xmlns:ds="http://schemas.openxmlformats.org/officeDocument/2006/customXml" ds:itemID="{B7AB7A10-8126-4403-A061-2BA56838F582}">
   <ds:schemaRefs>
     <ds:schemaRef ds:uri="http://schemas.openxmlformats.org/officeDocument/2006/bibliography"/>
   </ds:schemaRefs>

</xml_diff>

<commit_message>
(+)    add bite it
</commit_message>
<xml_diff>
--- a/Suppl/iPhone App Ideas.docx
+++ b/Suppl/iPhone App Ideas.docx
@@ -12,7 +12,6 @@
           <w:szCs w:val="48"/>
         </w:rPr>
       </w:pPr>
-      <w:bookmarkStart w:id="0" w:name="_GoBack"/>
       <w:r>
         <w:rPr>
           <w:b/>
@@ -525,7 +524,7 @@
           <w:rPr>
             <w:noProof/>
           </w:rPr>
-          <w:t>20</w:t>
+          <w:t>19</w:t>
         </w:r>
         <w:r>
           <w:rPr>
@@ -588,7 +587,7 @@
           <w:rPr>
             <w:noProof/>
           </w:rPr>
-          <w:t>24</w:t>
+          <w:t>23</w:t>
         </w:r>
         <w:r>
           <w:rPr>
@@ -651,7 +650,7 @@
           <w:rPr>
             <w:noProof/>
           </w:rPr>
-          <w:t>25</w:t>
+          <w:t>24</w:t>
         </w:r>
         <w:r>
           <w:rPr>
@@ -714,7 +713,7 @@
           <w:rPr>
             <w:noProof/>
           </w:rPr>
-          <w:t>26</w:t>
+          <w:t>25</w:t>
         </w:r>
         <w:r>
           <w:rPr>
@@ -840,7 +839,7 @@
           <w:rPr>
             <w:noProof/>
           </w:rPr>
-          <w:t>30</w:t>
+          <w:t>29</w:t>
         </w:r>
         <w:r>
           <w:rPr>
@@ -903,7 +902,7 @@
           <w:rPr>
             <w:noProof/>
           </w:rPr>
-          <w:t>31</w:t>
+          <w:t>30</w:t>
         </w:r>
         <w:r>
           <w:rPr>
@@ -966,7 +965,7 @@
           <w:rPr>
             <w:noProof/>
           </w:rPr>
-          <w:t>35</w:t>
+          <w:t>34</w:t>
         </w:r>
         <w:r>
           <w:rPr>
@@ -1029,7 +1028,7 @@
           <w:rPr>
             <w:noProof/>
           </w:rPr>
-          <w:t>35</w:t>
+          <w:t>34</w:t>
         </w:r>
         <w:r>
           <w:rPr>
@@ -1092,7 +1091,7 @@
           <w:rPr>
             <w:noProof/>
           </w:rPr>
-          <w:t>36</w:t>
+          <w:t>35</w:t>
         </w:r>
         <w:r>
           <w:rPr>
@@ -1155,7 +1154,7 @@
           <w:rPr>
             <w:noProof/>
           </w:rPr>
-          <w:t>37</w:t>
+          <w:t>36</w:t>
         </w:r>
         <w:r>
           <w:rPr>
@@ -1218,7 +1217,7 @@
           <w:rPr>
             <w:noProof/>
           </w:rPr>
-          <w:t>40</w:t>
+          <w:t>39</w:t>
         </w:r>
         <w:r>
           <w:rPr>
@@ -1281,7 +1280,7 @@
           <w:rPr>
             <w:noProof/>
           </w:rPr>
-          <w:t>41</w:t>
+          <w:t>40</w:t>
         </w:r>
         <w:r>
           <w:rPr>
@@ -1821,14 +1820,14 @@
         <w:pStyle w:val="Heading1"/>
         <w:pageBreakBefore/>
       </w:pPr>
-      <w:bookmarkStart w:id="1" w:name="_Toc499022721"/>
-      <w:bookmarkStart w:id="2" w:name="_Toc526053698"/>
+      <w:bookmarkStart w:id="0" w:name="_Toc499022721"/>
+      <w:bookmarkStart w:id="1" w:name="_Toc526053698"/>
       <w:r>
         <w:lastRenderedPageBreak/>
         <w:t>Priority (Plan &amp; Sequence thoughts)</w:t>
       </w:r>
+      <w:bookmarkEnd w:id="0"/>
       <w:bookmarkEnd w:id="1"/>
-      <w:bookmarkEnd w:id="2"/>
     </w:p>
     <w:p>
       <w:pPr>
@@ -1952,13 +1951,13 @@
       <w:pPr>
         <w:pStyle w:val="Heading1"/>
       </w:pPr>
-      <w:bookmarkStart w:id="3" w:name="_Toc499022722"/>
-      <w:bookmarkStart w:id="4" w:name="_Toc526053699"/>
+      <w:bookmarkStart w:id="2" w:name="_Toc499022722"/>
+      <w:bookmarkStart w:id="3" w:name="_Toc526053699"/>
       <w:r>
         <w:t>Note – J-Clock</w:t>
       </w:r>
+      <w:bookmarkEnd w:id="2"/>
       <w:bookmarkEnd w:id="3"/>
-      <w:bookmarkEnd w:id="4"/>
     </w:p>
     <w:p>
       <w:pPr>
@@ -1984,13 +1983,13 @@
       <w:pPr>
         <w:pStyle w:val="Heading1"/>
       </w:pPr>
-      <w:bookmarkStart w:id="5" w:name="_Toc499022723"/>
-      <w:bookmarkStart w:id="6" w:name="_Toc526053700"/>
+      <w:bookmarkStart w:id="4" w:name="_Toc499022723"/>
+      <w:bookmarkStart w:id="5" w:name="_Toc526053700"/>
       <w:r>
         <w:t>Scratch Page</w:t>
       </w:r>
+      <w:bookmarkEnd w:id="4"/>
       <w:bookmarkEnd w:id="5"/>
-      <w:bookmarkEnd w:id="6"/>
     </w:p>
     <w:p>
       <w:pPr>
@@ -2164,14 +2163,14 @@
         <w:pStyle w:val="Heading1"/>
         <w:pageBreakBefore/>
       </w:pPr>
-      <w:bookmarkStart w:id="7" w:name="_Toc499022724"/>
-      <w:bookmarkStart w:id="8" w:name="_Toc526053701"/>
+      <w:bookmarkStart w:id="6" w:name="_Toc499022724"/>
+      <w:bookmarkStart w:id="7" w:name="_Toc526053701"/>
       <w:r>
         <w:lastRenderedPageBreak/>
         <w:t>Planning &amp; Scheduling</w:t>
       </w:r>
+      <w:bookmarkEnd w:id="6"/>
       <w:bookmarkEnd w:id="7"/>
-      <w:bookmarkEnd w:id="8"/>
     </w:p>
     <w:p>
       <w:pPr>
@@ -6083,7 +6082,7 @@
           <w:szCs w:val="32"/>
         </w:rPr>
       </w:pPr>
-      <w:bookmarkStart w:id="9" w:name="_Toc499022725"/>
+      <w:bookmarkStart w:id="8" w:name="_Toc499022725"/>
       <w:r>
         <w:br w:type="page"/>
       </w:r>
@@ -6092,13 +6091,13 @@
       <w:pPr>
         <w:pStyle w:val="Heading1"/>
       </w:pPr>
-      <w:bookmarkStart w:id="10" w:name="_Toc526053702"/>
+      <w:bookmarkStart w:id="9" w:name="_Toc526053702"/>
       <w:r>
         <w:lastRenderedPageBreak/>
         <w:t>Communication</w:t>
       </w:r>
+      <w:bookmarkEnd w:id="8"/>
       <w:bookmarkEnd w:id="9"/>
-      <w:bookmarkEnd w:id="10"/>
     </w:p>
     <w:p>
       <w:pPr>
@@ -6266,13 +6265,13 @@
       <w:pPr>
         <w:pStyle w:val="Heading1"/>
       </w:pPr>
-      <w:bookmarkStart w:id="11" w:name="_Toc499022726"/>
-      <w:bookmarkStart w:id="12" w:name="_Toc526053703"/>
+      <w:bookmarkStart w:id="10" w:name="_Toc499022726"/>
+      <w:bookmarkStart w:id="11" w:name="_Toc526053703"/>
       <w:r>
         <w:t>Tracking, Desires &amp; Stuff</w:t>
       </w:r>
+      <w:bookmarkEnd w:id="10"/>
       <w:bookmarkEnd w:id="11"/>
-      <w:bookmarkEnd w:id="12"/>
     </w:p>
     <w:p>
       <w:pPr>
@@ -7855,8 +7854,37 @@
           <w:b/>
         </w:rPr>
         <w:lastRenderedPageBreak/>
-        <w:br w:type="page"/>
-      </w:r>
+        <w:t>• Strut Me Out</w:t>
+      </w:r>
+    </w:p>
+    <w:p>
+      <w:pPr>
+        <w:rPr>
+          <w:rFonts w:cs="Calibri"/>
+          <w:b/>
+        </w:rPr>
+      </w:pPr>
+      <w:r>
+        <w:rPr>
+          <w:rFonts w:cs="Calibri"/>
+          <w:b/>
+        </w:rPr>
+        <w:tab/>
+      </w:r>
+      <w:r>
+        <w:rPr>
+          <w:rFonts w:cs="Calibri"/>
+        </w:rPr>
+        <w:t>The Strut concept, applied to your partners body. A fun activity, go places you’ve never been!</w:t>
+      </w:r>
+      <w:r>
+        <w:rPr>
+          <w:rFonts w:cs="Calibri"/>
+        </w:rPr>
+        <w:t xml:space="preserve"> …</w:t>
+      </w:r>
+      <w:bookmarkStart w:id="12" w:name="_GoBack"/>
+      <w:bookmarkEnd w:id="12"/>
     </w:p>
     <w:p>
       <w:pPr>
@@ -7874,7 +7902,6 @@
         <w:rPr>
           <w:b/>
         </w:rPr>
-        <w:lastRenderedPageBreak/>
         <w:t>That Next Place</w:t>
       </w:r>
     </w:p>
@@ -10199,14 +10226,12 @@
       <w:r>
         <w:t xml:space="preserve"> </w:t>
       </w:r>
-      <w:proofErr w:type="spellStart"/>
       <w:r>
         <w:rPr>
           <w:i/>
         </w:rPr>
         <w:t>HabitMinder</w:t>
       </w:r>
-      <w:proofErr w:type="spellEnd"/>
       <w:r>
         <w:t xml:space="preserve"> but as separate app</w:t>
       </w:r>
@@ -10266,13 +10291,8 @@
         <w:spacing w:line="254" w:lineRule="auto"/>
       </w:pPr>
       <w:r>
-        <w:t xml:space="preserve">Has a list of ‘places I want to </w:t>
-      </w:r>
-      <w:proofErr w:type="gramStart"/>
-      <w:r>
-        <w:t>eat’</w:t>
-      </w:r>
-      <w:proofErr w:type="gramEnd"/>
+        <w:t>Has a list of ‘places I want to eat’</w:t>
+      </w:r>
     </w:p>
     <w:p>
       <w:pPr>
@@ -10399,7 +10419,7 @@
         <w:rPr>
           <w:b/>
         </w:rPr>
-        <w:t>Wanna Munch</w:t>
+        <w:t>Bite It</w:t>
       </w:r>
     </w:p>
     <w:p>
@@ -10409,9 +10429,57 @@
           <w:ilvl w:val="1"/>
           <w:numId w:val="2"/>
         </w:numPr>
-      </w:pPr>
-      <w:r>
-        <w:t>list out favorite restaurants, and most importantly where you want to go that’s new</w:t>
+        <w:rPr>
+          <w:b/>
+        </w:rPr>
+      </w:pPr>
+      <w:r>
+        <w:t>A listing of all those places you have to go someday</w:t>
+      </w:r>
+    </w:p>
+    <w:p>
+      <w:pPr>
+        <w:pStyle w:val="ListParagraph"/>
+        <w:numPr>
+          <w:ilvl w:val="1"/>
+          <w:numId w:val="2"/>
+        </w:numPr>
+        <w:rPr>
+          <w:b/>
+        </w:rPr>
+      </w:pPr>
+      <w:r>
+        <w:t>Allows record of each venture, sharing and capturing the memory for later retrieval</w:t>
+      </w:r>
+    </w:p>
+    <w:p>
+      <w:pPr>
+        <w:pStyle w:val="ListParagraph"/>
+        <w:numPr>
+          <w:ilvl w:val="1"/>
+          <w:numId w:val="2"/>
+        </w:numPr>
+        <w:rPr>
+          <w:b/>
+        </w:rPr>
+      </w:pPr>
+      <w:r>
+        <w:t>Easily shared and group activities</w:t>
+      </w:r>
+    </w:p>
+    <w:p>
+      <w:pPr>
+        <w:pStyle w:val="ListParagraph"/>
+        <w:numPr>
+          <w:ilvl w:val="1"/>
+          <w:numId w:val="2"/>
+        </w:numPr>
+        <w:rPr>
+          <w:b/>
+        </w:rPr>
+      </w:pPr>
+      <w:r>
+        <w:t>Also includes the converse to the positives, those places you “would never bite it!”, perhaps an even better spot</w:t>
       </w:r>
     </w:p>
     <w:p>
@@ -10421,10 +10489,60 @@
           <w:ilvl w:val="2"/>
           <w:numId w:val="2"/>
         </w:numPr>
-      </w:pPr>
-      <w:r>
-        <w:t>Have a duplicate version that is generic to-dos!</w:t>
-      </w:r>
+        <w:rPr>
+          <w:b/>
+        </w:rPr>
+      </w:pPr>
+      <w:r>
+        <w:t>Ability to then go, and brag about the visit</w:t>
+      </w:r>
+    </w:p>
+    <w:p>
+      <w:pPr>
+        <w:pStyle w:val="ListParagraph"/>
+        <w:numPr>
+          <w:ilvl w:val="2"/>
+          <w:numId w:val="2"/>
+        </w:numPr>
+        <w:rPr>
+          <w:b/>
+        </w:rPr>
+      </w:pPr>
+      <w:r>
+        <w:t xml:space="preserve">Allows users to place opens on bite </w:t>
+      </w:r>
+      <w:proofErr w:type="gramStart"/>
+      <w:r>
+        <w:t>it</w:t>
+      </w:r>
+      <w:proofErr w:type="gramEnd"/>
+      <w:r>
+        <w:t xml:space="preserve"> locations</w:t>
+      </w:r>
+    </w:p>
+    <w:p>
+      <w:pPr>
+        <w:pStyle w:val="ListParagraph"/>
+        <w:numPr>
+          <w:ilvl w:val="1"/>
+          <w:numId w:val="2"/>
+        </w:numPr>
+        <w:rPr>
+          <w:b/>
+        </w:rPr>
+      </w:pPr>
+      <w:r>
+        <w:t>Allows for group meetups, grouping multiple people who have wanted to go the same spot</w:t>
+      </w:r>
+    </w:p>
+    <w:p>
+      <w:pPr>
+        <w:pStyle w:val="ListParagraph"/>
+        <w:ind w:left="1440"/>
+        <w:rPr>
+          <w:b/>
+        </w:rPr>
+      </w:pPr>
     </w:p>
     <w:p>
       <w:pPr>
@@ -10441,7 +10559,8 @@
         <w:rPr>
           <w:b/>
         </w:rPr>
-        <w:t>Recipes &amp; Foods I Love</w:t>
+        <w:lastRenderedPageBreak/>
+        <w:t>Wanna Munch</w:t>
       </w:r>
     </w:p>
     <w:p>
@@ -10453,43 +10572,7 @@
         </w:numPr>
       </w:pPr>
       <w:r>
-        <w:t>App to store your recipes &amp; favorite foods</w:t>
-      </w:r>
-    </w:p>
-    <w:p>
-      <w:pPr>
-        <w:pStyle w:val="ListParagraph"/>
-        <w:numPr>
-          <w:ilvl w:val="1"/>
-          <w:numId w:val="2"/>
-        </w:numPr>
-      </w:pPr>
-      <w:r>
-        <w:t>Makes it easy to store &amp; retrieve &amp; share recipes</w:t>
-      </w:r>
-    </w:p>
-    <w:p>
-      <w:pPr>
-        <w:pStyle w:val="ListParagraph"/>
-        <w:numPr>
-          <w:ilvl w:val="1"/>
-          <w:numId w:val="2"/>
-        </w:numPr>
-      </w:pPr>
-      <w:r>
-        <w:t>People can leave comments on your recipes, they are shared in public forum</w:t>
-      </w:r>
-    </w:p>
-    <w:p>
-      <w:pPr>
-        <w:pStyle w:val="ListParagraph"/>
-        <w:numPr>
-          <w:ilvl w:val="1"/>
-          <w:numId w:val="2"/>
-        </w:numPr>
-      </w:pPr>
-      <w:r>
-        <w:t>Let’s you answer the questions ‘What can I add to this dish or item?’</w:t>
+        <w:t>list out favorite restaurants, and most importantly where you want to go that’s new</w:t>
       </w:r>
     </w:p>
     <w:p>
@@ -10501,19 +10584,73 @@
         </w:numPr>
       </w:pPr>
       <w:r>
-        <w:t>Ex – Green Chiles to Mac ‘n Cheese</w:t>
-      </w:r>
-    </w:p>
-    <w:p>
-      <w:pPr>
-        <w:pStyle w:val="ListParagraph"/>
-        <w:numPr>
-          <w:ilvl w:val="1"/>
+        <w:t>Have a duplicate version that is generic to-dos!</w:t>
+      </w:r>
+    </w:p>
+    <w:p>
+      <w:pPr>
+        <w:pStyle w:val="ListParagraph"/>
+        <w:numPr>
+          <w:ilvl w:val="0"/>
           <w:numId w:val="2"/>
         </w:numPr>
-      </w:pPr>
-      <w:r>
-        <w:t>In search you can filter by time or ingredient count, perhaps the system can calculate complexity too?</w:t>
+        <w:rPr>
+          <w:b/>
+        </w:rPr>
+      </w:pPr>
+      <w:r>
+        <w:rPr>
+          <w:b/>
+        </w:rPr>
+        <w:t>Recipes &amp; Foods I Love</w:t>
+      </w:r>
+    </w:p>
+    <w:p>
+      <w:pPr>
+        <w:pStyle w:val="ListParagraph"/>
+        <w:numPr>
+          <w:ilvl w:val="1"/>
+          <w:numId w:val="2"/>
+        </w:numPr>
+      </w:pPr>
+      <w:r>
+        <w:t>App to store your recipes &amp; favorite foods</w:t>
+      </w:r>
+    </w:p>
+    <w:p>
+      <w:pPr>
+        <w:pStyle w:val="ListParagraph"/>
+        <w:numPr>
+          <w:ilvl w:val="1"/>
+          <w:numId w:val="2"/>
+        </w:numPr>
+      </w:pPr>
+      <w:r>
+        <w:t>Makes it easy to store &amp; retrieve &amp; share recipes</w:t>
+      </w:r>
+    </w:p>
+    <w:p>
+      <w:pPr>
+        <w:pStyle w:val="ListParagraph"/>
+        <w:numPr>
+          <w:ilvl w:val="1"/>
+          <w:numId w:val="2"/>
+        </w:numPr>
+      </w:pPr>
+      <w:r>
+        <w:t>People can leave comments on your recipes, they are shared in public forum</w:t>
+      </w:r>
+    </w:p>
+    <w:p>
+      <w:pPr>
+        <w:pStyle w:val="ListParagraph"/>
+        <w:numPr>
+          <w:ilvl w:val="1"/>
+          <w:numId w:val="2"/>
+        </w:numPr>
+      </w:pPr>
+      <w:r>
+        <w:t>Let’s you answer the questions ‘What can I add to this dish or item?’</w:t>
       </w:r>
     </w:p>
     <w:p>
@@ -10525,8 +10662,7 @@
         </w:numPr>
       </w:pPr>
       <w:r>
-        <w:lastRenderedPageBreak/>
-        <w:t>You can find a recipe that you have time for</w:t>
+        <w:t>Ex – Green Chiles to Mac ‘n Cheese</w:t>
       </w:r>
     </w:p>
     <w:p>
@@ -10538,7 +10674,7 @@
         </w:numPr>
       </w:pPr>
       <w:r>
-        <w:t>Has search filters for things that you dislike to filter out things</w:t>
+        <w:t>In search you can filter by time or ingredient count, perhaps the system can calculate complexity too?</w:t>
       </w:r>
     </w:p>
     <w:p>
@@ -10550,7 +10686,7 @@
         </w:numPr>
       </w:pPr>
       <w:r>
-        <w:t>Suzii expressed passion here – this is a common need</w:t>
+        <w:t>You can find a recipe that you have time for</w:t>
       </w:r>
     </w:p>
     <w:p>
@@ -10562,7 +10698,7 @@
         </w:numPr>
       </w:pPr>
       <w:r>
-        <w:t>(cool) Has a thumbnails view, which shows each item as a thumbnail</w:t>
+        <w:t>Has search filters for things that you dislike to filter out things</w:t>
       </w:r>
     </w:p>
     <w:p>
@@ -10574,15 +10710,7 @@
         </w:numPr>
       </w:pPr>
       <w:r>
-        <w:t xml:space="preserve">When </w:t>
-      </w:r>
-      <w:proofErr w:type="gramStart"/>
-      <w:r>
-        <w:t>you</w:t>
-      </w:r>
-      <w:proofErr w:type="gramEnd"/>
-      <w:r>
-        <w:t xml:space="preserve"> single tap the pic it shows thumbnail text – likely the key pieces</w:t>
+        <w:t>Suzii expressed passion here – this is a common need</w:t>
       </w:r>
     </w:p>
     <w:p>
@@ -10594,7 +10722,7 @@
         </w:numPr>
       </w:pPr>
       <w:r>
-        <w:t>(maybe) Has additional functionality to just list a food, to include in list</w:t>
+        <w:t>(cool) Has a thumbnails view, which shows each item as a thumbnail</w:t>
       </w:r>
     </w:p>
     <w:p>
@@ -10606,6 +10734,38 @@
         </w:numPr>
       </w:pPr>
       <w:r>
+        <w:t xml:space="preserve">When </w:t>
+      </w:r>
+      <w:proofErr w:type="gramStart"/>
+      <w:r>
+        <w:t>you</w:t>
+      </w:r>
+      <w:proofErr w:type="gramEnd"/>
+      <w:r>
+        <w:t xml:space="preserve"> single tap the pic it shows thumbnail text – likely the key pieces</w:t>
+      </w:r>
+    </w:p>
+    <w:p>
+      <w:pPr>
+        <w:pStyle w:val="ListParagraph"/>
+        <w:numPr>
+          <w:ilvl w:val="1"/>
+          <w:numId w:val="2"/>
+        </w:numPr>
+      </w:pPr>
+      <w:r>
+        <w:t>(maybe) Has additional functionality to just list a food, to include in list</w:t>
+      </w:r>
+    </w:p>
+    <w:p>
+      <w:pPr>
+        <w:pStyle w:val="ListParagraph"/>
+        <w:numPr>
+          <w:ilvl w:val="2"/>
+          <w:numId w:val="2"/>
+        </w:numPr>
+      </w:pPr>
+      <w:r>
         <w:t>For desire, interest or memory (ex – your sesame chicken, or Terry cake)</w:t>
       </w:r>
     </w:p>
@@ -10831,6 +10991,7 @@
         <w:spacing w:line="254" w:lineRule="auto"/>
       </w:pPr>
       <w:r>
+        <w:lastRenderedPageBreak/>
         <w:t>A periodic meditation app which once per day at a random time pops up a reminder that asks you to take a deep breath of five seconds, pause and relax, exhaling slowly. A meditation themed app, with a dirt simple interface</w:t>
       </w:r>
     </w:p>
@@ -10966,7 +11127,6 @@
         <w:spacing w:line="254" w:lineRule="auto"/>
       </w:pPr>
       <w:r>
-        <w:lastRenderedPageBreak/>
         <w:t>Has a method and reminders to input report outs on each completion. Makes it feel like you are contributing, to a larger goal</w:t>
       </w:r>
     </w:p>
@@ -11409,6 +11569,7 @@
         <w:rPr>
           <w:b/>
         </w:rPr>
+        <w:lastRenderedPageBreak/>
         <w:t>You Promised</w:t>
       </w:r>
     </w:p>
@@ -11587,21 +11748,353 @@
         <w:spacing w:line="254" w:lineRule="auto"/>
       </w:pPr>
       <w:r>
+        <w:t>Notify you if behind, below threshold</w:t>
+      </w:r>
+    </w:p>
+    <w:p>
+      <w:pPr>
+        <w:pStyle w:val="ListParagraph"/>
+        <w:numPr>
+          <w:ilvl w:val="1"/>
+          <w:numId w:val="4"/>
+        </w:numPr>
+        <w:spacing w:line="254" w:lineRule="auto"/>
+      </w:pPr>
+      <w:r>
+        <w:t>Reminds you to keep in touch with selected peers. Primary value here is grandma &amp; work</w:t>
+      </w:r>
+    </w:p>
+    <w:p>
+      <w:pPr>
+        <w:pStyle w:val="ListParagraph"/>
+        <w:numPr>
+          <w:ilvl w:val="2"/>
+          <w:numId w:val="4"/>
+        </w:numPr>
+        <w:spacing w:line="254" w:lineRule="auto"/>
+      </w:pPr>
+      <w:r>
+        <w:t xml:space="preserve">Humorously it can be set to auto contact them for you if you miss </w:t>
+      </w:r>
+      <w:r>
+        <w:rPr>
+          <w:rFonts w:ascii="Wingdings" w:hAnsi="Wingdings"/>
+        </w:rPr>
+        <w:t></w:t>
+      </w:r>
+    </w:p>
+    <w:p>
+      <w:pPr>
+        <w:pStyle w:val="ListParagraph"/>
+        <w:numPr>
+          <w:ilvl w:val="2"/>
+          <w:numId w:val="4"/>
+        </w:numPr>
+        <w:spacing w:line="254" w:lineRule="auto"/>
+      </w:pPr>
+      <w:r>
+        <w:t>Has ability to add random element to delay value – so you aren’t following an exact schedule</w:t>
+      </w:r>
+    </w:p>
+    <w:p>
+      <w:pPr>
+        <w:pStyle w:val="ListParagraph"/>
+        <w:numPr>
+          <w:ilvl w:val="0"/>
+          <w:numId w:val="4"/>
+        </w:numPr>
+        <w:spacing w:line="254" w:lineRule="auto"/>
+        <w:rPr>
+          <w:b/>
+        </w:rPr>
+      </w:pPr>
+      <w:r>
+        <w:rPr>
+          <w:b/>
+        </w:rPr>
+        <w:t>Quantity Tracking</w:t>
+      </w:r>
+    </w:p>
+    <w:p>
+      <w:pPr>
+        <w:pStyle w:val="ListParagraph"/>
+        <w:numPr>
+          <w:ilvl w:val="1"/>
+          <w:numId w:val="4"/>
+        </w:numPr>
+        <w:spacing w:line="254" w:lineRule="auto"/>
+      </w:pPr>
+      <w:r>
+        <w:t>Keep track of how many you’ve used of something over time, to reduce usage</w:t>
+      </w:r>
+    </w:p>
+    <w:p>
+      <w:pPr>
+        <w:pStyle w:val="ListParagraph"/>
+        <w:numPr>
+          <w:ilvl w:val="2"/>
+          <w:numId w:val="4"/>
+        </w:numPr>
+        <w:spacing w:line="254" w:lineRule="auto"/>
+      </w:pPr>
+      <w:r>
+        <w:t>Ex – Cigarettes, beer, parties, hotel stays</w:t>
+      </w:r>
+    </w:p>
+    <w:p>
+      <w:pPr>
+        <w:pStyle w:val="ListParagraph"/>
+        <w:numPr>
+          <w:ilvl w:val="1"/>
+          <w:numId w:val="4"/>
+        </w:numPr>
+        <w:spacing w:line="254" w:lineRule="auto"/>
+      </w:pPr>
+      <w:r>
+        <w:t>Can view on graphs</w:t>
+      </w:r>
+    </w:p>
+    <w:p>
+      <w:pPr>
+        <w:pStyle w:val="ListParagraph"/>
+        <w:numPr>
+          <w:ilvl w:val="0"/>
+          <w:numId w:val="4"/>
+        </w:numPr>
+        <w:spacing w:line="254" w:lineRule="auto"/>
+        <w:rPr>
+          <w:b/>
+        </w:rPr>
+      </w:pPr>
+      <w:r>
+        <w:rPr>
+          <w:b/>
+        </w:rPr>
+        <w:t>Feedback from You</w:t>
+      </w:r>
+    </w:p>
+    <w:p>
+      <w:pPr>
+        <w:pStyle w:val="ListParagraph"/>
+        <w:numPr>
+          <w:ilvl w:val="1"/>
+          <w:numId w:val="4"/>
+        </w:numPr>
+        <w:spacing w:line="254" w:lineRule="auto"/>
+      </w:pPr>
+      <w:r>
+        <w:t>An App to get feedback from others, specific or general</w:t>
+      </w:r>
+    </w:p>
+    <w:p>
+      <w:pPr>
+        <w:pStyle w:val="ListParagraph"/>
+        <w:numPr>
+          <w:ilvl w:val="1"/>
+          <w:numId w:val="4"/>
+        </w:numPr>
+        <w:spacing w:line="254" w:lineRule="auto"/>
+      </w:pPr>
+      <w:r>
+        <w:t>The person you ask is automatically specified but can also be made anonymous</w:t>
+      </w:r>
+    </w:p>
+    <w:p>
+      <w:pPr>
+        <w:pStyle w:val="ListParagraph"/>
+        <w:numPr>
+          <w:ilvl w:val="1"/>
+          <w:numId w:val="4"/>
+        </w:numPr>
+        <w:spacing w:line="254" w:lineRule="auto"/>
+      </w:pPr>
+      <w:r>
+        <w:t>The goal here is to get feedback on what you’re doing &amp; who you are, to make sure others feel the same way that you do</w:t>
+      </w:r>
+    </w:p>
+    <w:p>
+      <w:pPr>
+        <w:pStyle w:val="ListParagraph"/>
+        <w:numPr>
+          <w:ilvl w:val="1"/>
+          <w:numId w:val="4"/>
+        </w:numPr>
+        <w:spacing w:line="254" w:lineRule="auto"/>
+      </w:pPr>
+      <w:r>
+        <w:t>Users of App are notified of all Users present in the vicinity, or can manually lookup a user</w:t>
+      </w:r>
+    </w:p>
+    <w:p>
+      <w:pPr>
+        <w:pStyle w:val="ListParagraph"/>
+        <w:numPr>
+          <w:ilvl w:val="1"/>
+          <w:numId w:val="4"/>
+        </w:numPr>
+        <w:spacing w:line="254" w:lineRule="auto"/>
+      </w:pPr>
+      <w:r>
+        <w:t>Feedback can be filtered</w:t>
+      </w:r>
+    </w:p>
+    <w:p>
+      <w:pPr>
+        <w:pStyle w:val="ListParagraph"/>
+        <w:numPr>
+          <w:ilvl w:val="1"/>
+          <w:numId w:val="4"/>
+        </w:numPr>
+        <w:spacing w:line="254" w:lineRule="auto"/>
+      </w:pPr>
+      <w:r>
+        <w:t>Feedbacks are rated and ranked, shared and used only by site admins to rank and eval different users content values</w:t>
+      </w:r>
+    </w:p>
+    <w:p>
+      <w:pPr>
+        <w:pStyle w:val="ListParagraph"/>
+        <w:numPr>
+          <w:ilvl w:val="0"/>
+          <w:numId w:val="4"/>
+        </w:numPr>
+        <w:spacing w:line="254" w:lineRule="auto"/>
+        <w:rPr>
+          <w:b/>
+        </w:rPr>
+      </w:pPr>
+      <w:r>
+        <w:rPr>
+          <w:b/>
+        </w:rPr>
+        <w:t>Cool Dates</w:t>
+      </w:r>
+    </w:p>
+    <w:p>
+      <w:pPr>
+        <w:pStyle w:val="ListParagraph"/>
+        <w:numPr>
+          <w:ilvl w:val="1"/>
+          <w:numId w:val="4"/>
+        </w:numPr>
+        <w:spacing w:line="254" w:lineRule="auto"/>
+      </w:pPr>
+      <w:r>
+        <w:t>A means to store cool dates. A nice, simple, effective way to store these ideas &amp; promote their future usage</w:t>
+      </w:r>
+    </w:p>
+    <w:p>
+      <w:pPr>
+        <w:pStyle w:val="ListParagraph"/>
+        <w:numPr>
+          <w:ilvl w:val="1"/>
+          <w:numId w:val="4"/>
+        </w:numPr>
+        <w:spacing w:line="254" w:lineRule="auto"/>
+      </w:pPr>
+      <w:r>
+        <w:t>Can map them! Provides reminders if wanted</w:t>
+      </w:r>
+    </w:p>
+    <w:p>
+      <w:pPr>
+        <w:pStyle w:val="Heading1"/>
+      </w:pPr>
+      <w:bookmarkStart w:id="21" w:name="_Toc526053708"/>
+      <w:r>
         <w:lastRenderedPageBreak/>
-        <w:t>Notify you if behind, below threshold</w:t>
-      </w:r>
-    </w:p>
-    <w:p>
-      <w:pPr>
-        <w:pStyle w:val="ListParagraph"/>
-        <w:numPr>
-          <w:ilvl w:val="1"/>
-          <w:numId w:val="4"/>
-        </w:numPr>
-        <w:spacing w:line="254" w:lineRule="auto"/>
-      </w:pPr>
-      <w:r>
-        <w:t>Reminds you to keep in touch with selected peers. Primary value here is grandma &amp; work</w:t>
+        <w:t>Spiritual</w:t>
+      </w:r>
+      <w:bookmarkEnd w:id="21"/>
+    </w:p>
+    <w:p>
+      <w:pPr>
+        <w:pStyle w:val="ListParagraph"/>
+        <w:numPr>
+          <w:ilvl w:val="0"/>
+          <w:numId w:val="4"/>
+        </w:numPr>
+        <w:spacing w:line="254" w:lineRule="auto"/>
+        <w:rPr>
+          <w:b/>
+        </w:rPr>
+      </w:pPr>
+      <w:r>
+        <w:rPr>
+          <w:b/>
+        </w:rPr>
+        <w:t>Prayer Warrior</w:t>
+      </w:r>
+    </w:p>
+    <w:p>
+      <w:pPr>
+        <w:pStyle w:val="ListParagraph"/>
+        <w:numPr>
+          <w:ilvl w:val="1"/>
+          <w:numId w:val="4"/>
+        </w:numPr>
+        <w:spacing w:line="254" w:lineRule="auto"/>
+      </w:pPr>
+      <w:r>
+        <w:t>Provides tracking and organization of people and things you care and pray towards</w:t>
+      </w:r>
+    </w:p>
+    <w:p>
+      <w:pPr>
+        <w:pStyle w:val="ListParagraph"/>
+        <w:numPr>
+          <w:ilvl w:val="1"/>
+          <w:numId w:val="4"/>
+        </w:numPr>
+        <w:spacing w:line="254" w:lineRule="auto"/>
+      </w:pPr>
+      <w:r>
+        <w:t>Provide notifications or reminders to establish routine</w:t>
+      </w:r>
+    </w:p>
+    <w:p>
+      <w:pPr>
+        <w:pStyle w:val="ListParagraph"/>
+        <w:numPr>
+          <w:ilvl w:val="0"/>
+          <w:numId w:val="4"/>
+        </w:numPr>
+        <w:spacing w:line="254" w:lineRule="auto"/>
+        <w:rPr>
+          <w:b/>
+        </w:rPr>
+      </w:pPr>
+      <w:r>
+        <w:rPr>
+          <w:b/>
+        </w:rPr>
+        <w:t>Your Verses</w:t>
+      </w:r>
+    </w:p>
+    <w:p>
+      <w:pPr>
+        <w:pStyle w:val="ListParagraph"/>
+        <w:numPr>
+          <w:ilvl w:val="1"/>
+          <w:numId w:val="4"/>
+        </w:numPr>
+        <w:spacing w:line="254" w:lineRule="auto"/>
+      </w:pPr>
+      <w:r>
+        <w:t>A means to store &amp; share Bible passages and verses</w:t>
+      </w:r>
+    </w:p>
+    <w:p>
+      <w:pPr>
+        <w:pStyle w:val="ListParagraph"/>
+        <w:numPr>
+          <w:ilvl w:val="1"/>
+          <w:numId w:val="4"/>
+        </w:numPr>
+        <w:spacing w:line="254" w:lineRule="auto"/>
+      </w:pPr>
+      <w:r>
+        <w:t>Pastors and churches can have their own accounts, which you can subscribe to</w:t>
       </w:r>
     </w:p>
     <w:p>
@@ -11614,26 +12107,7 @@
         <w:spacing w:line="254" w:lineRule="auto"/>
       </w:pPr>
       <w:r>
-        <w:t xml:space="preserve">Humorously it can be set to auto contact them for you if you miss </w:t>
-      </w:r>
-      <w:r>
-        <w:rPr>
-          <w:rFonts w:ascii="Wingdings" w:hAnsi="Wingdings"/>
-        </w:rPr>
-        <w:t></w:t>
-      </w:r>
-    </w:p>
-    <w:p>
-      <w:pPr>
-        <w:pStyle w:val="ListParagraph"/>
-        <w:numPr>
-          <w:ilvl w:val="2"/>
-          <w:numId w:val="4"/>
-        </w:numPr>
-        <w:spacing w:line="254" w:lineRule="auto"/>
-      </w:pPr>
-      <w:r>
-        <w:t>Has ability to add random element to delay value – so you aren’t following an exact schedule</w:t>
+        <w:t>E.g. Troy at Kaleo. After church he can post to it, for his congregation</w:t>
       </w:r>
     </w:p>
     <w:p>
@@ -11652,319 +12126,6 @@
         <w:rPr>
           <w:b/>
         </w:rPr>
-        <w:t>Quantity Tracking</w:t>
-      </w:r>
-    </w:p>
-    <w:p>
-      <w:pPr>
-        <w:pStyle w:val="ListParagraph"/>
-        <w:numPr>
-          <w:ilvl w:val="1"/>
-          <w:numId w:val="4"/>
-        </w:numPr>
-        <w:spacing w:line="254" w:lineRule="auto"/>
-      </w:pPr>
-      <w:r>
-        <w:t>Keep track of how many you’ve used of something over time, to reduce usage</w:t>
-      </w:r>
-    </w:p>
-    <w:p>
-      <w:pPr>
-        <w:pStyle w:val="ListParagraph"/>
-        <w:numPr>
-          <w:ilvl w:val="2"/>
-          <w:numId w:val="4"/>
-        </w:numPr>
-        <w:spacing w:line="254" w:lineRule="auto"/>
-      </w:pPr>
-      <w:r>
-        <w:t>Ex – Cigarettes, beer, parties, hotel stays</w:t>
-      </w:r>
-    </w:p>
-    <w:p>
-      <w:pPr>
-        <w:pStyle w:val="ListParagraph"/>
-        <w:numPr>
-          <w:ilvl w:val="1"/>
-          <w:numId w:val="4"/>
-        </w:numPr>
-        <w:spacing w:line="254" w:lineRule="auto"/>
-      </w:pPr>
-      <w:r>
-        <w:t>Can view on graphs</w:t>
-      </w:r>
-    </w:p>
-    <w:p>
-      <w:pPr>
-        <w:pStyle w:val="ListParagraph"/>
-        <w:numPr>
-          <w:ilvl w:val="0"/>
-          <w:numId w:val="4"/>
-        </w:numPr>
-        <w:spacing w:line="254" w:lineRule="auto"/>
-        <w:rPr>
-          <w:b/>
-        </w:rPr>
-      </w:pPr>
-      <w:r>
-        <w:rPr>
-          <w:b/>
-        </w:rPr>
-        <w:t>Feedback from You</w:t>
-      </w:r>
-    </w:p>
-    <w:p>
-      <w:pPr>
-        <w:pStyle w:val="ListParagraph"/>
-        <w:numPr>
-          <w:ilvl w:val="1"/>
-          <w:numId w:val="4"/>
-        </w:numPr>
-        <w:spacing w:line="254" w:lineRule="auto"/>
-      </w:pPr>
-      <w:r>
-        <w:t>An App to get feedback from others, specific or general</w:t>
-      </w:r>
-    </w:p>
-    <w:p>
-      <w:pPr>
-        <w:pStyle w:val="ListParagraph"/>
-        <w:numPr>
-          <w:ilvl w:val="1"/>
-          <w:numId w:val="4"/>
-        </w:numPr>
-        <w:spacing w:line="254" w:lineRule="auto"/>
-      </w:pPr>
-      <w:r>
-        <w:t>The person you ask is automatically specified but can also be made anonymous</w:t>
-      </w:r>
-    </w:p>
-    <w:p>
-      <w:pPr>
-        <w:pStyle w:val="ListParagraph"/>
-        <w:numPr>
-          <w:ilvl w:val="1"/>
-          <w:numId w:val="4"/>
-        </w:numPr>
-        <w:spacing w:line="254" w:lineRule="auto"/>
-      </w:pPr>
-      <w:r>
-        <w:t>The goal here is to get feedback on what you’re doing &amp; who you are, to make sure others feel the same way that you do</w:t>
-      </w:r>
-    </w:p>
-    <w:p>
-      <w:pPr>
-        <w:pStyle w:val="ListParagraph"/>
-        <w:numPr>
-          <w:ilvl w:val="1"/>
-          <w:numId w:val="4"/>
-        </w:numPr>
-        <w:spacing w:line="254" w:lineRule="auto"/>
-      </w:pPr>
-      <w:r>
-        <w:t>Users of App are notified of all Users present in the vicinity, or can manually lookup a user</w:t>
-      </w:r>
-    </w:p>
-    <w:p>
-      <w:pPr>
-        <w:pStyle w:val="ListParagraph"/>
-        <w:numPr>
-          <w:ilvl w:val="1"/>
-          <w:numId w:val="4"/>
-        </w:numPr>
-        <w:spacing w:line="254" w:lineRule="auto"/>
-      </w:pPr>
-      <w:r>
-        <w:t>Feedback can be filtered</w:t>
-      </w:r>
-    </w:p>
-    <w:p>
-      <w:pPr>
-        <w:pStyle w:val="ListParagraph"/>
-        <w:numPr>
-          <w:ilvl w:val="1"/>
-          <w:numId w:val="4"/>
-        </w:numPr>
-        <w:spacing w:line="254" w:lineRule="auto"/>
-      </w:pPr>
-      <w:r>
-        <w:t>Feedbacks are rated and ranked, shared and used only by site admins to rank and eval different users content values</w:t>
-      </w:r>
-    </w:p>
-    <w:p>
-      <w:pPr>
-        <w:pStyle w:val="ListParagraph"/>
-        <w:numPr>
-          <w:ilvl w:val="0"/>
-          <w:numId w:val="4"/>
-        </w:numPr>
-        <w:spacing w:line="254" w:lineRule="auto"/>
-        <w:rPr>
-          <w:b/>
-        </w:rPr>
-      </w:pPr>
-      <w:r>
-        <w:rPr>
-          <w:b/>
-        </w:rPr>
-        <w:t>Cool Dates</w:t>
-      </w:r>
-    </w:p>
-    <w:p>
-      <w:pPr>
-        <w:pStyle w:val="ListParagraph"/>
-        <w:numPr>
-          <w:ilvl w:val="1"/>
-          <w:numId w:val="4"/>
-        </w:numPr>
-        <w:spacing w:line="254" w:lineRule="auto"/>
-      </w:pPr>
-      <w:r>
-        <w:t>A means to store cool dates. A nice, simple, effective way to store these ideas &amp; promote their future usage</w:t>
-      </w:r>
-    </w:p>
-    <w:p>
-      <w:pPr>
-        <w:pStyle w:val="ListParagraph"/>
-        <w:numPr>
-          <w:ilvl w:val="1"/>
-          <w:numId w:val="4"/>
-        </w:numPr>
-        <w:spacing w:line="254" w:lineRule="auto"/>
-      </w:pPr>
-      <w:r>
-        <w:t>Can map them! Provides reminders if wanted</w:t>
-      </w:r>
-    </w:p>
-    <w:p>
-      <w:pPr>
-        <w:pStyle w:val="Heading1"/>
-      </w:pPr>
-      <w:bookmarkStart w:id="21" w:name="_Toc526053708"/>
-      <w:r>
-        <w:t>Spiritual</w:t>
-      </w:r>
-      <w:bookmarkEnd w:id="21"/>
-    </w:p>
-    <w:p>
-      <w:pPr>
-        <w:pStyle w:val="ListParagraph"/>
-        <w:numPr>
-          <w:ilvl w:val="0"/>
-          <w:numId w:val="4"/>
-        </w:numPr>
-        <w:spacing w:line="254" w:lineRule="auto"/>
-        <w:rPr>
-          <w:b/>
-        </w:rPr>
-      </w:pPr>
-      <w:r>
-        <w:rPr>
-          <w:b/>
-        </w:rPr>
-        <w:t>Prayer Warrior</w:t>
-      </w:r>
-    </w:p>
-    <w:p>
-      <w:pPr>
-        <w:pStyle w:val="ListParagraph"/>
-        <w:numPr>
-          <w:ilvl w:val="1"/>
-          <w:numId w:val="4"/>
-        </w:numPr>
-        <w:spacing w:line="254" w:lineRule="auto"/>
-      </w:pPr>
-      <w:r>
-        <w:t>Provides tracking and organization of people and things you care and pray towards</w:t>
-      </w:r>
-    </w:p>
-    <w:p>
-      <w:pPr>
-        <w:pStyle w:val="ListParagraph"/>
-        <w:numPr>
-          <w:ilvl w:val="1"/>
-          <w:numId w:val="4"/>
-        </w:numPr>
-        <w:spacing w:line="254" w:lineRule="auto"/>
-      </w:pPr>
-      <w:r>
-        <w:t>Provide notifications or reminders to establish routine</w:t>
-      </w:r>
-    </w:p>
-    <w:p>
-      <w:pPr>
-        <w:pStyle w:val="ListParagraph"/>
-        <w:numPr>
-          <w:ilvl w:val="0"/>
-          <w:numId w:val="4"/>
-        </w:numPr>
-        <w:spacing w:line="254" w:lineRule="auto"/>
-        <w:rPr>
-          <w:b/>
-        </w:rPr>
-      </w:pPr>
-      <w:r>
-        <w:rPr>
-          <w:b/>
-        </w:rPr>
-        <w:t>Your Verses</w:t>
-      </w:r>
-    </w:p>
-    <w:p>
-      <w:pPr>
-        <w:pStyle w:val="ListParagraph"/>
-        <w:numPr>
-          <w:ilvl w:val="1"/>
-          <w:numId w:val="4"/>
-        </w:numPr>
-        <w:spacing w:line="254" w:lineRule="auto"/>
-      </w:pPr>
-      <w:r>
-        <w:t>A means to store &amp; share Bible passages and verses</w:t>
-      </w:r>
-    </w:p>
-    <w:p>
-      <w:pPr>
-        <w:pStyle w:val="ListParagraph"/>
-        <w:numPr>
-          <w:ilvl w:val="1"/>
-          <w:numId w:val="4"/>
-        </w:numPr>
-        <w:spacing w:line="254" w:lineRule="auto"/>
-      </w:pPr>
-      <w:r>
-        <w:t>Pastors and churches can have their own accounts, which you can subscribe to</w:t>
-      </w:r>
-    </w:p>
-    <w:p>
-      <w:pPr>
-        <w:pStyle w:val="ListParagraph"/>
-        <w:numPr>
-          <w:ilvl w:val="2"/>
-          <w:numId w:val="4"/>
-        </w:numPr>
-        <w:spacing w:line="254" w:lineRule="auto"/>
-      </w:pPr>
-      <w:r>
-        <w:t>E.g. Troy at Kaleo. After church he can post to it, for his congregation</w:t>
-      </w:r>
-    </w:p>
-    <w:p>
-      <w:pPr>
-        <w:pStyle w:val="ListParagraph"/>
-        <w:numPr>
-          <w:ilvl w:val="0"/>
-          <w:numId w:val="4"/>
-        </w:numPr>
-        <w:spacing w:line="254" w:lineRule="auto"/>
-        <w:rPr>
-          <w:b/>
-        </w:rPr>
-      </w:pPr>
-      <w:r>
-        <w:rPr>
-          <w:b/>
-        </w:rPr>
         <w:t>Our Verses</w:t>
       </w:r>
     </w:p>
@@ -12017,7 +12178,6 @@
         <w:spacing w:line="254" w:lineRule="auto"/>
       </w:pPr>
       <w:r>
-        <w:lastRenderedPageBreak/>
         <w:t>Has churches that you can sign onto</w:t>
       </w:r>
     </w:p>
@@ -16882,7 +17042,6 @@
         <w:t>An app just to show their product; make it dang easy to browse!</w:t>
       </w:r>
     </w:p>
-    <w:bookmarkEnd w:id="0"/>
     <w:p>
       <w:pPr>
         <w:pStyle w:val="Standard"/>
@@ -17008,7 +17167,7 @@
       <w:rPr>
         <w:noProof/>
       </w:rPr>
-      <w:t>5/17/19</w:t>
+      <w:t>5/24/19</w:t>
     </w:r>
     <w:r>
       <w:fldChar w:fldCharType="end"/>
@@ -19766,7 +19925,7 @@
 </file>
 
 <file path=customXml/itemProps1.xml><?xml version="1.0" encoding="utf-8"?>
-<ds:datastoreItem xmlns:ds="http://schemas.openxmlformats.org/officeDocument/2006/customXml" ds:itemID="{B7AB7A10-8126-4403-A061-2BA56838F582}">
+<ds:datastoreItem xmlns:ds="http://schemas.openxmlformats.org/officeDocument/2006/customXml" ds:itemID="{43F5E5F0-00D5-4D4B-8C39-6BFC1D134705}">
   <ds:schemaRefs>
     <ds:schemaRef ds:uri="http://schemas.openxmlformats.org/officeDocument/2006/bibliography"/>
   </ds:schemaRefs>

</xml_diff>

<commit_message>
(C)    update gorgeous places, syntax updates
</commit_message>
<xml_diff>
--- a/Suppl/iPhone App Ideas.docx
+++ b/Suppl/iPhone App Ideas.docx
@@ -398,7 +398,7 @@
           <w:rPr>
             <w:noProof/>
           </w:rPr>
-          <w:t>14</w:t>
+          <w:t>13</w:t>
         </w:r>
         <w:r>
           <w:rPr>
@@ -461,7 +461,7 @@
           <w:rPr>
             <w:noProof/>
           </w:rPr>
-          <w:t>14</w:t>
+          <w:t>13</w:t>
         </w:r>
         <w:r>
           <w:rPr>
@@ -524,7 +524,7 @@
           <w:rPr>
             <w:noProof/>
           </w:rPr>
-          <w:t>19</w:t>
+          <w:t>18</w:t>
         </w:r>
         <w:r>
           <w:rPr>
@@ -587,7 +587,7 @@
           <w:rPr>
             <w:noProof/>
           </w:rPr>
-          <w:t>23</w:t>
+          <w:t>22</w:t>
         </w:r>
         <w:r>
           <w:rPr>
@@ -650,7 +650,7 @@
           <w:rPr>
             <w:noProof/>
           </w:rPr>
-          <w:t>24</w:t>
+          <w:t>23</w:t>
         </w:r>
         <w:r>
           <w:rPr>
@@ -713,7 +713,7 @@
           <w:rPr>
             <w:noProof/>
           </w:rPr>
-          <w:t>25</w:t>
+          <w:t>24</w:t>
         </w:r>
         <w:r>
           <w:rPr>
@@ -776,7 +776,7 @@
           <w:rPr>
             <w:noProof/>
           </w:rPr>
-          <w:t>28</w:t>
+          <w:t>27</w:t>
         </w:r>
         <w:r>
           <w:rPr>
@@ -839,7 +839,7 @@
           <w:rPr>
             <w:noProof/>
           </w:rPr>
-          <w:t>29</w:t>
+          <w:t>28</w:t>
         </w:r>
         <w:r>
           <w:rPr>
@@ -902,7 +902,7 @@
           <w:rPr>
             <w:noProof/>
           </w:rPr>
-          <w:t>30</w:t>
+          <w:t>29</w:t>
         </w:r>
         <w:r>
           <w:rPr>
@@ -965,7 +965,7 @@
           <w:rPr>
             <w:noProof/>
           </w:rPr>
-          <w:t>34</w:t>
+          <w:t>33</w:t>
         </w:r>
         <w:r>
           <w:rPr>
@@ -1028,7 +1028,7 @@
           <w:rPr>
             <w:noProof/>
           </w:rPr>
-          <w:t>34</w:t>
+          <w:t>33</w:t>
         </w:r>
         <w:r>
           <w:rPr>
@@ -1091,7 +1091,7 @@
           <w:rPr>
             <w:noProof/>
           </w:rPr>
-          <w:t>35</w:t>
+          <w:t>34</w:t>
         </w:r>
         <w:r>
           <w:rPr>
@@ -1154,7 +1154,7 @@
           <w:rPr>
             <w:noProof/>
           </w:rPr>
-          <w:t>36</w:t>
+          <w:t>35</w:t>
         </w:r>
         <w:r>
           <w:rPr>
@@ -1217,7 +1217,7 @@
           <w:rPr>
             <w:noProof/>
           </w:rPr>
-          <w:t>39</w:t>
+          <w:t>38</w:t>
         </w:r>
         <w:r>
           <w:rPr>
@@ -1280,7 +1280,7 @@
           <w:rPr>
             <w:noProof/>
           </w:rPr>
-          <w:t>40</w:t>
+          <w:t>39</w:t>
         </w:r>
         <w:r>
           <w:rPr>
@@ -1869,14 +1869,12 @@
           <w:b/>
         </w:rPr>
       </w:pPr>
-      <w:proofErr w:type="spellStart"/>
       <w:r>
         <w:rPr>
           <w:b/>
         </w:rPr>
         <w:t>NoteSpread</w:t>
       </w:r>
-      <w:proofErr w:type="spellEnd"/>
     </w:p>
     <w:p>
       <w:pPr>
@@ -2036,15 +2034,7 @@
         </w:numPr>
       </w:pPr>
       <w:r>
-        <w:t xml:space="preserve">Version of the </w:t>
-      </w:r>
-      <w:proofErr w:type="gramStart"/>
-      <w:r>
-        <w:t>timers</w:t>
-      </w:r>
-      <w:proofErr w:type="gramEnd"/>
-      <w:r>
-        <w:t xml:space="preserve"> app, but like how you want to use it – to make sure you spend weekly chunks of time on things (book, IOS, friends)</w:t>
+        <w:t>Version of the timers app, but like how you want to use it – to make sure you spend weekly chunks of time on things (book, IOS, friends)</w:t>
       </w:r>
     </w:p>
     <w:p>
@@ -3781,15 +3771,7 @@
         <w:spacing w:line="254" w:lineRule="auto"/>
       </w:pPr>
       <w:r>
-        <w:t xml:space="preserve">Build in your weekly </w:t>
-      </w:r>
-      <w:proofErr w:type="spellStart"/>
-      <w:r>
-        <w:t>WoA</w:t>
-      </w:r>
-      <w:proofErr w:type="spellEnd"/>
-      <w:r>
-        <w:t xml:space="preserve"> plan</w:t>
+        <w:t>Build in your weekly WoA plan</w:t>
       </w:r>
     </w:p>
     <w:p>
@@ -5180,19 +5162,6 @@
     </w:p>
     <w:p>
       <w:pPr>
-        <w:rPr>
-          <w:b/>
-        </w:rPr>
-      </w:pPr>
-      <w:r>
-        <w:rPr>
-          <w:b/>
-        </w:rPr>
-        <w:br w:type="page"/>
-      </w:r>
-    </w:p>
-    <w:p>
-      <w:pPr>
         <w:pStyle w:val="ListParagraph"/>
         <w:numPr>
           <w:ilvl w:val="0"/>
@@ -5207,84 +5176,624 @@
         <w:rPr>
           <w:b/>
         </w:rPr>
+        <w:t>Weekly Schedule</w:t>
+      </w:r>
+    </w:p>
+    <w:p>
+      <w:pPr>
+        <w:pStyle w:val="ListParagraph"/>
+        <w:numPr>
+          <w:ilvl w:val="1"/>
+          <w:numId w:val="4"/>
+        </w:numPr>
+        <w:spacing w:line="254" w:lineRule="auto"/>
+      </w:pPr>
+      <w:r>
+        <w:t xml:space="preserve">A location to list &amp; </w:t>
+      </w:r>
+      <w:proofErr w:type="gramStart"/>
+      <w:r>
+        <w:t>display</w:t>
+      </w:r>
+      <w:proofErr w:type="gramEnd"/>
+      <w:r>
+        <w:t xml:space="preserve"> all the things that are doing weekly &amp; scheduled</w:t>
+      </w:r>
+    </w:p>
+    <w:p>
+      <w:pPr>
+        <w:pStyle w:val="ListParagraph"/>
+        <w:numPr>
+          <w:ilvl w:val="1"/>
+          <w:numId w:val="4"/>
+        </w:numPr>
+        <w:spacing w:line="254" w:lineRule="auto"/>
+      </w:pPr>
+      <w:r>
+        <w:t xml:space="preserve">Ex – Water plants </w:t>
+      </w:r>
+      <w:proofErr w:type="spellStart"/>
+      <w:r>
+        <w:t>W∙Su</w:t>
+      </w:r>
+      <w:proofErr w:type="spellEnd"/>
+      <w:r>
+        <w:t xml:space="preserve">, Face Mask </w:t>
+      </w:r>
+      <w:proofErr w:type="spellStart"/>
+      <w:r>
+        <w:t>W∙Su</w:t>
+      </w:r>
+      <w:proofErr w:type="spellEnd"/>
+      <w:r>
+        <w:t>, Swap Towels Su</w:t>
+      </w:r>
+    </w:p>
+    <w:p>
+      <w:pPr>
+        <w:pStyle w:val="ListParagraph"/>
+        <w:numPr>
+          <w:ilvl w:val="1"/>
+          <w:numId w:val="4"/>
+        </w:numPr>
+        <w:spacing w:line="254" w:lineRule="auto"/>
+      </w:pPr>
+      <w:r>
+        <w:t>Show on calendar</w:t>
+      </w:r>
+    </w:p>
+    <w:p>
+      <w:pPr>
+        <w:pStyle w:val="ListParagraph"/>
+        <w:numPr>
+          <w:ilvl w:val="1"/>
+          <w:numId w:val="4"/>
+        </w:numPr>
+        <w:spacing w:line="254" w:lineRule="auto"/>
+      </w:pPr>
+      <w:r>
+        <w:t>Can provide reminders</w:t>
+      </w:r>
+    </w:p>
+    <w:p>
+      <w:pPr>
+        <w:pStyle w:val="ListParagraph"/>
+        <w:numPr>
+          <w:ilvl w:val="2"/>
+          <w:numId w:val="4"/>
+        </w:numPr>
+        <w:spacing w:line="254" w:lineRule="auto"/>
+      </w:pPr>
+      <w:r>
+        <w:t>Specific Items</w:t>
+      </w:r>
+    </w:p>
+    <w:p>
+      <w:pPr>
+        <w:pStyle w:val="ListParagraph"/>
+        <w:numPr>
+          <w:ilvl w:val="2"/>
+          <w:numId w:val="4"/>
+        </w:numPr>
+        <w:spacing w:line="254" w:lineRule="auto"/>
+      </w:pPr>
+      <w:r>
+        <w:t>Daily Summary Notifications &amp; Reminder to view</w:t>
+      </w:r>
+    </w:p>
+    <w:p>
+      <w:pPr>
+        <w:pStyle w:val="ListParagraph"/>
+        <w:numPr>
+          <w:ilvl w:val="3"/>
+          <w:numId w:val="4"/>
+        </w:numPr>
+        <w:spacing w:line="254" w:lineRule="auto"/>
+      </w:pPr>
+      <w:r>
+        <w:t>You can set specific days and times</w:t>
+      </w:r>
+    </w:p>
+    <w:p>
+      <w:pPr>
+        <w:pStyle w:val="ListParagraph"/>
+        <w:numPr>
+          <w:ilvl w:val="1"/>
+          <w:numId w:val="4"/>
+        </w:numPr>
+        <w:spacing w:line="254" w:lineRule="auto"/>
+      </w:pPr>
+      <w:r>
+        <w:t>High emphasis on visual graphical UI default open option of calendar. Day &amp; week views</w:t>
+      </w:r>
+    </w:p>
+    <w:p>
+      <w:pPr>
+        <w:pStyle w:val="ListParagraph"/>
+        <w:numPr>
+          <w:ilvl w:val="1"/>
+          <w:numId w:val="4"/>
+        </w:numPr>
+        <w:spacing w:line="254" w:lineRule="auto"/>
+      </w:pPr>
+      <w:r>
+        <w:t>(bonus) Can setup an automatic push of these to your Today App</w:t>
+      </w:r>
+    </w:p>
+    <w:p>
+      <w:pPr>
+        <w:pStyle w:val="ListParagraph"/>
+        <w:numPr>
+          <w:ilvl w:val="2"/>
+          <w:numId w:val="4"/>
+        </w:numPr>
+        <w:spacing w:line="254" w:lineRule="auto"/>
+      </w:pPr>
+      <w:r>
+        <w:t xml:space="preserve">Ex – ‘Water Plants’ magically shows up on your Today App on Sunday Morning </w:t>
+      </w:r>
+      <w:r>
+        <w:rPr>
+          <w:rFonts w:ascii="Wingdings" w:hAnsi="Wingdings"/>
+        </w:rPr>
+        <w:t></w:t>
+      </w:r>
+    </w:p>
+    <w:p>
+      <w:pPr>
+        <w:pStyle w:val="ListParagraph"/>
+        <w:numPr>
+          <w:ilvl w:val="0"/>
+          <w:numId w:val="4"/>
+        </w:numPr>
+        <w:spacing w:line="254" w:lineRule="auto"/>
+        <w:rPr>
+          <w:b/>
+        </w:rPr>
+      </w:pPr>
+      <w:r>
+        <w:rPr>
+          <w:b/>
+        </w:rPr>
+        <w:t>My Goals</w:t>
+      </w:r>
+    </w:p>
+    <w:p>
+      <w:pPr>
+        <w:pStyle w:val="ListParagraph"/>
+        <w:numPr>
+          <w:ilvl w:val="1"/>
+          <w:numId w:val="4"/>
+        </w:numPr>
+        <w:spacing w:line="254" w:lineRule="auto"/>
+      </w:pPr>
+      <w:r>
+        <w:t>List out your goals, Ex – SONOS – once debt free</w:t>
+      </w:r>
+    </w:p>
+    <w:p>
+      <w:pPr>
+        <w:pStyle w:val="ListParagraph"/>
+        <w:numPr>
+          <w:ilvl w:val="0"/>
+          <w:numId w:val="4"/>
+        </w:numPr>
+        <w:spacing w:line="254" w:lineRule="auto"/>
+      </w:pPr>
+      <w:r>
+        <w:rPr>
+          <w:b/>
+        </w:rPr>
+        <w:t xml:space="preserve">Activity Tracking </w:t>
+      </w:r>
+      <w:r>
+        <w:t>(‘Pace It’)</w:t>
+      </w:r>
+    </w:p>
+    <w:p>
+      <w:pPr>
+        <w:pStyle w:val="ListParagraph"/>
+        <w:numPr>
+          <w:ilvl w:val="1"/>
+          <w:numId w:val="4"/>
+        </w:numPr>
+        <w:spacing w:line="254" w:lineRule="auto"/>
+      </w:pPr>
+      <w:r>
+        <w:t>Exactly how you use Apple Reminders – Track Events that you do periodically</w:t>
+      </w:r>
+    </w:p>
+    <w:p>
+      <w:pPr>
+        <w:pStyle w:val="ListParagraph"/>
+        <w:numPr>
+          <w:ilvl w:val="2"/>
+          <w:numId w:val="4"/>
+        </w:numPr>
+        <w:spacing w:line="254" w:lineRule="auto"/>
+      </w:pPr>
+      <w:r>
+        <w:t>Ex – Activities (Bowling), Cleaning (Sweep Patio), Call People (Br</w:t>
+      </w:r>
+      <w:r>
+        <w:t>e</w:t>
+      </w:r>
+      <w:r>
+        <w:t>)</w:t>
+      </w:r>
+    </w:p>
+    <w:p>
+      <w:pPr>
+        <w:pStyle w:val="ListParagraph"/>
+        <w:numPr>
+          <w:ilvl w:val="2"/>
+          <w:numId w:val="4"/>
+        </w:numPr>
+        <w:spacing w:line="254" w:lineRule="auto"/>
+      </w:pPr>
+      <w:r>
+        <w:t>Ex – Lifestyle (Dinner w Kevin), Pace (Groceries), Restriction (Fast Food)</w:t>
+      </w:r>
+    </w:p>
+    <w:p>
+      <w:pPr>
+        <w:pStyle w:val="ListParagraph"/>
+        <w:numPr>
+          <w:ilvl w:val="2"/>
+          <w:numId w:val="4"/>
+        </w:numPr>
+        <w:spacing w:line="254" w:lineRule="auto"/>
+      </w:pPr>
+      <w:r>
+        <w:t>Ex – Fun Stuff – Movie, Dinner with friends, PDX downtown visit, etc</w:t>
+      </w:r>
+    </w:p>
+    <w:p>
+      <w:pPr>
+        <w:pStyle w:val="ListParagraph"/>
+        <w:numPr>
+          <w:ilvl w:val="1"/>
+          <w:numId w:val="4"/>
+        </w:numPr>
+        <w:spacing w:line="254" w:lineRule="auto"/>
+      </w:pPr>
+      <w:r>
+        <w:t>Focus on App structure to co-exist items for restriction &amp; ambition, in same App</w:t>
+      </w:r>
+    </w:p>
+    <w:p>
+      <w:pPr>
+        <w:pStyle w:val="ListParagraph"/>
+        <w:numPr>
+          <w:ilvl w:val="1"/>
+          <w:numId w:val="4"/>
+        </w:numPr>
+        <w:spacing w:line="254" w:lineRule="auto"/>
+      </w:pPr>
+      <w:r>
+        <w:t>You can view a history of completion (plot)</w:t>
+      </w:r>
+    </w:p>
+    <w:p>
+      <w:pPr>
+        <w:pStyle w:val="ListParagraph"/>
+        <w:numPr>
+          <w:ilvl w:val="1"/>
+          <w:numId w:val="4"/>
+        </w:numPr>
+        <w:spacing w:line="254" w:lineRule="auto"/>
+      </w:pPr>
+      <w:r>
+        <w:t>View activity frequency on different graphics. Tables, bar plots, custom graphics</w:t>
+      </w:r>
+    </w:p>
+    <w:p>
+      <w:pPr>
+        <w:pStyle w:val="ListParagraph"/>
+        <w:numPr>
+          <w:ilvl w:val="1"/>
+          <w:numId w:val="4"/>
+        </w:numPr>
+        <w:spacing w:line="254" w:lineRule="auto"/>
+      </w:pPr>
+      <w:r>
+        <w:t>(bonus) integrate this into Today App (maybe)</w:t>
+      </w:r>
+    </w:p>
+    <w:p>
+      <w:pPr>
+        <w:pStyle w:val="ListParagraph"/>
+        <w:numPr>
+          <w:ilvl w:val="0"/>
+          <w:numId w:val="4"/>
+        </w:numPr>
+        <w:spacing w:line="254" w:lineRule="auto"/>
+        <w:rPr>
+          <w:b/>
+        </w:rPr>
+      </w:pPr>
+      <w:r>
+        <w:rPr>
+          <w:b/>
+        </w:rPr>
+        <w:t xml:space="preserve">Reminders </w:t>
+      </w:r>
+      <w:r>
+        <w:rPr>
+          <w:b/>
+        </w:rPr>
+        <w:t>v</w:t>
+      </w:r>
+      <w:r>
+        <w:rPr>
+          <w:b/>
+        </w:rPr>
+        <w:t>2</w:t>
+      </w:r>
+    </w:p>
+    <w:p>
+      <w:pPr>
+        <w:pStyle w:val="ListParagraph"/>
+        <w:numPr>
+          <w:ilvl w:val="1"/>
+          <w:numId w:val="4"/>
+        </w:numPr>
+        <w:spacing w:after="120" w:line="240" w:lineRule="auto"/>
+      </w:pPr>
+      <w:r>
+        <w:t>Just like Apple Reminders</w:t>
+      </w:r>
+    </w:p>
+    <w:p>
+      <w:pPr>
+        <w:pStyle w:val="ListParagraph"/>
+        <w:numPr>
+          <w:ilvl w:val="1"/>
+          <w:numId w:val="4"/>
+        </w:numPr>
+        <w:spacing w:after="120" w:line="240" w:lineRule="auto"/>
+      </w:pPr>
+      <w:r>
+        <w:t>But can view histories, and do tracking &amp; email out usage</w:t>
+      </w:r>
+    </w:p>
+    <w:p>
+      <w:pPr>
+        <w:pStyle w:val="ListParagraph"/>
+        <w:numPr>
+          <w:ilvl w:val="1"/>
+          <w:numId w:val="4"/>
+        </w:numPr>
+        <w:spacing w:after="120" w:line="240" w:lineRule="auto"/>
+      </w:pPr>
+      <w:r>
+        <w:t>Displays reminders throughout the day. Not bunched up, spread out</w:t>
+      </w:r>
+    </w:p>
+    <w:p>
+      <w:pPr>
+        <w:pStyle w:val="ListParagraph"/>
+        <w:numPr>
+          <w:ilvl w:val="1"/>
+          <w:numId w:val="4"/>
+        </w:numPr>
+        <w:spacing w:after="120" w:line="240" w:lineRule="auto"/>
+      </w:pPr>
+      <w:r>
+        <w:t>Personal Emphasis - Like how I use Apple reminders to remind me to walk right. Can store audio, pics</w:t>
+      </w:r>
+    </w:p>
+    <w:p>
+      <w:pPr>
+        <w:pStyle w:val="ListParagraph"/>
+        <w:numPr>
+          <w:ilvl w:val="2"/>
+          <w:numId w:val="4"/>
+        </w:numPr>
+        <w:spacing w:after="120" w:line="240" w:lineRule="auto"/>
+      </w:pPr>
+      <w:r>
+        <w:t>Aka all my 'good habit' reminders</w:t>
+      </w:r>
+    </w:p>
+    <w:p>
+      <w:pPr>
+        <w:pStyle w:val="ListParagraph"/>
+        <w:numPr>
+          <w:ilvl w:val="1"/>
+          <w:numId w:val="4"/>
+        </w:numPr>
+        <w:spacing w:after="120" w:line="240" w:lineRule="auto"/>
+      </w:pPr>
+      <w:r>
+        <w:t xml:space="preserve">Have it auto space all them </w:t>
+      </w:r>
+      <w:r>
+        <w:t>out and</w:t>
+      </w:r>
+      <w:r>
+        <w:t xml:space="preserve"> have user prefs set for freq. (aka leave me alone during the workday, or at night. I like it when –</w:t>
+      </w:r>
+    </w:p>
+    <w:p>
+      <w:pPr>
+        <w:pStyle w:val="ListParagraph"/>
+        <w:numPr>
+          <w:ilvl w:val="1"/>
+          <w:numId w:val="4"/>
+        </w:numPr>
+        <w:spacing w:after="120" w:line="240" w:lineRule="auto"/>
+      </w:pPr>
+      <w:r>
+        <w:t>You can store notes with pictures embedded, or as ‘attachments’ the user can click on</w:t>
+      </w:r>
+    </w:p>
+    <w:p>
+      <w:pPr>
+        <w:pStyle w:val="ListParagraph"/>
+        <w:numPr>
+          <w:ilvl w:val="1"/>
+          <w:numId w:val="4"/>
+        </w:numPr>
+        <w:spacing w:after="120" w:line="240" w:lineRule="auto"/>
+      </w:pPr>
+      <w:r>
+        <w:t>Have a section of ‘reminders you can’t view’. These serve the core intent of ‘reminder’ and nothing more</w:t>
+      </w:r>
+    </w:p>
+    <w:p>
+      <w:pPr>
+        <w:pStyle w:val="ListParagraph"/>
+        <w:numPr>
+          <w:ilvl w:val="1"/>
+          <w:numId w:val="4"/>
+        </w:numPr>
+        <w:spacing w:after="120" w:line="240" w:lineRule="auto"/>
+      </w:pPr>
+      <w:r>
         <w:lastRenderedPageBreak/>
-        <w:t>Weekly Schedule</w:t>
-      </w:r>
-    </w:p>
-    <w:p>
-      <w:pPr>
-        <w:pStyle w:val="ListParagraph"/>
-        <w:numPr>
-          <w:ilvl w:val="1"/>
-          <w:numId w:val="4"/>
-        </w:numPr>
-        <w:spacing w:line="254" w:lineRule="auto"/>
-      </w:pPr>
-      <w:r>
-        <w:t xml:space="preserve">A location to list &amp; </w:t>
-      </w:r>
-      <w:proofErr w:type="gramStart"/>
-      <w:r>
-        <w:t>display</w:t>
-      </w:r>
-      <w:proofErr w:type="gramEnd"/>
-      <w:r>
-        <w:t xml:space="preserve"> all the things that are doing weekly &amp; scheduled</w:t>
-      </w:r>
-    </w:p>
-    <w:p>
-      <w:pPr>
-        <w:pStyle w:val="ListParagraph"/>
-        <w:numPr>
-          <w:ilvl w:val="1"/>
-          <w:numId w:val="4"/>
-        </w:numPr>
-        <w:spacing w:line="254" w:lineRule="auto"/>
-      </w:pPr>
-      <w:r>
-        <w:t xml:space="preserve">Ex – Water plants </w:t>
-      </w:r>
-      <w:proofErr w:type="spellStart"/>
-      <w:r>
-        <w:t>W∙Su</w:t>
-      </w:r>
-      <w:proofErr w:type="spellEnd"/>
-      <w:r>
-        <w:t xml:space="preserve">, Face Mask </w:t>
-      </w:r>
-      <w:proofErr w:type="spellStart"/>
-      <w:r>
-        <w:t>W∙Su</w:t>
-      </w:r>
-      <w:proofErr w:type="spellEnd"/>
-      <w:r>
-        <w:t>, Swap Towels Su</w:t>
-      </w:r>
-    </w:p>
-    <w:p>
-      <w:pPr>
-        <w:pStyle w:val="ListParagraph"/>
-        <w:numPr>
-          <w:ilvl w:val="1"/>
-          <w:numId w:val="4"/>
-        </w:numPr>
-        <w:spacing w:line="254" w:lineRule="auto"/>
-      </w:pPr>
-      <w:r>
-        <w:t>Show on calendar</w:t>
-      </w:r>
-    </w:p>
-    <w:p>
-      <w:pPr>
-        <w:pStyle w:val="ListParagraph"/>
-        <w:numPr>
-          <w:ilvl w:val="1"/>
-          <w:numId w:val="4"/>
-        </w:numPr>
-        <w:spacing w:line="254" w:lineRule="auto"/>
-      </w:pPr>
-      <w:r>
-        <w:t>Can provide reminders</w:t>
+        <w:t xml:space="preserve">Plots &amp; </w:t>
+      </w:r>
+      <w:r>
+        <w:t>Graphs</w:t>
+      </w:r>
+      <w:r>
+        <w:t>, interactive data records with stats</w:t>
+      </w:r>
+    </w:p>
+    <w:p>
+      <w:pPr>
+        <w:pStyle w:val="ListParagraph"/>
+        <w:numPr>
+          <w:ilvl w:val="0"/>
+          <w:numId w:val="4"/>
+        </w:numPr>
+        <w:spacing w:line="254" w:lineRule="auto"/>
+        <w:rPr>
+          <w:b/>
+        </w:rPr>
+      </w:pPr>
+      <w:r>
+        <w:rPr>
+          <w:b/>
+        </w:rPr>
+        <w:t>Queued Reminders</w:t>
+      </w:r>
+    </w:p>
+    <w:p>
+      <w:pPr>
+        <w:pStyle w:val="ListParagraph"/>
+        <w:numPr>
+          <w:ilvl w:val="1"/>
+          <w:numId w:val="4"/>
+        </w:numPr>
+        <w:spacing w:line="254" w:lineRule="auto"/>
+      </w:pPr>
+      <w:r>
+        <w:t>A way to delay a reminder</w:t>
+      </w:r>
+    </w:p>
+    <w:p>
+      <w:pPr>
+        <w:pStyle w:val="ListParagraph"/>
+        <w:numPr>
+          <w:ilvl w:val="1"/>
+          <w:numId w:val="4"/>
+        </w:numPr>
+        <w:spacing w:line="254" w:lineRule="auto"/>
+      </w:pPr>
+      <w:r>
+        <w:t>It can popup on phone or be emailed to you</w:t>
+      </w:r>
+    </w:p>
+    <w:p>
+      <w:pPr>
+        <w:pStyle w:val="ListParagraph"/>
+        <w:numPr>
+          <w:ilvl w:val="1"/>
+          <w:numId w:val="4"/>
+        </w:numPr>
+        <w:spacing w:line="254" w:lineRule="auto"/>
+      </w:pPr>
+      <w:r>
+        <w:t>*This came up when thinking about sharing pics with friends automagically at a predetermined time, like a Foo Fighters pic to Derek in 3 months</w:t>
+      </w:r>
+    </w:p>
+    <w:p>
+      <w:pPr>
+        <w:pStyle w:val="ListParagraph"/>
+        <w:numPr>
+          <w:ilvl w:val="0"/>
+          <w:numId w:val="4"/>
+        </w:numPr>
+        <w:spacing w:line="254" w:lineRule="auto"/>
+        <w:rPr>
+          <w:b/>
+        </w:rPr>
+      </w:pPr>
+      <w:r>
+        <w:rPr>
+          <w:b/>
+        </w:rPr>
+        <w:t>Reminders You Can’t View</w:t>
+      </w:r>
+    </w:p>
+    <w:p>
+      <w:pPr>
+        <w:pStyle w:val="ListParagraph"/>
+        <w:numPr>
+          <w:ilvl w:val="1"/>
+          <w:numId w:val="4"/>
+        </w:numPr>
+        <w:spacing w:line="254" w:lineRule="auto"/>
+      </w:pPr>
+      <w:r>
+        <w:t>Reminders you can't view app. They'll just pop up one day down the road. By phone or email. The value here is true scheduled reminders</w:t>
+      </w:r>
+    </w:p>
+    <w:p>
+      <w:pPr>
+        <w:pStyle w:val="ListParagraph"/>
+        <w:numPr>
+          <w:ilvl w:val="1"/>
+          <w:numId w:val="4"/>
+        </w:numPr>
+        <w:spacing w:line="254" w:lineRule="auto"/>
+      </w:pPr>
+      <w:r>
+        <w:t>Scheduled and executed when desired, not early...</w:t>
+      </w:r>
+    </w:p>
+    <w:p>
+      <w:pPr>
+        <w:pStyle w:val="ListParagraph"/>
+        <w:numPr>
+          <w:ilvl w:val="0"/>
+          <w:numId w:val="4"/>
+        </w:numPr>
+        <w:spacing w:line="254" w:lineRule="auto"/>
+        <w:rPr>
+          <w:b/>
+        </w:rPr>
+      </w:pPr>
+      <w:r>
+        <w:rPr>
+          <w:b/>
+        </w:rPr>
+        <w:t>Activity Monitoring</w:t>
+      </w:r>
+    </w:p>
+    <w:p>
+      <w:pPr>
+        <w:pStyle w:val="ListParagraph"/>
+        <w:numPr>
+          <w:ilvl w:val="1"/>
+          <w:numId w:val="4"/>
+        </w:numPr>
+        <w:spacing w:line="254" w:lineRule="auto"/>
+      </w:pPr>
+      <w:r>
+        <w:t>Identify key activities you do periodically and monitor each time you do the event</w:t>
       </w:r>
     </w:p>
     <w:p>
@@ -5297,7 +5806,7 @@
         <w:spacing w:line="254" w:lineRule="auto"/>
       </w:pPr>
       <w:r>
-        <w:t>Specific Items</w:t>
+        <w:t>With monitoring you can avoid excessive usage (e.g. going to the movies)</w:t>
       </w:r>
     </w:p>
     <w:p>
@@ -5310,65 +5819,46 @@
         <w:spacing w:line="254" w:lineRule="auto"/>
       </w:pPr>
       <w:r>
-        <w:t>Daily Summary Notifications &amp; Reminder to view</w:t>
-      </w:r>
-    </w:p>
-    <w:p>
-      <w:pPr>
-        <w:pStyle w:val="ListParagraph"/>
-        <w:numPr>
-          <w:ilvl w:val="3"/>
-          <w:numId w:val="4"/>
-        </w:numPr>
-        <w:spacing w:line="254" w:lineRule="auto"/>
-      </w:pPr>
-      <w:r>
-        <w:t>You can set specific days and times</w:t>
-      </w:r>
-    </w:p>
-    <w:p>
-      <w:pPr>
-        <w:pStyle w:val="ListParagraph"/>
-        <w:numPr>
-          <w:ilvl w:val="1"/>
-          <w:numId w:val="4"/>
-        </w:numPr>
-        <w:spacing w:line="254" w:lineRule="auto"/>
-      </w:pPr>
-      <w:r>
-        <w:t>High emphasis on visual graphical UI default open option of calendar. Day &amp; week views</w:t>
-      </w:r>
-    </w:p>
-    <w:p>
-      <w:pPr>
-        <w:pStyle w:val="ListParagraph"/>
-        <w:numPr>
-          <w:ilvl w:val="1"/>
-          <w:numId w:val="4"/>
-        </w:numPr>
-        <w:spacing w:line="254" w:lineRule="auto"/>
-      </w:pPr>
-      <w:r>
-        <w:t>(bonus) Can setup an automatic push of these to your Today App</w:t>
-      </w:r>
-    </w:p>
-    <w:p>
-      <w:pPr>
-        <w:pStyle w:val="ListParagraph"/>
-        <w:numPr>
-          <w:ilvl w:val="2"/>
-          <w:numId w:val="4"/>
-        </w:numPr>
-        <w:spacing w:line="254" w:lineRule="auto"/>
-      </w:pPr>
-      <w:r>
-        <w:t xml:space="preserve">Ex – ‘Water Plants’ magically shows up on your Today App on Sunday Morning </w:t>
-      </w:r>
-      <w:r>
-        <w:rPr>
-          <w:rFonts w:ascii="Wingdings" w:hAnsi="Wingdings"/>
-        </w:rPr>
-        <w:t></w:t>
+        <w:t>With monitoring you can avoid missing usage (e.g. calling Grandma)</w:t>
+      </w:r>
+    </w:p>
+    <w:p>
+      <w:pPr>
+        <w:pStyle w:val="ListParagraph"/>
+        <w:numPr>
+          <w:ilvl w:val="1"/>
+          <w:numId w:val="4"/>
+        </w:numPr>
+        <w:spacing w:line="254" w:lineRule="auto"/>
+      </w:pPr>
+      <w:r>
+        <w:t>Just like you use Apple Reminders for activities and family interaction</w:t>
+      </w:r>
+    </w:p>
+    <w:p>
+      <w:pPr>
+        <w:pStyle w:val="ListParagraph"/>
+        <w:numPr>
+          <w:ilvl w:val="1"/>
+          <w:numId w:val="4"/>
+        </w:numPr>
+        <w:spacing w:line="254" w:lineRule="auto"/>
+      </w:pPr>
+      <w:r>
+        <w:t>Strong abilities to review your history in the activity</w:t>
+      </w:r>
+    </w:p>
+    <w:p>
+      <w:pPr>
+        <w:pStyle w:val="ListParagraph"/>
+        <w:numPr>
+          <w:ilvl w:val="1"/>
+          <w:numId w:val="4"/>
+        </w:numPr>
+        <w:spacing w:line="254" w:lineRule="auto"/>
+      </w:pPr>
+      <w:r>
+        <w:t>Can plot out results of how often you do them</w:t>
       </w:r>
     </w:p>
     <w:p>
@@ -5387,552 +5877,19 @@
         <w:rPr>
           <w:b/>
         </w:rPr>
-        <w:t>My Goals</w:t>
-      </w:r>
-    </w:p>
-    <w:p>
-      <w:pPr>
-        <w:pStyle w:val="ListParagraph"/>
-        <w:numPr>
-          <w:ilvl w:val="1"/>
-          <w:numId w:val="4"/>
-        </w:numPr>
-        <w:spacing w:line="254" w:lineRule="auto"/>
-      </w:pPr>
-      <w:r>
-        <w:t>List out your goals, Ex – SONOS – once debt free</w:t>
-      </w:r>
-    </w:p>
-    <w:p>
-      <w:pPr>
-        <w:pStyle w:val="ListParagraph"/>
-        <w:numPr>
-          <w:ilvl w:val="0"/>
-          <w:numId w:val="4"/>
-        </w:numPr>
-        <w:spacing w:line="254" w:lineRule="auto"/>
-        <w:rPr>
-          <w:b/>
-        </w:rPr>
-      </w:pPr>
-      <w:r>
-        <w:rPr>
-          <w:b/>
-        </w:rPr>
-        <w:t>Activity Tracking (‘Pace It’)</w:t>
-      </w:r>
-    </w:p>
-    <w:p>
-      <w:pPr>
-        <w:pStyle w:val="ListParagraph"/>
-        <w:numPr>
-          <w:ilvl w:val="1"/>
-          <w:numId w:val="4"/>
-        </w:numPr>
-        <w:spacing w:line="254" w:lineRule="auto"/>
-      </w:pPr>
-      <w:r>
-        <w:t>Exactly how you use Apple Reminders – Track Events that you do periodically</w:t>
-      </w:r>
-    </w:p>
-    <w:p>
-      <w:pPr>
-        <w:pStyle w:val="ListParagraph"/>
-        <w:numPr>
-          <w:ilvl w:val="2"/>
-          <w:numId w:val="4"/>
-        </w:numPr>
-        <w:spacing w:line="254" w:lineRule="auto"/>
-      </w:pPr>
-      <w:r>
-        <w:t>Ex – Activities (Bowling), Cleaning (Sweep Patio), Call People (Br</w:t>
-      </w:r>
-      <w:r>
-        <w:t>e</w:t>
-      </w:r>
-      <w:r>
-        <w:t>)</w:t>
-      </w:r>
-    </w:p>
-    <w:p>
-      <w:pPr>
-        <w:pStyle w:val="ListParagraph"/>
-        <w:numPr>
-          <w:ilvl w:val="2"/>
-          <w:numId w:val="4"/>
-        </w:numPr>
-        <w:spacing w:line="254" w:lineRule="auto"/>
-      </w:pPr>
-      <w:r>
-        <w:t>Ex – Lifestyle (Dinner w Kevin), Pace (Groceries), Restriction (Fast Food)</w:t>
-      </w:r>
-    </w:p>
-    <w:p>
-      <w:pPr>
-        <w:pStyle w:val="ListParagraph"/>
-        <w:numPr>
-          <w:ilvl w:val="2"/>
-          <w:numId w:val="4"/>
-        </w:numPr>
-        <w:spacing w:line="254" w:lineRule="auto"/>
-      </w:pPr>
-      <w:r>
-        <w:t>Ex – Fun Stuff – Movie, Dinner with friends, PDX downtown visit, etc</w:t>
-      </w:r>
-    </w:p>
-    <w:p>
-      <w:pPr>
-        <w:pStyle w:val="ListParagraph"/>
-        <w:numPr>
-          <w:ilvl w:val="1"/>
-          <w:numId w:val="4"/>
-        </w:numPr>
-        <w:spacing w:line="254" w:lineRule="auto"/>
-      </w:pPr>
-      <w:r>
-        <w:t>Focus on App structure to co-exist items for restriction &amp; ambition, in same App</w:t>
-      </w:r>
-    </w:p>
-    <w:p>
-      <w:pPr>
-        <w:pStyle w:val="ListParagraph"/>
-        <w:numPr>
-          <w:ilvl w:val="1"/>
-          <w:numId w:val="4"/>
-        </w:numPr>
-        <w:spacing w:line="254" w:lineRule="auto"/>
-      </w:pPr>
-      <w:r>
-        <w:t>You can view a history of completion (plot)</w:t>
-      </w:r>
-    </w:p>
-    <w:p>
-      <w:pPr>
-        <w:pStyle w:val="ListParagraph"/>
-        <w:numPr>
-          <w:ilvl w:val="1"/>
-          <w:numId w:val="4"/>
-        </w:numPr>
-        <w:spacing w:line="254" w:lineRule="auto"/>
-      </w:pPr>
-      <w:r>
-        <w:t>View activity frequency on different graphics. Tables, bar plots, custom graphics</w:t>
-      </w:r>
-    </w:p>
-    <w:p>
-      <w:pPr>
-        <w:pStyle w:val="ListParagraph"/>
-        <w:numPr>
-          <w:ilvl w:val="1"/>
-          <w:numId w:val="4"/>
-        </w:numPr>
-        <w:spacing w:line="254" w:lineRule="auto"/>
-      </w:pPr>
-      <w:r>
-        <w:t>(bonus) integrate this into Today App (maybe)</w:t>
-      </w:r>
-    </w:p>
-    <w:p>
-      <w:pPr>
-        <w:pStyle w:val="ListParagraph"/>
-        <w:numPr>
-          <w:ilvl w:val="0"/>
-          <w:numId w:val="4"/>
-        </w:numPr>
-        <w:spacing w:line="254" w:lineRule="auto"/>
-        <w:rPr>
-          <w:b/>
-        </w:rPr>
-      </w:pPr>
-      <w:r>
-        <w:rPr>
-          <w:b/>
-        </w:rPr>
-        <w:t xml:space="preserve">Reminders </w:t>
-      </w:r>
-      <w:r>
-        <w:rPr>
-          <w:b/>
-        </w:rPr>
-        <w:t>v</w:t>
-      </w:r>
-      <w:r>
-        <w:rPr>
-          <w:b/>
-        </w:rPr>
-        <w:t>2</w:t>
-      </w:r>
-    </w:p>
-    <w:p>
-      <w:pPr>
-        <w:pStyle w:val="ListParagraph"/>
-        <w:numPr>
-          <w:ilvl w:val="1"/>
-          <w:numId w:val="4"/>
-        </w:numPr>
-        <w:spacing w:after="120" w:line="240" w:lineRule="auto"/>
-      </w:pPr>
-      <w:r>
-        <w:t>Just like Apple Reminders</w:t>
-      </w:r>
-    </w:p>
-    <w:p>
-      <w:pPr>
-        <w:pStyle w:val="ListParagraph"/>
-        <w:numPr>
-          <w:ilvl w:val="1"/>
-          <w:numId w:val="4"/>
-        </w:numPr>
-        <w:spacing w:after="120" w:line="240" w:lineRule="auto"/>
-      </w:pPr>
-      <w:r>
-        <w:t>But can view histories, and do tracking &amp; email out usage</w:t>
-      </w:r>
-    </w:p>
-    <w:p>
-      <w:pPr>
-        <w:pStyle w:val="ListParagraph"/>
-        <w:numPr>
-          <w:ilvl w:val="1"/>
-          <w:numId w:val="4"/>
-        </w:numPr>
-        <w:spacing w:after="120" w:line="240" w:lineRule="auto"/>
-      </w:pPr>
-      <w:r>
-        <w:t>Displays reminders throughout the day. Not bunched up, spread out</w:t>
-      </w:r>
-    </w:p>
-    <w:p>
-      <w:pPr>
-        <w:pStyle w:val="ListParagraph"/>
-        <w:numPr>
-          <w:ilvl w:val="1"/>
-          <w:numId w:val="4"/>
-        </w:numPr>
-        <w:spacing w:after="120" w:line="240" w:lineRule="auto"/>
-      </w:pPr>
-      <w:r>
-        <w:t>Personal Emphasis - Like how I use Apple reminders to remind me to walk right. Can store audio, pics</w:t>
-      </w:r>
-    </w:p>
-    <w:p>
-      <w:pPr>
-        <w:pStyle w:val="ListParagraph"/>
-        <w:numPr>
-          <w:ilvl w:val="2"/>
-          <w:numId w:val="4"/>
-        </w:numPr>
-        <w:spacing w:after="120" w:line="240" w:lineRule="auto"/>
-      </w:pPr>
-      <w:r>
-        <w:t>Aka all my 'good habit' reminders</w:t>
-      </w:r>
-    </w:p>
-    <w:p>
-      <w:pPr>
-        <w:pStyle w:val="ListParagraph"/>
-        <w:numPr>
-          <w:ilvl w:val="1"/>
-          <w:numId w:val="4"/>
-        </w:numPr>
-        <w:spacing w:after="120" w:line="240" w:lineRule="auto"/>
-      </w:pPr>
-      <w:r>
-        <w:t xml:space="preserve">Have it auto space all them </w:t>
-      </w:r>
-      <w:r>
-        <w:t>out and</w:t>
-      </w:r>
-      <w:r>
-        <w:t xml:space="preserve"> have user prefs set for freq. (aka leave me alone during the workday, or at night. I like it when –</w:t>
-      </w:r>
-    </w:p>
-    <w:p>
-      <w:pPr>
-        <w:pStyle w:val="ListParagraph"/>
-        <w:numPr>
-          <w:ilvl w:val="1"/>
-          <w:numId w:val="4"/>
-        </w:numPr>
-        <w:spacing w:after="120" w:line="240" w:lineRule="auto"/>
-      </w:pPr>
-      <w:r>
-        <w:t>You can store notes with pictures embedded, or as ‘attachments’ the user can click on</w:t>
-      </w:r>
-    </w:p>
-    <w:p>
-      <w:pPr>
-        <w:pStyle w:val="ListParagraph"/>
-        <w:numPr>
-          <w:ilvl w:val="1"/>
-          <w:numId w:val="4"/>
-        </w:numPr>
-        <w:spacing w:after="120" w:line="240" w:lineRule="auto"/>
-      </w:pPr>
-      <w:r>
-        <w:t>Have a section of ‘reminders you can’t view’. These serve the core intent of ‘reminder’ and nothing more</w:t>
-      </w:r>
-    </w:p>
-    <w:p>
-      <w:pPr>
-        <w:pStyle w:val="ListParagraph"/>
-        <w:numPr>
-          <w:ilvl w:val="1"/>
-          <w:numId w:val="4"/>
-        </w:numPr>
-        <w:spacing w:after="120" w:line="240" w:lineRule="auto"/>
-      </w:pPr>
-      <w:r>
-        <w:t xml:space="preserve">Plots &amp; </w:t>
-      </w:r>
-      <w:r>
-        <w:t>Graphs</w:t>
-      </w:r>
-      <w:r>
-        <w:t>, interactive data records with stats</w:t>
-      </w:r>
-    </w:p>
-    <w:p>
-      <w:pPr>
-        <w:pStyle w:val="ListParagraph"/>
-        <w:numPr>
-          <w:ilvl w:val="0"/>
-          <w:numId w:val="4"/>
-        </w:numPr>
-        <w:spacing w:line="254" w:lineRule="auto"/>
-        <w:rPr>
-          <w:b/>
-        </w:rPr>
-      </w:pPr>
-      <w:r>
-        <w:rPr>
-          <w:b/>
-        </w:rPr>
-        <w:lastRenderedPageBreak/>
-        <w:t>Queued Reminders</w:t>
-      </w:r>
-    </w:p>
-    <w:p>
-      <w:pPr>
-        <w:pStyle w:val="ListParagraph"/>
-        <w:numPr>
-          <w:ilvl w:val="1"/>
-          <w:numId w:val="4"/>
-        </w:numPr>
-        <w:spacing w:line="254" w:lineRule="auto"/>
-      </w:pPr>
-      <w:r>
-        <w:t>A way to delay a reminder</w:t>
-      </w:r>
-    </w:p>
-    <w:p>
-      <w:pPr>
-        <w:pStyle w:val="ListParagraph"/>
-        <w:numPr>
-          <w:ilvl w:val="1"/>
-          <w:numId w:val="4"/>
-        </w:numPr>
-        <w:spacing w:line="254" w:lineRule="auto"/>
-      </w:pPr>
-      <w:r>
-        <w:t>It can popup on phone or be emailed to you</w:t>
-      </w:r>
-    </w:p>
-    <w:p>
-      <w:pPr>
-        <w:pStyle w:val="ListParagraph"/>
-        <w:numPr>
-          <w:ilvl w:val="1"/>
-          <w:numId w:val="4"/>
-        </w:numPr>
-        <w:spacing w:line="254" w:lineRule="auto"/>
-      </w:pPr>
-      <w:r>
-        <w:t>*This came up when thinking about sharing pics with friends automagically at a predetermined time, like a Foo Fighters pic to Derek in 3 months</w:t>
-      </w:r>
-    </w:p>
-    <w:p>
-      <w:pPr>
-        <w:pStyle w:val="ListParagraph"/>
-        <w:spacing w:line="254" w:lineRule="auto"/>
-        <w:rPr>
-          <w:b/>
-        </w:rPr>
-      </w:pPr>
-    </w:p>
-    <w:p>
-      <w:pPr>
-        <w:pStyle w:val="ListParagraph"/>
-        <w:numPr>
-          <w:ilvl w:val="0"/>
-          <w:numId w:val="4"/>
-        </w:numPr>
-        <w:spacing w:line="254" w:lineRule="auto"/>
-        <w:rPr>
-          <w:b/>
-        </w:rPr>
-      </w:pPr>
-      <w:r>
-        <w:rPr>
-          <w:b/>
-        </w:rPr>
-        <w:t>Reminders You Can’t View</w:t>
-      </w:r>
-    </w:p>
-    <w:p>
-      <w:pPr>
-        <w:pStyle w:val="ListParagraph"/>
-        <w:numPr>
-          <w:ilvl w:val="1"/>
-          <w:numId w:val="4"/>
-        </w:numPr>
-        <w:spacing w:line="254" w:lineRule="auto"/>
-      </w:pPr>
-      <w:r>
-        <w:t>Reminders you can't view app. They'll just pop up one day down the road. By phone or email. The value here is true scheduled reminders</w:t>
-      </w:r>
-    </w:p>
-    <w:p>
-      <w:pPr>
-        <w:pStyle w:val="ListParagraph"/>
-        <w:numPr>
-          <w:ilvl w:val="1"/>
-          <w:numId w:val="4"/>
-        </w:numPr>
-        <w:spacing w:line="254" w:lineRule="auto"/>
-      </w:pPr>
-      <w:r>
-        <w:t>Scheduled and executed when desired, not early...</w:t>
-      </w:r>
-    </w:p>
-    <w:p>
-      <w:pPr>
-        <w:pStyle w:val="ListParagraph"/>
-        <w:numPr>
-          <w:ilvl w:val="0"/>
-          <w:numId w:val="4"/>
-        </w:numPr>
-        <w:spacing w:line="254" w:lineRule="auto"/>
-        <w:rPr>
-          <w:b/>
-        </w:rPr>
-      </w:pPr>
-      <w:r>
-        <w:rPr>
-          <w:b/>
-        </w:rPr>
-        <w:t>Activity Monitoring</w:t>
-      </w:r>
-    </w:p>
-    <w:p>
-      <w:pPr>
-        <w:pStyle w:val="ListParagraph"/>
-        <w:numPr>
-          <w:ilvl w:val="1"/>
-          <w:numId w:val="4"/>
-        </w:numPr>
-        <w:spacing w:line="254" w:lineRule="auto"/>
-      </w:pPr>
-      <w:r>
-        <w:t>Identify key activities you do periodically and monitor each time you do the event</w:t>
-      </w:r>
-    </w:p>
-    <w:p>
-      <w:pPr>
-        <w:pStyle w:val="ListParagraph"/>
-        <w:numPr>
-          <w:ilvl w:val="2"/>
-          <w:numId w:val="4"/>
-        </w:numPr>
-        <w:spacing w:line="254" w:lineRule="auto"/>
-      </w:pPr>
-      <w:r>
-        <w:t>With monitoring you can avoid excessive usage (e.g. going to the movies)</w:t>
-      </w:r>
-    </w:p>
-    <w:p>
-      <w:pPr>
-        <w:pStyle w:val="ListParagraph"/>
-        <w:numPr>
-          <w:ilvl w:val="2"/>
-          <w:numId w:val="4"/>
-        </w:numPr>
-        <w:spacing w:line="254" w:lineRule="auto"/>
-      </w:pPr>
-      <w:r>
-        <w:t>With monitoring you can avoid missing usage (e.g. calling Grandma)</w:t>
-      </w:r>
-    </w:p>
-    <w:p>
-      <w:pPr>
-        <w:pStyle w:val="ListParagraph"/>
-        <w:numPr>
-          <w:ilvl w:val="1"/>
-          <w:numId w:val="4"/>
-        </w:numPr>
-        <w:spacing w:line="254" w:lineRule="auto"/>
-      </w:pPr>
-      <w:r>
-        <w:t>Just like you use Apple Reminders for activities and family interaction</w:t>
-      </w:r>
-    </w:p>
-    <w:p>
-      <w:pPr>
-        <w:pStyle w:val="ListParagraph"/>
-        <w:numPr>
-          <w:ilvl w:val="1"/>
-          <w:numId w:val="4"/>
-        </w:numPr>
-        <w:spacing w:line="254" w:lineRule="auto"/>
-      </w:pPr>
-      <w:r>
-        <w:t>Strong abilities to review your history in the activity</w:t>
-      </w:r>
-    </w:p>
-    <w:p>
-      <w:pPr>
-        <w:pStyle w:val="ListParagraph"/>
-        <w:numPr>
-          <w:ilvl w:val="1"/>
-          <w:numId w:val="4"/>
-        </w:numPr>
-        <w:spacing w:line="254" w:lineRule="auto"/>
-      </w:pPr>
-      <w:r>
-        <w:t>Can plot out results of how often you do them</w:t>
-      </w:r>
-    </w:p>
-    <w:p>
-      <w:pPr>
-        <w:pStyle w:val="ListParagraph"/>
-        <w:numPr>
-          <w:ilvl w:val="0"/>
-          <w:numId w:val="4"/>
-        </w:numPr>
-        <w:spacing w:line="254" w:lineRule="auto"/>
-        <w:rPr>
-          <w:b/>
-        </w:rPr>
-      </w:pPr>
-      <w:r>
-        <w:rPr>
-          <w:b/>
-        </w:rPr>
         <w:t xml:space="preserve">What’s </w:t>
       </w:r>
-      <w:proofErr w:type="gramStart"/>
-      <w:r>
-        <w:rPr>
-          <w:b/>
-        </w:rPr>
-        <w:t>On</w:t>
-      </w:r>
-      <w:proofErr w:type="gramEnd"/>
-      <w:r>
-        <w:rPr>
-          <w:b/>
-        </w:rPr>
-        <w:t xml:space="preserve"> Deck</w:t>
+      <w:r>
+        <w:rPr>
+          <w:b/>
+        </w:rPr>
+        <w:t>o</w:t>
+      </w:r>
+      <w:r>
+        <w:rPr>
+          <w:b/>
+        </w:rPr>
+        <w:t>n Deck</w:t>
       </w:r>
     </w:p>
     <w:p>
@@ -6518,7 +6475,10 @@
         <w:rPr>
           <w:b/>
         </w:rPr>
-        <w:t xml:space="preserve"> (Friends, Work Peers)</w:t>
+        <w:t xml:space="preserve"> </w:t>
+      </w:r>
+      <w:r>
+        <w:t>(Friends, Work Peers)</w:t>
       </w:r>
     </w:p>
     <w:p>
@@ -7576,9 +7536,6 @@
         <w:t>Dimensions to Explore</w:t>
       </w:r>
       <w:r>
-        <w:rPr>
-          <w:b/>
-        </w:rPr>
         <w:t xml:space="preserve"> (Taking a Break)</w:t>
       </w:r>
     </w:p>
@@ -7612,6 +7569,38 @@
       </w:pPr>
       <w:r>
         <w:t>Places to take a break, for retrieval and to share. When out somewhere and in need of a rest, can quickly look one up</w:t>
+      </w:r>
+    </w:p>
+    <w:p>
+      <w:pPr>
+        <w:pStyle w:val="ListParagraph"/>
+        <w:numPr>
+          <w:ilvl w:val="1"/>
+          <w:numId w:val="4"/>
+        </w:numPr>
+        <w:spacing w:line="254" w:lineRule="auto"/>
+      </w:pPr>
+      <w:r>
+        <w:t>Beautiful places, things to go share on a date or new experience</w:t>
+      </w:r>
+    </w:p>
+    <w:p>
+      <w:pPr>
+        <w:pStyle w:val="ListParagraph"/>
+        <w:numPr>
+          <w:ilvl w:val="1"/>
+          <w:numId w:val="4"/>
+        </w:numPr>
+        <w:spacing w:line="254" w:lineRule="auto"/>
+      </w:pPr>
+      <w:r>
+        <w:t>Can use tags</w:t>
+      </w:r>
+      <w:r>
+        <w:t>/topics</w:t>
+      </w:r>
+      <w:r>
+        <w:t xml:space="preserve"> for filtering and search, e.g. “Take girlfriend”, “Derek” &amp; “Dad”, “When tired”, etc.!</w:t>
       </w:r>
     </w:p>
     <w:p>
@@ -7813,6 +7802,7 @@
           <w:rFonts w:eastAsia="Times New Roman" w:cs="Calibri"/>
           <w:b/>
         </w:rPr>
+        <w:lastRenderedPageBreak/>
         <w:t>But Why?</w:t>
       </w:r>
     </w:p>
@@ -7853,7 +7843,6 @@
           <w:rFonts w:cs="Calibri"/>
           <w:b/>
         </w:rPr>
-        <w:lastRenderedPageBreak/>
         <w:t>• Strut Me Out</w:t>
       </w:r>
     </w:p>
@@ -7883,8 +7872,6 @@
         </w:rPr>
         <w:t xml:space="preserve"> …</w:t>
       </w:r>
-      <w:bookmarkStart w:id="12" w:name="_GoBack"/>
-      <w:bookmarkEnd w:id="12"/>
     </w:p>
     <w:p>
       <w:pPr>
@@ -8193,7 +8180,7 @@
           <w:szCs w:val="32"/>
         </w:rPr>
       </w:pPr>
-      <w:bookmarkStart w:id="13" w:name="_Toc499022727"/>
+      <w:bookmarkStart w:id="12" w:name="_Toc499022727"/>
       <w:r>
         <w:br w:type="page"/>
       </w:r>
@@ -8202,13 +8189,13 @@
       <w:pPr>
         <w:pStyle w:val="Heading1"/>
       </w:pPr>
-      <w:bookmarkStart w:id="14" w:name="_Toc526053704"/>
+      <w:bookmarkStart w:id="13" w:name="_Toc526053704"/>
       <w:r>
         <w:lastRenderedPageBreak/>
         <w:t>Tracking, General</w:t>
       </w:r>
+      <w:bookmarkEnd w:id="12"/>
       <w:bookmarkEnd w:id="13"/>
-      <w:bookmarkEnd w:id="14"/>
     </w:p>
     <w:p>
       <w:pPr>
@@ -9353,35 +9340,7 @@
         <w:rPr>
           <w:rFonts w:eastAsia="Times New Roman" w:cs="Calibri"/>
         </w:rPr>
-        <w:t xml:space="preserve">Ex - </w:t>
-      </w:r>
-      <w:proofErr w:type="spellStart"/>
-      <w:r>
-        <w:rPr>
-          <w:rFonts w:eastAsia="Times New Roman" w:cs="Calibri"/>
-        </w:rPr>
-        <w:t>SuW</w:t>
-      </w:r>
-      <w:proofErr w:type="spellEnd"/>
-      <w:r>
-        <w:rPr>
-          <w:rFonts w:eastAsia="Times New Roman" w:cs="Calibri"/>
-        </w:rPr>
-        <w:t xml:space="preserve"> water plants. Su swap/wash towels. </w:t>
-      </w:r>
-      <w:proofErr w:type="spellStart"/>
-      <w:r>
-        <w:rPr>
-          <w:rFonts w:eastAsia="Times New Roman" w:cs="Calibri"/>
-        </w:rPr>
-        <w:t>SuWSa</w:t>
-      </w:r>
-      <w:proofErr w:type="spellEnd"/>
-      <w:r>
-        <w:rPr>
-          <w:rFonts w:eastAsia="Times New Roman" w:cs="Calibri"/>
-        </w:rPr>
-        <w:t xml:space="preserve"> face scrub.</w:t>
+        <w:t>Ex - SuW water plants. Su swap/wash towels. SuWSa face scrub.</w:t>
       </w:r>
     </w:p>
     <w:p>
@@ -9703,7 +9662,7 @@
           <w:szCs w:val="32"/>
         </w:rPr>
       </w:pPr>
-      <w:bookmarkStart w:id="15" w:name="_Toc499022728"/>
+      <w:bookmarkStart w:id="14" w:name="_Toc499022728"/>
       <w:r>
         <w:br w:type="page"/>
       </w:r>
@@ -9712,13 +9671,13 @@
       <w:pPr>
         <w:pStyle w:val="Heading1"/>
       </w:pPr>
-      <w:bookmarkStart w:id="16" w:name="_Toc526053705"/>
+      <w:bookmarkStart w:id="15" w:name="_Toc526053705"/>
       <w:r>
         <w:lastRenderedPageBreak/>
         <w:t>Group Activity</w:t>
       </w:r>
+      <w:bookmarkEnd w:id="14"/>
       <w:bookmarkEnd w:id="15"/>
-      <w:bookmarkEnd w:id="16"/>
     </w:p>
     <w:p>
       <w:pPr>
@@ -10102,14 +10061,14 @@
         <w:pStyle w:val="Heading1"/>
         <w:pageBreakBefore/>
       </w:pPr>
-      <w:bookmarkStart w:id="17" w:name="_Toc499022729"/>
-      <w:bookmarkStart w:id="18" w:name="_Toc526053706"/>
+      <w:bookmarkStart w:id="16" w:name="_Toc499022729"/>
+      <w:bookmarkStart w:id="17" w:name="_Toc526053706"/>
       <w:r>
         <w:lastRenderedPageBreak/>
         <w:t>Food, Eating, Dining</w:t>
       </w:r>
+      <w:bookmarkEnd w:id="16"/>
       <w:bookmarkEnd w:id="17"/>
-      <w:bookmarkEnd w:id="18"/>
     </w:p>
     <w:p>
       <w:pPr>
@@ -10734,15 +10693,7 @@
         </w:numPr>
       </w:pPr>
       <w:r>
-        <w:t xml:space="preserve">When </w:t>
-      </w:r>
-      <w:proofErr w:type="gramStart"/>
-      <w:r>
-        <w:t>you</w:t>
-      </w:r>
-      <w:proofErr w:type="gramEnd"/>
-      <w:r>
-        <w:t xml:space="preserve"> single tap the pic it shows thumbnail text – likely the key pieces</w:t>
+        <w:t>When you single tap the pic it shows thumbnail text – likely the key pieces</w:t>
       </w:r>
     </w:p>
     <w:p>
@@ -10907,13 +10858,13 @@
       <w:pPr>
         <w:pStyle w:val="Heading1"/>
       </w:pPr>
-      <w:bookmarkStart w:id="19" w:name="_Toc499022730"/>
-      <w:bookmarkStart w:id="20" w:name="_Toc526053707"/>
+      <w:bookmarkStart w:id="18" w:name="_Toc499022730"/>
+      <w:bookmarkStart w:id="19" w:name="_Toc526053707"/>
       <w:r>
         <w:t>Self-Improvement</w:t>
       </w:r>
+      <w:bookmarkEnd w:id="18"/>
       <w:bookmarkEnd w:id="19"/>
-      <w:bookmarkEnd w:id="20"/>
     </w:p>
     <w:p>
       <w:pPr>
@@ -12000,12 +11951,12 @@
       <w:pPr>
         <w:pStyle w:val="Heading1"/>
       </w:pPr>
-      <w:bookmarkStart w:id="21" w:name="_Toc526053708"/>
+      <w:bookmarkStart w:id="20" w:name="_Toc526053708"/>
       <w:r>
         <w:lastRenderedPageBreak/>
         <w:t>Spiritual</w:t>
       </w:r>
-      <w:bookmarkEnd w:id="21"/>
+      <w:bookmarkEnd w:id="20"/>
     </w:p>
     <w:p>
       <w:pPr>
@@ -12262,14 +12213,14 @@
         <w:pStyle w:val="Heading1"/>
         <w:pageBreakBefore/>
       </w:pPr>
-      <w:bookmarkStart w:id="22" w:name="_Toc499022731"/>
-      <w:bookmarkStart w:id="23" w:name="_Toc526053709"/>
+      <w:bookmarkStart w:id="21" w:name="_Toc499022731"/>
+      <w:bookmarkStart w:id="22" w:name="_Toc526053709"/>
       <w:r>
         <w:lastRenderedPageBreak/>
         <w:t>Professional</w:t>
       </w:r>
+      <w:bookmarkEnd w:id="21"/>
       <w:bookmarkEnd w:id="22"/>
-      <w:bookmarkEnd w:id="23"/>
     </w:p>
     <w:p>
       <w:pPr>
@@ -12512,7 +12463,7 @@
           <w:szCs w:val="32"/>
         </w:rPr>
       </w:pPr>
-      <w:bookmarkStart w:id="24" w:name="_Toc499022732"/>
+      <w:bookmarkStart w:id="23" w:name="_Toc499022732"/>
       <w:r>
         <w:br w:type="page"/>
       </w:r>
@@ -12521,13 +12472,13 @@
       <w:pPr>
         <w:pStyle w:val="Heading1"/>
       </w:pPr>
-      <w:bookmarkStart w:id="25" w:name="_Toc526053710"/>
+      <w:bookmarkStart w:id="24" w:name="_Toc526053710"/>
       <w:r>
         <w:lastRenderedPageBreak/>
         <w:t>Brain Injury Recovery!</w:t>
       </w:r>
+      <w:bookmarkEnd w:id="23"/>
       <w:bookmarkEnd w:id="24"/>
-      <w:bookmarkEnd w:id="25"/>
     </w:p>
     <w:p>
       <w:pPr>
@@ -13099,11 +13050,9 @@
       <w:r>
         <w:t xml:space="preserve">. Anything” &lt;- record this with a </w:t>
       </w:r>
-      <w:proofErr w:type="gramStart"/>
-      <w:r>
-        <w:t>1 week</w:t>
-      </w:r>
-      <w:proofErr w:type="gramEnd"/>
+      <w:r>
+        <w:t>1-week</w:t>
+      </w:r>
       <w:r>
         <w:t xml:space="preserve"> expiration, which means you </w:t>
       </w:r>
@@ -13600,11 +13549,9 @@
       <w:r>
         <w:t xml:space="preserve">Ex: when I get back to </w:t>
       </w:r>
-      <w:proofErr w:type="gramStart"/>
-      <w:r>
-        <w:t>work</w:t>
-      </w:r>
-      <w:proofErr w:type="gramEnd"/>
+      <w:r>
+        <w:t>work,</w:t>
+      </w:r>
       <w:r>
         <w:t xml:space="preserve"> I need to do my taxes</w:t>
       </w:r>
@@ -13923,15 +13870,7 @@
         <w:spacing w:line="254" w:lineRule="auto"/>
       </w:pPr>
       <w:r>
-        <w:t xml:space="preserve">Write a list of your key rehab daily reminders to review. For viewing, not </w:t>
-      </w:r>
-      <w:proofErr w:type="spellStart"/>
-      <w:r>
-        <w:t>lameo</w:t>
-      </w:r>
-      <w:proofErr w:type="spellEnd"/>
-      <w:r>
-        <w:t xml:space="preserve"> notifications</w:t>
+        <w:t>Write a list of your key rehab daily reminders to review. For viewing, not lameo notifications</w:t>
       </w:r>
     </w:p>
     <w:p>
@@ -14140,204 +14079,204 @@
         <w:pStyle w:val="Heading1"/>
         <w:pageBreakBefore/>
       </w:pPr>
-      <w:bookmarkStart w:id="26" w:name="_Toc499022733"/>
-      <w:bookmarkStart w:id="27" w:name="_Toc526053711"/>
+      <w:bookmarkStart w:id="25" w:name="_Toc499022733"/>
+      <w:bookmarkStart w:id="26" w:name="_Toc526053711"/>
       <w:r>
         <w:lastRenderedPageBreak/>
         <w:t>Miscellaneous Humor</w:t>
       </w:r>
+      <w:bookmarkEnd w:id="25"/>
       <w:bookmarkEnd w:id="26"/>
+    </w:p>
+    <w:p>
+      <w:pPr>
+        <w:pStyle w:val="ListParagraph"/>
+        <w:numPr>
+          <w:ilvl w:val="0"/>
+          <w:numId w:val="4"/>
+        </w:numPr>
+        <w:spacing w:line="254" w:lineRule="auto"/>
+        <w:rPr>
+          <w:b/>
+        </w:rPr>
+      </w:pPr>
+      <w:r>
+        <w:rPr>
+          <w:b/>
+        </w:rPr>
+        <w:t>Auto Text Breanna Poop</w:t>
+      </w:r>
+    </w:p>
+    <w:p>
+      <w:pPr>
+        <w:pStyle w:val="ListParagraph"/>
+        <w:numPr>
+          <w:ilvl w:val="1"/>
+          <w:numId w:val="4"/>
+        </w:numPr>
+        <w:spacing w:line="254" w:lineRule="auto"/>
+      </w:pPr>
+      <w:r>
+        <w:t>Like just the word ‘Poop’. That’s it</w:t>
+      </w:r>
+    </w:p>
+    <w:p>
+      <w:pPr>
+        <w:pStyle w:val="ListParagraph"/>
+        <w:numPr>
+          <w:ilvl w:val="1"/>
+          <w:numId w:val="4"/>
+        </w:numPr>
+        <w:spacing w:line="254" w:lineRule="auto"/>
+      </w:pPr>
+      <w:r>
+        <w:t xml:space="preserve">Set it to intervals </w:t>
+      </w:r>
+      <w:r>
+        <w:rPr>
+          <w:rFonts w:ascii="Wingdings" w:hAnsi="Wingdings"/>
+        </w:rPr>
+        <w:t></w:t>
+      </w:r>
+    </w:p>
+    <w:p>
+      <w:pPr>
+        <w:pStyle w:val="ListParagraph"/>
+        <w:numPr>
+          <w:ilvl w:val="0"/>
+          <w:numId w:val="4"/>
+        </w:numPr>
+        <w:spacing w:line="254" w:lineRule="auto"/>
+        <w:rPr>
+          <w:b/>
+        </w:rPr>
+      </w:pPr>
+      <w:r>
+        <w:rPr>
+          <w:b/>
+        </w:rPr>
+        <w:t>Stooney Barks</w:t>
+      </w:r>
+    </w:p>
+    <w:p>
+      <w:pPr>
+        <w:pStyle w:val="ListParagraph"/>
+        <w:numPr>
+          <w:ilvl w:val="1"/>
+          <w:numId w:val="4"/>
+        </w:numPr>
+        <w:spacing w:line="254" w:lineRule="auto"/>
+      </w:pPr>
+      <w:r>
+        <w:t xml:space="preserve">An app that shows Stooney’ face, and barks at you </w:t>
+      </w:r>
+      <w:r>
+        <w:rPr>
+          <w:rFonts w:ascii="Wingdings" w:hAnsi="Wingdings"/>
+        </w:rPr>
+        <w:t></w:t>
+      </w:r>
+    </w:p>
+    <w:p>
+      <w:pPr>
+        <w:pStyle w:val="ListParagraph"/>
+        <w:numPr>
+          <w:ilvl w:val="1"/>
+          <w:numId w:val="4"/>
+        </w:numPr>
+        <w:spacing w:line="254" w:lineRule="auto"/>
+      </w:pPr>
+      <w:r>
+        <w:t>Named ‘Stooney’</w:t>
+      </w:r>
+    </w:p>
+    <w:p>
+      <w:pPr>
+        <w:pStyle w:val="ListParagraph"/>
+        <w:numPr>
+          <w:ilvl w:val="1"/>
+          <w:numId w:val="4"/>
+        </w:numPr>
+        <w:spacing w:line="254" w:lineRule="auto"/>
+      </w:pPr>
+      <w:r>
+        <w:t xml:space="preserve">The whole goal here is to have Stooney’s face on your home screen, and to list in detail Stooney details on her App Page </w:t>
+      </w:r>
+      <w:r>
+        <w:rPr>
+          <w:rFonts w:ascii="Wingdings" w:hAnsi="Wingdings"/>
+        </w:rPr>
+        <w:t></w:t>
+      </w:r>
+    </w:p>
+    <w:p>
+      <w:pPr>
+        <w:pStyle w:val="ListParagraph"/>
+        <w:numPr>
+          <w:ilvl w:val="0"/>
+          <w:numId w:val="4"/>
+        </w:numPr>
+        <w:spacing w:line="254" w:lineRule="auto"/>
+        <w:rPr>
+          <w:b/>
+        </w:rPr>
+      </w:pPr>
+      <w:r>
+        <w:rPr>
+          <w:b/>
+        </w:rPr>
+        <w:t>Text a Joke</w:t>
+      </w:r>
+    </w:p>
+    <w:p>
+      <w:pPr>
+        <w:pStyle w:val="ListParagraph"/>
+        <w:numPr>
+          <w:ilvl w:val="1"/>
+          <w:numId w:val="4"/>
+        </w:numPr>
+        <w:spacing w:line="254" w:lineRule="auto"/>
+      </w:pPr>
+      <w:r>
+        <w:t xml:space="preserve">From time-to-time it will pop up a joke, ask you to rate it, and then ask who you want to send it to, if you do </w:t>
+      </w:r>
+      <w:r>
+        <w:rPr>
+          <w:rFonts w:ascii="Wingdings" w:hAnsi="Wingdings"/>
+        </w:rPr>
+        <w:t></w:t>
+      </w:r>
+    </w:p>
+    <w:p>
+      <w:pPr>
+        <w:pStyle w:val="ListParagraph"/>
+        <w:numPr>
+          <w:ilvl w:val="0"/>
+          <w:numId w:val="4"/>
+        </w:numPr>
+        <w:spacing w:line="254" w:lineRule="auto"/>
+        <w:rPr>
+          <w:b/>
+        </w:rPr>
+      </w:pPr>
+      <w:r>
+        <w:rPr>
+          <w:b/>
+        </w:rPr>
+        <w:t>Word Art to Image</w:t>
+      </w:r>
+    </w:p>
+    <w:p>
+      <w:pPr>
+        <w:pStyle w:val="Heading1"/>
+      </w:pPr>
+      <w:bookmarkStart w:id="27" w:name="_Toc499022734"/>
+      <w:bookmarkStart w:id="28" w:name="_Toc526053712"/>
+      <w:r>
+        <w:t>Media</w:t>
+      </w:r>
       <w:bookmarkEnd w:id="27"/>
-    </w:p>
-    <w:p>
-      <w:pPr>
-        <w:pStyle w:val="ListParagraph"/>
-        <w:numPr>
-          <w:ilvl w:val="0"/>
-          <w:numId w:val="4"/>
-        </w:numPr>
-        <w:spacing w:line="254" w:lineRule="auto"/>
-        <w:rPr>
-          <w:b/>
-        </w:rPr>
-      </w:pPr>
-      <w:r>
-        <w:rPr>
-          <w:b/>
-        </w:rPr>
-        <w:t>Auto Text Breanna Poop</w:t>
-      </w:r>
-    </w:p>
-    <w:p>
-      <w:pPr>
-        <w:pStyle w:val="ListParagraph"/>
-        <w:numPr>
-          <w:ilvl w:val="1"/>
-          <w:numId w:val="4"/>
-        </w:numPr>
-        <w:spacing w:line="254" w:lineRule="auto"/>
-      </w:pPr>
-      <w:r>
-        <w:t>Like just the word ‘Poop’. That’s it</w:t>
-      </w:r>
-    </w:p>
-    <w:p>
-      <w:pPr>
-        <w:pStyle w:val="ListParagraph"/>
-        <w:numPr>
-          <w:ilvl w:val="1"/>
-          <w:numId w:val="4"/>
-        </w:numPr>
-        <w:spacing w:line="254" w:lineRule="auto"/>
-      </w:pPr>
-      <w:r>
-        <w:t xml:space="preserve">Set it to intervals </w:t>
-      </w:r>
-      <w:r>
-        <w:rPr>
-          <w:rFonts w:ascii="Wingdings" w:hAnsi="Wingdings"/>
-        </w:rPr>
-        <w:t></w:t>
-      </w:r>
-    </w:p>
-    <w:p>
-      <w:pPr>
-        <w:pStyle w:val="ListParagraph"/>
-        <w:numPr>
-          <w:ilvl w:val="0"/>
-          <w:numId w:val="4"/>
-        </w:numPr>
-        <w:spacing w:line="254" w:lineRule="auto"/>
-        <w:rPr>
-          <w:b/>
-        </w:rPr>
-      </w:pPr>
-      <w:r>
-        <w:rPr>
-          <w:b/>
-        </w:rPr>
-        <w:t>Stooney Barks</w:t>
-      </w:r>
-    </w:p>
-    <w:p>
-      <w:pPr>
-        <w:pStyle w:val="ListParagraph"/>
-        <w:numPr>
-          <w:ilvl w:val="1"/>
-          <w:numId w:val="4"/>
-        </w:numPr>
-        <w:spacing w:line="254" w:lineRule="auto"/>
-      </w:pPr>
-      <w:r>
-        <w:t xml:space="preserve">An app that shows Stooney’ face, and barks at you </w:t>
-      </w:r>
-      <w:r>
-        <w:rPr>
-          <w:rFonts w:ascii="Wingdings" w:hAnsi="Wingdings"/>
-        </w:rPr>
-        <w:t></w:t>
-      </w:r>
-    </w:p>
-    <w:p>
-      <w:pPr>
-        <w:pStyle w:val="ListParagraph"/>
-        <w:numPr>
-          <w:ilvl w:val="1"/>
-          <w:numId w:val="4"/>
-        </w:numPr>
-        <w:spacing w:line="254" w:lineRule="auto"/>
-      </w:pPr>
-      <w:r>
-        <w:t>Named ‘Stooney’</w:t>
-      </w:r>
-    </w:p>
-    <w:p>
-      <w:pPr>
-        <w:pStyle w:val="ListParagraph"/>
-        <w:numPr>
-          <w:ilvl w:val="1"/>
-          <w:numId w:val="4"/>
-        </w:numPr>
-        <w:spacing w:line="254" w:lineRule="auto"/>
-      </w:pPr>
-      <w:r>
-        <w:t xml:space="preserve">The whole goal here is to have Stooney’s face on your home screen, and to list in detail Stooney details on her App Page </w:t>
-      </w:r>
-      <w:r>
-        <w:rPr>
-          <w:rFonts w:ascii="Wingdings" w:hAnsi="Wingdings"/>
-        </w:rPr>
-        <w:t></w:t>
-      </w:r>
-    </w:p>
-    <w:p>
-      <w:pPr>
-        <w:pStyle w:val="ListParagraph"/>
-        <w:numPr>
-          <w:ilvl w:val="0"/>
-          <w:numId w:val="4"/>
-        </w:numPr>
-        <w:spacing w:line="254" w:lineRule="auto"/>
-        <w:rPr>
-          <w:b/>
-        </w:rPr>
-      </w:pPr>
-      <w:r>
-        <w:rPr>
-          <w:b/>
-        </w:rPr>
-        <w:t>Text a Joke</w:t>
-      </w:r>
-    </w:p>
-    <w:p>
-      <w:pPr>
-        <w:pStyle w:val="ListParagraph"/>
-        <w:numPr>
-          <w:ilvl w:val="1"/>
-          <w:numId w:val="4"/>
-        </w:numPr>
-        <w:spacing w:line="254" w:lineRule="auto"/>
-      </w:pPr>
-      <w:r>
-        <w:t xml:space="preserve">From time-to-time it will pop up a joke, ask you to rate it, and then ask who you want to send it to, if you do </w:t>
-      </w:r>
-      <w:r>
-        <w:rPr>
-          <w:rFonts w:ascii="Wingdings" w:hAnsi="Wingdings"/>
-        </w:rPr>
-        <w:t></w:t>
-      </w:r>
-    </w:p>
-    <w:p>
-      <w:pPr>
-        <w:pStyle w:val="ListParagraph"/>
-        <w:numPr>
-          <w:ilvl w:val="0"/>
-          <w:numId w:val="4"/>
-        </w:numPr>
-        <w:spacing w:line="254" w:lineRule="auto"/>
-        <w:rPr>
-          <w:b/>
-        </w:rPr>
-      </w:pPr>
-      <w:r>
-        <w:rPr>
-          <w:b/>
-        </w:rPr>
-        <w:t>Word Art to Image</w:t>
-      </w:r>
-    </w:p>
-    <w:p>
-      <w:pPr>
-        <w:pStyle w:val="Heading1"/>
-      </w:pPr>
-      <w:bookmarkStart w:id="28" w:name="_Toc499022734"/>
-      <w:bookmarkStart w:id="29" w:name="_Toc526053712"/>
-      <w:r>
-        <w:t>Media</w:t>
-      </w:r>
       <w:bookmarkEnd w:id="28"/>
-      <w:bookmarkEnd w:id="29"/>
     </w:p>
     <w:p>
       <w:pPr>
@@ -14515,7 +14454,7 @@
           <w:szCs w:val="32"/>
         </w:rPr>
       </w:pPr>
-      <w:bookmarkStart w:id="30" w:name="_Toc499022735"/>
+      <w:bookmarkStart w:id="29" w:name="_Toc499022735"/>
       <w:r>
         <w:br w:type="page"/>
       </w:r>
@@ -14524,13 +14463,13 @@
       <w:pPr>
         <w:pStyle w:val="Heading1"/>
       </w:pPr>
-      <w:bookmarkStart w:id="31" w:name="_Toc526053713"/>
+      <w:bookmarkStart w:id="30" w:name="_Toc526053713"/>
       <w:r>
         <w:lastRenderedPageBreak/>
         <w:t>Neato</w:t>
       </w:r>
+      <w:bookmarkEnd w:id="29"/>
       <w:bookmarkEnd w:id="30"/>
-      <w:bookmarkEnd w:id="31"/>
     </w:p>
     <w:p>
       <w:pPr>
@@ -14939,14 +14878,14 @@
         <w:pStyle w:val="Heading1"/>
         <w:pageBreakBefore/>
       </w:pPr>
-      <w:bookmarkStart w:id="32" w:name="_Toc499022736"/>
-      <w:bookmarkStart w:id="33" w:name="_Toc526053714"/>
+      <w:bookmarkStart w:id="31" w:name="_Toc499022736"/>
+      <w:bookmarkStart w:id="32" w:name="_Toc526053714"/>
       <w:r>
         <w:lastRenderedPageBreak/>
         <w:t>Utilities</w:t>
       </w:r>
+      <w:bookmarkEnd w:id="31"/>
       <w:bookmarkEnd w:id="32"/>
-      <w:bookmarkEnd w:id="33"/>
     </w:p>
     <w:p>
       <w:pPr>
@@ -15180,15 +15119,7 @@
         <w:spacing w:line="254" w:lineRule="auto"/>
       </w:pPr>
       <w:r>
-        <w:t xml:space="preserve">Can setup notifications </w:t>
-      </w:r>
-      <w:proofErr w:type="gramStart"/>
-      <w:r>
-        <w:t>based</w:t>
-      </w:r>
-      <w:proofErr w:type="gramEnd"/>
-      <w:r>
-        <w:t xml:space="preserve"> on events or dispatched emails and texts</w:t>
+        <w:t>Can setup notifications based on events or dispatched emails and texts</w:t>
       </w:r>
     </w:p>
     <w:p>
@@ -15708,11 +15639,9 @@
       <w:r>
         <w:t xml:space="preserve">An App to periodically vibrate or make noise when you’re idle! </w:t>
       </w:r>
-      <w:proofErr w:type="gramStart"/>
-      <w:r>
-        <w:t>Also</w:t>
-      </w:r>
-      <w:proofErr w:type="gramEnd"/>
+      <w:r>
+        <w:t>Also,</w:t>
+      </w:r>
       <w:r>
         <w:t xml:space="preserve"> can be configured to send alerts to others when you are idle! The primary goal here is to help keep you awake at work!</w:t>
       </w:r>
@@ -16030,7 +15959,7 @@
           <w:szCs w:val="32"/>
         </w:rPr>
       </w:pPr>
-      <w:bookmarkStart w:id="34" w:name="_Toc499022737"/>
+      <w:bookmarkStart w:id="33" w:name="_Toc499022737"/>
       <w:r>
         <w:br w:type="page"/>
       </w:r>
@@ -16040,12 +15969,12 @@
         <w:pStyle w:val="Heading1"/>
         <w:pageBreakBefore/>
       </w:pPr>
-      <w:bookmarkStart w:id="35" w:name="_Toc526053715"/>
+      <w:bookmarkStart w:id="34" w:name="_Toc526053715"/>
       <w:r>
         <w:lastRenderedPageBreak/>
         <w:t>Photography</w:t>
       </w:r>
-      <w:bookmarkEnd w:id="35"/>
+      <w:bookmarkEnd w:id="34"/>
     </w:p>
     <w:p>
       <w:pPr>
@@ -16123,11 +16052,9 @@
       <w:r>
         <w:t xml:space="preserve">Has a unique photo roll display, organizing and grouping photos cleanly into </w:t>
       </w:r>
-      <w:proofErr w:type="gramStart"/>
       <w:r>
         <w:t>groupings</w:t>
       </w:r>
-      <w:proofErr w:type="gramEnd"/>
     </w:p>
     <w:p>
       <w:pPr>
@@ -16331,13 +16258,13 @@
         <w:pStyle w:val="Heading1"/>
         <w:pageBreakBefore/>
       </w:pPr>
-      <w:bookmarkStart w:id="36" w:name="_Toc526053716"/>
+      <w:bookmarkStart w:id="35" w:name="_Toc526053716"/>
       <w:r>
         <w:lastRenderedPageBreak/>
         <w:t>Miscellaneous</w:t>
       </w:r>
-      <w:bookmarkEnd w:id="34"/>
-      <w:bookmarkEnd w:id="36"/>
+      <w:bookmarkEnd w:id="33"/>
+      <w:bookmarkEnd w:id="35"/>
     </w:p>
     <w:p>
       <w:pPr>
@@ -16796,13 +16723,13 @@
       </w:pPr>
       <w:r>
         <w:lastRenderedPageBreak/>
-        <w:t xml:space="preserve">Has a button in the Photo options menu like Twitter does to store </w:t>
-      </w:r>
-      <w:proofErr w:type="gramStart"/>
-      <w:r>
-        <w:t>one</w:t>
-      </w:r>
-      <w:proofErr w:type="gramEnd"/>
+        <w:t>Has a button in the Photo options menu like Twitter does to store o</w:t>
+      </w:r>
+      <w:bookmarkStart w:id="36" w:name="_GoBack"/>
+      <w:bookmarkEnd w:id="36"/>
+      <w:r>
+        <w:t>ne</w:t>
+      </w:r>
     </w:p>
     <w:p>
       <w:pPr>
@@ -17167,7 +17094,7 @@
       <w:rPr>
         <w:noProof/>
       </w:rPr>
-      <w:t>5/24/19</w:t>
+      <w:t>5/31/19</w:t>
     </w:r>
     <w:r>
       <w:fldChar w:fldCharType="end"/>
@@ -19925,7 +19852,7 @@
 </file>
 
 <file path=customXml/itemProps1.xml><?xml version="1.0" encoding="utf-8"?>
-<ds:datastoreItem xmlns:ds="http://schemas.openxmlformats.org/officeDocument/2006/customXml" ds:itemID="{43F5E5F0-00D5-4D4B-8C39-6BFC1D134705}">
+<ds:datastoreItem xmlns:ds="http://schemas.openxmlformats.org/officeDocument/2006/customXml" ds:itemID="{21C3FCF7-D168-4B17-8D2C-AF7F27A7B5C8}">
   <ds:schemaRefs>
     <ds:schemaRef ds:uri="http://schemas.openxmlformats.org/officeDocument/2006/bibliography"/>
   </ds:schemaRefs>

</xml_diff>

<commit_message>
(+)    add 'where did that come from'
</commit_message>
<xml_diff>
--- a/Suppl/iPhone App Ideas.docx
+++ b/Suppl/iPhone App Ideas.docx
@@ -1725,39 +1725,7 @@
           <w:sz w:val="20"/>
           <w:szCs w:val="20"/>
         </w:rPr>
-        <w:t xml:space="preserve">All have a User Event Log, using a common </w:t>
-      </w:r>
-      <w:proofErr w:type="spellStart"/>
-      <w:r>
-        <w:rPr>
-          <w:sz w:val="20"/>
-          <w:szCs w:val="20"/>
-        </w:rPr>
-        <w:t>UserLog.swift</w:t>
-      </w:r>
-      <w:proofErr w:type="spellEnd"/>
-      <w:r>
-        <w:rPr>
-          <w:sz w:val="20"/>
-          <w:szCs w:val="20"/>
-        </w:rPr>
-        <w:t xml:space="preserve"> and </w:t>
-      </w:r>
-      <w:proofErr w:type="spellStart"/>
-      <w:r>
-        <w:rPr>
-          <w:sz w:val="20"/>
-          <w:szCs w:val="20"/>
-        </w:rPr>
-        <w:t>UserLog.print</w:t>
-      </w:r>
-      <w:proofErr w:type="spellEnd"/>
-      <w:r>
-        <w:rPr>
-          <w:sz w:val="20"/>
-          <w:szCs w:val="20"/>
-        </w:rPr>
-        <w:t>() and a primary view for reading</w:t>
+        <w:t>All have a User Event Log, using a common UserLog.swift and UserLog.print() and a primary view for reading</w:t>
       </w:r>
     </w:p>
     <w:p>
@@ -2230,15 +2198,7 @@
         <w:spacing w:line="254" w:lineRule="auto"/>
       </w:pPr>
       <w:r>
-        <w:t xml:space="preserve">Times can be absolute, or relative. Relative times can be </w:t>
-      </w:r>
-      <w:proofErr w:type="spellStart"/>
-      <w:r>
-        <w:t>w.r.t.</w:t>
-      </w:r>
-      <w:proofErr w:type="spellEnd"/>
-      <w:r>
-        <w:t xml:space="preserve"> items or groups</w:t>
+        <w:t>Times can be absolute, or relative. Relative times can be w.r.t. items or groups</w:t>
       </w:r>
     </w:p>
     <w:p>
@@ -2733,15 +2693,7 @@
         <w:spacing w:line="254" w:lineRule="auto"/>
       </w:pPr>
       <w:r>
-        <w:t xml:space="preserve">Tab or icon at upper-right, for ‘Topics’ screen which slides down, showing an icon for every list or organization structure you generate (e.g. foods, clothing, construction or computers). </w:t>
-      </w:r>
-      <w:proofErr w:type="gramStart"/>
-      <w:r>
-        <w:t>Also</w:t>
-      </w:r>
-      <w:proofErr w:type="gramEnd"/>
-      <w:r>
-        <w:t xml:space="preserve"> can add Topics for core, like ‘Home’, ‘Work’, ‘On the Table’, etc.</w:t>
+        <w:t>Tab or icon at upper-right, for ‘Topics’ screen which slides down, showing an icon for every list or organization structure you generate (e.g. foods, clothing, construction or computers). Also can add Topics for core, like ‘Home’, ‘Work’, ‘On the Table’, etc.</w:t>
       </w:r>
     </w:p>
     <w:p>
@@ -2900,8 +2852,6 @@
         </w:numPr>
         <w:spacing w:line="254" w:lineRule="auto"/>
       </w:pPr>
-      <w:bookmarkStart w:id="8" w:name="_GoBack"/>
-      <w:bookmarkEnd w:id="8"/>
       <w:r>
         <w:lastRenderedPageBreak/>
         <w:t>List View Classifications</w:t>
@@ -4103,15 +4053,7 @@
         <w:spacing w:line="254" w:lineRule="auto"/>
       </w:pPr>
       <w:r>
-        <w:t xml:space="preserve">You can ‘Yuck’ </w:t>
-      </w:r>
-      <w:proofErr w:type="gramStart"/>
-      <w:r>
-        <w:t>it</w:t>
-      </w:r>
-      <w:proofErr w:type="gramEnd"/>
-      <w:r>
-        <w:t xml:space="preserve"> multiple times in a row, it is stackable</w:t>
+        <w:t>You can ‘Yuck’ it multiple times in a row, it is stackable</w:t>
       </w:r>
     </w:p>
     <w:p>
@@ -4267,15 +4209,7 @@
         <w:spacing w:line="254" w:lineRule="auto"/>
       </w:pPr>
       <w:r>
-        <w:t xml:space="preserve">Clear delineation between listed scheduled things &amp; </w:t>
-      </w:r>
-      <w:proofErr w:type="gramStart"/>
-      <w:r>
-        <w:t>to-do’s</w:t>
-      </w:r>
-      <w:proofErr w:type="gramEnd"/>
-      <w:r>
-        <w:t>. They should be visually separated, while still coexisting on your daily schedule</w:t>
+        <w:t>Clear delineation between listed scheduled things &amp; to-do’s. They should be visually separated, while still coexisting on your daily schedule</w:t>
       </w:r>
     </w:p>
     <w:p>
@@ -5212,44 +5146,20 @@
         <w:spacing w:line="254" w:lineRule="auto"/>
       </w:pPr>
       <w:r>
-        <w:t xml:space="preserve">A location to list &amp; </w:t>
-      </w:r>
-      <w:proofErr w:type="gramStart"/>
-      <w:r>
-        <w:t>display</w:t>
-      </w:r>
-      <w:proofErr w:type="gramEnd"/>
-      <w:r>
-        <w:t xml:space="preserve"> all the things that are doing weekly &amp; scheduled</w:t>
-      </w:r>
-    </w:p>
-    <w:p>
-      <w:pPr>
-        <w:pStyle w:val="ListParagraph"/>
-        <w:numPr>
-          <w:ilvl w:val="1"/>
-          <w:numId w:val="4"/>
-        </w:numPr>
-        <w:spacing w:line="254" w:lineRule="auto"/>
-      </w:pPr>
-      <w:r>
-        <w:t xml:space="preserve">Ex – Water plants </w:t>
-      </w:r>
-      <w:proofErr w:type="spellStart"/>
-      <w:r>
-        <w:t>W∙Su</w:t>
-      </w:r>
-      <w:proofErr w:type="spellEnd"/>
-      <w:r>
-        <w:t xml:space="preserve">, Face Mask </w:t>
-      </w:r>
-      <w:proofErr w:type="spellStart"/>
-      <w:r>
-        <w:t>W∙Su</w:t>
-      </w:r>
-      <w:proofErr w:type="spellEnd"/>
-      <w:r>
-        <w:t>, Swap Towels Su</w:t>
+        <w:t>A location to list &amp; display all the things that are doing weekly &amp; scheduled</w:t>
+      </w:r>
+    </w:p>
+    <w:p>
+      <w:pPr>
+        <w:pStyle w:val="ListParagraph"/>
+        <w:numPr>
+          <w:ilvl w:val="1"/>
+          <w:numId w:val="4"/>
+        </w:numPr>
+        <w:spacing w:line="254" w:lineRule="auto"/>
+      </w:pPr>
+      <w:r>
+        <w:t>Ex – Water plants W∙Su, Face Mask W∙Su, Swap Towels Su</w:t>
       </w:r>
     </w:p>
     <w:p>
@@ -6063,7 +5973,7 @@
           <w:szCs w:val="32"/>
         </w:rPr>
       </w:pPr>
-      <w:bookmarkStart w:id="9" w:name="_Toc499022725"/>
+      <w:bookmarkStart w:id="8" w:name="_Toc499022725"/>
       <w:r>
         <w:br w:type="page"/>
       </w:r>
@@ -6072,13 +5982,13 @@
       <w:pPr>
         <w:pStyle w:val="Heading1"/>
       </w:pPr>
-      <w:bookmarkStart w:id="10" w:name="_Toc526053702"/>
+      <w:bookmarkStart w:id="9" w:name="_Toc526053702"/>
       <w:r>
         <w:lastRenderedPageBreak/>
         <w:t>Communication</w:t>
       </w:r>
+      <w:bookmarkEnd w:id="8"/>
       <w:bookmarkEnd w:id="9"/>
-      <w:bookmarkEnd w:id="10"/>
     </w:p>
     <w:p>
       <w:pPr>
@@ -6246,13 +6156,13 @@
       <w:pPr>
         <w:pStyle w:val="Heading1"/>
       </w:pPr>
-      <w:bookmarkStart w:id="11" w:name="_Toc499022726"/>
-      <w:bookmarkStart w:id="12" w:name="_Toc526053703"/>
+      <w:bookmarkStart w:id="10" w:name="_Toc499022726"/>
+      <w:bookmarkStart w:id="11" w:name="_Toc526053703"/>
       <w:r>
         <w:t>Tracking, Desires &amp; Stuff</w:t>
       </w:r>
+      <w:bookmarkEnd w:id="10"/>
       <w:bookmarkEnd w:id="11"/>
-      <w:bookmarkEnd w:id="12"/>
     </w:p>
     <w:p>
       <w:pPr>
@@ -6634,13 +6544,8 @@
         <w:spacing w:line="254" w:lineRule="auto"/>
       </w:pPr>
       <w:r>
-        <w:t xml:space="preserve">Has a primary view for tracking how long it’s been in touch with X, Y or </w:t>
-      </w:r>
-      <w:proofErr w:type="gramStart"/>
-      <w:r>
-        <w:t>Z</w:t>
-      </w:r>
-      <w:proofErr w:type="gramEnd"/>
+        <w:t>Has a primary view for tracking how long it’s been in touch with X, Y or Z</w:t>
+      </w:r>
     </w:p>
     <w:p>
       <w:pPr>
@@ -6931,13 +6836,8 @@
         <w:spacing w:line="254" w:lineRule="auto"/>
       </w:pPr>
       <w:r>
-        <w:t xml:space="preserve">Has a list of stores or topics that are not-listed on main screen unless non-zero in </w:t>
-      </w:r>
-      <w:proofErr w:type="gramStart"/>
-      <w:r>
-        <w:t>entries</w:t>
-      </w:r>
-      <w:proofErr w:type="gramEnd"/>
+        <w:t>Has a list of stores or topics that are not-listed on main screen unless non-zero in entries</w:t>
+      </w:r>
     </w:p>
     <w:p>
       <w:pPr>
@@ -7466,15 +7366,7 @@
         <w:spacing w:line="254" w:lineRule="auto"/>
       </w:pPr>
       <w:r>
-        <w:t xml:space="preserve">Feedback and sharing with peers </w:t>
-      </w:r>
-      <w:proofErr w:type="gramStart"/>
-      <w:r>
-        <w:t>is</w:t>
-      </w:r>
-      <w:proofErr w:type="gramEnd"/>
-      <w:r>
-        <w:t xml:space="preserve"> emphasized (app or email)</w:t>
+        <w:t>Feedback and sharing with peers is emphasized (app or email)</w:t>
       </w:r>
     </w:p>
     <w:p>
@@ -7605,6 +7497,40 @@
         <w:spacing w:line="254" w:lineRule="auto"/>
       </w:pPr>
       <w:r>
+        <w:t>“Where did that come from?” section, enabling you to quickly record special things you encounter and did not expect</w:t>
+      </w:r>
+    </w:p>
+    <w:p>
+      <w:pPr>
+        <w:pStyle w:val="ListParagraph"/>
+        <w:numPr>
+          <w:ilvl w:val="2"/>
+          <w:numId w:val="4"/>
+        </w:numPr>
+        <w:spacing w:line="254" w:lineRule="auto"/>
+      </w:pPr>
+      <w:r>
+        <w:t xml:space="preserve">e.g. Acacia Memorial Park, </w:t>
+      </w:r>
+      <w:r>
+        <w:t xml:space="preserve">Interlaken Park in Seattle </w:t>
+      </w:r>
+      <w:bookmarkStart w:id="12" w:name="_GoBack"/>
+      <w:bookmarkEnd w:id="12"/>
+      <w:r>
+        <w:t>or 4th Ave NE off Lakeside, in Seattle</w:t>
+      </w:r>
+    </w:p>
+    <w:p>
+      <w:pPr>
+        <w:pStyle w:val="ListParagraph"/>
+        <w:numPr>
+          <w:ilvl w:val="1"/>
+          <w:numId w:val="4"/>
+        </w:numPr>
+        <w:spacing w:line="254" w:lineRule="auto"/>
+      </w:pPr>
+      <w:r>
         <w:t>Beautiful places, things to go share on a date or new experience</w:t>
       </w:r>
     </w:p>
@@ -7618,6 +7544,25 @@
         <w:spacing w:line="254" w:lineRule="auto"/>
       </w:pPr>
       <w:r>
+        <w:t>E</w:t>
+      </w:r>
+      <w:r>
+        <w:t>asy way to enter, with pic, GPS or selected media</w:t>
+      </w:r>
+      <w:r>
+        <w:t>. Easily shared with others too</w:t>
+      </w:r>
+    </w:p>
+    <w:p>
+      <w:pPr>
+        <w:pStyle w:val="ListParagraph"/>
+        <w:numPr>
+          <w:ilvl w:val="1"/>
+          <w:numId w:val="4"/>
+        </w:numPr>
+        <w:spacing w:line="254" w:lineRule="auto"/>
+      </w:pPr>
+      <w:r>
         <w:t>Can use tags</w:t>
       </w:r>
       <w:r>
@@ -7682,6 +7627,21 @@
     </w:p>
     <w:p>
       <w:pPr>
+        <w:rPr>
+          <w:rFonts w:cs="Calibri"/>
+          <w:b/>
+        </w:rPr>
+      </w:pPr>
+      <w:r>
+        <w:rPr>
+          <w:rFonts w:cs="Calibri"/>
+          <w:b/>
+        </w:rPr>
+        <w:br w:type="page"/>
+      </w:r>
+    </w:p>
+    <w:p>
+      <w:pPr>
         <w:pStyle w:val="ListParagraph"/>
         <w:numPr>
           <w:ilvl w:val="0"/>
@@ -7698,6 +7658,7 @@
           <w:rFonts w:cs="Calibri"/>
           <w:b/>
         </w:rPr>
+        <w:lastRenderedPageBreak/>
         <w:t>Rad Places</w:t>
       </w:r>
     </w:p>
@@ -7826,7 +7787,6 @@
           <w:rFonts w:eastAsia="Times New Roman" w:cs="Calibri"/>
           <w:b/>
         </w:rPr>
-        <w:lastRenderedPageBreak/>
         <w:t>But Why?</w:t>
       </w:r>
     </w:p>
@@ -8682,15 +8642,7 @@
         <w:spacing w:line="254" w:lineRule="auto"/>
       </w:pPr>
       <w:r>
-        <w:t xml:space="preserve">Ex Usage – Track and plot out how many minutes you’ve been running each day (a use u </w:t>
-      </w:r>
-      <w:proofErr w:type="gramStart"/>
-      <w:r>
-        <w:t>want</w:t>
-      </w:r>
-      <w:proofErr w:type="gramEnd"/>
-      <w:r>
-        <w:t>), how long it took you to clean the yard, etc.</w:t>
+        <w:t>Ex Usage – Track and plot out how many minutes you’ve been running each day (a use u want), how long it took you to clean the yard, etc.</w:t>
       </w:r>
     </w:p>
     <w:p>
@@ -8812,15 +8764,7 @@
         <w:spacing w:line="254" w:lineRule="auto"/>
       </w:pPr>
       <w:r>
-        <w:t xml:space="preserve">Item and history </w:t>
-      </w:r>
-      <w:proofErr w:type="gramStart"/>
-      <w:r>
-        <w:t>is</w:t>
-      </w:r>
-      <w:proofErr w:type="gramEnd"/>
-      <w:r>
-        <w:t xml:space="preserve"> stored in online database and able for viewing online</w:t>
+        <w:t>Item and history is stored in online database and able for viewing online</w:t>
       </w:r>
     </w:p>
     <w:p>
@@ -10211,15 +10155,7 @@
         </w:numPr>
       </w:pPr>
       <w:r>
-        <w:t xml:space="preserve">Has a section just for Treats, like you </w:t>
-      </w:r>
-      <w:proofErr w:type="gramStart"/>
-      <w:r>
-        <w:t>do.</w:t>
-      </w:r>
-      <w:proofErr w:type="gramEnd"/>
-      <w:r>
-        <w:t xml:space="preserve"> It emphasizes &amp; suggests treat reminders, as opposed to specific treats. (generalizations reduce desire)</w:t>
+        <w:t>Has a section just for Treats, like you do. It emphasizes &amp; suggests treat reminders, as opposed to specific treats. (generalizations reduce desire)</w:t>
       </w:r>
     </w:p>
     <w:p>
@@ -10534,15 +10470,7 @@
         </w:rPr>
       </w:pPr>
       <w:r>
-        <w:t xml:space="preserve">Allows users to place opens on bite </w:t>
-      </w:r>
-      <w:proofErr w:type="gramStart"/>
-      <w:r>
-        <w:t>it</w:t>
-      </w:r>
-      <w:proofErr w:type="gramEnd"/>
-      <w:r>
-        <w:t xml:space="preserve"> locations</w:t>
+        <w:t>Allows users to place opens on bite it locations</w:t>
       </w:r>
     </w:p>
     <w:p>
@@ -10890,21 +10818,7 @@
         <w:rPr>
           <w:b/>
         </w:rPr>
-        <w:t xml:space="preserve">Keep Track of Spices in your spice rack. What do you </w:t>
-      </w:r>
-      <w:proofErr w:type="gramStart"/>
-      <w:r>
-        <w:rPr>
-          <w:b/>
-        </w:rPr>
-        <w:t>got</w:t>
-      </w:r>
-      <w:proofErr w:type="gramEnd"/>
-      <w:r>
-        <w:rPr>
-          <w:b/>
-        </w:rPr>
-        <w:t>?</w:t>
+        <w:t>Keep Track of Spices in your spice rack. What do you got?</w:t>
       </w:r>
     </w:p>
     <w:p>
@@ -11395,19 +11309,11 @@
         </w:rPr>
         <w:t>Examples (me)</w:t>
       </w:r>
-      <w:proofErr w:type="gramStart"/>
       <w:r>
         <w:rPr>
           <w:rFonts w:eastAsia="Times New Roman" w:cs="Calibri"/>
         </w:rPr>
-        <w:t>:  ‘</w:t>
-      </w:r>
-      <w:proofErr w:type="gramEnd"/>
-      <w:r>
-        <w:rPr>
-          <w:rFonts w:eastAsia="Times New Roman" w:cs="Calibri"/>
-        </w:rPr>
-        <w:t>Smile, as your default.’,  ‘You are #N, not #1’, ‘Stand Tall, Stand Proud’, ‘Sit Tall’, ‘Take notes first, figure out if you need them later’</w:t>
+        <w:t>:  ‘Smile, as your default.’,  ‘You are #N, not #1’, ‘Stand Tall, Stand Proud’, ‘Sit Tall’, ‘Take notes first, figure out if you need them later’</w:t>
       </w:r>
     </w:p>
     <w:p>
@@ -11452,23 +11358,7 @@
           <w:rFonts w:eastAsia="Times New Roman" w:cs="Calibri"/>
           <w:u w:val="single"/>
         </w:rPr>
-        <w:t>Examples (</w:t>
-      </w:r>
-      <w:proofErr w:type="spellStart"/>
-      <w:r>
-        <w:rPr>
-          <w:rFonts w:eastAsia="Times New Roman" w:cs="Calibri"/>
-          <w:u w:val="single"/>
-        </w:rPr>
-        <w:t>Sz</w:t>
-      </w:r>
-      <w:proofErr w:type="spellEnd"/>
-      <w:r>
-        <w:rPr>
-          <w:rFonts w:eastAsia="Times New Roman" w:cs="Calibri"/>
-          <w:u w:val="single"/>
-        </w:rPr>
-        <w:t>)</w:t>
+        <w:t>Examples (Sz)</w:t>
       </w:r>
       <w:r>
         <w:rPr>
@@ -11725,21 +11615,7 @@
         <w:rPr>
           <w:b/>
         </w:rPr>
-        <w:t xml:space="preserve">Keep </w:t>
-      </w:r>
-      <w:proofErr w:type="gramStart"/>
-      <w:r>
-        <w:rPr>
-          <w:b/>
-        </w:rPr>
-        <w:t>In</w:t>
-      </w:r>
-      <w:proofErr w:type="gramEnd"/>
-      <w:r>
-        <w:rPr>
-          <w:b/>
-        </w:rPr>
-        <w:t xml:space="preserve"> Touch</w:t>
+        <w:t>Keep In Touch</w:t>
       </w:r>
     </w:p>
     <w:p>
@@ -12327,15 +12203,7 @@
         </w:numPr>
       </w:pPr>
       <w:r>
-        <w:t xml:space="preserve">Similar to how Google Photos is used with Albums &amp; sharing, but </w:t>
-      </w:r>
-      <w:proofErr w:type="gramStart"/>
-      <w:r>
-        <w:t>more focused and simple</w:t>
-      </w:r>
-      <w:proofErr w:type="gramEnd"/>
-      <w:r>
-        <w:t xml:space="preserve"> for use by conventional professionals (e.g. construction, repairs, etc.)</w:t>
+        <w:t>Similar to how Google Photos is used with Albums &amp; sharing, but more focused and simple for use by conventional professionals (e.g. construction, repairs, etc.)</w:t>
       </w:r>
     </w:p>
     <w:p>
@@ -13026,15 +12894,7 @@
         <w:spacing w:line="254" w:lineRule="auto"/>
       </w:pPr>
       <w:r>
-        <w:t xml:space="preserve">Have the option to record multiple versions of the same concept which the app can select from. </w:t>
-      </w:r>
-      <w:proofErr w:type="gramStart"/>
-      <w:r>
-        <w:t>So</w:t>
-      </w:r>
-      <w:proofErr w:type="gramEnd"/>
-      <w:r>
-        <w:t xml:space="preserve"> it doesn’t ‘show the same dang thing’ every time. Ex: ‘You’re not #1, you’re #N” &amp; “You’re not first, you’re last”</w:t>
+        <w:t>Have the option to record multiple versions of the same concept which the app can select from. So it doesn’t ‘show the same dang thing’ every time. Ex: ‘You’re not #1, you’re #N” &amp; “You’re not first, you’re last”</w:t>
       </w:r>
     </w:p>
     <w:p>
@@ -16673,13 +16533,8 @@
         </w:numPr>
         <w:spacing w:line="254" w:lineRule="auto"/>
       </w:pPr>
-      <w:proofErr w:type="gramStart"/>
-      <w:r>
-        <w:t>So</w:t>
-      </w:r>
-      <w:proofErr w:type="gramEnd"/>
-      <w:r>
-        <w:t xml:space="preserve"> you can view or easily retrieve later by tag!</w:t>
+      <w:r>
+        <w:t>So you can view or easily retrieve later by tag!</w:t>
       </w:r>
     </w:p>
     <w:p>
@@ -17155,7 +17010,7 @@
       <w:rPr>
         <w:noProof/>
       </w:rPr>
-      <w:t>6/2/19</w:t>
+      <w:t>6/7/19</w:t>
     </w:r>
     <w:r>
       <w:fldChar w:fldCharType="end"/>
@@ -19913,7 +19768,7 @@
 </file>
 
 <file path=customXml/itemProps1.xml><?xml version="1.0" encoding="utf-8"?>
-<ds:datastoreItem xmlns:ds="http://schemas.openxmlformats.org/officeDocument/2006/customXml" ds:itemID="{D5FCA968-7FD1-43CC-81BC-94AF80095783}">
+<ds:datastoreItem xmlns:ds="http://schemas.openxmlformats.org/officeDocument/2006/customXml" ds:itemID="{2E9FC32B-DAAC-47DD-A506-B3BE8EE9FE91}">
   <ds:schemaRefs>
     <ds:schemaRef ds:uri="http://schemas.openxmlformats.org/officeDocument/2006/bibliography"/>
   </ds:schemaRefs>

</xml_diff>

<commit_message>
(+)    add dimensions to explore content
</commit_message>
<xml_diff>
--- a/Suppl/iPhone App Ideas.docx
+++ b/Suppl/iPhone App Ideas.docx
@@ -524,7 +524,7 @@
           <w:rPr>
             <w:noProof/>
           </w:rPr>
-          <w:t>19</w:t>
+          <w:t>20</w:t>
         </w:r>
         <w:r>
           <w:rPr>
@@ -587,7 +587,7 @@
           <w:rPr>
             <w:noProof/>
           </w:rPr>
-          <w:t>23</w:t>
+          <w:t>24</w:t>
         </w:r>
         <w:r>
           <w:rPr>
@@ -650,7 +650,7 @@
           <w:rPr>
             <w:noProof/>
           </w:rPr>
-          <w:t>25</w:t>
+          <w:t>26</w:t>
         </w:r>
         <w:r>
           <w:rPr>
@@ -713,7 +713,7 @@
           <w:rPr>
             <w:noProof/>
           </w:rPr>
-          <w:t>26</w:t>
+          <w:t>27</w:t>
         </w:r>
         <w:r>
           <w:rPr>
@@ -776,7 +776,7 @@
           <w:rPr>
             <w:noProof/>
           </w:rPr>
-          <w:t>29</w:t>
+          <w:t>30</w:t>
         </w:r>
         <w:r>
           <w:rPr>
@@ -839,7 +839,7 @@
           <w:rPr>
             <w:noProof/>
           </w:rPr>
-          <w:t>30</w:t>
+          <w:t>31</w:t>
         </w:r>
         <w:r>
           <w:rPr>
@@ -902,7 +902,7 @@
           <w:rPr>
             <w:noProof/>
           </w:rPr>
-          <w:t>31</w:t>
+          <w:t>32</w:t>
         </w:r>
         <w:r>
           <w:rPr>
@@ -965,7 +965,7 @@
           <w:rPr>
             <w:noProof/>
           </w:rPr>
-          <w:t>35</w:t>
+          <w:t>36</w:t>
         </w:r>
         <w:r>
           <w:rPr>
@@ -1028,7 +1028,7 @@
           <w:rPr>
             <w:noProof/>
           </w:rPr>
-          <w:t>35</w:t>
+          <w:t>36</w:t>
         </w:r>
         <w:r>
           <w:rPr>
@@ -1091,7 +1091,7 @@
           <w:rPr>
             <w:noProof/>
           </w:rPr>
-          <w:t>36</w:t>
+          <w:t>37</w:t>
         </w:r>
         <w:r>
           <w:rPr>
@@ -1154,7 +1154,7 @@
           <w:rPr>
             <w:noProof/>
           </w:rPr>
-          <w:t>37</w:t>
+          <w:t>38</w:t>
         </w:r>
         <w:r>
           <w:rPr>
@@ -1217,7 +1217,7 @@
           <w:rPr>
             <w:noProof/>
           </w:rPr>
-          <w:t>40</w:t>
+          <w:t>41</w:t>
         </w:r>
         <w:r>
           <w:rPr>
@@ -1280,7 +1280,7 @@
           <w:rPr>
             <w:noProof/>
           </w:rPr>
-          <w:t>41</w:t>
+          <w:t>42</w:t>
         </w:r>
         <w:r>
           <w:rPr>
@@ -7484,39 +7484,52 @@
         <w:spacing w:line="254" w:lineRule="auto"/>
       </w:pPr>
       <w:r>
-        <w:t>Places to take a break, for retrieval and to share. When out somewhere and in need of a rest, can quickly look one up</w:t>
-      </w:r>
-    </w:p>
-    <w:p>
-      <w:pPr>
-        <w:pStyle w:val="ListParagraph"/>
-        <w:numPr>
-          <w:ilvl w:val="1"/>
-          <w:numId w:val="4"/>
-        </w:numPr>
-        <w:spacing w:line="254" w:lineRule="auto"/>
-      </w:pPr>
-      <w:r>
-        <w:t>“Where did that come from?” section, enabling you to quickly record special things you encounter and did not expect</w:t>
-      </w:r>
-    </w:p>
-    <w:p>
-      <w:pPr>
-        <w:pStyle w:val="ListParagraph"/>
-        <w:numPr>
-          <w:ilvl w:val="2"/>
-          <w:numId w:val="4"/>
-        </w:numPr>
-        <w:spacing w:line="254" w:lineRule="auto"/>
-      </w:pPr>
-      <w:r>
-        <w:t xml:space="preserve">e.g. Acacia Memorial Park, </w:t>
-      </w:r>
-      <w:r>
-        <w:t xml:space="preserve">Interlaken Park in Seattle </w:t>
+        <w:t>Enabling users to be in the moment and encouraging this type of experience during exploration. Sharing a moment of grace</w:t>
       </w:r>
       <w:bookmarkStart w:id="12" w:name="_GoBack"/>
       <w:bookmarkEnd w:id="12"/>
+    </w:p>
+    <w:p>
+      <w:pPr>
+        <w:pStyle w:val="ListParagraph"/>
+        <w:numPr>
+          <w:ilvl w:val="1"/>
+          <w:numId w:val="4"/>
+        </w:numPr>
+        <w:spacing w:line="254" w:lineRule="auto"/>
+      </w:pPr>
+      <w:r>
+        <w:t>Places to take a break, for retrieval and to share. When out somewhere and in need of a rest, can quickly look one up</w:t>
+      </w:r>
+    </w:p>
+    <w:p>
+      <w:pPr>
+        <w:pStyle w:val="ListParagraph"/>
+        <w:numPr>
+          <w:ilvl w:val="1"/>
+          <w:numId w:val="4"/>
+        </w:numPr>
+        <w:spacing w:line="254" w:lineRule="auto"/>
+      </w:pPr>
+      <w:r>
+        <w:t>“Where did that come from?” section, enabling you to quickly record special things you encounter and did not expect</w:t>
+      </w:r>
+    </w:p>
+    <w:p>
+      <w:pPr>
+        <w:pStyle w:val="ListParagraph"/>
+        <w:numPr>
+          <w:ilvl w:val="2"/>
+          <w:numId w:val="4"/>
+        </w:numPr>
+        <w:spacing w:line="254" w:lineRule="auto"/>
+      </w:pPr>
+      <w:r>
+        <w:t xml:space="preserve">e.g. Acacia Memorial Park, </w:t>
+      </w:r>
+      <w:r>
+        <w:t xml:space="preserve">Interlaken Park in Seattle </w:t>
+      </w:r>
       <w:r>
         <w:t>or 4th Ave NE off Lakeside, in Seattle</w:t>
       </w:r>
@@ -7637,6 +7650,7 @@
           <w:rFonts w:cs="Calibri"/>
           <w:b/>
         </w:rPr>
+        <w:lastRenderedPageBreak/>
         <w:br w:type="page"/>
       </w:r>
     </w:p>
@@ -17010,7 +17024,7 @@
       <w:rPr>
         <w:noProof/>
       </w:rPr>
-      <w:t>6/7/19</w:t>
+      <w:t>6/9/19</w:t>
     </w:r>
     <w:r>
       <w:fldChar w:fldCharType="end"/>
@@ -19768,7 +19782,7 @@
 </file>
 
 <file path=customXml/itemProps1.xml><?xml version="1.0" encoding="utf-8"?>
-<ds:datastoreItem xmlns:ds="http://schemas.openxmlformats.org/officeDocument/2006/customXml" ds:itemID="{2E9FC32B-DAAC-47DD-A506-B3BE8EE9FE91}">
+<ds:datastoreItem xmlns:ds="http://schemas.openxmlformats.org/officeDocument/2006/customXml" ds:itemID="{C724C84D-1FA7-461A-BED3-A67AB3A013EC}">
   <ds:schemaRefs>
     <ds:schemaRef ds:uri="http://schemas.openxmlformats.org/officeDocument/2006/bibliography"/>
   </ds:schemaRefs>

</xml_diff>

<commit_message>
(+)    add places to explore updates
</commit_message>
<xml_diff>
--- a/Suppl/iPhone App Ideas.docx
+++ b/Suppl/iPhone App Ideas.docx
@@ -7486,49 +7486,55 @@
       <w:r>
         <w:t>Enabling users to be in the moment and encouraging this type of experience during exploration. Sharing a moment of grace</w:t>
       </w:r>
+    </w:p>
+    <w:p>
+      <w:pPr>
+        <w:pStyle w:val="ListParagraph"/>
+        <w:numPr>
+          <w:ilvl w:val="1"/>
+          <w:numId w:val="4"/>
+        </w:numPr>
+        <w:spacing w:line="254" w:lineRule="auto"/>
+      </w:pPr>
+      <w:r>
+        <w:t>Places to take a break, for retrieval and to share. When out somewhere and in need of a rest, can quickly look one up</w:t>
+      </w:r>
+    </w:p>
+    <w:p>
+      <w:pPr>
+        <w:pStyle w:val="ListParagraph"/>
+        <w:numPr>
+          <w:ilvl w:val="1"/>
+          <w:numId w:val="4"/>
+        </w:numPr>
+        <w:spacing w:line="254" w:lineRule="auto"/>
+      </w:pPr>
+      <w:r>
+        <w:t>“Where did that come from?” section, enabling you to quickly record special things you encounter and did not expect</w:t>
+      </w:r>
+    </w:p>
+    <w:p>
+      <w:pPr>
+        <w:pStyle w:val="ListParagraph"/>
+        <w:numPr>
+          <w:ilvl w:val="2"/>
+          <w:numId w:val="4"/>
+        </w:numPr>
+        <w:spacing w:line="254" w:lineRule="auto"/>
+      </w:pPr>
+      <w:r>
+        <w:t xml:space="preserve">e.g. Acacia Memorial Park, </w:t>
+      </w:r>
+      <w:r>
+        <w:t>Interlaken Park in Seattle</w:t>
+      </w:r>
+      <w:r>
+        <w:t>, Ananda temple in Bothell, Earth Sanctuary on Whidbey Island</w:t>
+      </w:r>
       <w:bookmarkStart w:id="12" w:name="_GoBack"/>
       <w:bookmarkEnd w:id="12"/>
-    </w:p>
-    <w:p>
-      <w:pPr>
-        <w:pStyle w:val="ListParagraph"/>
-        <w:numPr>
-          <w:ilvl w:val="1"/>
-          <w:numId w:val="4"/>
-        </w:numPr>
-        <w:spacing w:line="254" w:lineRule="auto"/>
-      </w:pPr>
-      <w:r>
-        <w:t>Places to take a break, for retrieval and to share. When out somewhere and in need of a rest, can quickly look one up</w:t>
-      </w:r>
-    </w:p>
-    <w:p>
-      <w:pPr>
-        <w:pStyle w:val="ListParagraph"/>
-        <w:numPr>
-          <w:ilvl w:val="1"/>
-          <w:numId w:val="4"/>
-        </w:numPr>
-        <w:spacing w:line="254" w:lineRule="auto"/>
-      </w:pPr>
-      <w:r>
-        <w:t>“Where did that come from?” section, enabling you to quickly record special things you encounter and did not expect</w:t>
-      </w:r>
-    </w:p>
-    <w:p>
-      <w:pPr>
-        <w:pStyle w:val="ListParagraph"/>
-        <w:numPr>
-          <w:ilvl w:val="2"/>
-          <w:numId w:val="4"/>
-        </w:numPr>
-        <w:spacing w:line="254" w:lineRule="auto"/>
-      </w:pPr>
-      <w:r>
-        <w:t xml:space="preserve">e.g. Acacia Memorial Park, </w:t>
-      </w:r>
-      <w:r>
-        <w:t xml:space="preserve">Interlaken Park in Seattle </w:t>
+      <w:r>
+        <w:t xml:space="preserve"> </w:t>
       </w:r>
       <w:r>
         <w:t>or 4th Ave NE off Lakeside, in Seattle</w:t>
@@ -7635,6 +7641,7 @@
         <w:rPr>
           <w:rFonts w:cs="Calibri"/>
         </w:rPr>
+        <w:lastRenderedPageBreak/>
         <w:t>Allows you to paint, record and share what is around you, in pictures and in record. Places, activities, events, people and things, this gets powerful when shared. Also consider the potential for Strut integration, wow</w:t>
       </w:r>
     </w:p>
@@ -7650,7 +7657,6 @@
           <w:rFonts w:cs="Calibri"/>
           <w:b/>
         </w:rPr>
-        <w:lastRenderedPageBreak/>
         <w:br w:type="page"/>
       </w:r>
     </w:p>
@@ -17024,7 +17030,7 @@
       <w:rPr>
         <w:noProof/>
       </w:rPr>
-      <w:t>6/9/19</w:t>
+      <w:t>6/10/19</w:t>
     </w:r>
     <w:r>
       <w:fldChar w:fldCharType="end"/>
@@ -19782,7 +19788,7 @@
 </file>
 
 <file path=customXml/itemProps1.xml><?xml version="1.0" encoding="utf-8"?>
-<ds:datastoreItem xmlns:ds="http://schemas.openxmlformats.org/officeDocument/2006/customXml" ds:itemID="{C724C84D-1FA7-461A-BED3-A67AB3A013EC}">
+<ds:datastoreItem xmlns:ds="http://schemas.openxmlformats.org/officeDocument/2006/customXml" ds:itemID="{E2A65622-A686-4954-99F6-8087481C3809}">
   <ds:schemaRefs>
     <ds:schemaRef ds:uri="http://schemas.openxmlformats.org/officeDocument/2006/bibliography"/>
   </ds:schemaRefs>

</xml_diff>

<commit_message>
(C)    that next place updates
</commit_message>
<xml_diff>
--- a/Suppl/iPhone App Ideas.docx
+++ b/Suppl/iPhone App Ideas.docx
@@ -6769,10 +6769,19 @@
     </w:p>
     <w:p>
       <w:pPr>
-        <w:rPr>
-          <w:b/>
-        </w:rPr>
-      </w:pPr>
+        <w:pStyle w:val="ListParagraph"/>
+        <w:numPr>
+          <w:ilvl w:val="2"/>
+          <w:numId w:val="4"/>
+        </w:numPr>
+        <w:spacing w:line="254" w:lineRule="auto"/>
+        <w:rPr>
+          <w:b/>
+        </w:rPr>
+      </w:pPr>
+      <w:r>
+        <w:t>Easy navigation, with search and suggestion, autocompletes/etc. often provided</w:t>
+      </w:r>
       <w:r>
         <w:rPr>
           <w:b/>
@@ -7531,14 +7540,40 @@
       <w:r>
         <w:t>, Ananda temple in Bothell, Earth Sanctuary on Whidbey Island</w:t>
       </w:r>
+      <w:r>
+        <w:t xml:space="preserve"> </w:t>
+      </w:r>
+      <w:r>
+        <w:t>or 4th Ave NE off Lakeside, in Seattle</w:t>
+      </w:r>
+    </w:p>
+    <w:p>
+      <w:pPr>
+        <w:pStyle w:val="ListParagraph"/>
+        <w:numPr>
+          <w:ilvl w:val="2"/>
+          <w:numId w:val="4"/>
+        </w:numPr>
+        <w:spacing w:line="254" w:lineRule="auto"/>
+      </w:pPr>
+      <w:r>
+        <w:t>Easily searchable, stored with tags or collections (e.g. “date nights, nice beaches, good coffee, etc.)</w:t>
+      </w:r>
+    </w:p>
+    <w:p>
+      <w:pPr>
+        <w:pStyle w:val="ListParagraph"/>
+        <w:numPr>
+          <w:ilvl w:val="2"/>
+          <w:numId w:val="4"/>
+        </w:numPr>
+        <w:spacing w:line="254" w:lineRule="auto"/>
+      </w:pPr>
+      <w:r>
+        <w:t>Levels, awards and badges can be awarded, similar to Strut-like behaviors (partner-app idea?)</w:t>
+      </w:r>
       <w:bookmarkStart w:id="12" w:name="_GoBack"/>
       <w:bookmarkEnd w:id="12"/>
-      <w:r>
-        <w:t xml:space="preserve"> </w:t>
-      </w:r>
-      <w:r>
-        <w:t>or 4th Ave NE off Lakeside, in Seattle</w:t>
-      </w:r>
     </w:p>
     <w:p>
       <w:pPr>
@@ -7622,6 +7657,7 @@
           <w:rFonts w:cs="Calibri"/>
           <w:b/>
         </w:rPr>
+        <w:lastRenderedPageBreak/>
         <w:t>The Landscape around me</w:t>
       </w:r>
     </w:p>
@@ -7641,7 +7677,6 @@
         <w:rPr>
           <w:rFonts w:cs="Calibri"/>
         </w:rPr>
-        <w:lastRenderedPageBreak/>
         <w:t>Allows you to paint, record and share what is around you, in pictures and in record. Places, activities, events, people and things, this gets powerful when shared. Also consider the potential for Strut integration, wow</w:t>
       </w:r>
     </w:p>
@@ -8027,6 +8062,12 @@
           <w:rFonts w:eastAsia="Times New Roman" w:cs="Calibri"/>
         </w:rPr>
         <w:t>All locations can be viewed on a map</w:t>
+      </w:r>
+      <w:r>
+        <w:rPr>
+          <w:rFonts w:eastAsia="Times New Roman" w:cs="Calibri"/>
+        </w:rPr>
+        <w:t>, easily searchable</w:t>
       </w:r>
     </w:p>
     <w:p>
@@ -17030,7 +17071,7 @@
       <w:rPr>
         <w:noProof/>
       </w:rPr>
-      <w:t>6/10/19</w:t>
+      <w:t>6/11/19</w:t>
     </w:r>
     <w:r>
       <w:fldChar w:fldCharType="end"/>
@@ -19788,7 +19829,7 @@
 </file>
 
 <file path=customXml/itemProps1.xml><?xml version="1.0" encoding="utf-8"?>
-<ds:datastoreItem xmlns:ds="http://schemas.openxmlformats.org/officeDocument/2006/customXml" ds:itemID="{E2A65622-A686-4954-99F6-8087481C3809}">
+<ds:datastoreItem xmlns:ds="http://schemas.openxmlformats.org/officeDocument/2006/customXml" ds:itemID="{832B2696-CC95-4BF9-965D-2DC70D078B71}">
   <ds:schemaRefs>
     <ds:schemaRef ds:uri="http://schemas.openxmlformats.org/officeDocument/2006/bibliography"/>
   </ds:schemaRefs>

</xml_diff>

<commit_message>
(+)    add photo strut idea
</commit_message>
<xml_diff>
--- a/Suppl/iPhone App Ideas.docx
+++ b/Suppl/iPhone App Ideas.docx
@@ -12,6 +12,7 @@
           <w:szCs w:val="48"/>
         </w:rPr>
       </w:pPr>
+      <w:bookmarkStart w:id="0" w:name="_GoBack"/>
       <w:r>
         <w:rPr>
           <w:b/>
@@ -1788,14 +1789,14 @@
         <w:pStyle w:val="Heading1"/>
         <w:pageBreakBefore/>
       </w:pPr>
-      <w:bookmarkStart w:id="0" w:name="_Toc499022721"/>
-      <w:bookmarkStart w:id="1" w:name="_Toc526053698"/>
+      <w:bookmarkStart w:id="1" w:name="_Toc499022721"/>
+      <w:bookmarkStart w:id="2" w:name="_Toc526053698"/>
       <w:r>
         <w:lastRenderedPageBreak/>
         <w:t>Priority (Plan &amp; Sequence thoughts)</w:t>
       </w:r>
-      <w:bookmarkEnd w:id="0"/>
       <w:bookmarkEnd w:id="1"/>
+      <w:bookmarkEnd w:id="2"/>
     </w:p>
     <w:p>
       <w:pPr>
@@ -1917,13 +1918,13 @@
       <w:pPr>
         <w:pStyle w:val="Heading1"/>
       </w:pPr>
-      <w:bookmarkStart w:id="2" w:name="_Toc499022722"/>
-      <w:bookmarkStart w:id="3" w:name="_Toc526053699"/>
+      <w:bookmarkStart w:id="3" w:name="_Toc499022722"/>
+      <w:bookmarkStart w:id="4" w:name="_Toc526053699"/>
       <w:r>
         <w:t>Note – J-Clock</w:t>
       </w:r>
-      <w:bookmarkEnd w:id="2"/>
       <w:bookmarkEnd w:id="3"/>
+      <w:bookmarkEnd w:id="4"/>
     </w:p>
     <w:p>
       <w:pPr>
@@ -1949,13 +1950,13 @@
       <w:pPr>
         <w:pStyle w:val="Heading1"/>
       </w:pPr>
-      <w:bookmarkStart w:id="4" w:name="_Toc499022723"/>
-      <w:bookmarkStart w:id="5" w:name="_Toc526053700"/>
+      <w:bookmarkStart w:id="5" w:name="_Toc499022723"/>
+      <w:bookmarkStart w:id="6" w:name="_Toc526053700"/>
       <w:r>
         <w:t>Scratch Page</w:t>
       </w:r>
-      <w:bookmarkEnd w:id="4"/>
       <w:bookmarkEnd w:id="5"/>
+      <w:bookmarkEnd w:id="6"/>
     </w:p>
     <w:p>
       <w:pPr>
@@ -2121,14 +2122,14 @@
         <w:pStyle w:val="Heading1"/>
         <w:pageBreakBefore/>
       </w:pPr>
-      <w:bookmarkStart w:id="6" w:name="_Toc499022724"/>
-      <w:bookmarkStart w:id="7" w:name="_Toc526053701"/>
+      <w:bookmarkStart w:id="7" w:name="_Toc499022724"/>
+      <w:bookmarkStart w:id="8" w:name="_Toc526053701"/>
       <w:r>
         <w:lastRenderedPageBreak/>
         <w:t>Planning &amp; Scheduling</w:t>
       </w:r>
-      <w:bookmarkEnd w:id="6"/>
       <w:bookmarkEnd w:id="7"/>
+      <w:bookmarkEnd w:id="8"/>
     </w:p>
     <w:p>
       <w:pPr>
@@ -6033,7 +6034,7 @@
           <w:szCs w:val="32"/>
         </w:rPr>
       </w:pPr>
-      <w:bookmarkStart w:id="8" w:name="_Toc499022725"/>
+      <w:bookmarkStart w:id="9" w:name="_Toc499022725"/>
       <w:r>
         <w:br w:type="page"/>
       </w:r>
@@ -6042,13 +6043,13 @@
       <w:pPr>
         <w:pStyle w:val="Heading1"/>
       </w:pPr>
-      <w:bookmarkStart w:id="9" w:name="_Toc526053702"/>
+      <w:bookmarkStart w:id="10" w:name="_Toc526053702"/>
       <w:r>
         <w:lastRenderedPageBreak/>
         <w:t>Communication</w:t>
       </w:r>
-      <w:bookmarkEnd w:id="8"/>
       <w:bookmarkEnd w:id="9"/>
+      <w:bookmarkEnd w:id="10"/>
     </w:p>
     <w:p>
       <w:pPr>
@@ -6216,13 +6217,13 @@
       <w:pPr>
         <w:pStyle w:val="Heading1"/>
       </w:pPr>
-      <w:bookmarkStart w:id="10" w:name="_Toc499022726"/>
-      <w:bookmarkStart w:id="11" w:name="_Toc526053703"/>
+      <w:bookmarkStart w:id="11" w:name="_Toc499022726"/>
+      <w:bookmarkStart w:id="12" w:name="_Toc526053703"/>
       <w:r>
         <w:t>Tracking, Desires &amp; Stuff</w:t>
       </w:r>
-      <w:bookmarkEnd w:id="10"/>
       <w:bookmarkEnd w:id="11"/>
+      <w:bookmarkEnd w:id="12"/>
     </w:p>
     <w:p>
       <w:pPr>
@@ -7653,19 +7654,46 @@
         <w:t xml:space="preserve"> Bridle Trails</w:t>
       </w:r>
       <w:r>
-        <w:t>, Osoyoos!</w:t>
-      </w:r>
-      <w:r>
-        <w:t>, Chumstick Highway</w:t>
-      </w:r>
-      <w:r>
         <w:t xml:space="preserve">, </w:t>
       </w:r>
+      <w:proofErr w:type="gramStart"/>
+      <w:r>
+        <w:t>Osoyoos!</w:t>
+      </w:r>
+      <w:r>
+        <w:t>,</w:t>
+      </w:r>
+      <w:proofErr w:type="gramEnd"/>
+      <w:r>
+        <w:t xml:space="preserve"> Chumstick Highway</w:t>
+      </w:r>
+      <w:r>
+        <w:t xml:space="preserve">, </w:t>
+      </w:r>
       <w:r>
         <w:t>Hwy 530 &amp; Hwy 20</w:t>
       </w:r>
       <w:r>
         <w:t xml:space="preserve">, </w:t>
+      </w:r>
+      <w:r>
+        <w:t xml:space="preserve">Fir </w:t>
+      </w:r>
+      <w:proofErr w:type="spellStart"/>
+      <w:r>
+        <w:t>rd</w:t>
+      </w:r>
+      <w:proofErr w:type="spellEnd"/>
+      <w:r>
+        <w:t xml:space="preserve"> in Index, Reiter </w:t>
+      </w:r>
+      <w:proofErr w:type="spellStart"/>
+      <w:r>
+        <w:t>rd</w:t>
+      </w:r>
+      <w:proofErr w:type="spellEnd"/>
+      <w:r>
+        <w:t xml:space="preserve"> in Index</w:t>
       </w:r>
     </w:p>
     <w:p>
@@ -8328,7 +8356,7 @@
           <w:szCs w:val="32"/>
         </w:rPr>
       </w:pPr>
-      <w:bookmarkStart w:id="12" w:name="_Toc499022727"/>
+      <w:bookmarkStart w:id="13" w:name="_Toc499022727"/>
       <w:r>
         <w:br w:type="page"/>
       </w:r>
@@ -8337,13 +8365,13 @@
       <w:pPr>
         <w:pStyle w:val="Heading1"/>
       </w:pPr>
-      <w:bookmarkStart w:id="13" w:name="_Toc526053704"/>
+      <w:bookmarkStart w:id="14" w:name="_Toc526053704"/>
       <w:r>
         <w:lastRenderedPageBreak/>
         <w:t>Tracking, General</w:t>
       </w:r>
-      <w:bookmarkEnd w:id="12"/>
       <w:bookmarkEnd w:id="13"/>
+      <w:bookmarkEnd w:id="14"/>
     </w:p>
     <w:p>
       <w:pPr>
@@ -9795,7 +9823,7 @@
           <w:szCs w:val="32"/>
         </w:rPr>
       </w:pPr>
-      <w:bookmarkStart w:id="14" w:name="_Toc499022728"/>
+      <w:bookmarkStart w:id="15" w:name="_Toc499022728"/>
       <w:r>
         <w:br w:type="page"/>
       </w:r>
@@ -9804,13 +9832,13 @@
       <w:pPr>
         <w:pStyle w:val="Heading1"/>
       </w:pPr>
-      <w:bookmarkStart w:id="15" w:name="_Toc526053705"/>
+      <w:bookmarkStart w:id="16" w:name="_Toc526053705"/>
       <w:r>
         <w:lastRenderedPageBreak/>
         <w:t>Group Activity</w:t>
       </w:r>
-      <w:bookmarkEnd w:id="14"/>
       <w:bookmarkEnd w:id="15"/>
+      <w:bookmarkEnd w:id="16"/>
     </w:p>
     <w:p>
       <w:pPr>
@@ -10236,14 +10264,14 @@
         <w:pStyle w:val="Heading1"/>
         <w:pageBreakBefore/>
       </w:pPr>
-      <w:bookmarkStart w:id="16" w:name="_Toc499022729"/>
-      <w:bookmarkStart w:id="17" w:name="_Toc526053706"/>
+      <w:bookmarkStart w:id="17" w:name="_Toc499022729"/>
+      <w:bookmarkStart w:id="18" w:name="_Toc526053706"/>
       <w:r>
         <w:lastRenderedPageBreak/>
         <w:t>Food, Eating, Dining</w:t>
       </w:r>
-      <w:bookmarkEnd w:id="16"/>
       <w:bookmarkEnd w:id="17"/>
+      <w:bookmarkEnd w:id="18"/>
     </w:p>
     <w:p>
       <w:pPr>
@@ -11051,8 +11079,8 @@
           <w:szCs w:val="32"/>
         </w:rPr>
       </w:pPr>
-      <w:bookmarkStart w:id="18" w:name="_Toc499022730"/>
-      <w:bookmarkStart w:id="19" w:name="_Toc526053707"/>
+      <w:bookmarkStart w:id="19" w:name="_Toc499022730"/>
+      <w:bookmarkStart w:id="20" w:name="_Toc526053707"/>
       <w:r>
         <w:br w:type="page"/>
       </w:r>
@@ -11065,8 +11093,8 @@
         <w:lastRenderedPageBreak/>
         <w:t>Self-Improvement</w:t>
       </w:r>
-      <w:bookmarkEnd w:id="18"/>
       <w:bookmarkEnd w:id="19"/>
+      <w:bookmarkEnd w:id="20"/>
     </w:p>
     <w:p>
       <w:pPr>
@@ -12176,7 +12204,7 @@
           <w:szCs w:val="32"/>
         </w:rPr>
       </w:pPr>
-      <w:bookmarkStart w:id="20" w:name="_Toc526053708"/>
+      <w:bookmarkStart w:id="21" w:name="_Toc526053708"/>
       <w:r>
         <w:br w:type="page"/>
       </w:r>
@@ -12189,7 +12217,7 @@
         <w:lastRenderedPageBreak/>
         <w:t>Spiritual</w:t>
       </w:r>
-      <w:bookmarkEnd w:id="20"/>
+      <w:bookmarkEnd w:id="21"/>
     </w:p>
     <w:p>
       <w:pPr>
@@ -12446,14 +12474,14 @@
         <w:pStyle w:val="Heading1"/>
         <w:pageBreakBefore/>
       </w:pPr>
-      <w:bookmarkStart w:id="21" w:name="_Toc499022731"/>
-      <w:bookmarkStart w:id="22" w:name="_Toc526053709"/>
+      <w:bookmarkStart w:id="22" w:name="_Toc499022731"/>
+      <w:bookmarkStart w:id="23" w:name="_Toc526053709"/>
       <w:r>
         <w:lastRenderedPageBreak/>
         <w:t>Professional</w:t>
       </w:r>
-      <w:bookmarkEnd w:id="21"/>
       <w:bookmarkEnd w:id="22"/>
+      <w:bookmarkEnd w:id="23"/>
     </w:p>
     <w:p>
       <w:pPr>
@@ -12694,7 +12722,7 @@
           <w:szCs w:val="32"/>
         </w:rPr>
       </w:pPr>
-      <w:bookmarkStart w:id="23" w:name="_Toc499022732"/>
+      <w:bookmarkStart w:id="24" w:name="_Toc499022732"/>
       <w:r>
         <w:br w:type="page"/>
       </w:r>
@@ -12703,13 +12731,13 @@
       <w:pPr>
         <w:pStyle w:val="Heading1"/>
       </w:pPr>
-      <w:bookmarkStart w:id="24" w:name="_Toc526053710"/>
+      <w:bookmarkStart w:id="25" w:name="_Toc526053710"/>
       <w:r>
         <w:lastRenderedPageBreak/>
         <w:t>Brain Injury Recovery!</w:t>
       </w:r>
-      <w:bookmarkEnd w:id="23"/>
       <w:bookmarkEnd w:id="24"/>
+      <w:bookmarkEnd w:id="25"/>
     </w:p>
     <w:p>
       <w:pPr>
@@ -14310,14 +14338,14 @@
         <w:pStyle w:val="Heading1"/>
         <w:pageBreakBefore/>
       </w:pPr>
-      <w:bookmarkStart w:id="25" w:name="_Toc499022733"/>
-      <w:bookmarkStart w:id="26" w:name="_Toc526053711"/>
+      <w:bookmarkStart w:id="26" w:name="_Toc499022733"/>
+      <w:bookmarkStart w:id="27" w:name="_Toc526053711"/>
       <w:r>
         <w:lastRenderedPageBreak/>
         <w:t>Miscellaneous Humor</w:t>
       </w:r>
-      <w:bookmarkEnd w:id="25"/>
       <w:bookmarkEnd w:id="26"/>
+      <w:bookmarkEnd w:id="27"/>
     </w:p>
     <w:p>
       <w:pPr>
@@ -14511,13 +14539,13 @@
       <w:pPr>
         <w:pStyle w:val="Heading1"/>
       </w:pPr>
-      <w:bookmarkStart w:id="27" w:name="_Toc499022734"/>
-      <w:bookmarkStart w:id="28" w:name="_Toc526053712"/>
+      <w:bookmarkStart w:id="28" w:name="_Toc499022734"/>
+      <w:bookmarkStart w:id="29" w:name="_Toc526053712"/>
       <w:r>
         <w:t>Media</w:t>
       </w:r>
-      <w:bookmarkEnd w:id="27"/>
       <w:bookmarkEnd w:id="28"/>
+      <w:bookmarkEnd w:id="29"/>
     </w:p>
     <w:p>
       <w:pPr>
@@ -14723,7 +14751,7 @@
           <w:szCs w:val="32"/>
         </w:rPr>
       </w:pPr>
-      <w:bookmarkStart w:id="29" w:name="_Toc499022735"/>
+      <w:bookmarkStart w:id="30" w:name="_Toc499022735"/>
       <w:r>
         <w:br w:type="page"/>
       </w:r>
@@ -14732,13 +14760,13 @@
       <w:pPr>
         <w:pStyle w:val="Heading1"/>
       </w:pPr>
-      <w:bookmarkStart w:id="30" w:name="_Toc526053713"/>
+      <w:bookmarkStart w:id="31" w:name="_Toc526053713"/>
       <w:r>
         <w:lastRenderedPageBreak/>
         <w:t>Neato</w:t>
       </w:r>
-      <w:bookmarkEnd w:id="29"/>
       <w:bookmarkEnd w:id="30"/>
+      <w:bookmarkEnd w:id="31"/>
     </w:p>
     <w:p>
       <w:pPr>
@@ -15147,14 +15175,14 @@
         <w:pStyle w:val="Heading1"/>
         <w:pageBreakBefore/>
       </w:pPr>
-      <w:bookmarkStart w:id="31" w:name="_Toc499022736"/>
-      <w:bookmarkStart w:id="32" w:name="_Toc526053714"/>
+      <w:bookmarkStart w:id="32" w:name="_Toc499022736"/>
+      <w:bookmarkStart w:id="33" w:name="_Toc526053714"/>
       <w:r>
         <w:lastRenderedPageBreak/>
         <w:t>Utilities</w:t>
       </w:r>
-      <w:bookmarkEnd w:id="31"/>
       <w:bookmarkEnd w:id="32"/>
+      <w:bookmarkEnd w:id="33"/>
     </w:p>
     <w:p>
       <w:pPr>
@@ -15804,6 +15832,44 @@
           <w:rFonts w:ascii="Wingdings" w:hAnsi="Wingdings"/>
         </w:rPr>
         <w:t></w:t>
+      </w:r>
+    </w:p>
+    <w:p>
+      <w:pPr>
+        <w:pStyle w:val="ListParagraph"/>
+        <w:numPr>
+          <w:ilvl w:val="0"/>
+          <w:numId w:val="4"/>
+        </w:numPr>
+        <w:spacing w:line="254" w:lineRule="auto"/>
+        <w:rPr>
+          <w:b/>
+        </w:rPr>
+      </w:pPr>
+      <w:r>
+        <w:rPr>
+          <w:b/>
+        </w:rPr>
+        <w:t>Photo Strut</w:t>
+      </w:r>
+    </w:p>
+    <w:p>
+      <w:pPr>
+        <w:pStyle w:val="ListParagraph"/>
+        <w:numPr>
+          <w:ilvl w:val="1"/>
+          <w:numId w:val="4"/>
+        </w:numPr>
+        <w:spacing w:line="254" w:lineRule="auto"/>
+        <w:rPr>
+          <w:b/>
+        </w:rPr>
+      </w:pPr>
+      <w:r>
+        <w:rPr>
+          <w:bCs/>
+        </w:rPr>
+        <w:t>Allows easy record and review of photos taken while strutting</w:t>
       </w:r>
     </w:p>
     <w:p>
@@ -16234,7 +16300,7 @@
           <w:szCs w:val="32"/>
         </w:rPr>
       </w:pPr>
-      <w:bookmarkStart w:id="33" w:name="_Toc499022737"/>
+      <w:bookmarkStart w:id="34" w:name="_Toc499022737"/>
       <w:r>
         <w:br w:type="page"/>
       </w:r>
@@ -16244,12 +16310,12 @@
         <w:pStyle w:val="Heading1"/>
         <w:pageBreakBefore/>
       </w:pPr>
-      <w:bookmarkStart w:id="34" w:name="_Toc526053715"/>
+      <w:bookmarkStart w:id="35" w:name="_Toc526053715"/>
       <w:r>
         <w:lastRenderedPageBreak/>
         <w:t>Photography</w:t>
       </w:r>
-      <w:bookmarkEnd w:id="34"/>
+      <w:bookmarkEnd w:id="35"/>
     </w:p>
     <w:p>
       <w:pPr>
@@ -16541,13 +16607,13 @@
         <w:pStyle w:val="Heading1"/>
         <w:pageBreakBefore/>
       </w:pPr>
-      <w:bookmarkStart w:id="35" w:name="_Toc526053716"/>
+      <w:bookmarkStart w:id="36" w:name="_Toc526053716"/>
       <w:r>
         <w:lastRenderedPageBreak/>
         <w:t>Miscellaneous</w:t>
       </w:r>
-      <w:bookmarkEnd w:id="33"/>
-      <w:bookmarkEnd w:id="35"/>
+      <w:bookmarkEnd w:id="34"/>
+      <w:bookmarkEnd w:id="36"/>
     </w:p>
     <w:p>
       <w:pPr>
@@ -17006,12 +17072,7 @@
       </w:pPr>
       <w:r>
         <w:lastRenderedPageBreak/>
-        <w:t>Has a button in the Photo options menu like Twitter does to store on</w:t>
-      </w:r>
-      <w:bookmarkStart w:id="36" w:name="_GoBack"/>
-      <w:bookmarkEnd w:id="36"/>
-      <w:r>
-        <w:t>e</w:t>
+        <w:t>Has a button in the Photo options menu like Twitter does to store one</w:t>
       </w:r>
     </w:p>
     <w:p>
@@ -17252,6 +17313,7 @@
         <w:t>An app just to show their product; make it dang easy to browse!</w:t>
       </w:r>
     </w:p>
+    <w:bookmarkEnd w:id="0"/>
     <w:p>
       <w:pPr>
         <w:pStyle w:val="Standard"/>
@@ -17377,7 +17439,7 @@
       <w:rPr>
         <w:noProof/>
       </w:rPr>
-      <w:t>7/15/19</w:t>
+      <w:t>7/21/19</w:t>
     </w:r>
     <w:r>
       <w:fldChar w:fldCharType="end"/>
@@ -20135,7 +20197,7 @@
 </file>
 
 <file path=customXml/itemProps1.xml><?xml version="1.0" encoding="utf-8"?>
-<ds:datastoreItem xmlns:ds="http://schemas.openxmlformats.org/officeDocument/2006/customXml" ds:itemID="{282C8AFA-1211-4778-AE6A-283C6FD53472}">
+<ds:datastoreItem xmlns:ds="http://schemas.openxmlformats.org/officeDocument/2006/customXml" ds:itemID="{3CC5F77E-9CDF-44BC-9159-6BD8ED1CA6E7}">
   <ds:schemaRefs>
     <ds:schemaRef ds:uri="http://schemas.openxmlformats.org/officeDocument/2006/bibliography"/>
   </ds:schemaRefs>

</xml_diff>

<commit_message>
(+)    cool places update
</commit_message>
<xml_diff>
--- a/Suppl/iPhone App Ideas.docx
+++ b/Suppl/iPhone App Ideas.docx
@@ -4334,10 +4334,7 @@
         <w:spacing w:line="254" w:lineRule="auto"/>
       </w:pPr>
       <w:r>
-        <w:t>B</w:t>
-      </w:r>
-      <w:r>
-        <w:t>lank canvas ability to pull open quick scratch pad for temp use, auto deletes on exit</w:t>
+        <w:t>Blank canvas ability to pull open quick scratch pad for temp use, auto deletes on exit</w:t>
       </w:r>
     </w:p>
     <w:p>
@@ -7653,15 +7650,18 @@
         <w:t xml:space="preserve"> Bridle Trails</w:t>
       </w:r>
       <w:r>
-        <w:t>, Osoyoos!</w:t>
-      </w:r>
-      <w:r>
-        <w:t>, Chumstick Highway</w:t>
-      </w:r>
-      <w:r>
         <w:t xml:space="preserve">, </w:t>
       </w:r>
       <w:r>
+        <w:t>Osoyoos!</w:t>
+      </w:r>
+      <w:r>
+        <w:t xml:space="preserve"> Chumstick Highway</w:t>
+      </w:r>
+      <w:r>
+        <w:t xml:space="preserve">, </w:t>
+      </w:r>
+      <w:r>
         <w:t>Hwy 530 &amp; Hwy 20</w:t>
       </w:r>
       <w:r>
@@ -7682,47 +7682,53 @@
       <w:r>
         <w:t xml:space="preserve"> in Index</w:t>
       </w:r>
-    </w:p>
-    <w:p>
-      <w:pPr>
-        <w:pStyle w:val="ListParagraph"/>
-        <w:numPr>
-          <w:ilvl w:val="2"/>
-          <w:numId w:val="4"/>
-        </w:numPr>
-        <w:spacing w:line="254" w:lineRule="auto"/>
-      </w:pPr>
-      <w:r>
-        <w:t>Easily searchable, stored with tags or collections (e.g. “date nights, nice beaches, good coffee, etc.)</w:t>
-      </w:r>
-    </w:p>
-    <w:p>
-      <w:pPr>
-        <w:pStyle w:val="ListParagraph"/>
-        <w:numPr>
-          <w:ilvl w:val="2"/>
-          <w:numId w:val="4"/>
-        </w:numPr>
-        <w:spacing w:line="254" w:lineRule="auto"/>
-      </w:pPr>
-      <w:r>
-        <w:t>Levels, awards and badges can be awarded, similar to Strut-like behaviors (partner-app idea?)</w:t>
-      </w:r>
-    </w:p>
-    <w:p>
-      <w:pPr>
-        <w:pStyle w:val="ListParagraph"/>
-        <w:numPr>
-          <w:ilvl w:val="1"/>
-          <w:numId w:val="4"/>
-        </w:numPr>
-        <w:spacing w:line="254" w:lineRule="auto"/>
-      </w:pPr>
-      <w:r>
-        <w:t>“Maybe I will go there someday?”. A means to track, remind, share and suggest on this content, a powerful element of this app’s form</w:t>
+      <w:r>
+        <w:t xml:space="preserve">, </w:t>
+      </w:r>
+      <w:r>
+        <w:t>the Green River Road in Kent</w:t>
       </w:r>
       <w:bookmarkStart w:id="12" w:name="_GoBack"/>
       <w:bookmarkEnd w:id="12"/>
+    </w:p>
+    <w:p>
+      <w:pPr>
+        <w:pStyle w:val="ListParagraph"/>
+        <w:numPr>
+          <w:ilvl w:val="2"/>
+          <w:numId w:val="4"/>
+        </w:numPr>
+        <w:spacing w:line="254" w:lineRule="auto"/>
+      </w:pPr>
+      <w:r>
+        <w:t>Easily searchable, stored with tags or collections (e.g. “date nights, nice beaches, good coffee, etc.)</w:t>
+      </w:r>
+    </w:p>
+    <w:p>
+      <w:pPr>
+        <w:pStyle w:val="ListParagraph"/>
+        <w:numPr>
+          <w:ilvl w:val="2"/>
+          <w:numId w:val="4"/>
+        </w:numPr>
+        <w:spacing w:line="254" w:lineRule="auto"/>
+      </w:pPr>
+      <w:r>
+        <w:t>Levels, awards and badges can be awarded, similar to Strut-like behaviors (partner-app idea?)</w:t>
+      </w:r>
+    </w:p>
+    <w:p>
+      <w:pPr>
+        <w:pStyle w:val="ListParagraph"/>
+        <w:numPr>
+          <w:ilvl w:val="1"/>
+          <w:numId w:val="4"/>
+        </w:numPr>
+        <w:spacing w:line="254" w:lineRule="auto"/>
+      </w:pPr>
+      <w:r>
+        <w:t>“Maybe I will go there someday?”. A means to track, remind, share and suggest on this content, a powerful element of this app’s form</w:t>
+      </w:r>
     </w:p>
     <w:p>
       <w:pPr>
@@ -17395,7 +17401,7 @@
       <w:rPr>
         <w:noProof/>
       </w:rPr>
-      <w:t>7/26/19</w:t>
+      <w:t>7/28/19</w:t>
     </w:r>
     <w:r>
       <w:fldChar w:fldCharType="end"/>
@@ -20153,7 +20159,7 @@
 </file>
 
 <file path=customXml/itemProps1.xml><?xml version="1.0" encoding="utf-8"?>
-<ds:datastoreItem xmlns:ds="http://schemas.openxmlformats.org/officeDocument/2006/customXml" ds:itemID="{1EE3496C-FA39-49C9-8E99-37308F2846B1}">
+<ds:datastoreItem xmlns:ds="http://schemas.openxmlformats.org/officeDocument/2006/customXml" ds:itemID="{01C0C470-7B8A-46A8-83D1-0099C74F2360}">
   <ds:schemaRefs>
     <ds:schemaRef ds:uri="http://schemas.openxmlformats.org/officeDocument/2006/bibliography"/>
   </ds:schemaRefs>

</xml_diff>

<commit_message>
(+)    add todoist idea
</commit_message>
<xml_diff>
--- a/Suppl/iPhone App Ideas.docx
+++ b/Suppl/iPhone App Ideas.docx
@@ -650,7 +650,7 @@
           <w:rPr>
             <w:noProof/>
           </w:rPr>
-          <w:t>25</w:t>
+          <w:t>26</w:t>
         </w:r>
         <w:r>
           <w:rPr>
@@ -713,7 +713,7 @@
           <w:rPr>
             <w:noProof/>
           </w:rPr>
-          <w:t>27</w:t>
+          <w:t>28</w:t>
         </w:r>
         <w:r>
           <w:rPr>
@@ -776,7 +776,7 @@
           <w:rPr>
             <w:noProof/>
           </w:rPr>
-          <w:t>30</w:t>
+          <w:t>31</w:t>
         </w:r>
         <w:r>
           <w:rPr>
@@ -839,7 +839,7 @@
           <w:rPr>
             <w:noProof/>
           </w:rPr>
-          <w:t>31</w:t>
+          <w:t>32</w:t>
         </w:r>
         <w:r>
           <w:rPr>
@@ -902,7 +902,7 @@
           <w:rPr>
             <w:noProof/>
           </w:rPr>
-          <w:t>32</w:t>
+          <w:t>33</w:t>
         </w:r>
         <w:r>
           <w:rPr>
@@ -965,7 +965,7 @@
           <w:rPr>
             <w:noProof/>
           </w:rPr>
-          <w:t>36</w:t>
+          <w:t>37</w:t>
         </w:r>
         <w:r>
           <w:rPr>
@@ -1028,7 +1028,7 @@
           <w:rPr>
             <w:noProof/>
           </w:rPr>
-          <w:t>36</w:t>
+          <w:t>37</w:t>
         </w:r>
         <w:r>
           <w:rPr>
@@ -1091,7 +1091,7 @@
           <w:rPr>
             <w:noProof/>
           </w:rPr>
-          <w:t>37</w:t>
+          <w:t>38</w:t>
         </w:r>
         <w:r>
           <w:rPr>
@@ -1154,7 +1154,7 @@
           <w:rPr>
             <w:noProof/>
           </w:rPr>
-          <w:t>38</w:t>
+          <w:t>39</w:t>
         </w:r>
         <w:r>
           <w:rPr>
@@ -1217,7 +1217,7 @@
           <w:rPr>
             <w:noProof/>
           </w:rPr>
-          <w:t>41</w:t>
+          <w:t>42</w:t>
         </w:r>
         <w:r>
           <w:rPr>
@@ -1280,7 +1280,7 @@
           <w:rPr>
             <w:noProof/>
           </w:rPr>
-          <w:t>42</w:t>
+          <w:t>43</w:t>
         </w:r>
         <w:r>
           <w:rPr>
@@ -7688,8 +7688,6 @@
       <w:r>
         <w:t>the Green River Road in Kent</w:t>
       </w:r>
-      <w:bookmarkStart w:id="12" w:name="_GoBack"/>
-      <w:bookmarkEnd w:id="12"/>
     </w:p>
     <w:p>
       <w:pPr>
@@ -8364,7 +8362,7 @@
           <w:szCs w:val="32"/>
         </w:rPr>
       </w:pPr>
-      <w:bookmarkStart w:id="13" w:name="_Toc499022727"/>
+      <w:bookmarkStart w:id="12" w:name="_Toc499022727"/>
       <w:r>
         <w:br w:type="page"/>
       </w:r>
@@ -8373,13 +8371,13 @@
       <w:pPr>
         <w:pStyle w:val="Heading1"/>
       </w:pPr>
-      <w:bookmarkStart w:id="14" w:name="_Toc526053704"/>
+      <w:bookmarkStart w:id="13" w:name="_Toc526053704"/>
       <w:r>
         <w:lastRenderedPageBreak/>
         <w:t>Tracking, General</w:t>
       </w:r>
+      <w:bookmarkEnd w:id="12"/>
       <w:bookmarkEnd w:id="13"/>
-      <w:bookmarkEnd w:id="14"/>
     </w:p>
     <w:p>
       <w:pPr>
@@ -9808,7 +9806,7 @@
           <w:szCs w:val="32"/>
         </w:rPr>
       </w:pPr>
-      <w:bookmarkStart w:id="15" w:name="_Toc499022728"/>
+      <w:bookmarkStart w:id="14" w:name="_Toc499022728"/>
       <w:r>
         <w:br w:type="page"/>
       </w:r>
@@ -9817,13 +9815,13 @@
       <w:pPr>
         <w:pStyle w:val="Heading1"/>
       </w:pPr>
-      <w:bookmarkStart w:id="16" w:name="_Toc526053705"/>
+      <w:bookmarkStart w:id="15" w:name="_Toc526053705"/>
       <w:r>
         <w:lastRenderedPageBreak/>
         <w:t>Group Activity</w:t>
       </w:r>
+      <w:bookmarkEnd w:id="14"/>
       <w:bookmarkEnd w:id="15"/>
-      <w:bookmarkEnd w:id="16"/>
     </w:p>
     <w:p>
       <w:pPr>
@@ -9903,6 +9901,62 @@
         <w:rPr>
           <w:b/>
         </w:rPr>
+        <w:t>Group Todoist</w:t>
+      </w:r>
+    </w:p>
+    <w:p>
+      <w:pPr>
+        <w:pStyle w:val="ListParagraph"/>
+        <w:numPr>
+          <w:ilvl w:val="1"/>
+          <w:numId w:val="21"/>
+        </w:numPr>
+        <w:rPr>
+          <w:b/>
+        </w:rPr>
+      </w:pPr>
+      <w:r>
+        <w:rPr>
+          <w:bCs/>
+        </w:rPr>
+        <w:t>Share news of relevance or interest per user or group</w:t>
+      </w:r>
+    </w:p>
+    <w:p>
+      <w:pPr>
+        <w:pStyle w:val="ListParagraph"/>
+        <w:numPr>
+          <w:ilvl w:val="1"/>
+          <w:numId w:val="21"/>
+        </w:numPr>
+        <w:rPr>
+          <w:b/>
+        </w:rPr>
+      </w:pPr>
+      <w:r>
+        <w:rPr>
+          <w:bCs/>
+        </w:rPr>
+        <w:t>Similar to existing Todoist and Digg services</w:t>
+      </w:r>
+      <w:bookmarkStart w:id="16" w:name="_GoBack"/>
+      <w:bookmarkEnd w:id="16"/>
+    </w:p>
+    <w:p>
+      <w:pPr>
+        <w:pStyle w:val="ListParagraph"/>
+        <w:numPr>
+          <w:ilvl w:val="0"/>
+          <w:numId w:val="21"/>
+        </w:numPr>
+        <w:rPr>
+          <w:b/>
+        </w:rPr>
+      </w:pPr>
+      <w:r>
+        <w:rPr>
+          <w:b/>
+        </w:rPr>
         <w:t>Reaction Tester</w:t>
       </w:r>
     </w:p>
@@ -10185,6 +10239,7 @@
         </w:numPr>
       </w:pPr>
       <w:r>
+        <w:lastRenderedPageBreak/>
         <w:t>Find the city, count, state &amp; country you are in, easily</w:t>
       </w:r>
     </w:p>
@@ -17401,7 +17456,7 @@
       <w:rPr>
         <w:noProof/>
       </w:rPr>
-      <w:t>7/28/19</w:t>
+      <w:t>8/2/19</w:t>
     </w:r>
     <w:r>
       <w:fldChar w:fldCharType="end"/>
@@ -20159,7 +20214,7 @@
 </file>
 
 <file path=customXml/itemProps1.xml><?xml version="1.0" encoding="utf-8"?>
-<ds:datastoreItem xmlns:ds="http://schemas.openxmlformats.org/officeDocument/2006/customXml" ds:itemID="{01C0C470-7B8A-46A8-83D1-0099C74F2360}">
+<ds:datastoreItem xmlns:ds="http://schemas.openxmlformats.org/officeDocument/2006/customXml" ds:itemID="{64B6A147-5047-44E5-87F2-CE8DAD3DBBD4}">
   <ds:schemaRefs>
     <ds:schemaRef ds:uri="http://schemas.openxmlformats.org/officeDocument/2006/bibliography"/>
   </ds:schemaRefs>

</xml_diff>

<commit_message>
(+)    wow places update
</commit_message>
<xml_diff>
--- a/Suppl/iPhone App Ideas.docx
+++ b/Suppl/iPhone App Ideas.docx
@@ -524,7 +524,7 @@
           <w:rPr>
             <w:noProof/>
           </w:rPr>
-          <w:t>19</w:t>
+          <w:t>20</w:t>
         </w:r>
         <w:r>
           <w:rPr>
@@ -587,7 +587,7 @@
           <w:rPr>
             <w:noProof/>
           </w:rPr>
-          <w:t>23</w:t>
+          <w:t>24</w:t>
         </w:r>
         <w:r>
           <w:rPr>
@@ -650,7 +650,7 @@
           <w:rPr>
             <w:noProof/>
           </w:rPr>
-          <w:t>26</w:t>
+          <w:t>27</w:t>
         </w:r>
         <w:r>
           <w:rPr>
@@ -713,7 +713,7 @@
           <w:rPr>
             <w:noProof/>
           </w:rPr>
-          <w:t>28</w:t>
+          <w:t>29</w:t>
         </w:r>
         <w:r>
           <w:rPr>
@@ -776,7 +776,7 @@
           <w:rPr>
             <w:noProof/>
           </w:rPr>
-          <w:t>31</w:t>
+          <w:t>32</w:t>
         </w:r>
         <w:r>
           <w:rPr>
@@ -839,7 +839,7 @@
           <w:rPr>
             <w:noProof/>
           </w:rPr>
-          <w:t>32</w:t>
+          <w:t>33</w:t>
         </w:r>
         <w:r>
           <w:rPr>
@@ -902,7 +902,7 @@
           <w:rPr>
             <w:noProof/>
           </w:rPr>
-          <w:t>33</w:t>
+          <w:t>34</w:t>
         </w:r>
         <w:r>
           <w:rPr>
@@ -965,7 +965,7 @@
           <w:rPr>
             <w:noProof/>
           </w:rPr>
-          <w:t>37</w:t>
+          <w:t>38</w:t>
         </w:r>
         <w:r>
           <w:rPr>
@@ -1028,7 +1028,7 @@
           <w:rPr>
             <w:noProof/>
           </w:rPr>
-          <w:t>37</w:t>
+          <w:t>38</w:t>
         </w:r>
         <w:r>
           <w:rPr>
@@ -1091,7 +1091,7 @@
           <w:rPr>
             <w:noProof/>
           </w:rPr>
-          <w:t>38</w:t>
+          <w:t>39</w:t>
         </w:r>
         <w:r>
           <w:rPr>
@@ -1154,7 +1154,7 @@
           <w:rPr>
             <w:noProof/>
           </w:rPr>
-          <w:t>39</w:t>
+          <w:t>40</w:t>
         </w:r>
         <w:r>
           <w:rPr>
@@ -1217,7 +1217,7 @@
           <w:rPr>
             <w:noProof/>
           </w:rPr>
-          <w:t>42</w:t>
+          <w:t>43</w:t>
         </w:r>
         <w:r>
           <w:rPr>
@@ -1280,7 +1280,7 @@
           <w:rPr>
             <w:noProof/>
           </w:rPr>
-          <w:t>43</w:t>
+          <w:t>44</w:t>
         </w:r>
         <w:r>
           <w:rPr>
@@ -1725,7 +1725,39 @@
           <w:sz w:val="20"/>
           <w:szCs w:val="20"/>
         </w:rPr>
-        <w:t>All have a User Event Log, using a common UserLog.swift and UserLog.print() and a primary view for reading</w:t>
+        <w:t xml:space="preserve">All have a User Event Log, using a common </w:t>
+      </w:r>
+      <w:proofErr w:type="spellStart"/>
+      <w:r>
+        <w:rPr>
+          <w:sz w:val="20"/>
+          <w:szCs w:val="20"/>
+        </w:rPr>
+        <w:t>UserLog.swift</w:t>
+      </w:r>
+      <w:proofErr w:type="spellEnd"/>
+      <w:r>
+        <w:rPr>
+          <w:sz w:val="20"/>
+          <w:szCs w:val="20"/>
+        </w:rPr>
+        <w:t xml:space="preserve"> and </w:t>
+      </w:r>
+      <w:proofErr w:type="spellStart"/>
+      <w:r>
+        <w:rPr>
+          <w:sz w:val="20"/>
+          <w:szCs w:val="20"/>
+        </w:rPr>
+        <w:t>UserLog.print</w:t>
+      </w:r>
+      <w:proofErr w:type="spellEnd"/>
+      <w:r>
+        <w:rPr>
+          <w:sz w:val="20"/>
+          <w:szCs w:val="20"/>
+        </w:rPr>
+        <w:t>() and a primary view for reading</w:t>
       </w:r>
     </w:p>
     <w:p>
@@ -1837,12 +1869,14 @@
           <w:b/>
         </w:rPr>
       </w:pPr>
+      <w:proofErr w:type="spellStart"/>
       <w:r>
         <w:rPr>
           <w:b/>
         </w:rPr>
         <w:t>NoteSpread</w:t>
       </w:r>
+      <w:proofErr w:type="spellEnd"/>
     </w:p>
     <w:p>
       <w:pPr>
@@ -2002,7 +2036,15 @@
         </w:numPr>
       </w:pPr>
       <w:r>
-        <w:t>Version of the timers app, but like how you want to use it – to make sure you spend weekly chunks of time on things (book, IOS, friends)</w:t>
+        <w:t xml:space="preserve">Version of the </w:t>
+      </w:r>
+      <w:proofErr w:type="gramStart"/>
+      <w:r>
+        <w:t>timers</w:t>
+      </w:r>
+      <w:proofErr w:type="gramEnd"/>
+      <w:r>
+        <w:t xml:space="preserve"> app, but like how you want to use it – to make sure you spend weekly chunks of time on things (book, IOS, friends)</w:t>
       </w:r>
     </w:p>
     <w:p>
@@ -2693,7 +2735,15 @@
         <w:spacing w:line="254" w:lineRule="auto"/>
       </w:pPr>
       <w:r>
-        <w:t>Tab or icon at upper-right, for ‘Topics’ screen which slides down, showing an icon for every list or organization structure you generate (e.g. foods, clothing, construction or computers). Also can add Topics for core, like ‘Home’, ‘Work’, ‘On the Table’, etc.</w:t>
+        <w:t xml:space="preserve">Tab or icon at upper-right, for ‘Topics’ screen which slides down, showing an icon for every list or organization structure you generate (e.g. foods, clothing, construction or computers). </w:t>
+      </w:r>
+      <w:proofErr w:type="gramStart"/>
+      <w:r>
+        <w:t>Also</w:t>
+      </w:r>
+      <w:proofErr w:type="gramEnd"/>
+      <w:r>
+        <w:t xml:space="preserve"> can add Topics for core, like ‘Home’, ‘Work’, ‘On the Table’, etc.</w:t>
       </w:r>
     </w:p>
     <w:p>
@@ -3771,7 +3821,15 @@
         <w:spacing w:line="254" w:lineRule="auto"/>
       </w:pPr>
       <w:r>
-        <w:t>Build in your weekly WoA plan</w:t>
+        <w:t xml:space="preserve">Build in your weekly </w:t>
+      </w:r>
+      <w:proofErr w:type="spellStart"/>
+      <w:r>
+        <w:t>WoA</w:t>
+      </w:r>
+      <w:proofErr w:type="spellEnd"/>
+      <w:r>
+        <w:t xml:space="preserve"> plan</w:t>
       </w:r>
     </w:p>
     <w:p>
@@ -4079,7 +4137,15 @@
         <w:spacing w:line="254" w:lineRule="auto"/>
       </w:pPr>
       <w:r>
-        <w:t>You can ‘Yuck’ it multiple times in a row, it is stackable</w:t>
+        <w:t xml:space="preserve">You can ‘Yuck’ </w:t>
+      </w:r>
+      <w:proofErr w:type="gramStart"/>
+      <w:r>
+        <w:t>it</w:t>
+      </w:r>
+      <w:proofErr w:type="gramEnd"/>
+      <w:r>
+        <w:t xml:space="preserve"> multiple times in a row, it is stackable</w:t>
       </w:r>
     </w:p>
     <w:p>
@@ -5198,7 +5264,23 @@
         <w:spacing w:line="254" w:lineRule="auto"/>
       </w:pPr>
       <w:r>
-        <w:t>Ex – Water plants W∙Su, Face Mask W∙Su, Swap Towels Su</w:t>
+        <w:t xml:space="preserve">Ex – Water plants </w:t>
+      </w:r>
+      <w:proofErr w:type="spellStart"/>
+      <w:r>
+        <w:t>W∙Su</w:t>
+      </w:r>
+      <w:proofErr w:type="spellEnd"/>
+      <w:r>
+        <w:t xml:space="preserve">, Face Mask </w:t>
+      </w:r>
+      <w:proofErr w:type="spellStart"/>
+      <w:r>
+        <w:t>W∙Su</w:t>
+      </w:r>
+      <w:proofErr w:type="spellEnd"/>
+      <w:r>
+        <w:t>, Swap Towels Su</w:t>
       </w:r>
     </w:p>
     <w:p>
@@ -6606,8 +6688,13 @@
         <w:spacing w:line="254" w:lineRule="auto"/>
       </w:pPr>
       <w:r>
-        <w:t>Has a primary view for tracking how long it’s been in touch with X, Y or Z</w:t>
-      </w:r>
+        <w:t xml:space="preserve">Has a primary view for tracking how long it’s been in touch with X, Y or </w:t>
+      </w:r>
+      <w:proofErr w:type="gramStart"/>
+      <w:r>
+        <w:t>Z</w:t>
+      </w:r>
+      <w:proofErr w:type="gramEnd"/>
     </w:p>
     <w:p>
       <w:pPr>
@@ -6907,8 +6994,13 @@
         <w:spacing w:line="254" w:lineRule="auto"/>
       </w:pPr>
       <w:r>
-        <w:t>Has a list of stores or topics that are not-listed on main screen unless non-zero in entries</w:t>
-      </w:r>
+        <w:t xml:space="preserve">Has a list of stores or topics that are not-listed on main screen unless non-zero in </w:t>
+      </w:r>
+      <w:proofErr w:type="gramStart"/>
+      <w:r>
+        <w:t>entries</w:t>
+      </w:r>
+      <w:proofErr w:type="gramEnd"/>
     </w:p>
     <w:p>
       <w:pPr>
@@ -7164,7 +7256,15 @@
         <w:spacing w:after="0" w:line="240" w:lineRule="auto"/>
       </w:pPr>
       <w:r>
-        <w:t>Primary Ideas – Gifts (action) and Thank You’s (spoken)</w:t>
+        <w:t xml:space="preserve">Primary Ideas – Gifts (action) and Thank </w:t>
+      </w:r>
+      <w:proofErr w:type="spellStart"/>
+      <w:r>
+        <w:t>You’s</w:t>
+      </w:r>
+      <w:proofErr w:type="spellEnd"/>
+      <w:r>
+        <w:t xml:space="preserve"> (spoken)</w:t>
       </w:r>
     </w:p>
     <w:p>
@@ -7190,7 +7290,15 @@
         <w:spacing w:after="0" w:line="240" w:lineRule="auto"/>
       </w:pPr>
       <w:r>
-        <w:t>Can remind you every N days “are you doing enough kind, random things? Review, decide!”</w:t>
+        <w:t xml:space="preserve">Can remind you every N </w:t>
+      </w:r>
+      <w:proofErr w:type="gramStart"/>
+      <w:r>
+        <w:t>days</w:t>
+      </w:r>
+      <w:proofErr w:type="gramEnd"/>
+      <w:r>
+        <w:t xml:space="preserve"> “are you doing enough kind, random things? Review, decide!”</w:t>
       </w:r>
     </w:p>
     <w:p>
@@ -7656,96 +7764,110 @@
         <w:t>Osoyoos!</w:t>
       </w:r>
       <w:r>
-        <w:t xml:space="preserve"> Chumstick Highway</w:t>
-      </w:r>
-      <w:r>
-        <w:t xml:space="preserve">, </w:t>
-      </w:r>
-      <w:r>
-        <w:t>Hwy 530 &amp; Hwy 20</w:t>
-      </w:r>
-      <w:r>
-        <w:t xml:space="preserve">, </w:t>
-      </w:r>
-      <w:r>
-        <w:t xml:space="preserve">Fir </w:t>
-      </w:r>
-      <w:r>
-        <w:t>rd.</w:t>
-      </w:r>
-      <w:r>
-        <w:t xml:space="preserve"> in Index, Reiter </w:t>
-      </w:r>
-      <w:r>
-        <w:t>rd.</w:t>
-      </w:r>
-      <w:r>
-        <w:t xml:space="preserve"> in Index</w:t>
-      </w:r>
-      <w:r>
-        <w:t xml:space="preserve">, </w:t>
-      </w:r>
-      <w:r>
-        <w:t>the Green River Road in Kent</w:t>
-      </w:r>
-      <w:r>
-        <w:t>, Green Mountain Rd. in Granite Falls</w:t>
-      </w:r>
-    </w:p>
-    <w:p>
-      <w:pPr>
-        <w:pStyle w:val="ListParagraph"/>
-        <w:numPr>
-          <w:ilvl w:val="2"/>
-          <w:numId w:val="4"/>
-        </w:numPr>
-        <w:spacing w:line="254" w:lineRule="auto"/>
-      </w:pPr>
-      <w:r>
-        <w:t>Easily searchable, stored with tags or collections (e.g. “date nights, nice beaches, good coffee, etc.)</w:t>
-      </w:r>
-    </w:p>
-    <w:p>
-      <w:pPr>
-        <w:pStyle w:val="ListParagraph"/>
-        <w:numPr>
-          <w:ilvl w:val="2"/>
-          <w:numId w:val="4"/>
-        </w:numPr>
-        <w:spacing w:line="254" w:lineRule="auto"/>
-      </w:pPr>
-      <w:r>
-        <w:t>Levels, awards and badges can be awarded, similar to Strut-like behaviors (partner-app idea?)</w:t>
-      </w:r>
-    </w:p>
-    <w:p>
-      <w:pPr>
-        <w:pStyle w:val="ListParagraph"/>
-        <w:numPr>
-          <w:ilvl w:val="1"/>
-          <w:numId w:val="4"/>
-        </w:numPr>
-        <w:spacing w:line="254" w:lineRule="auto"/>
-      </w:pPr>
-      <w:r>
-        <w:t>“Maybe I will go there someday?”. A means to track, remind, share and suggest on this content, a powerful element of this app’s form</w:t>
-      </w:r>
-    </w:p>
-    <w:p>
-      <w:pPr>
-        <w:pStyle w:val="ListParagraph"/>
-        <w:numPr>
-          <w:ilvl w:val="2"/>
-          <w:numId w:val="4"/>
-        </w:numPr>
-        <w:spacing w:line="254" w:lineRule="auto"/>
-      </w:pPr>
-      <w:r>
-        <w:lastRenderedPageBreak/>
-        <w:t>E.g. the Wind of Joy church in Granite Falls, the Mountain Loop General Store in Granite Falls</w:t>
+        <w:t xml:space="preserve"> Chumstick</w:t>
       </w:r>
       <w:bookmarkStart w:id="12" w:name="_GoBack"/>
       <w:bookmarkEnd w:id="12"/>
+      <w:r>
+        <w:t xml:space="preserve"> Highway</w:t>
+      </w:r>
+      <w:r>
+        <w:t xml:space="preserve">, </w:t>
+      </w:r>
+      <w:r>
+        <w:t>Hwy 530 &amp; Hwy 20</w:t>
+      </w:r>
+      <w:r>
+        <w:t xml:space="preserve">, </w:t>
+      </w:r>
+      <w:r>
+        <w:t xml:space="preserve">Fir </w:t>
+      </w:r>
+      <w:r>
+        <w:t>rd.</w:t>
+      </w:r>
+      <w:r>
+        <w:t xml:space="preserve"> in Index, Reiter </w:t>
+      </w:r>
+      <w:r>
+        <w:t>rd.</w:t>
+      </w:r>
+      <w:r>
+        <w:t xml:space="preserve"> in Index</w:t>
+      </w:r>
+      <w:r>
+        <w:t xml:space="preserve">, </w:t>
+      </w:r>
+      <w:r>
+        <w:t>the Green River Road in Kent</w:t>
+      </w:r>
+      <w:r>
+        <w:t>, Green Mountain Rd. in Granite Falls</w:t>
+      </w:r>
+      <w:r>
+        <w:t xml:space="preserve">, Robinson Rd. off </w:t>
+      </w:r>
+      <w:proofErr w:type="spellStart"/>
+      <w:r>
+        <w:t>Cathcart</w:t>
+      </w:r>
+      <w:proofErr w:type="spellEnd"/>
+      <w:r>
+        <w:t xml:space="preserve"> in Snohomish</w:t>
+      </w:r>
+    </w:p>
+    <w:p>
+      <w:pPr>
+        <w:pStyle w:val="ListParagraph"/>
+        <w:numPr>
+          <w:ilvl w:val="2"/>
+          <w:numId w:val="4"/>
+        </w:numPr>
+        <w:spacing w:line="254" w:lineRule="auto"/>
+      </w:pPr>
+      <w:r>
+        <w:t>Easily searchable, stored with tags or collections (e.g. “date nights, nice beaches, good coffee, etc.)</w:t>
+      </w:r>
+    </w:p>
+    <w:p>
+      <w:pPr>
+        <w:pStyle w:val="ListParagraph"/>
+        <w:numPr>
+          <w:ilvl w:val="2"/>
+          <w:numId w:val="4"/>
+        </w:numPr>
+        <w:spacing w:line="254" w:lineRule="auto"/>
+      </w:pPr>
+      <w:r>
+        <w:t>Levels, awards and badges can be awarded, similar to Strut-like behaviors (partner-app idea?)</w:t>
+      </w:r>
+    </w:p>
+    <w:p>
+      <w:pPr>
+        <w:pStyle w:val="ListParagraph"/>
+        <w:numPr>
+          <w:ilvl w:val="1"/>
+          <w:numId w:val="4"/>
+        </w:numPr>
+        <w:spacing w:line="254" w:lineRule="auto"/>
+      </w:pPr>
+      <w:r>
+        <w:lastRenderedPageBreak/>
+        <w:t>“Maybe I will go there someday?”. A means to track, remind, share and suggest on this content, a powerful element of this app’s form</w:t>
+      </w:r>
+    </w:p>
+    <w:p>
+      <w:pPr>
+        <w:pStyle w:val="ListParagraph"/>
+        <w:numPr>
+          <w:ilvl w:val="2"/>
+          <w:numId w:val="4"/>
+        </w:numPr>
+        <w:spacing w:line="254" w:lineRule="auto"/>
+      </w:pPr>
+      <w:r>
+        <w:t>E.g. the Wind of Joy church in Granite Falls, the Mountain Loop General Store in Granite Falls</w:t>
+      </w:r>
     </w:p>
     <w:p>
       <w:pPr>
@@ -8382,6 +8504,7 @@
       </w:pPr>
       <w:bookmarkStart w:id="13" w:name="_Toc499022727"/>
       <w:r>
+        <w:lastRenderedPageBreak/>
         <w:br w:type="page"/>
       </w:r>
     </w:p>
@@ -8858,7 +8981,15 @@
         <w:spacing w:line="254" w:lineRule="auto"/>
       </w:pPr>
       <w:r>
-        <w:t>Ex Usage – Track and plot out how many minutes you’ve been running each day (a use u want), how long it took you to clean the yard, etc.</w:t>
+        <w:t xml:space="preserve">Ex Usage – Track and plot out how many minutes you’ve been running each day (a use u </w:t>
+      </w:r>
+      <w:proofErr w:type="gramStart"/>
+      <w:r>
+        <w:t>want</w:t>
+      </w:r>
+      <w:proofErr w:type="gramEnd"/>
+      <w:r>
+        <w:t>), how long it took you to clean the yard, etc.</w:t>
       </w:r>
     </w:p>
     <w:p>
@@ -8980,7 +9111,15 @@
         <w:spacing w:line="254" w:lineRule="auto"/>
       </w:pPr>
       <w:r>
-        <w:t>Item and history is stored in online database and able for viewing online</w:t>
+        <w:t xml:space="preserve">Item and history </w:t>
+      </w:r>
+      <w:proofErr w:type="gramStart"/>
+      <w:r>
+        <w:t>is</w:t>
+      </w:r>
+      <w:proofErr w:type="gramEnd"/>
+      <w:r>
+        <w:t xml:space="preserve"> stored in online database and able for viewing online</w:t>
       </w:r>
     </w:p>
     <w:p>
@@ -9517,7 +9656,35 @@
         <w:rPr>
           <w:rFonts w:eastAsia="Times New Roman" w:cs="Calibri"/>
         </w:rPr>
-        <w:t>Ex - SuW water plants. Su swap/wash towels. SuWSa face scrub.</w:t>
+        <w:t xml:space="preserve">Ex - </w:t>
+      </w:r>
+      <w:proofErr w:type="spellStart"/>
+      <w:r>
+        <w:rPr>
+          <w:rFonts w:eastAsia="Times New Roman" w:cs="Calibri"/>
+        </w:rPr>
+        <w:t>SuW</w:t>
+      </w:r>
+      <w:proofErr w:type="spellEnd"/>
+      <w:r>
+        <w:rPr>
+          <w:rFonts w:eastAsia="Times New Roman" w:cs="Calibri"/>
+        </w:rPr>
+        <w:t xml:space="preserve"> water plants. Su swap/wash towels. </w:t>
+      </w:r>
+      <w:proofErr w:type="spellStart"/>
+      <w:r>
+        <w:rPr>
+          <w:rFonts w:eastAsia="Times New Roman" w:cs="Calibri"/>
+        </w:rPr>
+        <w:t>SuWSa</w:t>
+      </w:r>
+      <w:proofErr w:type="spellEnd"/>
+      <w:r>
+        <w:rPr>
+          <w:rFonts w:eastAsia="Times New Roman" w:cs="Calibri"/>
+        </w:rPr>
+        <w:t xml:space="preserve"> face scrub.</w:t>
       </w:r>
     </w:p>
     <w:p>
@@ -9919,8 +10086,16 @@
         <w:rPr>
           <w:b/>
         </w:rPr>
-        <w:t>Group Todoist</w:t>
-      </w:r>
+        <w:t xml:space="preserve">Group </w:t>
+      </w:r>
+      <w:proofErr w:type="spellStart"/>
+      <w:r>
+        <w:rPr>
+          <w:b/>
+        </w:rPr>
+        <w:t>Todoist</w:t>
+      </w:r>
+      <w:proofErr w:type="spellEnd"/>
     </w:p>
     <w:p>
       <w:pPr>
@@ -9955,7 +10130,21 @@
         <w:rPr>
           <w:bCs/>
         </w:rPr>
-        <w:t>Similar to existing Todoist and Digg services</w:t>
+        <w:t xml:space="preserve">Similar to existing </w:t>
+      </w:r>
+      <w:proofErr w:type="spellStart"/>
+      <w:r>
+        <w:rPr>
+          <w:bCs/>
+        </w:rPr>
+        <w:t>Todoist</w:t>
+      </w:r>
+      <w:proofErr w:type="spellEnd"/>
+      <w:r>
+        <w:rPr>
+          <w:bCs/>
+        </w:rPr>
+        <w:t xml:space="preserve"> and Digg services</w:t>
       </w:r>
     </w:p>
     <w:p>
@@ -10404,7 +10593,15 @@
         </w:numPr>
       </w:pPr>
       <w:r>
-        <w:t>Has a section just for Treats, like you do. It emphasizes &amp; suggests treat reminders, as opposed to specific treats. (generalizations reduce desire)</w:t>
+        <w:t xml:space="preserve">Has a section just for Treats, like you </w:t>
+      </w:r>
+      <w:proofErr w:type="gramStart"/>
+      <w:r>
+        <w:t>do.</w:t>
+      </w:r>
+      <w:proofErr w:type="gramEnd"/>
+      <w:r>
+        <w:t xml:space="preserve"> It emphasizes &amp; suggests treat reminders, as opposed to specific treats. (generalizations reduce desire)</w:t>
       </w:r>
     </w:p>
     <w:p>
@@ -10436,12 +10633,14 @@
       <w:r>
         <w:t xml:space="preserve"> </w:t>
       </w:r>
+      <w:proofErr w:type="spellStart"/>
       <w:r>
         <w:rPr>
           <w:i/>
         </w:rPr>
         <w:t>HabitMinder</w:t>
       </w:r>
+      <w:proofErr w:type="spellEnd"/>
       <w:r>
         <w:t xml:space="preserve"> but as separate app</w:t>
       </w:r>
@@ -10501,8 +10700,13 @@
         <w:spacing w:line="254" w:lineRule="auto"/>
       </w:pPr>
       <w:r>
-        <w:t>Has a list of ‘places I want to eat’</w:t>
-      </w:r>
+        <w:t xml:space="preserve">Has a list of ‘places I want to </w:t>
+      </w:r>
+      <w:proofErr w:type="gramStart"/>
+      <w:r>
+        <w:t>eat’</w:t>
+      </w:r>
+      <w:proofErr w:type="gramEnd"/>
     </w:p>
     <w:p>
       <w:pPr>
@@ -10719,7 +10923,15 @@
         </w:rPr>
       </w:pPr>
       <w:r>
-        <w:t>Allows users to place opens on bite it locations</w:t>
+        <w:t xml:space="preserve">Allows users to place opens on bite </w:t>
+      </w:r>
+      <w:proofErr w:type="gramStart"/>
+      <w:r>
+        <w:t>it</w:t>
+      </w:r>
+      <w:proofErr w:type="gramEnd"/>
+      <w:r>
+        <w:t xml:space="preserve"> locations</w:t>
       </w:r>
     </w:p>
     <w:p>
@@ -10938,8 +11150,13 @@
         </w:numPr>
       </w:pPr>
       <w:r>
-        <w:t>Has a thumbnails view, which shows each item as a thumbnail</w:t>
-      </w:r>
+        <w:t xml:space="preserve">Has a thumbnails view, which shows each item as a </w:t>
+      </w:r>
+      <w:proofErr w:type="gramStart"/>
+      <w:r>
+        <w:t>thumbnail</w:t>
+      </w:r>
+      <w:proofErr w:type="gramEnd"/>
     </w:p>
     <w:p>
       <w:pPr>
@@ -10950,7 +11167,15 @@
         </w:numPr>
       </w:pPr>
       <w:r>
-        <w:t>When you single tap the pic it shows thumbnail text – likely the key pieces</w:t>
+        <w:t xml:space="preserve">When </w:t>
+      </w:r>
+      <w:proofErr w:type="gramStart"/>
+      <w:r>
+        <w:t>you</w:t>
+      </w:r>
+      <w:proofErr w:type="gramEnd"/>
+      <w:r>
+        <w:t xml:space="preserve"> single tap the pic it shows thumbnail text – likely the key pieces</w:t>
       </w:r>
     </w:p>
     <w:p>
@@ -11501,8 +11726,16 @@
         <w:rPr>
           <w:rFonts w:eastAsia="Times New Roman" w:cs="Calibri"/>
         </w:rPr>
-        <w:t>Has a details page on each, describing why or giving context</w:t>
-      </w:r>
+        <w:t xml:space="preserve">Has a details page on each, describing why or giving </w:t>
+      </w:r>
+      <w:proofErr w:type="gramStart"/>
+      <w:r>
+        <w:rPr>
+          <w:rFonts w:eastAsia="Times New Roman" w:cs="Calibri"/>
+        </w:rPr>
+        <w:t>context</w:t>
+      </w:r>
+      <w:proofErr w:type="gramEnd"/>
     </w:p>
     <w:p>
       <w:pPr>
@@ -11692,7 +11925,23 @@
           <w:rFonts w:eastAsia="Times New Roman" w:cs="Calibri"/>
           <w:u w:val="single"/>
         </w:rPr>
-        <w:t>Examples (Sz)</w:t>
+        <w:t>Examples (</w:t>
+      </w:r>
+      <w:proofErr w:type="spellStart"/>
+      <w:r>
+        <w:rPr>
+          <w:rFonts w:eastAsia="Times New Roman" w:cs="Calibri"/>
+          <w:u w:val="single"/>
+        </w:rPr>
+        <w:t>Sz</w:t>
+      </w:r>
+      <w:proofErr w:type="spellEnd"/>
+      <w:r>
+        <w:rPr>
+          <w:rFonts w:eastAsia="Times New Roman" w:cs="Calibri"/>
+          <w:u w:val="single"/>
+        </w:rPr>
+        <w:t>)</w:t>
       </w:r>
       <w:r>
         <w:rPr>
@@ -11962,7 +12211,21 @@
         <w:rPr>
           <w:b/>
         </w:rPr>
-        <w:t>Keep In Touch</w:t>
+        <w:t xml:space="preserve">Keep </w:t>
+      </w:r>
+      <w:proofErr w:type="gramStart"/>
+      <w:r>
+        <w:rPr>
+          <w:b/>
+        </w:rPr>
+        <w:t>In</w:t>
+      </w:r>
+      <w:proofErr w:type="gramEnd"/>
+      <w:r>
+        <w:rPr>
+          <w:b/>
+        </w:rPr>
+        <w:t xml:space="preserve"> Touch</w:t>
       </w:r>
     </w:p>
     <w:p>
@@ -13274,7 +13537,15 @@
         <w:spacing w:line="254" w:lineRule="auto"/>
       </w:pPr>
       <w:r>
-        <w:t>Have the option to record multiple versions of the same concept which the app can select from. So it doesn’t ‘show the same dang thing’ every time. Ex: ‘You’re not #1, you’re #N” &amp; “You’re not first, you’re last”</w:t>
+        <w:t xml:space="preserve">Have the option to record multiple versions of the same concept which the app can select from. </w:t>
+      </w:r>
+      <w:proofErr w:type="gramStart"/>
+      <w:r>
+        <w:t>So</w:t>
+      </w:r>
+      <w:proofErr w:type="gramEnd"/>
+      <w:r>
+        <w:t xml:space="preserve"> it doesn’t ‘show the same dang thing’ every time. Ex: ‘You’re not #1, you’re #N” &amp; “You’re not first, you’re last”</w:t>
       </w:r>
     </w:p>
     <w:p>
@@ -16440,9 +16711,11 @@
       <w:r>
         <w:t xml:space="preserve">Has a unique photo roll display, organizing and grouping photos cleanly into </w:t>
       </w:r>
+      <w:proofErr w:type="gramStart"/>
       <w:r>
         <w:t>groupings</w:t>
       </w:r>
+      <w:proofErr w:type="gramEnd"/>
     </w:p>
     <w:p>
       <w:pPr>
@@ -16499,7 +16772,15 @@
         <w:spacing w:line="254" w:lineRule="auto"/>
       </w:pPr>
       <w:r>
-        <w:t>Trim and joining of photos is a key feature</w:t>
+        <w:t xml:space="preserve">Trim and joining of photos </w:t>
+      </w:r>
+      <w:proofErr w:type="gramStart"/>
+      <w:r>
+        <w:t>is</w:t>
+      </w:r>
+      <w:proofErr w:type="gramEnd"/>
+      <w:r>
+        <w:t xml:space="preserve"> a key feature</w:t>
       </w:r>
     </w:p>
     <w:p>
@@ -16995,8 +17276,13 @@
         </w:numPr>
         <w:spacing w:line="254" w:lineRule="auto"/>
       </w:pPr>
-      <w:r>
-        <w:t>So you can view or easily retrieve later by tag!</w:t>
+      <w:proofErr w:type="gramStart"/>
+      <w:r>
+        <w:t>So</w:t>
+      </w:r>
+      <w:proofErr w:type="gramEnd"/>
+      <w:r>
+        <w:t xml:space="preserve"> you can view or easily retrieve later by tag!</w:t>
       </w:r>
     </w:p>
     <w:p>
@@ -17106,8 +17392,13 @@
       </w:pPr>
       <w:r>
         <w:lastRenderedPageBreak/>
-        <w:t>Has a button in the Photo options menu like Twitter does to store one</w:t>
-      </w:r>
+        <w:t xml:space="preserve">Has a button in the Photo options menu like Twitter does to store </w:t>
+      </w:r>
+      <w:proofErr w:type="gramStart"/>
+      <w:r>
+        <w:t>one</w:t>
+      </w:r>
+      <w:proofErr w:type="gramEnd"/>
     </w:p>
     <w:p>
       <w:pPr>
@@ -17472,7 +17763,7 @@
       <w:rPr>
         <w:noProof/>
       </w:rPr>
-      <w:t>8/3/19</w:t>
+      <w:t>8/6/19</w:t>
     </w:r>
     <w:r>
       <w:fldChar w:fldCharType="end"/>
@@ -20230,7 +20521,7 @@
 </file>
 
 <file path=customXml/itemProps1.xml><?xml version="1.0" encoding="utf-8"?>
-<ds:datastoreItem xmlns:ds="http://schemas.openxmlformats.org/officeDocument/2006/customXml" ds:itemID="{A6232782-DF3A-4E8F-81C0-73B3441A2D81}">
+<ds:datastoreItem xmlns:ds="http://schemas.openxmlformats.org/officeDocument/2006/customXml" ds:itemID="{D46A0D17-9429-4544-9CE4-6456CDEA5C35}">
   <ds:schemaRefs>
     <ds:schemaRef ds:uri="http://schemas.openxmlformats.org/officeDocument/2006/bibliography"/>
   </ds:schemaRefs>

</xml_diff>

<commit_message>
(+)    dimensions to explore updates
</commit_message>
<xml_diff>
--- a/Suppl/iPhone App Ideas.docx
+++ b/Suppl/iPhone App Ideas.docx
@@ -1725,39 +1725,7 @@
           <w:sz w:val="20"/>
           <w:szCs w:val="20"/>
         </w:rPr>
-        <w:t xml:space="preserve">All have a User Event Log, using a common </w:t>
-      </w:r>
-      <w:proofErr w:type="spellStart"/>
-      <w:r>
-        <w:rPr>
-          <w:sz w:val="20"/>
-          <w:szCs w:val="20"/>
-        </w:rPr>
-        <w:t>UserLog.swift</w:t>
-      </w:r>
-      <w:proofErr w:type="spellEnd"/>
-      <w:r>
-        <w:rPr>
-          <w:sz w:val="20"/>
-          <w:szCs w:val="20"/>
-        </w:rPr>
-        <w:t xml:space="preserve"> and </w:t>
-      </w:r>
-      <w:proofErr w:type="spellStart"/>
-      <w:r>
-        <w:rPr>
-          <w:sz w:val="20"/>
-          <w:szCs w:val="20"/>
-        </w:rPr>
-        <w:t>UserLog.print</w:t>
-      </w:r>
-      <w:proofErr w:type="spellEnd"/>
-      <w:r>
-        <w:rPr>
-          <w:sz w:val="20"/>
-          <w:szCs w:val="20"/>
-        </w:rPr>
-        <w:t>() and a primary view for reading</w:t>
+        <w:t>All have a User Event Log, using a common UserLog.swift and UserLog.print() and a primary view for reading</w:t>
       </w:r>
     </w:p>
     <w:p>
@@ -1869,14 +1837,12 @@
           <w:b/>
         </w:rPr>
       </w:pPr>
-      <w:proofErr w:type="spellStart"/>
       <w:r>
         <w:rPr>
           <w:b/>
         </w:rPr>
         <w:t>NoteSpread</w:t>
       </w:r>
-      <w:proofErr w:type="spellEnd"/>
     </w:p>
     <w:p>
       <w:pPr>
@@ -2036,15 +2002,7 @@
         </w:numPr>
       </w:pPr>
       <w:r>
-        <w:t xml:space="preserve">Version of the </w:t>
-      </w:r>
-      <w:proofErr w:type="gramStart"/>
-      <w:r>
-        <w:t>timers</w:t>
-      </w:r>
-      <w:proofErr w:type="gramEnd"/>
-      <w:r>
-        <w:t xml:space="preserve"> app, but like how you want to use it – to make sure you spend weekly chunks of time on things (book, IOS, friends)</w:t>
+        <w:t>Version of the timers app, but like how you want to use it – to make sure you spend weekly chunks of time on things (book, IOS, friends)</w:t>
       </w:r>
     </w:p>
     <w:p>
@@ -2735,15 +2693,7 @@
         <w:spacing w:line="254" w:lineRule="auto"/>
       </w:pPr>
       <w:r>
-        <w:t xml:space="preserve">Tab or icon at upper-right, for ‘Topics’ screen which slides down, showing an icon for every list or organization structure you generate (e.g. foods, clothing, construction or computers). </w:t>
-      </w:r>
-      <w:proofErr w:type="gramStart"/>
-      <w:r>
-        <w:t>Also</w:t>
-      </w:r>
-      <w:proofErr w:type="gramEnd"/>
-      <w:r>
-        <w:t xml:space="preserve"> can add Topics for core, like ‘Home’, ‘Work’, ‘On the Table’, etc.</w:t>
+        <w:t>Tab or icon at upper-right, for ‘Topics’ screen which slides down, showing an icon for every list or organization structure you generate (e.g. foods, clothing, construction or computers). Also can add Topics for core, like ‘Home’, ‘Work’, ‘On the Table’, etc.</w:t>
       </w:r>
     </w:p>
     <w:p>
@@ -3821,15 +3771,7 @@
         <w:spacing w:line="254" w:lineRule="auto"/>
       </w:pPr>
       <w:r>
-        <w:t xml:space="preserve">Build in your weekly </w:t>
-      </w:r>
-      <w:proofErr w:type="spellStart"/>
-      <w:r>
-        <w:t>WoA</w:t>
-      </w:r>
-      <w:proofErr w:type="spellEnd"/>
-      <w:r>
-        <w:t xml:space="preserve"> plan</w:t>
+        <w:t>Build in your weekly WoA plan</w:t>
       </w:r>
     </w:p>
     <w:p>
@@ -4137,15 +4079,7 @@
         <w:spacing w:line="254" w:lineRule="auto"/>
       </w:pPr>
       <w:r>
-        <w:t xml:space="preserve">You can ‘Yuck’ </w:t>
-      </w:r>
-      <w:proofErr w:type="gramStart"/>
-      <w:r>
-        <w:t>it</w:t>
-      </w:r>
-      <w:proofErr w:type="gramEnd"/>
-      <w:r>
-        <w:t xml:space="preserve"> multiple times in a row, it is stackable</w:t>
+        <w:t>You can ‘Yuck’ it multiple times in a row, it is stackable</w:t>
       </w:r>
     </w:p>
     <w:p>
@@ -5264,23 +5198,7 @@
         <w:spacing w:line="254" w:lineRule="auto"/>
       </w:pPr>
       <w:r>
-        <w:t xml:space="preserve">Ex – Water plants </w:t>
-      </w:r>
-      <w:proofErr w:type="spellStart"/>
-      <w:r>
-        <w:t>W∙Su</w:t>
-      </w:r>
-      <w:proofErr w:type="spellEnd"/>
-      <w:r>
-        <w:t xml:space="preserve">, Face Mask </w:t>
-      </w:r>
-      <w:proofErr w:type="spellStart"/>
-      <w:r>
-        <w:t>W∙Su</w:t>
-      </w:r>
-      <w:proofErr w:type="spellEnd"/>
-      <w:r>
-        <w:t>, Swap Towels Su</w:t>
+        <w:t>Ex – Water plants W∙Su, Face Mask W∙Su, Swap Towels Su</w:t>
       </w:r>
     </w:p>
     <w:p>
@@ -6080,6 +5998,32 @@
       </w:pPr>
       <w:r>
         <w:t>A means to share needs for groceries with your neighbors. Then when they’re out they can grab it for you</w:t>
+      </w:r>
+    </w:p>
+    <w:p>
+      <w:pPr>
+        <w:pStyle w:val="ListParagraph"/>
+        <w:numPr>
+          <w:ilvl w:val="1"/>
+          <w:numId w:val="4"/>
+        </w:numPr>
+        <w:spacing w:line="254" w:lineRule="auto"/>
+      </w:pPr>
+      <w:r>
+        <w:t>“Wow, I did not expect I would need that” becomes quickly covered</w:t>
+      </w:r>
+    </w:p>
+    <w:p>
+      <w:pPr>
+        <w:pStyle w:val="ListParagraph"/>
+        <w:numPr>
+          <w:ilvl w:val="1"/>
+          <w:numId w:val="4"/>
+        </w:numPr>
+        <w:spacing w:line="254" w:lineRule="auto"/>
+      </w:pPr>
+      <w:r>
+        <w:t>Has a feature that when you drive by it, a notification arises</w:t>
       </w:r>
     </w:p>
     <w:p>
@@ -6688,13 +6632,8 @@
         <w:spacing w:line="254" w:lineRule="auto"/>
       </w:pPr>
       <w:r>
-        <w:t xml:space="preserve">Has a primary view for tracking how long it’s been in touch with X, Y or </w:t>
-      </w:r>
-      <w:proofErr w:type="gramStart"/>
-      <w:r>
-        <w:t>Z</w:t>
-      </w:r>
-      <w:proofErr w:type="gramEnd"/>
+        <w:t>Has a primary view for tracking how long it’s been in touch with X, Y or Z</w:t>
+      </w:r>
     </w:p>
     <w:p>
       <w:pPr>
@@ -6994,13 +6933,8 @@
         <w:spacing w:line="254" w:lineRule="auto"/>
       </w:pPr>
       <w:r>
-        <w:t xml:space="preserve">Has a list of stores or topics that are not-listed on main screen unless non-zero in </w:t>
-      </w:r>
-      <w:proofErr w:type="gramStart"/>
-      <w:r>
-        <w:t>entries</w:t>
-      </w:r>
-      <w:proofErr w:type="gramEnd"/>
+        <w:t>Has a list of stores or topics that are not-listed on main screen unless non-zero in entries</w:t>
+      </w:r>
     </w:p>
     <w:p>
       <w:pPr>
@@ -7256,15 +7190,7 @@
         <w:spacing w:after="0" w:line="240" w:lineRule="auto"/>
       </w:pPr>
       <w:r>
-        <w:t xml:space="preserve">Primary Ideas – Gifts (action) and Thank </w:t>
-      </w:r>
-      <w:proofErr w:type="spellStart"/>
-      <w:r>
-        <w:t>You’s</w:t>
-      </w:r>
-      <w:proofErr w:type="spellEnd"/>
-      <w:r>
-        <w:t xml:space="preserve"> (spoken)</w:t>
+        <w:t>Primary Ideas – Gifts (action) and Thank You’s (spoken)</w:t>
       </w:r>
     </w:p>
     <w:p>
@@ -7290,15 +7216,7 @@
         <w:spacing w:after="0" w:line="240" w:lineRule="auto"/>
       </w:pPr>
       <w:r>
-        <w:t xml:space="preserve">Can remind you every N </w:t>
-      </w:r>
-      <w:proofErr w:type="gramStart"/>
-      <w:r>
-        <w:t>days</w:t>
-      </w:r>
-      <w:proofErr w:type="gramEnd"/>
-      <w:r>
-        <w:t xml:space="preserve"> “are you doing enough kind, random things? Review, decide!”</w:t>
+        <w:t>Can remind you every N days “are you doing enough kind, random things? Review, decide!”</w:t>
       </w:r>
     </w:p>
     <w:p>
@@ -7764,57 +7682,70 @@
         <w:t>Osoyoos!</w:t>
       </w:r>
       <w:r>
-        <w:t xml:space="preserve"> Chumstick</w:t>
+        <w:t xml:space="preserve"> Chumstick Highway</w:t>
+      </w:r>
+      <w:r>
+        <w:t xml:space="preserve">, </w:t>
+      </w:r>
+      <w:r>
+        <w:t>Hwy 530 &amp; Hwy 20</w:t>
+      </w:r>
+      <w:r>
+        <w:t xml:space="preserve">, </w:t>
+      </w:r>
+      <w:r>
+        <w:t xml:space="preserve">Fir </w:t>
+      </w:r>
+      <w:r>
+        <w:t>rd.</w:t>
+      </w:r>
+      <w:r>
+        <w:t xml:space="preserve"> in Index, Reiter </w:t>
+      </w:r>
+      <w:r>
+        <w:t>rd.</w:t>
+      </w:r>
+      <w:r>
+        <w:t xml:space="preserve"> in Index</w:t>
+      </w:r>
+      <w:r>
+        <w:t xml:space="preserve">, </w:t>
+      </w:r>
+      <w:r>
+        <w:t>the Green River Road in Kent</w:t>
+      </w:r>
+      <w:r>
+        <w:t>, Green Mountain Rd. in Granite Falls</w:t>
+      </w:r>
+      <w:r>
+        <w:t>, Robinson Rd. off Cathcart in Snohomish</w:t>
+      </w:r>
+      <w:r>
+        <w:t>, 20 4</w:t>
+      </w:r>
+      <w:r>
+        <w:rPr>
+          <w:vertAlign w:val="superscript"/>
+        </w:rPr>
+        <w:t>th</w:t>
+      </w:r>
+      <w:r>
+        <w:t xml:space="preserve"> Ave NE by Paradise Lake</w:t>
+      </w:r>
+      <w:r>
+        <w:t>, North E. 8</w:t>
+      </w:r>
+      <w:r>
+        <w:rPr>
+          <w:vertAlign w:val="superscript"/>
+        </w:rPr>
+        <w:t>th</w:t>
+      </w:r>
+      <w:r>
+        <w:t xml:space="preserve"> St in Carnation</w:t>
       </w:r>
       <w:bookmarkStart w:id="12" w:name="_GoBack"/>
       <w:bookmarkEnd w:id="12"/>
-      <w:r>
-        <w:t xml:space="preserve"> Highway</w:t>
-      </w:r>
-      <w:r>
-        <w:t xml:space="preserve">, </w:t>
-      </w:r>
-      <w:r>
-        <w:t>Hwy 530 &amp; Hwy 20</w:t>
-      </w:r>
-      <w:r>
-        <w:t xml:space="preserve">, </w:t>
-      </w:r>
-      <w:r>
-        <w:t xml:space="preserve">Fir </w:t>
-      </w:r>
-      <w:r>
-        <w:t>rd.</w:t>
-      </w:r>
-      <w:r>
-        <w:t xml:space="preserve"> in Index, Reiter </w:t>
-      </w:r>
-      <w:r>
-        <w:t>rd.</w:t>
-      </w:r>
-      <w:r>
-        <w:t xml:space="preserve"> in Index</w:t>
-      </w:r>
-      <w:r>
-        <w:t xml:space="preserve">, </w:t>
-      </w:r>
-      <w:r>
-        <w:t>the Green River Road in Kent</w:t>
-      </w:r>
-      <w:r>
-        <w:t>, Green Mountain Rd. in Granite Falls</w:t>
-      </w:r>
-      <w:r>
-        <w:t xml:space="preserve">, Robinson Rd. off </w:t>
-      </w:r>
-      <w:proofErr w:type="spellStart"/>
-      <w:r>
-        <w:t>Cathcart</w:t>
-      </w:r>
-      <w:proofErr w:type="spellEnd"/>
-      <w:r>
-        <w:t xml:space="preserve"> in Snohomish</w:t>
-      </w:r>
     </w:p>
     <w:p>
       <w:pPr>
@@ -7845,6 +7776,13 @@
     <w:p>
       <w:pPr>
         <w:pStyle w:val="ListParagraph"/>
+        <w:spacing w:line="254" w:lineRule="auto"/>
+        <w:ind w:left="1080"/>
+      </w:pPr>
+    </w:p>
+    <w:p>
+      <w:pPr>
+        <w:pStyle w:val="ListParagraph"/>
         <w:numPr>
           <w:ilvl w:val="1"/>
           <w:numId w:val="4"/>
@@ -7853,6 +7791,41 @@
       </w:pPr>
       <w:r>
         <w:lastRenderedPageBreak/>
+        <w:t xml:space="preserve">Expanding your periphery, seeing </w:t>
+      </w:r>
+      <w:r>
+        <w:t>what’s</w:t>
+      </w:r>
+      <w:r>
+        <w:t xml:space="preserve"> around you with more depth</w:t>
+      </w:r>
+    </w:p>
+    <w:p>
+      <w:pPr>
+        <w:pStyle w:val="ListParagraph"/>
+        <w:numPr>
+          <w:ilvl w:val="2"/>
+          <w:numId w:val="4"/>
+        </w:numPr>
+        <w:spacing w:line="254" w:lineRule="auto"/>
+      </w:pPr>
+      <w:r>
+        <w:t>Share items of interest or value with others</w:t>
+      </w:r>
+      <w:r>
+        <w:t xml:space="preserve"> unique value with partner or friends)</w:t>
+      </w:r>
+    </w:p>
+    <w:p>
+      <w:pPr>
+        <w:pStyle w:val="ListParagraph"/>
+        <w:numPr>
+          <w:ilvl w:val="2"/>
+          <w:numId w:val="4"/>
+        </w:numPr>
+        <w:spacing w:line="254" w:lineRule="auto"/>
+      </w:pPr>
+      <w:r>
         <w:t>“Maybe I will go there someday?”. A means to track, remind, share and suggest on this content, a powerful element of this app’s form</w:t>
       </w:r>
     </w:p>
@@ -7860,7 +7833,7 @@
       <w:pPr>
         <w:pStyle w:val="ListParagraph"/>
         <w:numPr>
-          <w:ilvl w:val="2"/>
+          <w:ilvl w:val="3"/>
           <w:numId w:val="4"/>
         </w:numPr>
         <w:spacing w:line="254" w:lineRule="auto"/>
@@ -7931,6 +7904,90 @@
       </w:pPr>
       <w:r>
         <w:t>Can place a request to the users of recommendations to an area, for open areas or when looking for something new. Has a forum to support discussion of this, and note storage to each place listing</w:t>
+      </w:r>
+    </w:p>
+    <w:p>
+      <w:pPr>
+        <w:pStyle w:val="ListParagraph"/>
+        <w:numPr>
+          <w:ilvl w:val="0"/>
+          <w:numId w:val="4"/>
+        </w:numPr>
+        <w:spacing w:line="254" w:lineRule="auto"/>
+        <w:rPr>
+          <w:rFonts w:cs="Calibri"/>
+          <w:b/>
+        </w:rPr>
+      </w:pPr>
+      <w:r>
+        <w:rPr>
+          <w:rFonts w:cs="Calibri"/>
+          <w:b/>
+        </w:rPr>
+        <w:t>“But, Why?”</w:t>
+      </w:r>
+    </w:p>
+    <w:p>
+      <w:pPr>
+        <w:pStyle w:val="ListParagraph"/>
+        <w:numPr>
+          <w:ilvl w:val="1"/>
+          <w:numId w:val="4"/>
+        </w:numPr>
+        <w:spacing w:line="254" w:lineRule="auto"/>
+        <w:rPr>
+          <w:rFonts w:cs="Calibri"/>
+          <w:b/>
+        </w:rPr>
+      </w:pPr>
+      <w:r>
+        <w:rPr>
+          <w:rFonts w:cs="Calibri"/>
+          <w:bCs/>
+        </w:rPr>
+        <w:t>A place to record the strange or unexpected, things that really catch you up</w:t>
+      </w:r>
+    </w:p>
+    <w:p>
+      <w:pPr>
+        <w:pStyle w:val="ListParagraph"/>
+        <w:numPr>
+          <w:ilvl w:val="1"/>
+          <w:numId w:val="4"/>
+        </w:numPr>
+        <w:spacing w:line="254" w:lineRule="auto"/>
+        <w:rPr>
+          <w:rFonts w:cs="Calibri"/>
+          <w:b/>
+        </w:rPr>
+      </w:pPr>
+      <w:r>
+        <w:rPr>
+          <w:rFonts w:cs="Calibri"/>
+          <w:bCs/>
+        </w:rPr>
+        <w:t>Can share with others, organize by location or categories, have notifications on proximity or event</w:t>
+      </w:r>
+    </w:p>
+    <w:p>
+      <w:pPr>
+        <w:pStyle w:val="ListParagraph"/>
+        <w:numPr>
+          <w:ilvl w:val="1"/>
+          <w:numId w:val="4"/>
+        </w:numPr>
+        <w:spacing w:line="254" w:lineRule="auto"/>
+        <w:rPr>
+          <w:rFonts w:cs="Calibri"/>
+          <w:b/>
+        </w:rPr>
+      </w:pPr>
+      <w:r>
+        <w:rPr>
+          <w:rFonts w:cs="Calibri"/>
+          <w:bCs/>
+        </w:rPr>
+        <w:t>Gives appreciation to the extent and variety to the gi</w:t>
       </w:r>
     </w:p>
     <w:p>
@@ -8363,6 +8420,7 @@
         <w:rPr>
           <w:rFonts w:eastAsia="Times New Roman" w:cs="Calibri"/>
         </w:rPr>
+        <w:lastRenderedPageBreak/>
         <w:t>Primary emphasis of App is the review and habit establishment here</w:t>
       </w:r>
     </w:p>
@@ -8504,7 +8562,6 @@
       </w:pPr>
       <w:bookmarkStart w:id="13" w:name="_Toc499022727"/>
       <w:r>
-        <w:lastRenderedPageBreak/>
         <w:br w:type="page"/>
       </w:r>
     </w:p>
@@ -8981,15 +9038,7 @@
         <w:spacing w:line="254" w:lineRule="auto"/>
       </w:pPr>
       <w:r>
-        <w:t xml:space="preserve">Ex Usage – Track and plot out how many minutes you’ve been running each day (a use u </w:t>
-      </w:r>
-      <w:proofErr w:type="gramStart"/>
-      <w:r>
-        <w:t>want</w:t>
-      </w:r>
-      <w:proofErr w:type="gramEnd"/>
-      <w:r>
-        <w:t>), how long it took you to clean the yard, etc.</w:t>
+        <w:t>Ex Usage – Track and plot out how many minutes you’ve been running each day (a use u want), how long it took you to clean the yard, etc.</w:t>
       </w:r>
     </w:p>
     <w:p>
@@ -9111,15 +9160,7 @@
         <w:spacing w:line="254" w:lineRule="auto"/>
       </w:pPr>
       <w:r>
-        <w:t xml:space="preserve">Item and history </w:t>
-      </w:r>
-      <w:proofErr w:type="gramStart"/>
-      <w:r>
-        <w:t>is</w:t>
-      </w:r>
-      <w:proofErr w:type="gramEnd"/>
-      <w:r>
-        <w:t xml:space="preserve"> stored in online database and able for viewing online</w:t>
+        <w:t>Item and history is stored in online database and able for viewing online</w:t>
       </w:r>
     </w:p>
     <w:p>
@@ -9656,35 +9697,7 @@
         <w:rPr>
           <w:rFonts w:eastAsia="Times New Roman" w:cs="Calibri"/>
         </w:rPr>
-        <w:t xml:space="preserve">Ex - </w:t>
-      </w:r>
-      <w:proofErr w:type="spellStart"/>
-      <w:r>
-        <w:rPr>
-          <w:rFonts w:eastAsia="Times New Roman" w:cs="Calibri"/>
-        </w:rPr>
-        <w:t>SuW</w:t>
-      </w:r>
-      <w:proofErr w:type="spellEnd"/>
-      <w:r>
-        <w:rPr>
-          <w:rFonts w:eastAsia="Times New Roman" w:cs="Calibri"/>
-        </w:rPr>
-        <w:t xml:space="preserve"> water plants. Su swap/wash towels. </w:t>
-      </w:r>
-      <w:proofErr w:type="spellStart"/>
-      <w:r>
-        <w:rPr>
-          <w:rFonts w:eastAsia="Times New Roman" w:cs="Calibri"/>
-        </w:rPr>
-        <w:t>SuWSa</w:t>
-      </w:r>
-      <w:proofErr w:type="spellEnd"/>
-      <w:r>
-        <w:rPr>
-          <w:rFonts w:eastAsia="Times New Roman" w:cs="Calibri"/>
-        </w:rPr>
-        <w:t xml:space="preserve"> face scrub.</w:t>
+        <w:t>Ex - SuW water plants. Su swap/wash towels. SuWSa face scrub.</w:t>
       </w:r>
     </w:p>
     <w:p>
@@ -10086,16 +10099,8 @@
         <w:rPr>
           <w:b/>
         </w:rPr>
-        <w:t xml:space="preserve">Group </w:t>
-      </w:r>
-      <w:proofErr w:type="spellStart"/>
-      <w:r>
-        <w:rPr>
-          <w:b/>
-        </w:rPr>
-        <w:t>Todoist</w:t>
-      </w:r>
-      <w:proofErr w:type="spellEnd"/>
+        <w:t>Group Todoist</w:t>
+      </w:r>
     </w:p>
     <w:p>
       <w:pPr>
@@ -10130,21 +10135,7 @@
         <w:rPr>
           <w:bCs/>
         </w:rPr>
-        <w:t xml:space="preserve">Similar to existing </w:t>
-      </w:r>
-      <w:proofErr w:type="spellStart"/>
-      <w:r>
-        <w:rPr>
-          <w:bCs/>
-        </w:rPr>
-        <w:t>Todoist</w:t>
-      </w:r>
-      <w:proofErr w:type="spellEnd"/>
-      <w:r>
-        <w:rPr>
-          <w:bCs/>
-        </w:rPr>
-        <w:t xml:space="preserve"> and Digg services</w:t>
+        <w:t>Similar to existing Todoist and Digg services</w:t>
       </w:r>
     </w:p>
     <w:p>
@@ -10593,15 +10584,7 @@
         </w:numPr>
       </w:pPr>
       <w:r>
-        <w:t xml:space="preserve">Has a section just for Treats, like you </w:t>
-      </w:r>
-      <w:proofErr w:type="gramStart"/>
-      <w:r>
-        <w:t>do.</w:t>
-      </w:r>
-      <w:proofErr w:type="gramEnd"/>
-      <w:r>
-        <w:t xml:space="preserve"> It emphasizes &amp; suggests treat reminders, as opposed to specific treats. (generalizations reduce desire)</w:t>
+        <w:t>Has a section just for Treats, like you do. It emphasizes &amp; suggests treat reminders, as opposed to specific treats. (generalizations reduce desire)</w:t>
       </w:r>
     </w:p>
     <w:p>
@@ -10633,14 +10616,12 @@
       <w:r>
         <w:t xml:space="preserve"> </w:t>
       </w:r>
-      <w:proofErr w:type="spellStart"/>
       <w:r>
         <w:rPr>
           <w:i/>
         </w:rPr>
         <w:t>HabitMinder</w:t>
       </w:r>
-      <w:proofErr w:type="spellEnd"/>
       <w:r>
         <w:t xml:space="preserve"> but as separate app</w:t>
       </w:r>
@@ -10700,13 +10681,8 @@
         <w:spacing w:line="254" w:lineRule="auto"/>
       </w:pPr>
       <w:r>
-        <w:t xml:space="preserve">Has a list of ‘places I want to </w:t>
-      </w:r>
-      <w:proofErr w:type="gramStart"/>
-      <w:r>
-        <w:t>eat’</w:t>
-      </w:r>
-      <w:proofErr w:type="gramEnd"/>
+        <w:t>Has a list of ‘places I want to eat’</w:t>
+      </w:r>
     </w:p>
     <w:p>
       <w:pPr>
@@ -10923,15 +10899,7 @@
         </w:rPr>
       </w:pPr>
       <w:r>
-        <w:t xml:space="preserve">Allows users to place opens on bite </w:t>
-      </w:r>
-      <w:proofErr w:type="gramStart"/>
-      <w:r>
-        <w:t>it</w:t>
-      </w:r>
-      <w:proofErr w:type="gramEnd"/>
-      <w:r>
-        <w:t xml:space="preserve"> locations</w:t>
+        <w:t>Allows users to place opens on bite it locations</w:t>
       </w:r>
     </w:p>
     <w:p>
@@ -11150,13 +11118,8 @@
         </w:numPr>
       </w:pPr>
       <w:r>
-        <w:t xml:space="preserve">Has a thumbnails view, which shows each item as a </w:t>
-      </w:r>
-      <w:proofErr w:type="gramStart"/>
-      <w:r>
-        <w:t>thumbnail</w:t>
-      </w:r>
-      <w:proofErr w:type="gramEnd"/>
+        <w:t>Has a thumbnails view, which shows each item as a thumbnail</w:t>
+      </w:r>
     </w:p>
     <w:p>
       <w:pPr>
@@ -11167,15 +11130,7 @@
         </w:numPr>
       </w:pPr>
       <w:r>
-        <w:t xml:space="preserve">When </w:t>
-      </w:r>
-      <w:proofErr w:type="gramStart"/>
-      <w:r>
-        <w:t>you</w:t>
-      </w:r>
-      <w:proofErr w:type="gramEnd"/>
-      <w:r>
-        <w:t xml:space="preserve"> single tap the pic it shows thumbnail text – likely the key pieces</w:t>
+        <w:t>When you single tap the pic it shows thumbnail text – likely the key pieces</w:t>
       </w:r>
     </w:p>
     <w:p>
@@ -11726,16 +11681,8 @@
         <w:rPr>
           <w:rFonts w:eastAsia="Times New Roman" w:cs="Calibri"/>
         </w:rPr>
-        <w:t xml:space="preserve">Has a details page on each, describing why or giving </w:t>
-      </w:r>
-      <w:proofErr w:type="gramStart"/>
-      <w:r>
-        <w:rPr>
-          <w:rFonts w:eastAsia="Times New Roman" w:cs="Calibri"/>
-        </w:rPr>
-        <w:t>context</w:t>
-      </w:r>
-      <w:proofErr w:type="gramEnd"/>
+        <w:t>Has a details page on each, describing why or giving context</w:t>
+      </w:r>
     </w:p>
     <w:p>
       <w:pPr>
@@ -11925,23 +11872,7 @@
           <w:rFonts w:eastAsia="Times New Roman" w:cs="Calibri"/>
           <w:u w:val="single"/>
         </w:rPr>
-        <w:t>Examples (</w:t>
-      </w:r>
-      <w:proofErr w:type="spellStart"/>
-      <w:r>
-        <w:rPr>
-          <w:rFonts w:eastAsia="Times New Roman" w:cs="Calibri"/>
-          <w:u w:val="single"/>
-        </w:rPr>
-        <w:t>Sz</w:t>
-      </w:r>
-      <w:proofErr w:type="spellEnd"/>
-      <w:r>
-        <w:rPr>
-          <w:rFonts w:eastAsia="Times New Roman" w:cs="Calibri"/>
-          <w:u w:val="single"/>
-        </w:rPr>
-        <w:t>)</w:t>
+        <w:t>Examples (Sz)</w:t>
       </w:r>
       <w:r>
         <w:rPr>
@@ -12211,21 +12142,7 @@
         <w:rPr>
           <w:b/>
         </w:rPr>
-        <w:t xml:space="preserve">Keep </w:t>
-      </w:r>
-      <w:proofErr w:type="gramStart"/>
-      <w:r>
-        <w:rPr>
-          <w:b/>
-        </w:rPr>
-        <w:t>In</w:t>
-      </w:r>
-      <w:proofErr w:type="gramEnd"/>
-      <w:r>
-        <w:rPr>
-          <w:b/>
-        </w:rPr>
-        <w:t xml:space="preserve"> Touch</w:t>
+        <w:t>Keep In Touch</w:t>
       </w:r>
     </w:p>
     <w:p>
@@ -13537,15 +13454,7 @@
         <w:spacing w:line="254" w:lineRule="auto"/>
       </w:pPr>
       <w:r>
-        <w:t xml:space="preserve">Have the option to record multiple versions of the same concept which the app can select from. </w:t>
-      </w:r>
-      <w:proofErr w:type="gramStart"/>
-      <w:r>
-        <w:t>So</w:t>
-      </w:r>
-      <w:proofErr w:type="gramEnd"/>
-      <w:r>
-        <w:t xml:space="preserve"> it doesn’t ‘show the same dang thing’ every time. Ex: ‘You’re not #1, you’re #N” &amp; “You’re not first, you’re last”</w:t>
+        <w:t>Have the option to record multiple versions of the same concept which the app can select from. So it doesn’t ‘show the same dang thing’ every time. Ex: ‘You’re not #1, you’re #N” &amp; “You’re not first, you’re last”</w:t>
       </w:r>
     </w:p>
     <w:p>
@@ -16711,11 +16620,9 @@
       <w:r>
         <w:t xml:space="preserve">Has a unique photo roll display, organizing and grouping photos cleanly into </w:t>
       </w:r>
-      <w:proofErr w:type="gramStart"/>
       <w:r>
         <w:t>groupings</w:t>
       </w:r>
-      <w:proofErr w:type="gramEnd"/>
     </w:p>
     <w:p>
       <w:pPr>
@@ -16772,15 +16679,7 @@
         <w:spacing w:line="254" w:lineRule="auto"/>
       </w:pPr>
       <w:r>
-        <w:t xml:space="preserve">Trim and joining of photos </w:t>
-      </w:r>
-      <w:proofErr w:type="gramStart"/>
-      <w:r>
-        <w:t>is</w:t>
-      </w:r>
-      <w:proofErr w:type="gramEnd"/>
-      <w:r>
-        <w:t xml:space="preserve"> a key feature</w:t>
+        <w:t>Trim and joining of photos is a key feature</w:t>
       </w:r>
     </w:p>
     <w:p>
@@ -17276,13 +17175,8 @@
         </w:numPr>
         <w:spacing w:line="254" w:lineRule="auto"/>
       </w:pPr>
-      <w:proofErr w:type="gramStart"/>
-      <w:r>
-        <w:t>So</w:t>
-      </w:r>
-      <w:proofErr w:type="gramEnd"/>
-      <w:r>
-        <w:t xml:space="preserve"> you can view or easily retrieve later by tag!</w:t>
+      <w:r>
+        <w:t>So you can view or easily retrieve later by tag!</w:t>
       </w:r>
     </w:p>
     <w:p>
@@ -17392,13 +17286,8 @@
       </w:pPr>
       <w:r>
         <w:lastRenderedPageBreak/>
-        <w:t xml:space="preserve">Has a button in the Photo options menu like Twitter does to store </w:t>
-      </w:r>
-      <w:proofErr w:type="gramStart"/>
-      <w:r>
-        <w:t>one</w:t>
-      </w:r>
-      <w:proofErr w:type="gramEnd"/>
+        <w:t>Has a button in the Photo options menu like Twitter does to store one</w:t>
+      </w:r>
     </w:p>
     <w:p>
       <w:pPr>
@@ -17763,7 +17652,7 @@
       <w:rPr>
         <w:noProof/>
       </w:rPr>
-      <w:t>8/6/19</w:t>
+      <w:t>8/18/19</w:t>
     </w:r>
     <w:r>
       <w:fldChar w:fldCharType="end"/>
@@ -20521,7 +20410,7 @@
 </file>
 
 <file path=customXml/itemProps1.xml><?xml version="1.0" encoding="utf-8"?>
-<ds:datastoreItem xmlns:ds="http://schemas.openxmlformats.org/officeDocument/2006/customXml" ds:itemID="{D46A0D17-9429-4544-9CE4-6456CDEA5C35}">
+<ds:datastoreItem xmlns:ds="http://schemas.openxmlformats.org/officeDocument/2006/customXml" ds:itemID="{CCEB6028-6143-4578-AAB3-170C2887D1E8}">
   <ds:schemaRefs>
     <ds:schemaRef ds:uri="http://schemas.openxmlformats.org/officeDocument/2006/bibliography"/>
   </ds:schemaRefs>

</xml_diff>

<commit_message>
(+)    add ideas to explore
</commit_message>
<xml_diff>
--- a/Suppl/iPhone App Ideas.docx
+++ b/Suppl/iPhone App Ideas.docx
@@ -1725,39 +1725,7 @@
           <w:sz w:val="20"/>
           <w:szCs w:val="20"/>
         </w:rPr>
-        <w:t xml:space="preserve">All have a User Event Log, using a common </w:t>
-      </w:r>
-      <w:proofErr w:type="spellStart"/>
-      <w:r>
-        <w:rPr>
-          <w:sz w:val="20"/>
-          <w:szCs w:val="20"/>
-        </w:rPr>
-        <w:t>UserLog.swift</w:t>
-      </w:r>
-      <w:proofErr w:type="spellEnd"/>
-      <w:r>
-        <w:rPr>
-          <w:sz w:val="20"/>
-          <w:szCs w:val="20"/>
-        </w:rPr>
-        <w:t xml:space="preserve"> and </w:t>
-      </w:r>
-      <w:proofErr w:type="spellStart"/>
-      <w:r>
-        <w:rPr>
-          <w:sz w:val="20"/>
-          <w:szCs w:val="20"/>
-        </w:rPr>
-        <w:t>UserLog.print</w:t>
-      </w:r>
-      <w:proofErr w:type="spellEnd"/>
-      <w:r>
-        <w:rPr>
-          <w:sz w:val="20"/>
-          <w:szCs w:val="20"/>
-        </w:rPr>
-        <w:t>() and a primary view for reading</w:t>
+        <w:t>All have a User Event Log, using a common UserLog.swift and UserLog.print() and a primary view for reading</w:t>
       </w:r>
     </w:p>
     <w:p>
@@ -1869,14 +1837,12 @@
           <w:b/>
         </w:rPr>
       </w:pPr>
-      <w:proofErr w:type="spellStart"/>
       <w:r>
         <w:rPr>
           <w:b/>
         </w:rPr>
         <w:t>NoteSpread</w:t>
       </w:r>
-      <w:proofErr w:type="spellEnd"/>
     </w:p>
     <w:p>
       <w:pPr>
@@ -2036,15 +2002,7 @@
         </w:numPr>
       </w:pPr>
       <w:r>
-        <w:t xml:space="preserve">Version of the </w:t>
-      </w:r>
-      <w:proofErr w:type="gramStart"/>
-      <w:r>
-        <w:t>timers</w:t>
-      </w:r>
-      <w:proofErr w:type="gramEnd"/>
-      <w:r>
-        <w:t xml:space="preserve"> app, but like how you want to use it – to make sure you spend weekly chunks of time on things (book, IOS, friends)</w:t>
+        <w:t>Version of the timers app, but like how you want to use it – to make sure you spend weekly chunks of time on things (book, IOS, friends)</w:t>
       </w:r>
     </w:p>
     <w:p>
@@ -2735,15 +2693,7 @@
         <w:spacing w:line="254" w:lineRule="auto"/>
       </w:pPr>
       <w:r>
-        <w:t xml:space="preserve">Tab or icon at upper-right, for ‘Topics’ screen which slides down, showing an icon for every list or organization structure you generate (e.g. foods, clothing, construction or computers). </w:t>
-      </w:r>
-      <w:proofErr w:type="gramStart"/>
-      <w:r>
-        <w:t>Also</w:t>
-      </w:r>
-      <w:proofErr w:type="gramEnd"/>
-      <w:r>
-        <w:t xml:space="preserve"> can add Topics for core, like ‘Home’, ‘Work’, ‘On the Table’, etc.</w:t>
+        <w:t>Tab or icon at upper-right, for ‘Topics’ screen which slides down, showing an icon for every list or organization structure you generate (e.g. foods, clothing, construction or computers). Also can add Topics for core, like ‘Home’, ‘Work’, ‘On the Table’, etc.</w:t>
       </w:r>
     </w:p>
     <w:p>
@@ -3821,15 +3771,7 @@
         <w:spacing w:line="254" w:lineRule="auto"/>
       </w:pPr>
       <w:r>
-        <w:t xml:space="preserve">Build in your weekly </w:t>
-      </w:r>
-      <w:proofErr w:type="spellStart"/>
-      <w:r>
-        <w:t>WoA</w:t>
-      </w:r>
-      <w:proofErr w:type="spellEnd"/>
-      <w:r>
-        <w:t xml:space="preserve"> plan</w:t>
+        <w:t>Build in your weekly WoA plan</w:t>
       </w:r>
     </w:p>
     <w:p>
@@ -4137,15 +4079,7 @@
         <w:spacing w:line="254" w:lineRule="auto"/>
       </w:pPr>
       <w:r>
-        <w:t xml:space="preserve">You can ‘Yuck’ </w:t>
-      </w:r>
-      <w:proofErr w:type="gramStart"/>
-      <w:r>
-        <w:t>it</w:t>
-      </w:r>
-      <w:proofErr w:type="gramEnd"/>
-      <w:r>
-        <w:t xml:space="preserve"> multiple times in a row, it is stackable</w:t>
+        <w:t>You can ‘Yuck’ it multiple times in a row, it is stackable</w:t>
       </w:r>
     </w:p>
     <w:p>
@@ -5264,23 +5198,7 @@
         <w:spacing w:line="254" w:lineRule="auto"/>
       </w:pPr>
       <w:r>
-        <w:t xml:space="preserve">Ex – Water plants </w:t>
-      </w:r>
-      <w:proofErr w:type="spellStart"/>
-      <w:r>
-        <w:t>W∙Su</w:t>
-      </w:r>
-      <w:proofErr w:type="spellEnd"/>
-      <w:r>
-        <w:t xml:space="preserve">, Face Mask </w:t>
-      </w:r>
-      <w:proofErr w:type="spellStart"/>
-      <w:r>
-        <w:t>W∙Su</w:t>
-      </w:r>
-      <w:proofErr w:type="spellEnd"/>
-      <w:r>
-        <w:t>, Swap Towels Su</w:t>
+        <w:t>Ex – Water plants W∙Su, Face Mask W∙Su, Swap Towels Su</w:t>
       </w:r>
     </w:p>
     <w:p>
@@ -6714,13 +6632,8 @@
         <w:spacing w:line="254" w:lineRule="auto"/>
       </w:pPr>
       <w:r>
-        <w:t xml:space="preserve">Has a primary view for tracking how long it’s been in touch with X, Y or </w:t>
-      </w:r>
-      <w:proofErr w:type="gramStart"/>
-      <w:r>
-        <w:t>Z</w:t>
-      </w:r>
-      <w:proofErr w:type="gramEnd"/>
+        <w:t>Has a primary view for tracking how long it’s been in touch with X, Y or Z</w:t>
+      </w:r>
     </w:p>
     <w:p>
       <w:pPr>
@@ -7020,13 +6933,8 @@
         <w:spacing w:line="254" w:lineRule="auto"/>
       </w:pPr>
       <w:r>
-        <w:t xml:space="preserve">Has a list of stores or topics that are not-listed on main screen unless non-zero in </w:t>
-      </w:r>
-      <w:proofErr w:type="gramStart"/>
-      <w:r>
-        <w:t>entries</w:t>
-      </w:r>
-      <w:proofErr w:type="gramEnd"/>
+        <w:t>Has a list of stores or topics that are not-listed on main screen unless non-zero in entries</w:t>
+      </w:r>
     </w:p>
     <w:p>
       <w:pPr>
@@ -7282,15 +7190,7 @@
         <w:spacing w:after="0" w:line="240" w:lineRule="auto"/>
       </w:pPr>
       <w:r>
-        <w:t xml:space="preserve">Primary Ideas – Gifts (action) and Thank </w:t>
-      </w:r>
-      <w:proofErr w:type="spellStart"/>
-      <w:r>
-        <w:t>You’s</w:t>
-      </w:r>
-      <w:proofErr w:type="spellEnd"/>
-      <w:r>
-        <w:t xml:space="preserve"> (spoken)</w:t>
+        <w:t>Primary Ideas – Gifts (action) and Thank You’s (spoken)</w:t>
       </w:r>
     </w:p>
     <w:p>
@@ -7316,15 +7216,7 @@
         <w:spacing w:after="0" w:line="240" w:lineRule="auto"/>
       </w:pPr>
       <w:r>
-        <w:t xml:space="preserve">Can remind you every N </w:t>
-      </w:r>
-      <w:proofErr w:type="gramStart"/>
-      <w:r>
-        <w:t>days</w:t>
-      </w:r>
-      <w:proofErr w:type="gramEnd"/>
-      <w:r>
-        <w:t xml:space="preserve"> “are you doing enough kind, random things? Review, decide!”</w:t>
+        <w:t>Can remind you every N days “are you doing enough kind, random things? Review, decide!”</w:t>
       </w:r>
     </w:p>
     <w:p>
@@ -7790,327 +7682,406 @@
         <w:t>Osoyoos!</w:t>
       </w:r>
       <w:r>
-        <w:t xml:space="preserve"> Chumstick</w:t>
-      </w:r>
+        <w:t xml:space="preserve"> Chumstick Highway</w:t>
+      </w:r>
+      <w:r>
+        <w:t xml:space="preserve">, </w:t>
+      </w:r>
+      <w:r>
+        <w:t>Hwy 530 &amp; Hwy 20</w:t>
+      </w:r>
+      <w:r>
+        <w:t xml:space="preserve">, </w:t>
+      </w:r>
+      <w:r>
+        <w:t xml:space="preserve">Fir </w:t>
+      </w:r>
+      <w:r>
+        <w:t>rd.</w:t>
+      </w:r>
+      <w:r>
+        <w:t xml:space="preserve"> in Index, Reiter </w:t>
+      </w:r>
+      <w:r>
+        <w:t>rd.</w:t>
+      </w:r>
+      <w:r>
+        <w:t xml:space="preserve"> in Index</w:t>
+      </w:r>
+      <w:r>
+        <w:t xml:space="preserve">, </w:t>
+      </w:r>
+      <w:r>
+        <w:t>the Green River Road in Kent</w:t>
+      </w:r>
+      <w:r>
+        <w:t>, Green Mountain Rd. in Granite Falls</w:t>
+      </w:r>
+      <w:r>
+        <w:t>, Robinson Rd. off Cathcart in Snohomish</w:t>
+      </w:r>
+      <w:r>
+        <w:t>, 20 4</w:t>
+      </w:r>
+      <w:r>
+        <w:rPr>
+          <w:vertAlign w:val="superscript"/>
+        </w:rPr>
+        <w:t>th</w:t>
+      </w:r>
+      <w:r>
+        <w:t xml:space="preserve"> Ave NE by Paradise Lake</w:t>
+      </w:r>
+      <w:r>
+        <w:t>, North E. 8</w:t>
+      </w:r>
+      <w:r>
+        <w:rPr>
+          <w:vertAlign w:val="superscript"/>
+        </w:rPr>
+        <w:t>th</w:t>
+      </w:r>
+      <w:r>
+        <w:t xml:space="preserve"> St in Carnation</w:t>
+      </w:r>
+      <w:r>
+        <w:t>, American Legion Memorial Park in Everett on a sunny clear say</w:t>
+      </w:r>
+    </w:p>
+    <w:p>
+      <w:pPr>
+        <w:pStyle w:val="ListParagraph"/>
+        <w:numPr>
+          <w:ilvl w:val="2"/>
+          <w:numId w:val="4"/>
+        </w:numPr>
+        <w:spacing w:line="254" w:lineRule="auto"/>
+      </w:pPr>
+      <w:r>
+        <w:t>Easily searchable, stored with tags or collections (e.g. “date nights, nice beaches, good coffee, etc.)</w:t>
+      </w:r>
+    </w:p>
+    <w:p>
+      <w:pPr>
+        <w:pStyle w:val="ListParagraph"/>
+        <w:numPr>
+          <w:ilvl w:val="2"/>
+          <w:numId w:val="4"/>
+        </w:numPr>
+        <w:spacing w:line="254" w:lineRule="auto"/>
+      </w:pPr>
+      <w:r>
+        <w:t>Levels, awards and badges can be awarded, similar to Strut-like behaviors (partner-app idea?)</w:t>
+      </w:r>
+    </w:p>
+    <w:p>
+      <w:pPr>
+        <w:pStyle w:val="ListParagraph"/>
+        <w:spacing w:line="254" w:lineRule="auto"/>
+        <w:ind w:left="1080"/>
+      </w:pPr>
+    </w:p>
+    <w:p>
+      <w:pPr>
+        <w:pStyle w:val="ListParagraph"/>
+        <w:numPr>
+          <w:ilvl w:val="1"/>
+          <w:numId w:val="4"/>
+        </w:numPr>
+        <w:spacing w:line="254" w:lineRule="auto"/>
+      </w:pPr>
+      <w:r>
+        <w:t xml:space="preserve">Expanding your periphery, seeing </w:t>
+      </w:r>
+      <w:r>
+        <w:t>what’s</w:t>
+      </w:r>
+      <w:r>
+        <w:t xml:space="preserve"> around you with more depth</w:t>
+      </w:r>
+    </w:p>
+    <w:p>
+      <w:pPr>
+        <w:pStyle w:val="ListParagraph"/>
+        <w:numPr>
+          <w:ilvl w:val="2"/>
+          <w:numId w:val="4"/>
+        </w:numPr>
+        <w:spacing w:line="254" w:lineRule="auto"/>
+      </w:pPr>
+      <w:r>
+        <w:t>Share items of interest or value with others</w:t>
+      </w:r>
+      <w:r>
+        <w:t xml:space="preserve"> unique value with partner or friends)</w:t>
+      </w:r>
+    </w:p>
+    <w:p>
+      <w:pPr>
+        <w:pStyle w:val="ListParagraph"/>
+        <w:numPr>
+          <w:ilvl w:val="2"/>
+          <w:numId w:val="4"/>
+        </w:numPr>
+        <w:spacing w:line="254" w:lineRule="auto"/>
+      </w:pPr>
+      <w:r>
+        <w:t>“Maybe I will go there someday?”. A means to track, remind, share and suggest on this content, a powerful element of this app’s form</w:t>
+      </w:r>
+    </w:p>
+    <w:p>
+      <w:pPr>
+        <w:pStyle w:val="ListParagraph"/>
+        <w:numPr>
+          <w:ilvl w:val="3"/>
+          <w:numId w:val="4"/>
+        </w:numPr>
+        <w:spacing w:line="254" w:lineRule="auto"/>
+      </w:pPr>
+      <w:r>
+        <w:t>E.g. the Wind of Joy church in Granite Falls, the Mountain Loop General Store in Granite Falls</w:t>
+      </w:r>
+    </w:p>
+    <w:p>
+      <w:pPr>
+        <w:pStyle w:val="ListParagraph"/>
+        <w:numPr>
+          <w:ilvl w:val="1"/>
+          <w:numId w:val="4"/>
+        </w:numPr>
+        <w:spacing w:line="254" w:lineRule="auto"/>
+      </w:pPr>
+      <w:r>
+        <w:t>Beautiful places, things to go share on a date or new experience</w:t>
+      </w:r>
+    </w:p>
+    <w:p>
+      <w:pPr>
+        <w:pStyle w:val="ListParagraph"/>
+        <w:numPr>
+          <w:ilvl w:val="1"/>
+          <w:numId w:val="4"/>
+        </w:numPr>
+        <w:spacing w:line="254" w:lineRule="auto"/>
+      </w:pPr>
+      <w:r>
+        <w:t>E</w:t>
+      </w:r>
+      <w:r>
+        <w:t>asy way to enter, with pic, GPS or selected media</w:t>
+      </w:r>
+      <w:r>
+        <w:t>. Easily shared with others too</w:t>
+      </w:r>
+    </w:p>
+    <w:p>
+      <w:pPr>
+        <w:pStyle w:val="ListParagraph"/>
+        <w:numPr>
+          <w:ilvl w:val="1"/>
+          <w:numId w:val="4"/>
+        </w:numPr>
+        <w:spacing w:line="254" w:lineRule="auto"/>
+      </w:pPr>
+      <w:r>
+        <w:t>Can use tags</w:t>
+      </w:r>
+      <w:r>
+        <w:t>/topics</w:t>
+      </w:r>
+      <w:r>
+        <w:t xml:space="preserve"> for filtering and search, e.g. “Take girlfriend”, “Derek” &amp; “Dad”, “When tired”, etc.!</w:t>
+      </w:r>
+    </w:p>
+    <w:p>
+      <w:pPr>
+        <w:pStyle w:val="ListParagraph"/>
+        <w:numPr>
+          <w:ilvl w:val="1"/>
+          <w:numId w:val="4"/>
+        </w:numPr>
+        <w:spacing w:line="254" w:lineRule="auto"/>
+      </w:pPr>
+      <w:r>
+        <w:t>Can place a request to the users of recommendations to an area, for open areas or when looking for something new. Has a forum to support discussion of this, and note storage to each place listing</w:t>
+      </w:r>
+    </w:p>
+    <w:p>
+      <w:pPr>
+        <w:pStyle w:val="ListParagraph"/>
+        <w:numPr>
+          <w:ilvl w:val="0"/>
+          <w:numId w:val="4"/>
+        </w:numPr>
+        <w:spacing w:line="254" w:lineRule="auto"/>
+        <w:rPr>
+          <w:rFonts w:cs="Calibri"/>
+          <w:b/>
+        </w:rPr>
+      </w:pPr>
+      <w:r>
+        <w:rPr>
+          <w:rFonts w:cs="Calibri"/>
+          <w:b/>
+        </w:rPr>
+        <w:t>Ideas to Explore</w:t>
+      </w:r>
+    </w:p>
+    <w:p>
+      <w:pPr>
+        <w:pStyle w:val="ListParagraph"/>
+        <w:numPr>
+          <w:ilvl w:val="1"/>
+          <w:numId w:val="4"/>
+        </w:numPr>
+        <w:spacing w:line="254" w:lineRule="auto"/>
+        <w:rPr>
+          <w:rFonts w:cs="Calibri"/>
+          <w:bCs/>
+        </w:rPr>
+      </w:pPr>
+      <w:r>
+        <w:rPr>
+          <w:rFonts w:cs="Calibri"/>
+          <w:bCs/>
+        </w:rPr>
+        <w:t>Storage and retrieval of neat things you find, places you’d like to go or things you like to do</w:t>
+      </w:r>
+    </w:p>
+    <w:p>
+      <w:pPr>
+        <w:pStyle w:val="ListParagraph"/>
+        <w:numPr>
+          <w:ilvl w:val="1"/>
+          <w:numId w:val="4"/>
+        </w:numPr>
+        <w:spacing w:line="254" w:lineRule="auto"/>
+        <w:rPr>
+          <w:rFonts w:cs="Calibri"/>
+          <w:bCs/>
+        </w:rPr>
+      </w:pPr>
       <w:bookmarkStart w:id="12" w:name="_GoBack"/>
       <w:bookmarkEnd w:id="12"/>
       <w:r>
-        <w:t xml:space="preserve"> Highway</w:t>
-      </w:r>
-      <w:r>
-        <w:t xml:space="preserve">, </w:t>
-      </w:r>
-      <w:r>
-        <w:t>Hwy 530 &amp; Hwy 20</w:t>
-      </w:r>
-      <w:r>
-        <w:t xml:space="preserve">, </w:t>
-      </w:r>
-      <w:r>
-        <w:t xml:space="preserve">Fir </w:t>
-      </w:r>
-      <w:r>
-        <w:t>rd.</w:t>
-      </w:r>
-      <w:r>
-        <w:t xml:space="preserve"> in Index, Reiter </w:t>
-      </w:r>
-      <w:r>
-        <w:t>rd.</w:t>
-      </w:r>
-      <w:r>
-        <w:t xml:space="preserve"> in Index</w:t>
-      </w:r>
-      <w:r>
-        <w:t xml:space="preserve">, </w:t>
-      </w:r>
-      <w:r>
-        <w:t>the Green River Road in Kent</w:t>
-      </w:r>
-      <w:r>
-        <w:t>, Green Mountain Rd. in Granite Falls</w:t>
-      </w:r>
-      <w:r>
-        <w:t>, Robinson Rd. off Cathcart in Snohomish</w:t>
-      </w:r>
-      <w:r>
-        <w:t>, 20 4</w:t>
-      </w:r>
-      <w:r>
-        <w:rPr>
-          <w:vertAlign w:val="superscript"/>
-        </w:rPr>
-        <w:t>th</w:t>
-      </w:r>
-      <w:r>
-        <w:t xml:space="preserve"> Ave NE by Paradise Lake</w:t>
-      </w:r>
-      <w:r>
-        <w:t>, North E. 8</w:t>
-      </w:r>
-      <w:r>
-        <w:rPr>
-          <w:vertAlign w:val="superscript"/>
-        </w:rPr>
-        <w:t>th</w:t>
-      </w:r>
-      <w:r>
-        <w:t xml:space="preserve"> St in Carnation</w:t>
-      </w:r>
-      <w:r>
-        <w:t>, American Legion Memorial Park in Everett on a sunny clear say</w:t>
-      </w:r>
-    </w:p>
-    <w:p>
-      <w:pPr>
-        <w:pStyle w:val="ListParagraph"/>
-        <w:numPr>
-          <w:ilvl w:val="2"/>
-          <w:numId w:val="4"/>
-        </w:numPr>
-        <w:spacing w:line="254" w:lineRule="auto"/>
-      </w:pPr>
-      <w:r>
-        <w:t>Easily searchable, stored with tags or collections (e.g. “date nights, nice beaches, good coffee, etc.)</w:t>
-      </w:r>
-    </w:p>
-    <w:p>
-      <w:pPr>
-        <w:pStyle w:val="ListParagraph"/>
-        <w:numPr>
-          <w:ilvl w:val="2"/>
-          <w:numId w:val="4"/>
-        </w:numPr>
-        <w:spacing w:line="254" w:lineRule="auto"/>
-      </w:pPr>
-      <w:r>
-        <w:t>Levels, awards and badges can be awarded, similar to Strut-like behaviors (partner-app idea?)</w:t>
-      </w:r>
-    </w:p>
-    <w:p>
-      <w:pPr>
-        <w:pStyle w:val="ListParagraph"/>
-        <w:spacing w:line="254" w:lineRule="auto"/>
-        <w:ind w:left="1080"/>
-      </w:pPr>
-    </w:p>
-    <w:p>
-      <w:pPr>
-        <w:pStyle w:val="ListParagraph"/>
-        <w:numPr>
-          <w:ilvl w:val="1"/>
-          <w:numId w:val="4"/>
-        </w:numPr>
-        <w:spacing w:line="254" w:lineRule="auto"/>
-      </w:pPr>
-      <w:r>
-        <w:t xml:space="preserve">Expanding your periphery, seeing </w:t>
-      </w:r>
-      <w:r>
-        <w:t>what’s</w:t>
-      </w:r>
-      <w:r>
-        <w:t xml:space="preserve"> around you with more depth</w:t>
-      </w:r>
-    </w:p>
-    <w:p>
-      <w:pPr>
-        <w:pStyle w:val="ListParagraph"/>
-        <w:numPr>
-          <w:ilvl w:val="2"/>
-          <w:numId w:val="4"/>
-        </w:numPr>
-        <w:spacing w:line="254" w:lineRule="auto"/>
-      </w:pPr>
-      <w:r>
-        <w:t>Share items of interest or value with others</w:t>
-      </w:r>
-      <w:r>
-        <w:t xml:space="preserve"> unique value with partner or friends)</w:t>
-      </w:r>
-    </w:p>
-    <w:p>
-      <w:pPr>
-        <w:pStyle w:val="ListParagraph"/>
-        <w:numPr>
-          <w:ilvl w:val="2"/>
-          <w:numId w:val="4"/>
-        </w:numPr>
-        <w:spacing w:line="254" w:lineRule="auto"/>
-      </w:pPr>
-      <w:r>
-        <w:t>“Maybe I will go there someday?”. A means to track, remind, share and suggest on this content, a powerful element of this app’s form</w:t>
-      </w:r>
-    </w:p>
-    <w:p>
-      <w:pPr>
-        <w:pStyle w:val="ListParagraph"/>
-        <w:numPr>
-          <w:ilvl w:val="3"/>
-          <w:numId w:val="4"/>
-        </w:numPr>
-        <w:spacing w:line="254" w:lineRule="auto"/>
-      </w:pPr>
-      <w:r>
-        <w:t>E.g. the Wind of Joy church in Granite Falls, the Mountain Loop General Store in Granite Falls</w:t>
-      </w:r>
-    </w:p>
-    <w:p>
-      <w:pPr>
-        <w:pStyle w:val="ListParagraph"/>
-        <w:numPr>
-          <w:ilvl w:val="1"/>
-          <w:numId w:val="4"/>
-        </w:numPr>
-        <w:spacing w:line="254" w:lineRule="auto"/>
-      </w:pPr>
-      <w:r>
-        <w:t>Beautiful places, things to go share on a date or new experience</w:t>
-      </w:r>
-    </w:p>
-    <w:p>
-      <w:pPr>
-        <w:pStyle w:val="ListParagraph"/>
-        <w:numPr>
-          <w:ilvl w:val="1"/>
-          <w:numId w:val="4"/>
-        </w:numPr>
-        <w:spacing w:line="254" w:lineRule="auto"/>
-      </w:pPr>
-      <w:r>
-        <w:t>E</w:t>
-      </w:r>
-      <w:r>
-        <w:t>asy way to enter, with pic, GPS or selected media</w:t>
-      </w:r>
-      <w:r>
-        <w:t>. Easily shared with others too</w:t>
-      </w:r>
-    </w:p>
-    <w:p>
-      <w:pPr>
-        <w:pStyle w:val="ListParagraph"/>
-        <w:numPr>
-          <w:ilvl w:val="1"/>
-          <w:numId w:val="4"/>
-        </w:numPr>
-        <w:spacing w:line="254" w:lineRule="auto"/>
-      </w:pPr>
-      <w:r>
-        <w:t>Can use tags</w:t>
-      </w:r>
-      <w:r>
-        <w:t>/topics</w:t>
-      </w:r>
-      <w:r>
-        <w:t xml:space="preserve"> for filtering and search, e.g. “Take girlfriend”, “Derek” &amp; “Dad”, “When tired”, etc.!</w:t>
-      </w:r>
-    </w:p>
-    <w:p>
-      <w:pPr>
-        <w:pStyle w:val="ListParagraph"/>
-        <w:numPr>
-          <w:ilvl w:val="1"/>
-          <w:numId w:val="4"/>
-        </w:numPr>
-        <w:spacing w:line="254" w:lineRule="auto"/>
-      </w:pPr>
-      <w:r>
-        <w:t>Can place a request to the users of recommendations to an area, for open areas or when looking for something new. Has a forum to support discussion of this, and note storage to each place listing</w:t>
-      </w:r>
-    </w:p>
-    <w:p>
-      <w:pPr>
-        <w:pStyle w:val="ListParagraph"/>
-        <w:numPr>
-          <w:ilvl w:val="0"/>
-          <w:numId w:val="4"/>
-        </w:numPr>
-        <w:spacing w:line="254" w:lineRule="auto"/>
-        <w:rPr>
-          <w:rFonts w:cs="Calibri"/>
-          <w:b/>
-        </w:rPr>
-      </w:pPr>
-      <w:r>
-        <w:rPr>
-          <w:rFonts w:cs="Calibri"/>
-          <w:b/>
-        </w:rPr>
-        <w:t>“But, Why?”</w:t>
-      </w:r>
-    </w:p>
-    <w:p>
-      <w:pPr>
-        <w:pStyle w:val="ListParagraph"/>
-        <w:numPr>
-          <w:ilvl w:val="1"/>
-          <w:numId w:val="4"/>
-        </w:numPr>
-        <w:spacing w:line="254" w:lineRule="auto"/>
-        <w:rPr>
-          <w:rFonts w:cs="Calibri"/>
-          <w:b/>
-        </w:rPr>
-      </w:pPr>
-      <w:r>
         <w:rPr>
           <w:rFonts w:cs="Calibri"/>
           <w:bCs/>
         </w:rPr>
-        <w:t>A place to record the strange or unexpected, things that really catch you up</w:t>
-      </w:r>
-    </w:p>
-    <w:p>
-      <w:pPr>
-        <w:pStyle w:val="ListParagraph"/>
-        <w:numPr>
-          <w:ilvl w:val="1"/>
-          <w:numId w:val="4"/>
-        </w:numPr>
-        <w:spacing w:line="254" w:lineRule="auto"/>
-        <w:rPr>
-          <w:rFonts w:cs="Calibri"/>
-          <w:b/>
-        </w:rPr>
-      </w:pPr>
+        <w:t xml:space="preserve">“Fun spots I’d like to go” </w:t>
+      </w:r>
       <w:r>
         <w:rPr>
           <w:rFonts w:cs="Calibri"/>
           <w:bCs/>
         </w:rPr>
-        <w:t>Can share with others, organize by location or categories, have notifications on proximity or event</w:t>
-      </w:r>
-    </w:p>
-    <w:p>
-      <w:pPr>
-        <w:pStyle w:val="ListParagraph"/>
-        <w:numPr>
-          <w:ilvl w:val="1"/>
-          <w:numId w:val="4"/>
-        </w:numPr>
-        <w:spacing w:line="254" w:lineRule="auto"/>
-        <w:rPr>
-          <w:rFonts w:cs="Calibri"/>
-          <w:b/>
-        </w:rPr>
-      </w:pPr>
-      <w:r>
+        <w:t>as option</w:t>
+      </w:r>
+    </w:p>
+    <w:p>
+      <w:pPr>
+        <w:pStyle w:val="ListParagraph"/>
+        <w:numPr>
+          <w:ilvl w:val="1"/>
+          <w:numId w:val="4"/>
+        </w:numPr>
+        <w:spacing w:line="254" w:lineRule="auto"/>
         <w:rPr>
           <w:rFonts w:cs="Calibri"/>
           <w:bCs/>
         </w:rPr>
-        <w:t xml:space="preserve">Gives appreciation to the extent and variety to the </w:t>
-      </w:r>
-      <w:proofErr w:type="spellStart"/>
+      </w:pPr>
       <w:r>
         <w:rPr>
           <w:rFonts w:cs="Calibri"/>
           <w:bCs/>
         </w:rPr>
-        <w:t>gi</w:t>
-      </w:r>
-      <w:proofErr w:type="spellEnd"/>
+        <w:t>Share this with your friends and peers, it makes the Road Runner very exciting!</w:t>
+      </w:r>
+    </w:p>
+    <w:p>
+      <w:pPr>
+        <w:pStyle w:val="ListParagraph"/>
+        <w:numPr>
+          <w:ilvl w:val="0"/>
+          <w:numId w:val="4"/>
+        </w:numPr>
+        <w:spacing w:line="254" w:lineRule="auto"/>
+        <w:rPr>
+          <w:rFonts w:cs="Calibri"/>
+          <w:b/>
+        </w:rPr>
+      </w:pPr>
+      <w:r>
+        <w:rPr>
+          <w:rFonts w:cs="Calibri"/>
+          <w:b/>
+        </w:rPr>
+        <w:t>“But, Why?”</w:t>
+      </w:r>
+    </w:p>
+    <w:p>
+      <w:pPr>
+        <w:pStyle w:val="ListParagraph"/>
+        <w:numPr>
+          <w:ilvl w:val="1"/>
+          <w:numId w:val="4"/>
+        </w:numPr>
+        <w:spacing w:line="254" w:lineRule="auto"/>
+        <w:rPr>
+          <w:rFonts w:cs="Calibri"/>
+          <w:b/>
+        </w:rPr>
+      </w:pPr>
+      <w:r>
+        <w:rPr>
+          <w:rFonts w:cs="Calibri"/>
+          <w:bCs/>
+        </w:rPr>
+        <w:t>A place to record the strange or unexpected, things that really catch you up</w:t>
+      </w:r>
+    </w:p>
+    <w:p>
+      <w:pPr>
+        <w:pStyle w:val="ListParagraph"/>
+        <w:numPr>
+          <w:ilvl w:val="1"/>
+          <w:numId w:val="4"/>
+        </w:numPr>
+        <w:spacing w:line="254" w:lineRule="auto"/>
+        <w:rPr>
+          <w:rFonts w:cs="Calibri"/>
+          <w:b/>
+        </w:rPr>
+      </w:pPr>
+      <w:r>
+        <w:rPr>
+          <w:rFonts w:cs="Calibri"/>
+          <w:bCs/>
+        </w:rPr>
+        <w:t>Can share with others, organize by location or categories, have notifications on proximity or event</w:t>
+      </w:r>
+    </w:p>
+    <w:p>
+      <w:pPr>
+        <w:pStyle w:val="ListParagraph"/>
+        <w:numPr>
+          <w:ilvl w:val="1"/>
+          <w:numId w:val="4"/>
+        </w:numPr>
+        <w:spacing w:line="254" w:lineRule="auto"/>
+        <w:rPr>
+          <w:rFonts w:cs="Calibri"/>
+          <w:b/>
+        </w:rPr>
+      </w:pPr>
+      <w:r>
+        <w:rPr>
+          <w:rFonts w:cs="Calibri"/>
+          <w:bCs/>
+        </w:rPr>
+        <w:t>Gives appreciation to the extent and variety to the gi</w:t>
+      </w:r>
     </w:p>
     <w:p>
       <w:pPr>
@@ -8422,6 +8393,7 @@
         <w:rPr>
           <w:rFonts w:cs="Calibri"/>
         </w:rPr>
+        <w:lastRenderedPageBreak/>
         <w:t>E.G. ‘That McDonald’s across the street’, ‘that dance hall in NW PDX’, ‘the park in Goose Hollow’, ‘The Home Depot in Beaverton’, etc.</w:t>
       </w:r>
     </w:p>
@@ -8498,7 +8470,6 @@
         <w:rPr>
           <w:rFonts w:eastAsia="Times New Roman" w:cs="Calibri"/>
         </w:rPr>
-        <w:lastRenderedPageBreak/>
         <w:t>Geographically reminds you to visit targeted locations if nearby</w:t>
       </w:r>
     </w:p>
@@ -9160,15 +9131,7 @@
         <w:spacing w:line="254" w:lineRule="auto"/>
       </w:pPr>
       <w:r>
-        <w:t xml:space="preserve">Ex Usage – Track and plot out how many minutes you’ve been running each day (a use u </w:t>
-      </w:r>
-      <w:proofErr w:type="gramStart"/>
-      <w:r>
-        <w:t>want</w:t>
-      </w:r>
-      <w:proofErr w:type="gramEnd"/>
-      <w:r>
-        <w:t>), how long it took you to clean the yard, etc.</w:t>
+        <w:t>Ex Usage – Track and plot out how many minutes you’ve been running each day (a use u want), how long it took you to clean the yard, etc.</w:t>
       </w:r>
     </w:p>
     <w:p>
@@ -9290,15 +9253,7 @@
         <w:spacing w:line="254" w:lineRule="auto"/>
       </w:pPr>
       <w:r>
-        <w:t xml:space="preserve">Item and history </w:t>
-      </w:r>
-      <w:proofErr w:type="gramStart"/>
-      <w:r>
-        <w:t>is</w:t>
-      </w:r>
-      <w:proofErr w:type="gramEnd"/>
-      <w:r>
-        <w:t xml:space="preserve"> stored in online database and able for viewing online</w:t>
+        <w:t>Item and history is stored in online database and able for viewing online</w:t>
       </w:r>
     </w:p>
     <w:p>
@@ -9835,35 +9790,7 @@
         <w:rPr>
           <w:rFonts w:eastAsia="Times New Roman" w:cs="Calibri"/>
         </w:rPr>
-        <w:t xml:space="preserve">Ex - </w:t>
-      </w:r>
-      <w:proofErr w:type="spellStart"/>
-      <w:r>
-        <w:rPr>
-          <w:rFonts w:eastAsia="Times New Roman" w:cs="Calibri"/>
-        </w:rPr>
-        <w:t>SuW</w:t>
-      </w:r>
-      <w:proofErr w:type="spellEnd"/>
-      <w:r>
-        <w:rPr>
-          <w:rFonts w:eastAsia="Times New Roman" w:cs="Calibri"/>
-        </w:rPr>
-        <w:t xml:space="preserve"> water plants. Su swap/wash towels. </w:t>
-      </w:r>
-      <w:proofErr w:type="spellStart"/>
-      <w:r>
-        <w:rPr>
-          <w:rFonts w:eastAsia="Times New Roman" w:cs="Calibri"/>
-        </w:rPr>
-        <w:t>SuWSa</w:t>
-      </w:r>
-      <w:proofErr w:type="spellEnd"/>
-      <w:r>
-        <w:rPr>
-          <w:rFonts w:eastAsia="Times New Roman" w:cs="Calibri"/>
-        </w:rPr>
-        <w:t xml:space="preserve"> face scrub.</w:t>
+        <w:t>Ex - SuW water plants. Su swap/wash towels. SuWSa face scrub.</w:t>
       </w:r>
     </w:p>
     <w:p>
@@ -10265,16 +10192,8 @@
         <w:rPr>
           <w:b/>
         </w:rPr>
-        <w:t xml:space="preserve">Group </w:t>
-      </w:r>
-      <w:proofErr w:type="spellStart"/>
-      <w:r>
-        <w:rPr>
-          <w:b/>
-        </w:rPr>
-        <w:t>Todoist</w:t>
-      </w:r>
-      <w:proofErr w:type="spellEnd"/>
+        <w:t>Group Todoist</w:t>
+      </w:r>
     </w:p>
     <w:p>
       <w:pPr>
@@ -10309,21 +10228,7 @@
         <w:rPr>
           <w:bCs/>
         </w:rPr>
-        <w:t xml:space="preserve">Similar to existing </w:t>
-      </w:r>
-      <w:proofErr w:type="spellStart"/>
-      <w:r>
-        <w:rPr>
-          <w:bCs/>
-        </w:rPr>
-        <w:t>Todoist</w:t>
-      </w:r>
-      <w:proofErr w:type="spellEnd"/>
-      <w:r>
-        <w:rPr>
-          <w:bCs/>
-        </w:rPr>
-        <w:t xml:space="preserve"> and Digg services</w:t>
+        <w:t>Similar to existing Todoist and Digg services</w:t>
       </w:r>
     </w:p>
     <w:p>
@@ -10772,15 +10677,7 @@
         </w:numPr>
       </w:pPr>
       <w:r>
-        <w:t xml:space="preserve">Has a section just for Treats, like you </w:t>
-      </w:r>
-      <w:proofErr w:type="gramStart"/>
-      <w:r>
-        <w:t>do.</w:t>
-      </w:r>
-      <w:proofErr w:type="gramEnd"/>
-      <w:r>
-        <w:t xml:space="preserve"> It emphasizes &amp; suggests treat reminders, as opposed to specific treats. (generalizations reduce desire)</w:t>
+        <w:t>Has a section just for Treats, like you do. It emphasizes &amp; suggests treat reminders, as opposed to specific treats. (generalizations reduce desire)</w:t>
       </w:r>
     </w:p>
     <w:p>
@@ -10812,14 +10709,12 @@
       <w:r>
         <w:t xml:space="preserve"> </w:t>
       </w:r>
-      <w:proofErr w:type="spellStart"/>
       <w:r>
         <w:rPr>
           <w:i/>
         </w:rPr>
         <w:t>HabitMinder</w:t>
       </w:r>
-      <w:proofErr w:type="spellEnd"/>
       <w:r>
         <w:t xml:space="preserve"> but as separate app</w:t>
       </w:r>
@@ -10879,13 +10774,8 @@
         <w:spacing w:line="254" w:lineRule="auto"/>
       </w:pPr>
       <w:r>
-        <w:t xml:space="preserve">Has a list of ‘places I want to </w:t>
-      </w:r>
-      <w:proofErr w:type="gramStart"/>
-      <w:r>
-        <w:t>eat’</w:t>
-      </w:r>
-      <w:proofErr w:type="gramEnd"/>
+        <w:t>Has a list of ‘places I want to eat’</w:t>
+      </w:r>
     </w:p>
     <w:p>
       <w:pPr>
@@ -11102,15 +10992,7 @@
         </w:rPr>
       </w:pPr>
       <w:r>
-        <w:t xml:space="preserve">Allows users to place opens on bite </w:t>
-      </w:r>
-      <w:proofErr w:type="gramStart"/>
-      <w:r>
-        <w:t>it</w:t>
-      </w:r>
-      <w:proofErr w:type="gramEnd"/>
-      <w:r>
-        <w:t xml:space="preserve"> locations</w:t>
+        <w:t>Allows users to place opens on bite it locations</w:t>
       </w:r>
     </w:p>
     <w:p>
@@ -11329,13 +11211,8 @@
         </w:numPr>
       </w:pPr>
       <w:r>
-        <w:t xml:space="preserve">Has a thumbnails view, which shows each item as a </w:t>
-      </w:r>
-      <w:proofErr w:type="gramStart"/>
-      <w:r>
-        <w:t>thumbnail</w:t>
-      </w:r>
-      <w:proofErr w:type="gramEnd"/>
+        <w:t>Has a thumbnails view, which shows each item as a thumbnail</w:t>
+      </w:r>
     </w:p>
     <w:p>
       <w:pPr>
@@ -11346,15 +11223,7 @@
         </w:numPr>
       </w:pPr>
       <w:r>
-        <w:t xml:space="preserve">When </w:t>
-      </w:r>
-      <w:proofErr w:type="gramStart"/>
-      <w:r>
-        <w:t>you</w:t>
-      </w:r>
-      <w:proofErr w:type="gramEnd"/>
-      <w:r>
-        <w:t xml:space="preserve"> single tap the pic it shows thumbnail text – likely the key pieces</w:t>
+        <w:t>When you single tap the pic it shows thumbnail text – likely the key pieces</w:t>
       </w:r>
     </w:p>
     <w:p>
@@ -11905,16 +11774,8 @@
         <w:rPr>
           <w:rFonts w:eastAsia="Times New Roman" w:cs="Calibri"/>
         </w:rPr>
-        <w:t xml:space="preserve">Has a details page on each, describing why or giving </w:t>
-      </w:r>
-      <w:proofErr w:type="gramStart"/>
-      <w:r>
-        <w:rPr>
-          <w:rFonts w:eastAsia="Times New Roman" w:cs="Calibri"/>
-        </w:rPr>
-        <w:t>context</w:t>
-      </w:r>
-      <w:proofErr w:type="gramEnd"/>
+        <w:t>Has a details page on each, describing why or giving context</w:t>
+      </w:r>
     </w:p>
     <w:p>
       <w:pPr>
@@ -12104,23 +11965,7 @@
           <w:rFonts w:eastAsia="Times New Roman" w:cs="Calibri"/>
           <w:u w:val="single"/>
         </w:rPr>
-        <w:t>Examples (</w:t>
-      </w:r>
-      <w:proofErr w:type="spellStart"/>
-      <w:r>
-        <w:rPr>
-          <w:rFonts w:eastAsia="Times New Roman" w:cs="Calibri"/>
-          <w:u w:val="single"/>
-        </w:rPr>
-        <w:t>Sz</w:t>
-      </w:r>
-      <w:proofErr w:type="spellEnd"/>
-      <w:r>
-        <w:rPr>
-          <w:rFonts w:eastAsia="Times New Roman" w:cs="Calibri"/>
-          <w:u w:val="single"/>
-        </w:rPr>
-        <w:t>)</w:t>
+        <w:t>Examples (Sz)</w:t>
       </w:r>
       <w:r>
         <w:rPr>
@@ -12390,21 +12235,7 @@
         <w:rPr>
           <w:b/>
         </w:rPr>
-        <w:t xml:space="preserve">Keep </w:t>
-      </w:r>
-      <w:proofErr w:type="gramStart"/>
-      <w:r>
-        <w:rPr>
-          <w:b/>
-        </w:rPr>
-        <w:t>In</w:t>
-      </w:r>
-      <w:proofErr w:type="gramEnd"/>
-      <w:r>
-        <w:rPr>
-          <w:b/>
-        </w:rPr>
-        <w:t xml:space="preserve"> Touch</w:t>
+        <w:t>Keep In Touch</w:t>
       </w:r>
     </w:p>
     <w:p>
@@ -13716,15 +13547,7 @@
         <w:spacing w:line="254" w:lineRule="auto"/>
       </w:pPr>
       <w:r>
-        <w:t xml:space="preserve">Have the option to record multiple versions of the same concept which the app can select from. </w:t>
-      </w:r>
-      <w:proofErr w:type="gramStart"/>
-      <w:r>
-        <w:t>So</w:t>
-      </w:r>
-      <w:proofErr w:type="gramEnd"/>
-      <w:r>
-        <w:t xml:space="preserve"> it doesn’t ‘show the same dang thing’ every time. Ex: ‘You’re not #1, you’re #N” &amp; “You’re not first, you’re last”</w:t>
+        <w:t>Have the option to record multiple versions of the same concept which the app can select from. So it doesn’t ‘show the same dang thing’ every time. Ex: ‘You’re not #1, you’re #N” &amp; “You’re not first, you’re last”</w:t>
       </w:r>
     </w:p>
     <w:p>
@@ -16890,11 +16713,9 @@
       <w:r>
         <w:t xml:space="preserve">Has a unique photo roll display, organizing and grouping photos cleanly into </w:t>
       </w:r>
-      <w:proofErr w:type="gramStart"/>
       <w:r>
         <w:t>groupings</w:t>
       </w:r>
-      <w:proofErr w:type="gramEnd"/>
     </w:p>
     <w:p>
       <w:pPr>
@@ -16951,15 +16772,7 @@
         <w:spacing w:line="254" w:lineRule="auto"/>
       </w:pPr>
       <w:r>
-        <w:t xml:space="preserve">Trim and joining of photos </w:t>
-      </w:r>
-      <w:proofErr w:type="gramStart"/>
-      <w:r>
-        <w:t>is</w:t>
-      </w:r>
-      <w:proofErr w:type="gramEnd"/>
-      <w:r>
-        <w:t xml:space="preserve"> a key feature</w:t>
+        <w:t>Trim and joining of photos is a key feature</w:t>
       </w:r>
     </w:p>
     <w:p>
@@ -17455,13 +17268,8 @@
         </w:numPr>
         <w:spacing w:line="254" w:lineRule="auto"/>
       </w:pPr>
-      <w:proofErr w:type="gramStart"/>
-      <w:r>
-        <w:t>So</w:t>
-      </w:r>
-      <w:proofErr w:type="gramEnd"/>
-      <w:r>
-        <w:t xml:space="preserve"> you can view or easily retrieve later by tag!</w:t>
+      <w:r>
+        <w:t>So you can view or easily retrieve later by tag!</w:t>
       </w:r>
     </w:p>
     <w:p>
@@ -17571,13 +17379,8 @@
       </w:pPr>
       <w:r>
         <w:lastRenderedPageBreak/>
-        <w:t xml:space="preserve">Has a button in the Photo options menu like Twitter does to store </w:t>
-      </w:r>
-      <w:proofErr w:type="gramStart"/>
-      <w:r>
-        <w:t>one</w:t>
-      </w:r>
-      <w:proofErr w:type="gramEnd"/>
+        <w:t>Has a button in the Photo options menu like Twitter does to store one</w:t>
+      </w:r>
     </w:p>
     <w:p>
       <w:pPr>
@@ -17942,7 +17745,7 @@
       <w:rPr>
         <w:noProof/>
       </w:rPr>
-      <w:t>8/18/19</w:t>
+      <w:t>8/21/19</w:t>
     </w:r>
     <w:r>
       <w:fldChar w:fldCharType="end"/>
@@ -20700,7 +20503,7 @@
 </file>
 
 <file path=customXml/itemProps1.xml><?xml version="1.0" encoding="utf-8"?>
-<ds:datastoreItem xmlns:ds="http://schemas.openxmlformats.org/officeDocument/2006/customXml" ds:itemID="{083EFBEC-4035-42E1-A250-D7B20EE75D09}">
+<ds:datastoreItem xmlns:ds="http://schemas.openxmlformats.org/officeDocument/2006/customXml" ds:itemID="{6E058302-C2BD-4246-B3B4-F8EF69738B98}">
   <ds:schemaRefs>
     <ds:schemaRef ds:uri="http://schemas.openxmlformats.org/officeDocument/2006/bibliography"/>
   </ds:schemaRefs>

</xml_diff>

<commit_message>
(C)    wow places update
</commit_message>
<xml_diff>
--- a/Suppl/iPhone App Ideas.docx
+++ b/Suppl/iPhone App Ideas.docx
@@ -4032,15 +4032,7 @@
         <w:spacing w:line="254" w:lineRule="auto"/>
       </w:pPr>
       <w:r>
-        <w:t xml:space="preserve">You can ‘Yuck’ </w:t>
-      </w:r>
-      <w:proofErr w:type="gramStart"/>
-      <w:r>
-        <w:t>it</w:t>
-      </w:r>
-      <w:proofErr w:type="gramEnd"/>
-      <w:r>
-        <w:t xml:space="preserve"> multiple times in a row, it is stackable</w:t>
+        <w:t>You can ‘Yuck’ it multiple times in a row, it is stackable</w:t>
       </w:r>
     </w:p>
     <w:p>
@@ -6571,13 +6563,8 @@
         <w:spacing w:line="254" w:lineRule="auto"/>
       </w:pPr>
       <w:r>
-        <w:t xml:space="preserve">Has a primary view for tracking how long it’s been in touch with X, Y or </w:t>
-      </w:r>
-      <w:proofErr w:type="gramStart"/>
-      <w:r>
-        <w:t>Z</w:t>
-      </w:r>
-      <w:proofErr w:type="gramEnd"/>
+        <w:t>Has a primary view for tracking how long it’s been in touch with X, Y or Z</w:t>
+      </w:r>
     </w:p>
     <w:p>
       <w:pPr>
@@ -6877,13 +6864,8 @@
         <w:spacing w:line="254" w:lineRule="auto"/>
       </w:pPr>
       <w:r>
-        <w:t xml:space="preserve">Has a list of stores or topics that are not-listed on main screen unless non-zero in </w:t>
-      </w:r>
-      <w:proofErr w:type="gramStart"/>
-      <w:r>
-        <w:t>entries</w:t>
-      </w:r>
-      <w:proofErr w:type="gramEnd"/>
+        <w:t>Has a list of stores or topics that are not-listed on main screen unless non-zero in entries</w:t>
+      </w:r>
     </w:p>
     <w:p>
       <w:pPr>
@@ -7173,15 +7155,7 @@
         <w:spacing w:after="0" w:line="240" w:lineRule="auto"/>
       </w:pPr>
       <w:r>
-        <w:t xml:space="preserve">Can remind you every N </w:t>
-      </w:r>
-      <w:proofErr w:type="gramStart"/>
-      <w:r>
-        <w:t>days</w:t>
-      </w:r>
-      <w:proofErr w:type="gramEnd"/>
-      <w:r>
-        <w:t xml:space="preserve"> “are you doing enough kind, random things? Review, decide!”</w:t>
+        <w:t>Can remind you every N days “are you doing enough kind, random things? Review, decide!”</w:t>
       </w:r>
     </w:p>
     <w:p>
@@ -7620,295 +7594,188 @@
         <w:spacing w:line="254" w:lineRule="auto"/>
       </w:pPr>
       <w:r>
-        <w:t xml:space="preserve">e.g. Acacia Memorial Park, </w:t>
-      </w:r>
-      <w:r>
-        <w:t>Interlaken Park in Seattle</w:t>
-      </w:r>
-      <w:r>
-        <w:t>, Ananda temple in Bothell, Earth Sanctuary on Whidbey Island</w:t>
-      </w:r>
-      <w:r>
-        <w:t xml:space="preserve"> </w:t>
-      </w:r>
-      <w:r>
-        <w:t>or 4th Ave NE off Lakeside in Seattle</w:t>
-      </w:r>
-      <w:r>
-        <w:t xml:space="preserve">, E Howe St. in Seattle, </w:t>
-      </w:r>
-      <w:r>
-        <w:t>Mt. View Dr S in Seattle,</w:t>
-      </w:r>
-      <w:r>
-        <w:t xml:space="preserve"> Bridle Trails</w:t>
-      </w:r>
-      <w:r>
-        <w:t xml:space="preserve">, </w:t>
-      </w:r>
-      <w:r>
-        <w:t>Osoyoos!</w:t>
-      </w:r>
-      <w:r>
-        <w:t xml:space="preserve"> Chumstick Highway</w:t>
-      </w:r>
-      <w:r>
-        <w:t xml:space="preserve">, </w:t>
-      </w:r>
-      <w:r>
-        <w:t>Hwy 530 &amp; Hwy 20</w:t>
-      </w:r>
-      <w:r>
-        <w:t xml:space="preserve">, </w:t>
-      </w:r>
-      <w:r>
-        <w:t xml:space="preserve">Fir </w:t>
-      </w:r>
-      <w:r>
-        <w:t>rd.</w:t>
-      </w:r>
-      <w:r>
-        <w:t xml:space="preserve"> in Index, Reiter </w:t>
-      </w:r>
-      <w:r>
-        <w:t>rd.</w:t>
-      </w:r>
-      <w:r>
-        <w:t xml:space="preserve"> in Index</w:t>
-      </w:r>
-      <w:r>
-        <w:t xml:space="preserve">, </w:t>
-      </w:r>
-      <w:r>
-        <w:t>the Green River Road in Kent</w:t>
-      </w:r>
-      <w:r>
-        <w:t>, Green Mountain Rd. in Granite Falls</w:t>
-      </w:r>
-      <w:r>
-        <w:t>, Robinson Rd. off Cathcart in Snohomish</w:t>
-      </w:r>
-      <w:r>
-        <w:t>, 20 4</w:t>
-      </w:r>
-      <w:r>
-        <w:rPr>
-          <w:vertAlign w:val="superscript"/>
-        </w:rPr>
-        <w:t>th</w:t>
-      </w:r>
-      <w:r>
-        <w:t xml:space="preserve"> Ave NE by Paradise Lake</w:t>
-      </w:r>
-      <w:r>
-        <w:t>, North E. 8</w:t>
-      </w:r>
-      <w:r>
-        <w:rPr>
-          <w:vertAlign w:val="superscript"/>
-        </w:rPr>
-        <w:t>th</w:t>
-      </w:r>
-      <w:r>
-        <w:t xml:space="preserve"> St in Carnation</w:t>
-      </w:r>
-      <w:r>
-        <w:t>, American Legion Memorial Park in Everett on a sunny clear say</w:t>
-      </w:r>
-      <w:r>
-        <w:t xml:space="preserve">, </w:t>
-      </w:r>
-      <w:r>
-        <w:t>Watt Dhammacakkaram</w:t>
-      </w:r>
-      <w:r>
-        <w:t xml:space="preserve"> in Seattle</w:t>
-      </w:r>
-    </w:p>
-    <w:p>
-      <w:pPr>
-        <w:pStyle w:val="ListParagraph"/>
-        <w:numPr>
-          <w:ilvl w:val="2"/>
-          <w:numId w:val="4"/>
-        </w:numPr>
-        <w:spacing w:line="254" w:lineRule="auto"/>
-      </w:pPr>
-      <w:r>
-        <w:t>Easily searchable, stored with tags or collections (e.g. “date nights, nice beaches, good coffee, etc.)</w:t>
-      </w:r>
-    </w:p>
-    <w:p>
-      <w:pPr>
-        <w:pStyle w:val="ListParagraph"/>
-        <w:numPr>
-          <w:ilvl w:val="2"/>
-          <w:numId w:val="4"/>
-        </w:numPr>
-        <w:spacing w:line="254" w:lineRule="auto"/>
-      </w:pPr>
-      <w:r>
-        <w:t>Levels, awards and badges can be awarded, similar to Strut-like behaviors (partner-app idea?)</w:t>
-      </w:r>
-    </w:p>
-    <w:p>
-      <w:pPr>
-        <w:pStyle w:val="ListParagraph"/>
-        <w:spacing w:line="254" w:lineRule="auto"/>
-        <w:ind w:left="1080"/>
-      </w:pPr>
-    </w:p>
-    <w:p>
-      <w:pPr>
-        <w:pStyle w:val="ListParagraph"/>
-        <w:numPr>
-          <w:ilvl w:val="1"/>
-          <w:numId w:val="4"/>
-        </w:numPr>
-        <w:spacing w:line="254" w:lineRule="auto"/>
-      </w:pPr>
-      <w:r>
-        <w:t xml:space="preserve">Expanding your periphery, seeing </w:t>
-      </w:r>
-      <w:r>
-        <w:t>what’s</w:t>
-      </w:r>
-      <w:r>
-        <w:t xml:space="preserve"> around you with more depth</w:t>
-      </w:r>
-    </w:p>
-    <w:p>
-      <w:pPr>
-        <w:pStyle w:val="ListParagraph"/>
-        <w:numPr>
-          <w:ilvl w:val="2"/>
-          <w:numId w:val="4"/>
-        </w:numPr>
-        <w:spacing w:line="254" w:lineRule="auto"/>
-      </w:pPr>
-      <w:r>
-        <w:t>Share items of interest or value with others</w:t>
-      </w:r>
-      <w:r>
-        <w:t xml:space="preserve"> unique value with partner or friends)</w:t>
-      </w:r>
-    </w:p>
-    <w:p>
-      <w:pPr>
-        <w:pStyle w:val="ListParagraph"/>
-        <w:numPr>
-          <w:ilvl w:val="2"/>
-          <w:numId w:val="4"/>
-        </w:numPr>
-        <w:spacing w:line="254" w:lineRule="auto"/>
-      </w:pPr>
-      <w:r>
-        <w:t>“Maybe I will go there someday?”. A means to track, remind, share and suggest on this content, a powerful element of this app’s form</w:t>
-      </w:r>
-    </w:p>
-    <w:p>
-      <w:pPr>
-        <w:pStyle w:val="ListParagraph"/>
-        <w:numPr>
-          <w:ilvl w:val="3"/>
-          <w:numId w:val="4"/>
-        </w:numPr>
-        <w:spacing w:line="254" w:lineRule="auto"/>
-      </w:pPr>
-      <w:r>
-        <w:t>E.g. the Wind of Joy church in Granite Falls, the Mountain Loop General Store in Granite Falls</w:t>
-      </w:r>
-    </w:p>
-    <w:p>
-      <w:pPr>
-        <w:pStyle w:val="ListParagraph"/>
-        <w:numPr>
-          <w:ilvl w:val="1"/>
-          <w:numId w:val="4"/>
-        </w:numPr>
-        <w:spacing w:line="254" w:lineRule="auto"/>
-      </w:pPr>
-      <w:r>
-        <w:t>Beautiful places, things to go share on a date or new experience</w:t>
-      </w:r>
-    </w:p>
-    <w:p>
-      <w:pPr>
-        <w:pStyle w:val="ListParagraph"/>
-        <w:numPr>
-          <w:ilvl w:val="1"/>
-          <w:numId w:val="4"/>
-        </w:numPr>
-        <w:spacing w:line="254" w:lineRule="auto"/>
-      </w:pPr>
-      <w:r>
-        <w:t>H</w:t>
-      </w:r>
-      <w:r>
-        <w:t xml:space="preserve">as the option to Log as an open. Others can do your open, and leave experiences for them, like hiking a trail and how it was with some pictures or how that last low tide looked, </w:t>
-      </w:r>
-      <w:r>
-        <w:t>or</w:t>
-      </w:r>
-      <w:r>
-        <w:t xml:space="preserve"> w</w:t>
-      </w:r>
-      <w:r>
-        <w:t>hat</w:t>
-      </w:r>
-      <w:r>
-        <w:t xml:space="preserve"> the inside that </w:t>
-      </w:r>
-      <w:r>
-        <w:t>neat temple</w:t>
-      </w:r>
-      <w:r>
-        <w:t xml:space="preserve"> looks like</w:t>
-      </w:r>
-    </w:p>
-    <w:p>
-      <w:pPr>
-        <w:pStyle w:val="ListParagraph"/>
-        <w:numPr>
-          <w:ilvl w:val="1"/>
-          <w:numId w:val="4"/>
-        </w:numPr>
-        <w:spacing w:line="254" w:lineRule="auto"/>
-      </w:pPr>
-      <w:r>
-        <w:t>L</w:t>
-      </w:r>
-      <w:r>
-        <w:t>ogging opens for neat places to visit and activities to do</w:t>
-      </w:r>
-    </w:p>
-    <w:p>
-      <w:pPr>
-        <w:pStyle w:val="ListParagraph"/>
-        <w:numPr>
-          <w:ilvl w:val="2"/>
-          <w:numId w:val="4"/>
-        </w:numPr>
-        <w:spacing w:line="254" w:lineRule="auto"/>
-      </w:pPr>
-      <w:r>
-        <w:t>For places I’ve always wanted to go, like the Everett Avenue market. Have the ability to record times when you go by and think about it, like today. In these times you can record notes, memories or voice recordings, maybe even pictures :-)</w:t>
-      </w:r>
-    </w:p>
-    <w:p>
-      <w:pPr>
-        <w:pStyle w:val="ListParagraph"/>
-        <w:numPr>
-          <w:ilvl w:val="2"/>
-          <w:numId w:val="4"/>
-        </w:numPr>
-        <w:spacing w:line="254" w:lineRule="auto"/>
-      </w:pPr>
-      <w:r>
-        <w:t xml:space="preserve">Places to take a </w:t>
+        <w:t>See Appendix for listing</w:t>
       </w:r>
       <w:bookmarkStart w:id="12" w:name="_GoBack"/>
       <w:bookmarkEnd w:id="12"/>
+    </w:p>
+    <w:p>
+      <w:pPr>
+        <w:pStyle w:val="ListParagraph"/>
+        <w:numPr>
+          <w:ilvl w:val="2"/>
+          <w:numId w:val="4"/>
+        </w:numPr>
+        <w:spacing w:line="254" w:lineRule="auto"/>
+      </w:pPr>
+      <w:r>
+        <w:t>Easily searchable, stored with tags or collections (e.g. “date nights, nice beaches, good coffee, etc.)</w:t>
+      </w:r>
+    </w:p>
+    <w:p>
+      <w:pPr>
+        <w:pStyle w:val="ListParagraph"/>
+        <w:numPr>
+          <w:ilvl w:val="2"/>
+          <w:numId w:val="4"/>
+        </w:numPr>
+        <w:spacing w:line="254" w:lineRule="auto"/>
+      </w:pPr>
+      <w:r>
+        <w:t>Levels, awards and badges can be awarded, similar to Strut-like behaviors (partner-app idea?)</w:t>
+      </w:r>
+    </w:p>
+    <w:p>
+      <w:pPr>
+        <w:pStyle w:val="ListParagraph"/>
+        <w:spacing w:line="254" w:lineRule="auto"/>
+        <w:ind w:left="1080"/>
+      </w:pPr>
+    </w:p>
+    <w:p>
+      <w:pPr>
+        <w:pStyle w:val="ListParagraph"/>
+        <w:numPr>
+          <w:ilvl w:val="1"/>
+          <w:numId w:val="4"/>
+        </w:numPr>
+        <w:spacing w:line="254" w:lineRule="auto"/>
+      </w:pPr>
+      <w:r>
+        <w:t xml:space="preserve">Expanding your periphery, seeing </w:t>
+      </w:r>
+      <w:r>
+        <w:t>what’s</w:t>
+      </w:r>
+      <w:r>
+        <w:t xml:space="preserve"> around you with more depth</w:t>
+      </w:r>
+    </w:p>
+    <w:p>
+      <w:pPr>
+        <w:pStyle w:val="ListParagraph"/>
+        <w:numPr>
+          <w:ilvl w:val="2"/>
+          <w:numId w:val="4"/>
+        </w:numPr>
+        <w:spacing w:line="254" w:lineRule="auto"/>
+      </w:pPr>
+      <w:r>
+        <w:t>Share items of interest or value with others</w:t>
+      </w:r>
+      <w:r>
+        <w:t xml:space="preserve"> unique value with partner or friends)</w:t>
+      </w:r>
+    </w:p>
+    <w:p>
+      <w:pPr>
+        <w:pStyle w:val="ListParagraph"/>
+        <w:numPr>
+          <w:ilvl w:val="2"/>
+          <w:numId w:val="4"/>
+        </w:numPr>
+        <w:spacing w:line="254" w:lineRule="auto"/>
+      </w:pPr>
+      <w:r>
+        <w:lastRenderedPageBreak/>
+        <w:t>“Maybe I will go there someday?”. A means to track, remind, share and suggest on this content, a powerful element of this app’s form</w:t>
+      </w:r>
+    </w:p>
+    <w:p>
+      <w:pPr>
+        <w:pStyle w:val="ListParagraph"/>
+        <w:numPr>
+          <w:ilvl w:val="3"/>
+          <w:numId w:val="4"/>
+        </w:numPr>
+        <w:spacing w:line="254" w:lineRule="auto"/>
+      </w:pPr>
+      <w:r>
+        <w:t>E.g. the Wind of Joy church in Granite Falls, the Mountain Loop General Store in Granite Falls</w:t>
+      </w:r>
+    </w:p>
+    <w:p>
+      <w:pPr>
+        <w:pStyle w:val="ListParagraph"/>
+        <w:numPr>
+          <w:ilvl w:val="1"/>
+          <w:numId w:val="4"/>
+        </w:numPr>
+        <w:spacing w:line="254" w:lineRule="auto"/>
+      </w:pPr>
+      <w:r>
+        <w:t>Beautiful places, things to go share on a date or new experience</w:t>
+      </w:r>
+    </w:p>
+    <w:p>
+      <w:pPr>
+        <w:pStyle w:val="ListParagraph"/>
+        <w:numPr>
+          <w:ilvl w:val="1"/>
+          <w:numId w:val="4"/>
+        </w:numPr>
+        <w:spacing w:line="254" w:lineRule="auto"/>
+      </w:pPr>
+      <w:r>
+        <w:t>H</w:t>
+      </w:r>
+      <w:r>
+        <w:t>as the option to Log as an open. Others can do your open, and leave experiences for them, like hiking a trail and how it was with some pictures or how that last low tide looked, or w</w:t>
+      </w:r>
+      <w:r>
+        <w:t>hat</w:t>
+      </w:r>
+      <w:r>
+        <w:t xml:space="preserve"> the inside that </w:t>
+      </w:r>
+      <w:r>
+        <w:t>neat temple</w:t>
+      </w:r>
+      <w:r>
+        <w:t xml:space="preserve"> looks like</w:t>
+      </w:r>
+    </w:p>
+    <w:p>
+      <w:pPr>
+        <w:pStyle w:val="ListParagraph"/>
+        <w:numPr>
+          <w:ilvl w:val="1"/>
+          <w:numId w:val="4"/>
+        </w:numPr>
+        <w:spacing w:line="254" w:lineRule="auto"/>
+      </w:pPr>
+      <w:r>
+        <w:t>L</w:t>
+      </w:r>
+      <w:r>
+        <w:t>ogging opens for neat places to visit and activities to do</w:t>
+      </w:r>
+    </w:p>
+    <w:p>
+      <w:pPr>
+        <w:pStyle w:val="ListParagraph"/>
+        <w:numPr>
+          <w:ilvl w:val="2"/>
+          <w:numId w:val="4"/>
+        </w:numPr>
+        <w:spacing w:line="254" w:lineRule="auto"/>
+      </w:pPr>
+      <w:r>
+        <w:t>For places I’ve always wanted to go, like the Everett Avenue market. Have the ability to record times when you go by and think about it, like today. In these times you can record notes, memories or voice recordings, maybe even pictures :-)</w:t>
+      </w:r>
+    </w:p>
+    <w:p>
+      <w:pPr>
+        <w:pStyle w:val="ListParagraph"/>
+        <w:numPr>
+          <w:ilvl w:val="2"/>
+          <w:numId w:val="4"/>
+        </w:numPr>
+        <w:spacing w:line="254" w:lineRule="auto"/>
+      </w:pPr>
+      <w:r>
+        <w:t xml:space="preserve">Places to take a </w:t>
+      </w:r>
       <w:r>
         <w:t>break, where</w:t>
       </w:r>
@@ -8292,71 +8159,71 @@
           <w:rFonts w:cs="Calibri"/>
           <w:b/>
         </w:rPr>
+        <w:t>Places to Go Someday</w:t>
+      </w:r>
+    </w:p>
+    <w:p>
+      <w:pPr>
+        <w:pStyle w:val="ListParagraph"/>
+        <w:numPr>
+          <w:ilvl w:val="1"/>
+          <w:numId w:val="4"/>
+        </w:numPr>
+        <w:spacing w:after="0" w:line="240" w:lineRule="auto"/>
+        <w:rPr>
+          <w:rFonts w:cs="Calibri"/>
+        </w:rPr>
+      </w:pPr>
+      <w:r>
+        <w:rPr>
+          <w:rFonts w:cs="Calibri"/>
+        </w:rPr>
+        <w:t>Places</w:t>
+      </w:r>
+      <w:r>
+        <w:rPr>
+          <w:rFonts w:cs="Calibri"/>
+        </w:rPr>
+        <w:t xml:space="preserve"> that I/we want to go someday, like “live at”, “experience this”, “serve them”, “go on vacation”, “raise my kids”, etc.</w:t>
+      </w:r>
+    </w:p>
+    <w:p>
+      <w:pPr>
+        <w:pStyle w:val="ListParagraph"/>
+        <w:numPr>
+          <w:ilvl w:val="0"/>
+          <w:numId w:val="4"/>
+        </w:numPr>
+        <w:spacing w:after="0" w:line="240" w:lineRule="auto"/>
+        <w:rPr>
+          <w:rFonts w:cs="Calibri"/>
+        </w:rPr>
+      </w:pPr>
+      <w:r>
+        <w:rPr>
+          <w:rFonts w:eastAsia="Times New Roman" w:cs="Calibri"/>
+          <w:b/>
+        </w:rPr>
+        <w:t>But Why?</w:t>
+      </w:r>
+    </w:p>
+    <w:p>
+      <w:pPr>
+        <w:pStyle w:val="ListParagraph"/>
+        <w:numPr>
+          <w:ilvl w:val="1"/>
+          <w:numId w:val="4"/>
+        </w:numPr>
+        <w:spacing w:after="0" w:line="240" w:lineRule="auto"/>
+        <w:rPr>
+          <w:rFonts w:cs="Calibri"/>
+        </w:rPr>
+      </w:pPr>
+      <w:r>
+        <w:rPr>
+          <w:rFonts w:eastAsia="Times New Roman" w:cs="Calibri"/>
+        </w:rPr>
         <w:lastRenderedPageBreak/>
-        <w:t>Places to Go Someday</w:t>
-      </w:r>
-    </w:p>
-    <w:p>
-      <w:pPr>
-        <w:pStyle w:val="ListParagraph"/>
-        <w:numPr>
-          <w:ilvl w:val="1"/>
-          <w:numId w:val="4"/>
-        </w:numPr>
-        <w:spacing w:after="0" w:line="240" w:lineRule="auto"/>
-        <w:rPr>
-          <w:rFonts w:cs="Calibri"/>
-        </w:rPr>
-      </w:pPr>
-      <w:r>
-        <w:rPr>
-          <w:rFonts w:cs="Calibri"/>
-        </w:rPr>
-        <w:t>Places</w:t>
-      </w:r>
-      <w:r>
-        <w:rPr>
-          <w:rFonts w:cs="Calibri"/>
-        </w:rPr>
-        <w:t xml:space="preserve"> that I/we want to go someday, like “live at”, “experience this”, “serve them”, “go on vacation”, “raise my kids”, etc.</w:t>
-      </w:r>
-    </w:p>
-    <w:p>
-      <w:pPr>
-        <w:pStyle w:val="ListParagraph"/>
-        <w:numPr>
-          <w:ilvl w:val="0"/>
-          <w:numId w:val="4"/>
-        </w:numPr>
-        <w:spacing w:after="0" w:line="240" w:lineRule="auto"/>
-        <w:rPr>
-          <w:rFonts w:cs="Calibri"/>
-        </w:rPr>
-      </w:pPr>
-      <w:r>
-        <w:rPr>
-          <w:rFonts w:eastAsia="Times New Roman" w:cs="Calibri"/>
-          <w:b/>
-        </w:rPr>
-        <w:t>But Why?</w:t>
-      </w:r>
-    </w:p>
-    <w:p>
-      <w:pPr>
-        <w:pStyle w:val="ListParagraph"/>
-        <w:numPr>
-          <w:ilvl w:val="1"/>
-          <w:numId w:val="4"/>
-        </w:numPr>
-        <w:spacing w:after="0" w:line="240" w:lineRule="auto"/>
-        <w:rPr>
-          <w:rFonts w:cs="Calibri"/>
-        </w:rPr>
-      </w:pPr>
-      <w:r>
-        <w:rPr>
-          <w:rFonts w:eastAsia="Times New Roman" w:cs="Calibri"/>
-        </w:rPr>
         <w:t xml:space="preserve">A group app to share humorous things you encounter throughout the day, like weird people, strange cars, interesting events that just confuse you. To share with others, either in groups or just at random </w:t>
       </w:r>
       <w:r>
@@ -9217,15 +9084,7 @@
         <w:spacing w:line="254" w:lineRule="auto"/>
       </w:pPr>
       <w:r>
-        <w:t xml:space="preserve">Ex Usage – Track and plot out how many minutes you’ve been running each day (a use u </w:t>
-      </w:r>
-      <w:proofErr w:type="gramStart"/>
-      <w:r>
-        <w:t>want</w:t>
-      </w:r>
-      <w:proofErr w:type="gramEnd"/>
-      <w:r>
-        <w:t>), how long it took you to clean the yard, etc.</w:t>
+        <w:t>Ex Usage – Track and plot out how many minutes you’ve been running each day (a use u want), how long it took you to clean the yard, etc.</w:t>
       </w:r>
     </w:p>
     <w:p>
@@ -9347,15 +9206,7 @@
         <w:spacing w:line="254" w:lineRule="auto"/>
       </w:pPr>
       <w:r>
-        <w:t xml:space="preserve">Item and history </w:t>
-      </w:r>
-      <w:proofErr w:type="gramStart"/>
-      <w:r>
-        <w:t>is</w:t>
-      </w:r>
-      <w:proofErr w:type="gramEnd"/>
-      <w:r>
-        <w:t xml:space="preserve"> stored in online database and able for viewing online</w:t>
+        <w:t>Item and history is stored in online database and able for viewing online</w:t>
       </w:r>
     </w:p>
     <w:p>
@@ -10829,15 +10680,7 @@
         </w:numPr>
       </w:pPr>
       <w:r>
-        <w:t xml:space="preserve">Has a section just for Treats, like you </w:t>
-      </w:r>
-      <w:proofErr w:type="gramStart"/>
-      <w:r>
-        <w:t>do.</w:t>
-      </w:r>
-      <w:proofErr w:type="gramEnd"/>
-      <w:r>
-        <w:t xml:space="preserve"> It emphasizes &amp; suggests treat reminders, as opposed to specific treats. (generalizations reduce desire)</w:t>
+        <w:t>Has a section just for Treats, like you do. It emphasizes &amp; suggests treat reminders, as opposed to specific treats. (generalizations reduce desire)</w:t>
       </w:r>
     </w:p>
     <w:p>
@@ -10936,13 +10779,8 @@
         <w:spacing w:line="254" w:lineRule="auto"/>
       </w:pPr>
       <w:r>
-        <w:t xml:space="preserve">Has a list of ‘places I want to </w:t>
-      </w:r>
-      <w:proofErr w:type="gramStart"/>
-      <w:r>
-        <w:t>eat’</w:t>
-      </w:r>
-      <w:proofErr w:type="gramEnd"/>
+        <w:t>Has a list of ‘places I want to eat’</w:t>
+      </w:r>
     </w:p>
     <w:p>
       <w:pPr>
@@ -11159,15 +10997,7 @@
         </w:rPr>
       </w:pPr>
       <w:r>
-        <w:t xml:space="preserve">Allows users to place opens on bite </w:t>
-      </w:r>
-      <w:proofErr w:type="gramStart"/>
-      <w:r>
-        <w:t>it</w:t>
-      </w:r>
-      <w:proofErr w:type="gramEnd"/>
-      <w:r>
-        <w:t xml:space="preserve"> locations</w:t>
+        <w:t>Allows users to place opens on bite it locations</w:t>
       </w:r>
     </w:p>
     <w:p>
@@ -11386,13 +11216,8 @@
         </w:numPr>
       </w:pPr>
       <w:r>
-        <w:t xml:space="preserve">Has a thumbnails view, which shows each item as a </w:t>
-      </w:r>
-      <w:proofErr w:type="gramStart"/>
-      <w:r>
-        <w:t>thumbnail</w:t>
-      </w:r>
-      <w:proofErr w:type="gramEnd"/>
+        <w:t>Has a thumbnails view, which shows each item as a thumbnail</w:t>
+      </w:r>
     </w:p>
     <w:p>
       <w:pPr>
@@ -11403,15 +11228,7 @@
         </w:numPr>
       </w:pPr>
       <w:r>
-        <w:t xml:space="preserve">When </w:t>
-      </w:r>
-      <w:proofErr w:type="gramStart"/>
-      <w:r>
-        <w:t>you</w:t>
-      </w:r>
-      <w:proofErr w:type="gramEnd"/>
-      <w:r>
-        <w:t xml:space="preserve"> single tap the pic it shows thumbnail text – likely the key pieces</w:t>
+        <w:t>When you single tap the pic it shows thumbnail text – likely the key pieces</w:t>
       </w:r>
     </w:p>
     <w:p>
@@ -11962,16 +11779,8 @@
         <w:rPr>
           <w:rFonts w:eastAsia="Times New Roman" w:cs="Calibri"/>
         </w:rPr>
-        <w:t xml:space="preserve">Has a details page on each, describing why or giving </w:t>
-      </w:r>
-      <w:proofErr w:type="gramStart"/>
-      <w:r>
-        <w:rPr>
-          <w:rFonts w:eastAsia="Times New Roman" w:cs="Calibri"/>
-        </w:rPr>
-        <w:t>context</w:t>
-      </w:r>
-      <w:proofErr w:type="gramEnd"/>
+        <w:t>Has a details page on each, describing why or giving context</w:t>
+      </w:r>
     </w:p>
     <w:p>
       <w:pPr>
@@ -12447,21 +12256,7 @@
         <w:rPr>
           <w:b/>
         </w:rPr>
-        <w:t xml:space="preserve">Keep </w:t>
-      </w:r>
-      <w:proofErr w:type="gramStart"/>
-      <w:r>
-        <w:rPr>
-          <w:b/>
-        </w:rPr>
-        <w:t>In</w:t>
-      </w:r>
-      <w:proofErr w:type="gramEnd"/>
-      <w:r>
-        <w:rPr>
-          <w:b/>
-        </w:rPr>
-        <w:t xml:space="preserve"> Touch</w:t>
+        <w:t>Keep In Touch</w:t>
       </w:r>
     </w:p>
     <w:p>
@@ -13801,15 +13596,7 @@
         <w:spacing w:line="254" w:lineRule="auto"/>
       </w:pPr>
       <w:r>
-        <w:t xml:space="preserve">Have the option to record multiple versions of the same concept which the app can select from. </w:t>
-      </w:r>
-      <w:proofErr w:type="gramStart"/>
-      <w:r>
-        <w:t>So</w:t>
-      </w:r>
-      <w:proofErr w:type="gramEnd"/>
-      <w:r>
-        <w:t xml:space="preserve"> it doesn’t ‘show the same dang thing’ every time. Ex: ‘You’re not #1, you’re #N” &amp; “You’re not first, you’re last”</w:t>
+        <w:t>Have the option to record multiple versions of the same concept which the app can select from. So it doesn’t ‘show the same dang thing’ every time. Ex: ‘You’re not #1, you’re #N” &amp; “You’re not first, you’re last”</w:t>
       </w:r>
     </w:p>
     <w:p>
@@ -16975,11 +16762,9 @@
       <w:r>
         <w:t xml:space="preserve">Has a unique photo roll display, organizing and grouping photos cleanly into </w:t>
       </w:r>
-      <w:proofErr w:type="gramStart"/>
       <w:r>
         <w:t>groupings</w:t>
       </w:r>
-      <w:proofErr w:type="gramEnd"/>
     </w:p>
     <w:p>
       <w:pPr>
@@ -17036,15 +16821,7 @@
         <w:spacing w:line="254" w:lineRule="auto"/>
       </w:pPr>
       <w:r>
-        <w:t xml:space="preserve">Trim and joining of photos </w:t>
-      </w:r>
-      <w:proofErr w:type="gramStart"/>
-      <w:r>
-        <w:t>is</w:t>
-      </w:r>
-      <w:proofErr w:type="gramEnd"/>
-      <w:r>
-        <w:t xml:space="preserve"> a key feature</w:t>
+        <w:t>Trim and joining of photos is a key feature</w:t>
       </w:r>
     </w:p>
     <w:p>
@@ -17540,13 +17317,8 @@
         </w:numPr>
         <w:spacing w:line="254" w:lineRule="auto"/>
       </w:pPr>
-      <w:proofErr w:type="gramStart"/>
-      <w:r>
-        <w:t>So</w:t>
-      </w:r>
-      <w:proofErr w:type="gramEnd"/>
-      <w:r>
-        <w:t xml:space="preserve"> you can view or easily retrieve later by tag!</w:t>
+      <w:r>
+        <w:t>So you can view or easily retrieve later by tag!</w:t>
       </w:r>
     </w:p>
     <w:p>
@@ -17656,13 +17428,8 @@
       </w:pPr>
       <w:r>
         <w:lastRenderedPageBreak/>
-        <w:t xml:space="preserve">Has a button in the Photo options menu like Twitter does to store </w:t>
-      </w:r>
-      <w:proofErr w:type="gramStart"/>
-      <w:r>
-        <w:t>one</w:t>
-      </w:r>
-      <w:proofErr w:type="gramEnd"/>
+        <w:t>Has a button in the Photo options menu like Twitter does to store one</w:t>
+      </w:r>
     </w:p>
     <w:p>
       <w:pPr>
@@ -17903,8 +17670,382 @@
       </w:r>
     </w:p>
     <w:p>
-      <w:pPr>
-        <w:pStyle w:val="Standard"/>
+      <w:r>
+        <w:br w:type="page"/>
+      </w:r>
+    </w:p>
+    <w:p>
+      <w:pPr>
+        <w:pStyle w:val="Heading2"/>
+        <w:rPr>
+          <w:b/>
+          <w:bCs/>
+          <w:color w:val="auto"/>
+          <w:sz w:val="44"/>
+          <w:szCs w:val="44"/>
+        </w:rPr>
+      </w:pPr>
+      <w:r>
+        <w:rPr>
+          <w:b/>
+          <w:bCs/>
+          <w:color w:val="auto"/>
+          <w:sz w:val="44"/>
+          <w:szCs w:val="44"/>
+        </w:rPr>
+        <w:lastRenderedPageBreak/>
+        <w:t>Wow Places</w:t>
+      </w:r>
+    </w:p>
+    <w:p>
+      <w:pPr>
+        <w:pStyle w:val="ListParagraph"/>
+        <w:numPr>
+          <w:ilvl w:val="0"/>
+          <w:numId w:val="25"/>
+        </w:numPr>
+        <w:spacing w:after="0" w:line="240" w:lineRule="auto"/>
+      </w:pPr>
+      <w:r>
+        <w:t xml:space="preserve">Acacia Memorial </w:t>
+      </w:r>
+      <w:proofErr w:type="spellStart"/>
+      <w:r>
+        <w:t>Park</w:t>
+      </w:r>
+    </w:p>
+    <w:p>
+      <w:pPr>
+        <w:pStyle w:val="ListParagraph"/>
+        <w:numPr>
+          <w:ilvl w:val="0"/>
+          <w:numId w:val="25"/>
+        </w:numPr>
+        <w:spacing w:after="0" w:line="240" w:lineRule="auto"/>
+      </w:pPr>
+      <w:proofErr w:type="spellEnd"/>
+      <w:r>
+        <w:t>Interlaken Park in Seattle</w:t>
+      </w:r>
+    </w:p>
+    <w:p>
+      <w:pPr>
+        <w:pStyle w:val="ListParagraph"/>
+        <w:numPr>
+          <w:ilvl w:val="0"/>
+          <w:numId w:val="25"/>
+        </w:numPr>
+        <w:spacing w:after="0" w:line="240" w:lineRule="auto"/>
+      </w:pPr>
+      <w:r>
+        <w:t>Ananda temple in Bothell</w:t>
+      </w:r>
+    </w:p>
+    <w:p>
+      <w:pPr>
+        <w:pStyle w:val="ListParagraph"/>
+        <w:numPr>
+          <w:ilvl w:val="0"/>
+          <w:numId w:val="25"/>
+        </w:numPr>
+        <w:spacing w:after="0" w:line="240" w:lineRule="auto"/>
+      </w:pPr>
+      <w:r>
+        <w:t>Earth Sanctuary on Whidbey Island</w:t>
+      </w:r>
+    </w:p>
+    <w:p>
+      <w:pPr>
+        <w:pStyle w:val="ListParagraph"/>
+        <w:numPr>
+          <w:ilvl w:val="0"/>
+          <w:numId w:val="25"/>
+        </w:numPr>
+        <w:spacing w:after="0" w:line="240" w:lineRule="auto"/>
+      </w:pPr>
+      <w:r>
+        <w:t>4th Ave NE off Lakeside in Seattle</w:t>
+      </w:r>
+    </w:p>
+    <w:p>
+      <w:pPr>
+        <w:pStyle w:val="ListParagraph"/>
+        <w:numPr>
+          <w:ilvl w:val="0"/>
+          <w:numId w:val="25"/>
+        </w:numPr>
+        <w:spacing w:after="0" w:line="240" w:lineRule="auto"/>
+      </w:pPr>
+      <w:r>
+        <w:t>E Howe St. in Seattle</w:t>
+      </w:r>
+    </w:p>
+    <w:p>
+      <w:pPr>
+        <w:pStyle w:val="ListParagraph"/>
+        <w:numPr>
+          <w:ilvl w:val="0"/>
+          <w:numId w:val="25"/>
+        </w:numPr>
+        <w:spacing w:after="0" w:line="240" w:lineRule="auto"/>
+      </w:pPr>
+      <w:r>
+        <w:t>Mt. View Dr S in Seattle</w:t>
+      </w:r>
+    </w:p>
+    <w:p>
+      <w:pPr>
+        <w:pStyle w:val="ListParagraph"/>
+        <w:numPr>
+          <w:ilvl w:val="0"/>
+          <w:numId w:val="25"/>
+        </w:numPr>
+        <w:spacing w:after="0" w:line="240" w:lineRule="auto"/>
+      </w:pPr>
+      <w:r>
+        <w:t>Bridle Trails</w:t>
+      </w:r>
+    </w:p>
+    <w:p>
+      <w:pPr>
+        <w:pStyle w:val="ListParagraph"/>
+        <w:numPr>
+          <w:ilvl w:val="0"/>
+          <w:numId w:val="25"/>
+        </w:numPr>
+        <w:spacing w:after="0" w:line="240" w:lineRule="auto"/>
+      </w:pPr>
+      <w:r>
+        <w:t xml:space="preserve">Osoyoos! </w:t>
+      </w:r>
+    </w:p>
+    <w:p>
+      <w:pPr>
+        <w:pStyle w:val="ListParagraph"/>
+        <w:numPr>
+          <w:ilvl w:val="0"/>
+          <w:numId w:val="25"/>
+        </w:numPr>
+        <w:spacing w:after="0" w:line="240" w:lineRule="auto"/>
+      </w:pPr>
+      <w:proofErr w:type="spellStart"/>
+      <w:r>
+        <w:t>Chumstick</w:t>
+      </w:r>
+      <w:proofErr w:type="spellEnd"/>
+      <w:r>
+        <w:t xml:space="preserve"> Highway, </w:t>
+      </w:r>
+    </w:p>
+    <w:p>
+      <w:pPr>
+        <w:pStyle w:val="ListParagraph"/>
+        <w:numPr>
+          <w:ilvl w:val="0"/>
+          <w:numId w:val="25"/>
+        </w:numPr>
+        <w:spacing w:after="0" w:line="240" w:lineRule="auto"/>
+      </w:pPr>
+      <w:r>
+        <w:t>Hwy 530 &amp; Hwy 20</w:t>
+      </w:r>
+    </w:p>
+    <w:p>
+      <w:pPr>
+        <w:pStyle w:val="ListParagraph"/>
+        <w:numPr>
+          <w:ilvl w:val="0"/>
+          <w:numId w:val="25"/>
+        </w:numPr>
+        <w:spacing w:after="0" w:line="240" w:lineRule="auto"/>
+      </w:pPr>
+      <w:r>
+        <w:t xml:space="preserve">Fir rd. in </w:t>
+      </w:r>
+      <w:proofErr w:type="spellStart"/>
+      <w:r>
+        <w:t>Index</w:t>
+      </w:r>
+    </w:p>
+    <w:p>
+      <w:pPr>
+        <w:pStyle w:val="ListParagraph"/>
+        <w:numPr>
+          <w:ilvl w:val="0"/>
+          <w:numId w:val="25"/>
+        </w:numPr>
+        <w:spacing w:after="0" w:line="240" w:lineRule="auto"/>
+      </w:pPr>
+      <w:proofErr w:type="spellEnd"/>
+      <w:r>
+        <w:t xml:space="preserve">Reiter rd. in </w:t>
+      </w:r>
+      <w:proofErr w:type="spellStart"/>
+      <w:r>
+        <w:t>Index</w:t>
+      </w:r>
+    </w:p>
+    <w:p>
+      <w:pPr>
+        <w:pStyle w:val="ListParagraph"/>
+        <w:numPr>
+          <w:ilvl w:val="0"/>
+          <w:numId w:val="25"/>
+        </w:numPr>
+        <w:spacing w:after="0" w:line="240" w:lineRule="auto"/>
+      </w:pPr>
+      <w:proofErr w:type="spellEnd"/>
+      <w:r>
+        <w:t>the Green River Road in Kent</w:t>
+      </w:r>
+    </w:p>
+    <w:p>
+      <w:pPr>
+        <w:pStyle w:val="ListParagraph"/>
+        <w:numPr>
+          <w:ilvl w:val="0"/>
+          <w:numId w:val="25"/>
+        </w:numPr>
+        <w:spacing w:after="0" w:line="240" w:lineRule="auto"/>
+      </w:pPr>
+      <w:r>
+        <w:t xml:space="preserve">Green Mountain Rd. in Granite </w:t>
+      </w:r>
+      <w:proofErr w:type="spellStart"/>
+      <w:r>
+        <w:t>Falls</w:t>
+      </w:r>
+    </w:p>
+    <w:p>
+      <w:pPr>
+        <w:pStyle w:val="ListParagraph"/>
+        <w:numPr>
+          <w:ilvl w:val="0"/>
+          <w:numId w:val="25"/>
+        </w:numPr>
+        <w:spacing w:after="0" w:line="240" w:lineRule="auto"/>
+      </w:pPr>
+      <w:proofErr w:type="spellEnd"/>
+      <w:r>
+        <w:t>Robinson Rd. off Cathcart in Snohomish</w:t>
+      </w:r>
+    </w:p>
+    <w:p>
+      <w:pPr>
+        <w:pStyle w:val="ListParagraph"/>
+        <w:numPr>
+          <w:ilvl w:val="0"/>
+          <w:numId w:val="25"/>
+        </w:numPr>
+        <w:spacing w:after="0" w:line="240" w:lineRule="auto"/>
+      </w:pPr>
+      <w:r>
+        <w:t>20 4</w:t>
+      </w:r>
+      <w:r>
+        <w:rPr>
+          <w:vertAlign w:val="superscript"/>
+        </w:rPr>
+        <w:t>th</w:t>
+      </w:r>
+      <w:r>
+        <w:t xml:space="preserve"> Ave NE by Paradise </w:t>
+      </w:r>
+      <w:proofErr w:type="spellStart"/>
+      <w:r>
+        <w:t>Lake</w:t>
+      </w:r>
+    </w:p>
+    <w:p>
+      <w:pPr>
+        <w:pStyle w:val="ListParagraph"/>
+        <w:numPr>
+          <w:ilvl w:val="0"/>
+          <w:numId w:val="25"/>
+        </w:numPr>
+        <w:spacing w:after="0" w:line="240" w:lineRule="auto"/>
+      </w:pPr>
+      <w:proofErr w:type="spellEnd"/>
+      <w:r>
+        <w:t>North E. 8</w:t>
+      </w:r>
+      <w:r>
+        <w:rPr>
+          <w:vertAlign w:val="superscript"/>
+        </w:rPr>
+        <w:t>th</w:t>
+      </w:r>
+      <w:r>
+        <w:t xml:space="preserve"> St in Carnation</w:t>
+      </w:r>
+    </w:p>
+    <w:p>
+      <w:pPr>
+        <w:pStyle w:val="ListParagraph"/>
+        <w:numPr>
+          <w:ilvl w:val="0"/>
+          <w:numId w:val="25"/>
+        </w:numPr>
+        <w:spacing w:after="0" w:line="240" w:lineRule="auto"/>
+      </w:pPr>
+      <w:r>
+        <w:t>American Legion Memorial Park in Everett on a sunny clear say</w:t>
+      </w:r>
+    </w:p>
+    <w:p>
+      <w:pPr>
+        <w:pStyle w:val="ListParagraph"/>
+        <w:numPr>
+          <w:ilvl w:val="0"/>
+          <w:numId w:val="25"/>
+        </w:numPr>
+        <w:spacing w:after="0" w:line="240" w:lineRule="auto"/>
+      </w:pPr>
+      <w:r>
+        <w:t xml:space="preserve">Watt </w:t>
+      </w:r>
+      <w:proofErr w:type="spellStart"/>
+      <w:r>
+        <w:t>Dhammacakkaram</w:t>
+      </w:r>
+      <w:proofErr w:type="spellEnd"/>
+      <w:r>
+        <w:t xml:space="preserve"> in Seattle</w:t>
+      </w:r>
+    </w:p>
+    <w:p>
+      <w:pPr>
+        <w:pStyle w:val="ListParagraph"/>
+        <w:numPr>
+          <w:ilvl w:val="0"/>
+          <w:numId w:val="25"/>
+        </w:numPr>
+        <w:spacing w:after="0" w:line="240" w:lineRule="auto"/>
+      </w:pPr>
+      <w:hyperlink r:id="rId9" w:history="1">
+        <w:r>
+          <w:rPr>
+            <w:rStyle w:val="Hyperlink"/>
+          </w:rPr>
+          <w:t>NW Innis Arden Way</w:t>
+        </w:r>
+        <w:r>
+          <w:rPr>
+            <w:rStyle w:val="Hyperlink"/>
+          </w:rPr>
+          <w:t>,</w:t>
+        </w:r>
+        <w:r>
+          <w:rPr>
+            <w:rStyle w:val="Hyperlink"/>
+          </w:rPr>
+          <w:t xml:space="preserve"> Shoreline</w:t>
+        </w:r>
+      </w:hyperlink>
+    </w:p>
+    <w:p>
+      <w:pPr>
+        <w:spacing w:after="0" w:line="240" w:lineRule="auto"/>
       </w:pPr>
     </w:p>
     <w:sectPr>
@@ -18027,7 +18168,7 @@
       <w:rPr>
         <w:noProof/>
       </w:rPr>
-      <w:t>9/2/19</w:t>
+      <w:t>10/24/19</w:t>
     </w:r>
     <w:r>
       <w:fldChar w:fldCharType="end"/>
@@ -18387,7 +18528,7 @@
   <w:abstractNum w:abstractNumId="3" w15:restartNumberingAfterBreak="0">
     <w:nsid w:val="21A27A40"/>
     <w:multiLevelType w:val="hybridMultilevel"/>
-    <w:tmpl w:val="96ACBBB0"/>
+    <w:tmpl w:val="6358A752"/>
     <w:lvl w:ilvl="0" w:tplc="04090001">
       <w:start w:val="1"/>
       <w:numFmt w:val="bullet"/>
@@ -19869,6 +20010,7 @@
     <w:lsdException w:name="HTML Sample" w:semiHidden="1" w:unhideWhenUsed="1"/>
     <w:lsdException w:name="HTML Typewriter" w:semiHidden="1" w:unhideWhenUsed="1"/>
     <w:lsdException w:name="HTML Variable" w:semiHidden="1" w:unhideWhenUsed="1"/>
+    <w:lsdException w:name="Normal Table" w:semiHidden="1" w:unhideWhenUsed="1"/>
     <w:lsdException w:name="annotation subject" w:semiHidden="1" w:unhideWhenUsed="1"/>
     <w:lsdException w:name="No List" w:semiHidden="1" w:unhideWhenUsed="1"/>
     <w:lsdException w:name="Outline List 1" w:semiHidden="1" w:unhideWhenUsed="1"/>
@@ -19915,8 +20057,10 @@
     <w:lsdException w:name="Table Subtle 2" w:semiHidden="1" w:unhideWhenUsed="1"/>
     <w:lsdException w:name="Table Web 1" w:semiHidden="1" w:unhideWhenUsed="1"/>
     <w:lsdException w:name="Table Web 2" w:semiHidden="1" w:unhideWhenUsed="1"/>
+    <w:lsdException w:name="Table Web 3" w:semiHidden="1" w:unhideWhenUsed="1"/>
     <w:lsdException w:name="Balloon Text" w:semiHidden="1" w:unhideWhenUsed="1"/>
     <w:lsdException w:name="Table Grid" w:uiPriority="39"/>
+    <w:lsdException w:name="Table Theme" w:semiHidden="1" w:unhideWhenUsed="1"/>
     <w:lsdException w:name="Placeholder Text" w:semiHidden="1"/>
     <w:lsdException w:name="No Spacing" w:uiPriority="1" w:qFormat="1"/>
     <w:lsdException w:name="Light Shading" w:uiPriority="60"/>
@@ -20595,6 +20739,18 @@
       <w:ind w:left="220"/>
     </w:pPr>
   </w:style>
+  <w:style w:type="character" w:styleId="UnresolvedMention">
+    <w:name w:val="Unresolved Mention"/>
+    <w:basedOn w:val="DefaultParagraphFont"/>
+    <w:uiPriority w:val="99"/>
+    <w:semiHidden/>
+    <w:unhideWhenUsed/>
+    <w:rsid w:val="00613CA7"/>
+    <w:rPr>
+      <w:color w:val="605E5C"/>
+      <w:shd w:val="clear" w:color="auto" w:fill="E1DFDD"/>
+    </w:rPr>
+  </w:style>
 </w:styles>
 </file>
 
@@ -20898,7 +21054,7 @@
 </file>
 
 <file path=customXml/itemProps1.xml><?xml version="1.0" encoding="utf-8"?>
-<ds:datastoreItem xmlns:ds="http://schemas.openxmlformats.org/officeDocument/2006/customXml" ds:itemID="{8A8227FE-01E5-41DD-9C4A-592413C399B9}">
+<ds:datastoreItem xmlns:ds="http://schemas.openxmlformats.org/officeDocument/2006/customXml" ds:itemID="{A2CDF803-4199-4169-A49E-56CAEB7F4D8F}">
   <ds:schemaRefs>
     <ds:schemaRef ds:uri="http://schemas.openxmlformats.org/officeDocument/2006/bibliography"/>
   </ds:schemaRefs>

</xml_diff>